<commit_message>
Verzia pre data za rok 2022
</commit_message>
<xml_diff>
--- a/Data_ZP/Popis_datovych_suborov.docx
+++ b/Data_ZP/Popis_datovych_suborov.docx
@@ -252,13 +252,13 @@
         <w:rPr>
           <w:lang w:val="sk-SK"/>
         </w:rPr>
-        <w:t>Názov tabuľky v názve súboru: 01_UZS_JZS</w:t>
+        <w:t>Názov tabuľky v názve súboru: 01_UZS</w:t>
       </w:r>
       <w:r>
         <w:rPr>
           <w:lang w:val="sk-SK"/>
         </w:rPr>
-        <w:t>_UDAJE</w:t>
+        <w:t>_JZS</w:t>
       </w:r>
     </w:p>
     <w:p>
@@ -529,7 +529,7 @@
                 <w:szCs w:val="18"/>
                 <w:lang w:val="sk-SK"/>
               </w:rPr>
-              <w:t>ID_POI_ZP</w:t>
+              <w:t>BIC_POI</w:t>
             </w:r>
           </w:p>
         </w:tc>
@@ -637,25 +637,219 @@
                 <w:szCs w:val="18"/>
                 <w:lang w:val="sk-SK"/>
               </w:rPr>
-              <w:t>bezvýznamový identifikátor poistenca</w:t>
-            </w:r>
-            <w:r>
-              <w:rPr>
-                <w:rFonts w:cstheme="minorHAnsi"/>
-                <w:sz w:val="18"/>
-                <w:szCs w:val="18"/>
-                <w:lang w:val="sk-SK"/>
-              </w:rPr>
-              <w:t xml:space="preserve"> vegenerovaný zdravotnou poisťovňou</w:t>
-            </w:r>
-            <w:r>
-              <w:rPr>
-                <w:rFonts w:cstheme="minorHAnsi"/>
-                <w:sz w:val="18"/>
-                <w:szCs w:val="18"/>
-                <w:lang w:val="sk-SK"/>
-              </w:rPr>
-              <w:t xml:space="preserve">, ktorý je pre poistenca rovnaký vo všetkých odovzdávaných súboroch </w:t>
+              <w:t>B</w:t>
+            </w:r>
+            <w:r>
+              <w:rPr>
+                <w:rFonts w:cstheme="minorHAnsi"/>
+                <w:sz w:val="18"/>
+                <w:szCs w:val="18"/>
+                <w:lang w:val="sk-SK"/>
+              </w:rPr>
+              <w:t>ezvýznamový identifikátor poistenca vygenerovaný ZP, ktorý je pre poistenca rovnaký vo všetkých odovzdávaných súboroch</w:t>
+            </w:r>
+            <w:r>
+              <w:rPr>
+                <w:rFonts w:cstheme="minorHAnsi"/>
+                <w:sz w:val="18"/>
+                <w:szCs w:val="18"/>
+                <w:lang w:val="sk-SK"/>
+              </w:rPr>
+              <w:t>.</w:t>
+            </w:r>
+            <w:r>
+              <w:rPr>
+                <w:rFonts w:cstheme="minorHAnsi"/>
+                <w:sz w:val="18"/>
+                <w:szCs w:val="18"/>
+                <w:lang w:val="sk-SK"/>
+              </w:rPr>
+              <w:t xml:space="preserve"> </w:t>
+            </w:r>
+            <w:r>
+              <w:rPr>
+                <w:rFonts w:cstheme="minorHAnsi"/>
+                <w:sz w:val="18"/>
+                <w:szCs w:val="18"/>
+                <w:lang w:val="sk-SK"/>
+              </w:rPr>
+              <w:t>V prípade, že dáta pripravujú nemocnice zo svojich dát, je potrebné aby ho vygenerovali ony.</w:t>
+            </w:r>
+          </w:p>
+        </w:tc>
+      </w:tr>
+      <w:tr>
+        <w:trPr>
+          <w:trHeight w:val="310"/>
+        </w:trPr>
+        <w:tc>
+          <w:tcPr>
+            <w:tcW w:w="139" w:type="pct"/>
+          </w:tcPr>
+          <w:p>
+            <w:pPr>
+              <w:autoSpaceDE w:val="0"/>
+              <w:autoSpaceDN w:val="0"/>
+              <w:adjustRightInd w:val="0"/>
+              <w:rPr>
+                <w:rFonts w:cstheme="minorHAnsi"/>
+                <w:sz w:val="18"/>
+                <w:szCs w:val="18"/>
+                <w:lang w:val="sk-SK"/>
+              </w:rPr>
+            </w:pPr>
+            <w:r>
+              <w:rPr>
+                <w:rFonts w:cstheme="minorHAnsi"/>
+                <w:sz w:val="18"/>
+                <w:szCs w:val="18"/>
+                <w:lang w:val="sk-SK"/>
+              </w:rPr>
+              <w:t>2.</w:t>
+            </w:r>
+          </w:p>
+        </w:tc>
+        <w:tc>
+          <w:tcPr>
+            <w:tcW w:w="1052" w:type="pct"/>
+          </w:tcPr>
+          <w:p>
+            <w:pPr>
+              <w:autoSpaceDE w:val="0"/>
+              <w:autoSpaceDN w:val="0"/>
+              <w:adjustRightInd w:val="0"/>
+              <w:rPr>
+                <w:rFonts w:cstheme="minorHAnsi"/>
+                <w:sz w:val="18"/>
+                <w:szCs w:val="18"/>
+                <w:lang w:val="sk-SK"/>
+              </w:rPr>
+            </w:pPr>
+            <w:r>
+              <w:rPr>
+                <w:rFonts w:cstheme="minorHAnsi"/>
+                <w:sz w:val="18"/>
+                <w:szCs w:val="18"/>
+                <w:lang w:val="sk-SK"/>
+              </w:rPr>
+              <w:t>ROK_MESIAC</w:t>
+            </w:r>
+          </w:p>
+        </w:tc>
+        <w:tc>
+          <w:tcPr>
+            <w:tcW w:w="1403" w:type="pct"/>
+          </w:tcPr>
+          <w:p>
+            <w:pPr>
+              <w:autoSpaceDE w:val="0"/>
+              <w:autoSpaceDN w:val="0"/>
+              <w:adjustRightInd w:val="0"/>
+              <w:rPr>
+                <w:rFonts w:cstheme="minorHAnsi"/>
+                <w:sz w:val="18"/>
+                <w:szCs w:val="18"/>
+                <w:lang w:val="sk-SK"/>
+              </w:rPr>
+            </w:pPr>
+            <w:r>
+              <w:rPr>
+                <w:rFonts w:cstheme="minorHAnsi"/>
+                <w:sz w:val="18"/>
+                <w:szCs w:val="18"/>
+                <w:lang w:val="sk-SK"/>
+              </w:rPr>
+              <w:t>OBDOBIE</w:t>
+            </w:r>
+          </w:p>
+        </w:tc>
+        <w:tc>
+          <w:tcPr>
+            <w:tcW w:w="301" w:type="pct"/>
+          </w:tcPr>
+          <w:p>
+            <w:pPr>
+              <w:autoSpaceDE w:val="0"/>
+              <w:autoSpaceDN w:val="0"/>
+              <w:adjustRightInd w:val="0"/>
+              <w:rPr>
+                <w:rFonts w:cstheme="minorHAnsi"/>
+                <w:sz w:val="18"/>
+                <w:szCs w:val="18"/>
+                <w:lang w:val="sk-SK"/>
+              </w:rPr>
+            </w:pPr>
+            <w:r>
+              <w:rPr>
+                <w:rFonts w:cstheme="minorHAnsi"/>
+                <w:sz w:val="18"/>
+                <w:szCs w:val="18"/>
+                <w:lang w:val="sk-SK"/>
+              </w:rPr>
+              <w:t>DATE</w:t>
+            </w:r>
+          </w:p>
+        </w:tc>
+        <w:tc>
+          <w:tcPr>
+            <w:tcW w:w="501" w:type="pct"/>
+          </w:tcPr>
+          <w:p>
+            <w:pPr>
+              <w:autoSpaceDE w:val="0"/>
+              <w:autoSpaceDN w:val="0"/>
+              <w:adjustRightInd w:val="0"/>
+              <w:rPr>
+                <w:rFonts w:cstheme="minorHAnsi"/>
+                <w:sz w:val="18"/>
+                <w:szCs w:val="18"/>
+                <w:lang w:val="sk-SK"/>
+              </w:rPr>
+            </w:pPr>
+            <w:r>
+              <w:rPr>
+                <w:rFonts w:cstheme="minorHAnsi"/>
+                <w:sz w:val="18"/>
+                <w:szCs w:val="18"/>
+                <w:lang w:val="sk-SK"/>
+              </w:rPr>
+              <w:t>YYYY-MM</w:t>
+            </w:r>
+          </w:p>
+        </w:tc>
+        <w:tc>
+          <w:tcPr>
+            <w:tcW w:w="1604" w:type="pct"/>
+          </w:tcPr>
+          <w:p>
+            <w:pPr>
+              <w:autoSpaceDE w:val="0"/>
+              <w:autoSpaceDN w:val="0"/>
+              <w:adjustRightInd w:val="0"/>
+              <w:rPr>
+                <w:rFonts w:cstheme="minorHAnsi"/>
+                <w:sz w:val="18"/>
+                <w:szCs w:val="18"/>
+                <w:lang w:val="sk-SK"/>
+              </w:rPr>
+            </w:pPr>
+            <w:r>
+              <w:rPr>
+                <w:rFonts w:cstheme="minorHAnsi"/>
+                <w:sz w:val="18"/>
+                <w:szCs w:val="18"/>
+                <w:lang w:val="sk-SK"/>
+              </w:rPr>
+              <w:t>Rok a mesiac, v ktorom bola poskytnutá zdravotná starostlivosť</w:t>
+            </w:r>
+            <w:r>
+              <w:rPr>
+                <w:rFonts w:cstheme="minorHAnsi"/>
+                <w:sz w:val="18"/>
+                <w:szCs w:val="18"/>
+                <w:lang w:val="sk-SK"/>
+              </w:rPr>
+              <w:t>.</w:t>
             </w:r>
           </w:p>
         </w:tc>
@@ -687,7 +881,7 @@
                 <w:szCs w:val="18"/>
                 <w:lang w:val="sk-SK"/>
               </w:rPr>
-              <w:t>2.</w:t>
+              <w:t>3.</w:t>
             </w:r>
           </w:p>
         </w:tc>
@@ -714,7 +908,7 @@
                 <w:szCs w:val="18"/>
                 <w:lang w:val="sk-SK"/>
               </w:rPr>
-              <w:t>KOD_ODD</w:t>
+              <w:t>PZS_12</w:t>
             </w:r>
           </w:p>
         </w:tc>
@@ -822,7 +1016,16 @@
                 <w:szCs w:val="18"/>
                 <w:lang w:val="sk-SK"/>
               </w:rPr>
-              <w:t xml:space="preserve">Kód poskytovateľa, ktorý poskytol príslušnú zdravotnú starostlivosť, v tvare: P99999SPPYZZ, kde P99999 je identifikátor PZS, SPP je odbornosť útvaru, Y je druh špecializovaného útvaru, ZZ je poradové číslo útvaru k príslušnej odbornosti. </w:t>
+              <w:t>Kód poskytovateľa, ktorý poskytol príslušnú zdravotnú starostlivosť, v tvare: P99999SPPYZZ, kde P99999 je identifikátor PZS, SPP je odbornosť útvaru, Y je druh špecializovaného útvaru, ZZ je poradové číslo ú</w:t>
+            </w:r>
+            <w:r>
+              <w:rPr>
+                <w:rFonts w:cstheme="minorHAnsi"/>
+                <w:sz w:val="18"/>
+                <w:szCs w:val="18"/>
+                <w:lang w:val="sk-SK"/>
+              </w:rPr>
+              <w:t>tvaru k príslušnej odbornosti.</w:t>
             </w:r>
           </w:p>
         </w:tc>
@@ -854,7 +1057,7 @@
                 <w:szCs w:val="18"/>
                 <w:lang w:val="sk-SK"/>
               </w:rPr>
-              <w:t>3.</w:t>
+              <w:t>4.</w:t>
             </w:r>
           </w:p>
         </w:tc>
@@ -881,7 +1084,16 @@
                 <w:szCs w:val="18"/>
                 <w:lang w:val="sk-SK"/>
               </w:rPr>
-              <w:t>ID_HOSP_ZP</w:t>
+              <w:t>ID_H</w:t>
+            </w:r>
+            <w:r>
+              <w:rPr>
+                <w:rFonts w:cstheme="minorHAnsi"/>
+                <w:sz w:val="18"/>
+                <w:szCs w:val="18"/>
+                <w:lang w:val="sk-SK"/>
+              </w:rPr>
+              <w:t>P_ZP</w:t>
             </w:r>
           </w:p>
         </w:tc>
@@ -989,7 +1201,210 @@
                 <w:szCs w:val="18"/>
                 <w:lang w:val="sk-SK"/>
               </w:rPr>
-              <w:t xml:space="preserve">identifikátor hospitalizačného prípadu vygenerovaný zdravotnou poisťovňou, ktorý je pre daný hospitalizačný prípad rovnaký vo všetkých odovzdávaných súboroch </w:t>
+              <w:t>I</w:t>
+            </w:r>
+            <w:r>
+              <w:rPr>
+                <w:rFonts w:cstheme="minorHAnsi"/>
+                <w:sz w:val="18"/>
+                <w:szCs w:val="18"/>
+                <w:lang w:val="sk-SK"/>
+              </w:rPr>
+              <w:t xml:space="preserve">dentifikátor hospitalizačného prípadu vygenerovaný zdravotnou poisťovňou, ktorý je pre daný hospitalizačný prípad rovnaký vo </w:t>
+            </w:r>
+            <w:r>
+              <w:rPr>
+                <w:rFonts w:cstheme="minorHAnsi"/>
+                <w:sz w:val="18"/>
+                <w:szCs w:val="18"/>
+                <w:lang w:val="sk-SK"/>
+              </w:rPr>
+              <w:t xml:space="preserve">všetkých odovzdávaných súboroch. V prípade, že dáta pripravujú nemocnice zo svojich dát, je potrebné </w:t>
+            </w:r>
+            <w:r>
+              <w:rPr>
+                <w:rFonts w:cstheme="minorHAnsi"/>
+                <w:sz w:val="18"/>
+                <w:szCs w:val="18"/>
+                <w:lang w:val="sk-SK"/>
+              </w:rPr>
+              <w:t>aby ho vygenerovali ony.</w:t>
+            </w:r>
+          </w:p>
+        </w:tc>
+      </w:tr>
+      <w:tr>
+        <w:trPr>
+          <w:trHeight w:val="420"/>
+        </w:trPr>
+        <w:tc>
+          <w:tcPr>
+            <w:tcW w:w="139" w:type="pct"/>
+          </w:tcPr>
+          <w:p>
+            <w:pPr>
+              <w:autoSpaceDE w:val="0"/>
+              <w:autoSpaceDN w:val="0"/>
+              <w:adjustRightInd w:val="0"/>
+              <w:rPr>
+                <w:rFonts w:cstheme="minorHAnsi"/>
+                <w:sz w:val="18"/>
+                <w:szCs w:val="18"/>
+                <w:lang w:val="sk-SK"/>
+              </w:rPr>
+            </w:pPr>
+            <w:r>
+              <w:rPr>
+                <w:rFonts w:cstheme="minorHAnsi"/>
+                <w:sz w:val="18"/>
+                <w:szCs w:val="18"/>
+                <w:lang w:val="sk-SK"/>
+              </w:rPr>
+              <w:t>5.</w:t>
+            </w:r>
+          </w:p>
+        </w:tc>
+        <w:tc>
+          <w:tcPr>
+            <w:tcW w:w="1052" w:type="pct"/>
+          </w:tcPr>
+          <w:p>
+            <w:pPr>
+              <w:autoSpaceDE w:val="0"/>
+              <w:autoSpaceDN w:val="0"/>
+              <w:adjustRightInd w:val="0"/>
+              <w:rPr>
+                <w:rFonts w:cstheme="minorHAnsi"/>
+                <w:sz w:val="18"/>
+                <w:szCs w:val="18"/>
+                <w:lang w:val="sk-SK"/>
+              </w:rPr>
+            </w:pPr>
+            <w:r>
+              <w:rPr>
+                <w:rFonts w:cstheme="minorHAnsi"/>
+                <w:sz w:val="18"/>
+                <w:szCs w:val="18"/>
+                <w:lang w:val="sk-SK"/>
+              </w:rPr>
+              <w:t>NOVORODENEC</w:t>
+            </w:r>
+          </w:p>
+        </w:tc>
+        <w:tc>
+          <w:tcPr>
+            <w:tcW w:w="1403" w:type="pct"/>
+          </w:tcPr>
+          <w:p>
+            <w:pPr>
+              <w:autoSpaceDE w:val="0"/>
+              <w:autoSpaceDN w:val="0"/>
+              <w:adjustRightInd w:val="0"/>
+              <w:rPr>
+                <w:rFonts w:cstheme="minorHAnsi"/>
+                <w:sz w:val="18"/>
+                <w:szCs w:val="18"/>
+                <w:lang w:val="sk-SK"/>
+              </w:rPr>
+            </w:pPr>
+            <w:r>
+              <w:rPr>
+                <w:rFonts w:cstheme="minorHAnsi"/>
+                <w:sz w:val="18"/>
+                <w:szCs w:val="18"/>
+                <w:lang w:val="sk-SK"/>
+              </w:rPr>
+              <w:t>NOVORODENEC</w:t>
+            </w:r>
+          </w:p>
+        </w:tc>
+        <w:tc>
+          <w:tcPr>
+            <w:tcW w:w="301" w:type="pct"/>
+          </w:tcPr>
+          <w:p>
+            <w:pPr>
+              <w:autoSpaceDE w:val="0"/>
+              <w:autoSpaceDN w:val="0"/>
+              <w:adjustRightInd w:val="0"/>
+              <w:rPr>
+                <w:rFonts w:cstheme="minorHAnsi"/>
+                <w:sz w:val="18"/>
+                <w:szCs w:val="18"/>
+                <w:lang w:val="sk-SK"/>
+              </w:rPr>
+            </w:pPr>
+            <w:r>
+              <w:rPr>
+                <w:rFonts w:cstheme="minorHAnsi"/>
+                <w:sz w:val="18"/>
+                <w:szCs w:val="18"/>
+                <w:lang w:val="sk-SK"/>
+              </w:rPr>
+              <w:t>CHAR</w:t>
+            </w:r>
+          </w:p>
+        </w:tc>
+        <w:tc>
+          <w:tcPr>
+            <w:tcW w:w="501" w:type="pct"/>
+          </w:tcPr>
+          <w:p>
+            <w:pPr>
+              <w:autoSpaceDE w:val="0"/>
+              <w:autoSpaceDN w:val="0"/>
+              <w:adjustRightInd w:val="0"/>
+              <w:rPr>
+                <w:rFonts w:cstheme="minorHAnsi"/>
+                <w:sz w:val="18"/>
+                <w:szCs w:val="18"/>
+                <w:lang w:val="sk-SK"/>
+              </w:rPr>
+            </w:pPr>
+            <w:r>
+              <w:rPr>
+                <w:rFonts w:cstheme="minorHAnsi"/>
+                <w:sz w:val="18"/>
+                <w:szCs w:val="18"/>
+                <w:lang w:val="sk-SK"/>
+              </w:rPr>
+              <w:t>3-3</w:t>
+            </w:r>
+          </w:p>
+        </w:tc>
+        <w:tc>
+          <w:tcPr>
+            <w:tcW w:w="1604" w:type="pct"/>
+          </w:tcPr>
+          <w:p>
+            <w:pPr>
+              <w:autoSpaceDE w:val="0"/>
+              <w:autoSpaceDN w:val="0"/>
+              <w:adjustRightInd w:val="0"/>
+              <w:rPr>
+                <w:rFonts w:cstheme="minorHAnsi"/>
+                <w:sz w:val="18"/>
+                <w:szCs w:val="18"/>
+                <w:lang w:val="sk-SK"/>
+              </w:rPr>
+            </w:pPr>
+            <w:r>
+              <w:rPr>
+                <w:rFonts w:cstheme="minorHAnsi"/>
+                <w:sz w:val="18"/>
+                <w:szCs w:val="18"/>
+                <w:lang w:val="sk-SK"/>
+              </w:rPr>
+              <w:t>Identifikácia novorodencov, obsah zodpovedá položke 10 z dátového rozhrania 274n</w:t>
+            </w:r>
+            <w:r>
+              <w:rPr>
+                <w:rFonts w:cstheme="minorHAnsi"/>
+                <w:sz w:val="18"/>
+                <w:szCs w:val="18"/>
+                <w:lang w:val="sk-SK"/>
+              </w:rPr>
+              <w:t>.</w:t>
             </w:r>
           </w:p>
         </w:tc>
@@ -1021,7 +1436,7 @@
                 <w:szCs w:val="18"/>
                 <w:lang w:val="sk-SK"/>
               </w:rPr>
-              <w:t>4.</w:t>
+              <w:t>6.</w:t>
             </w:r>
           </w:p>
         </w:tc>
@@ -1048,7 +1463,34 @@
                 <w:szCs w:val="18"/>
                 <w:lang w:val="sk-SK"/>
               </w:rPr>
-              <w:t>DAT_PRIJ</w:t>
+              <w:t>DAT</w:t>
+            </w:r>
+            <w:r>
+              <w:rPr>
+                <w:rFonts w:cstheme="minorHAnsi"/>
+                <w:sz w:val="18"/>
+                <w:szCs w:val="18"/>
+                <w:lang w:val="sk-SK"/>
+              </w:rPr>
+              <w:t>UM</w:t>
+            </w:r>
+            <w:r>
+              <w:rPr>
+                <w:rFonts w:cstheme="minorHAnsi"/>
+                <w:sz w:val="18"/>
+                <w:szCs w:val="18"/>
+                <w:lang w:val="sk-SK"/>
+              </w:rPr>
+              <w:t>_</w:t>
+            </w:r>
+            <w:r>
+              <w:rPr>
+                <w:rFonts w:cstheme="minorHAnsi"/>
+                <w:sz w:val="18"/>
+                <w:szCs w:val="18"/>
+                <w:lang w:val="sk-SK"/>
+              </w:rPr>
+              <w:t>OD</w:t>
             </w:r>
           </w:p>
         </w:tc>
@@ -1165,7 +1607,25 @@
                 <w:szCs w:val="18"/>
                 <w:lang w:val="sk-SK"/>
               </w:rPr>
-              <w:t xml:space="preserve">uvádza sa dátum prijatia na hospitalizáciu alebo dátum poskytnutia jednodňovej starostlivosti; v prípade, ak ide o pokračovanie zdravotnej starostlivosti z predchádzajúceho mesiaca, položka sa nevyplní; obsah zodpovedá položke 28 z dátového rozhrania 274n </w:t>
+              <w:t>U</w:t>
+            </w:r>
+            <w:r>
+              <w:rPr>
+                <w:rFonts w:cstheme="minorHAnsi"/>
+                <w:sz w:val="18"/>
+                <w:szCs w:val="18"/>
+                <w:lang w:val="sk-SK"/>
+              </w:rPr>
+              <w:t>vádza sa dátum prijatia na hospitalizáciu alebo dátum poskytnutia jednodňovej starostlivosti; v prípade, ak ide o pokračovanie zdravotnej starostlivosti z predchádzajúceho mesiaca, položka sa nevyplní; obsah zodpovedá položke 28 z dátové</w:t>
+            </w:r>
+            <w:r>
+              <w:rPr>
+                <w:rFonts w:cstheme="minorHAnsi"/>
+                <w:sz w:val="18"/>
+                <w:szCs w:val="18"/>
+                <w:lang w:val="sk-SK"/>
+              </w:rPr>
+              <w:t>ho rozhrania 274n.</w:t>
             </w:r>
           </w:p>
         </w:tc>
@@ -1197,7 +1657,7 @@
                 <w:szCs w:val="18"/>
                 <w:lang w:val="sk-SK"/>
               </w:rPr>
-              <w:t>5.</w:t>
+              <w:t>7.</w:t>
             </w:r>
           </w:p>
         </w:tc>
@@ -1224,7 +1684,34 @@
                 <w:szCs w:val="18"/>
                 <w:lang w:val="sk-SK"/>
               </w:rPr>
-              <w:t>DAT_PREP</w:t>
+              <w:t>DAT</w:t>
+            </w:r>
+            <w:r>
+              <w:rPr>
+                <w:rFonts w:cstheme="minorHAnsi"/>
+                <w:sz w:val="18"/>
+                <w:szCs w:val="18"/>
+                <w:lang w:val="sk-SK"/>
+              </w:rPr>
+              <w:t>UM</w:t>
+            </w:r>
+            <w:r>
+              <w:rPr>
+                <w:rFonts w:cstheme="minorHAnsi"/>
+                <w:sz w:val="18"/>
+                <w:szCs w:val="18"/>
+                <w:lang w:val="sk-SK"/>
+              </w:rPr>
+              <w:t>_</w:t>
+            </w:r>
+            <w:r>
+              <w:rPr>
+                <w:rFonts w:cstheme="minorHAnsi"/>
+                <w:sz w:val="18"/>
+                <w:szCs w:val="18"/>
+                <w:lang w:val="sk-SK"/>
+              </w:rPr>
+              <w:t>DO</w:t>
             </w:r>
           </w:p>
         </w:tc>
@@ -1341,7 +1828,25 @@
                 <w:szCs w:val="18"/>
                 <w:lang w:val="sk-SK"/>
               </w:rPr>
-              <w:t xml:space="preserve">uvádza sa dátum prepustenia z oddelenia; v prípade, ak poskytovanie zdravotnej starostlivosti pokračuje v nasledujúcom mesiaci alebo ide o poskytnutie starostlivosti v rovnaký deň, položka sa nevyplní; obsah zodpovedá položke 29 z dátového rozhrania 274n </w:t>
+              <w:t>U</w:t>
+            </w:r>
+            <w:r>
+              <w:rPr>
+                <w:rFonts w:cstheme="minorHAnsi"/>
+                <w:sz w:val="18"/>
+                <w:szCs w:val="18"/>
+                <w:lang w:val="sk-SK"/>
+              </w:rPr>
+              <w:t>vádza sa dátum prepustenia z oddelenia; v prípade, ak poskytovanie zdravotnej starostlivosti pokračuje v nasledujúcom mesiaci alebo ide o poskytnutie starostlivosti v rovnaký deň, položka sa nevyplní; obsah zodpovedá polož</w:t>
+            </w:r>
+            <w:r>
+              <w:rPr>
+                <w:rFonts w:cstheme="minorHAnsi"/>
+                <w:sz w:val="18"/>
+                <w:szCs w:val="18"/>
+                <w:lang w:val="sk-SK"/>
+              </w:rPr>
+              <w:t>ke 29 z dátového rozhrania 274n.</w:t>
             </w:r>
           </w:p>
         </w:tc>
@@ -1373,7 +1878,7 @@
                 <w:szCs w:val="18"/>
                 <w:lang w:val="sk-SK"/>
               </w:rPr>
-              <w:t>6.</w:t>
+              <w:t>8.</w:t>
             </w:r>
           </w:p>
         </w:tc>
@@ -1508,7 +2013,16 @@
                 <w:szCs w:val="18"/>
                 <w:lang w:val="sk-SK"/>
               </w:rPr>
-              <w:t xml:space="preserve">MKCH-10 Kód diagnózy reportovaný poskytovateľom zdravotnej starostlivosti pri prijatí do zdravotníckeho zariadenia; kód sa uvádza bez bodky; obsah zodpovedá položke 4 z dátového rozhrania 274n </w:t>
+              <w:t>MKCH-10 Kód diagnózy reportovaný poskytovateľom zdravotnej starostlivosti pri prijatí do zdravotníckeho zariadenia; kód sa uvádza bez bodky; obsah zodpovedá polo</w:t>
+            </w:r>
+            <w:r>
+              <w:rPr>
+                <w:rFonts w:cstheme="minorHAnsi"/>
+                <w:sz w:val="18"/>
+                <w:szCs w:val="18"/>
+                <w:lang w:val="sk-SK"/>
+              </w:rPr>
+              <w:t>žke 4 z dátového rozhrania 274n.</w:t>
             </w:r>
           </w:p>
         </w:tc>
@@ -1540,7 +2054,7 @@
                 <w:szCs w:val="18"/>
                 <w:lang w:val="sk-SK"/>
               </w:rPr>
-              <w:t>7.</w:t>
+              <w:t>9.</w:t>
             </w:r>
           </w:p>
         </w:tc>
@@ -1675,7 +2189,201 @@
                 <w:szCs w:val="18"/>
                 <w:lang w:val="sk-SK"/>
               </w:rPr>
-              <w:t xml:space="preserve">MKCH-10 Kód diagnózy reportovaný poskytovateľom pri prepustení zo zdravotníckeho zariadenia; kód sa uvádza bez bodky; obsah zodpovedá položke 5 z dátového rozhrania 274n </w:t>
+              <w:t>MKCH-10 Kód diagnózy reportovaný poskytovateľom pri prepustení zo zdravotníckeho zariadenia; kód sa uvádza bez bodky; obsah zodpovedá polo</w:t>
+            </w:r>
+            <w:r>
+              <w:rPr>
+                <w:rFonts w:cstheme="minorHAnsi"/>
+                <w:sz w:val="18"/>
+                <w:szCs w:val="18"/>
+                <w:lang w:val="sk-SK"/>
+              </w:rPr>
+              <w:t>žke 5 z dátového rozhrania 274n.</w:t>
+            </w:r>
+          </w:p>
+        </w:tc>
+      </w:tr>
+      <w:tr>
+        <w:trPr>
+          <w:trHeight w:val="420"/>
+        </w:trPr>
+        <w:tc>
+          <w:tcPr>
+            <w:tcW w:w="139" w:type="pct"/>
+          </w:tcPr>
+          <w:p>
+            <w:pPr>
+              <w:autoSpaceDE w:val="0"/>
+              <w:autoSpaceDN w:val="0"/>
+              <w:adjustRightInd w:val="0"/>
+              <w:rPr>
+                <w:rFonts w:cstheme="minorHAnsi"/>
+                <w:sz w:val="18"/>
+                <w:szCs w:val="18"/>
+                <w:lang w:val="sk-SK"/>
+              </w:rPr>
+            </w:pPr>
+            <w:r>
+              <w:rPr>
+                <w:rFonts w:cstheme="minorHAnsi"/>
+                <w:sz w:val="18"/>
+                <w:szCs w:val="18"/>
+                <w:lang w:val="sk-SK"/>
+              </w:rPr>
+              <w:t>10.</w:t>
+            </w:r>
+          </w:p>
+        </w:tc>
+        <w:tc>
+          <w:tcPr>
+            <w:tcW w:w="1052" w:type="pct"/>
+          </w:tcPr>
+          <w:p>
+            <w:pPr>
+              <w:autoSpaceDE w:val="0"/>
+              <w:autoSpaceDN w:val="0"/>
+              <w:adjustRightInd w:val="0"/>
+              <w:rPr>
+                <w:rFonts w:cstheme="minorHAnsi"/>
+                <w:sz w:val="18"/>
+                <w:szCs w:val="18"/>
+                <w:lang w:val="sk-SK"/>
+              </w:rPr>
+            </w:pPr>
+            <w:r>
+              <w:rPr>
+                <w:rFonts w:cstheme="minorHAnsi"/>
+                <w:sz w:val="18"/>
+                <w:szCs w:val="18"/>
+                <w:lang w:val="sk-SK"/>
+              </w:rPr>
+              <w:t>KOD_VYKON_JZS</w:t>
+            </w:r>
+          </w:p>
+        </w:tc>
+        <w:tc>
+          <w:tcPr>
+            <w:tcW w:w="1403" w:type="pct"/>
+          </w:tcPr>
+          <w:p>
+            <w:pPr>
+              <w:autoSpaceDE w:val="0"/>
+              <w:autoSpaceDN w:val="0"/>
+              <w:adjustRightInd w:val="0"/>
+              <w:rPr>
+                <w:rFonts w:cstheme="minorHAnsi"/>
+                <w:sz w:val="18"/>
+                <w:szCs w:val="18"/>
+                <w:lang w:val="sk-SK"/>
+              </w:rPr>
+            </w:pPr>
+            <w:r>
+              <w:rPr>
+                <w:rFonts w:cstheme="minorHAnsi"/>
+                <w:sz w:val="18"/>
+                <w:szCs w:val="18"/>
+                <w:lang w:val="sk-SK"/>
+              </w:rPr>
+              <w:t>KÓD JEDNODŇOVÉHO VÝKONU</w:t>
+            </w:r>
+          </w:p>
+        </w:tc>
+        <w:tc>
+          <w:tcPr>
+            <w:tcW w:w="301" w:type="pct"/>
+          </w:tcPr>
+          <w:p>
+            <w:pPr>
+              <w:autoSpaceDE w:val="0"/>
+              <w:autoSpaceDN w:val="0"/>
+              <w:adjustRightInd w:val="0"/>
+              <w:rPr>
+                <w:rFonts w:cstheme="minorHAnsi"/>
+                <w:sz w:val="18"/>
+                <w:szCs w:val="18"/>
+                <w:lang w:val="sk-SK"/>
+              </w:rPr>
+            </w:pPr>
+            <w:r>
+              <w:rPr>
+                <w:rFonts w:cstheme="minorHAnsi"/>
+                <w:sz w:val="18"/>
+                <w:szCs w:val="18"/>
+                <w:lang w:val="sk-SK"/>
+              </w:rPr>
+              <w:t>CHAR</w:t>
+            </w:r>
+          </w:p>
+        </w:tc>
+        <w:tc>
+          <w:tcPr>
+            <w:tcW w:w="501" w:type="pct"/>
+          </w:tcPr>
+          <w:p>
+            <w:pPr>
+              <w:autoSpaceDE w:val="0"/>
+              <w:autoSpaceDN w:val="0"/>
+              <w:adjustRightInd w:val="0"/>
+              <w:rPr>
+                <w:rFonts w:cstheme="minorHAnsi"/>
+                <w:sz w:val="18"/>
+                <w:szCs w:val="18"/>
+                <w:lang w:val="sk-SK"/>
+              </w:rPr>
+            </w:pPr>
+            <w:r>
+              <w:rPr>
+                <w:rFonts w:cstheme="minorHAnsi"/>
+                <w:sz w:val="18"/>
+                <w:szCs w:val="18"/>
+                <w:lang w:val="sk-SK"/>
+              </w:rPr>
+              <w:t>3-7</w:t>
+            </w:r>
+          </w:p>
+        </w:tc>
+        <w:tc>
+          <w:tcPr>
+            <w:tcW w:w="1604" w:type="pct"/>
+          </w:tcPr>
+          <w:p>
+            <w:pPr>
+              <w:autoSpaceDE w:val="0"/>
+              <w:autoSpaceDN w:val="0"/>
+              <w:adjustRightInd w:val="0"/>
+              <w:rPr>
+                <w:rFonts w:cstheme="minorHAnsi"/>
+                <w:sz w:val="18"/>
+                <w:szCs w:val="18"/>
+                <w:lang w:val="sk-SK"/>
+              </w:rPr>
+            </w:pPr>
+            <w:r>
+              <w:rPr>
+                <w:rFonts w:cstheme="minorHAnsi"/>
+                <w:sz w:val="18"/>
+                <w:szCs w:val="18"/>
+                <w:lang w:val="sk-SK"/>
+              </w:rPr>
+              <w:t>Ú</w:t>
+            </w:r>
+            <w:r>
+              <w:rPr>
+                <w:rFonts w:cstheme="minorHAnsi"/>
+                <w:sz w:val="18"/>
+                <w:szCs w:val="18"/>
+                <w:lang w:val="sk-SK"/>
+              </w:rPr>
+              <w:t>daj sa vypĺňa len v prípade poskytnutia výkonu jednodňovej ambulantnej starostlivosti</w:t>
+            </w:r>
+            <w:r>
+              <w:rPr>
+                <w:rFonts w:cstheme="minorHAnsi"/>
+                <w:sz w:val="18"/>
+                <w:szCs w:val="18"/>
+                <w:lang w:val="sk-SK"/>
+              </w:rPr>
+              <w:t>.</w:t>
             </w:r>
           </w:p>
         </w:tc>
@@ -1707,7 +2415,7 @@
                 <w:szCs w:val="18"/>
                 <w:lang w:val="sk-SK"/>
               </w:rPr>
-              <w:t>8.</w:t>
+              <w:t>11.</w:t>
             </w:r>
           </w:p>
         </w:tc>
@@ -1734,7 +2442,25 @@
                 <w:szCs w:val="18"/>
                 <w:lang w:val="sk-SK"/>
               </w:rPr>
-              <w:t>KOD_VYK_OPER</w:t>
+              <w:t>KOD_VYK</w:t>
+            </w:r>
+            <w:r>
+              <w:rPr>
+                <w:rFonts w:cstheme="minorHAnsi"/>
+                <w:sz w:val="18"/>
+                <w:szCs w:val="18"/>
+                <w:lang w:val="sk-SK"/>
+              </w:rPr>
+              <w:t>ON</w:t>
+            </w:r>
+            <w:r>
+              <w:rPr>
+                <w:rFonts w:cstheme="minorHAnsi"/>
+                <w:sz w:val="18"/>
+                <w:szCs w:val="18"/>
+                <w:lang w:val="sk-SK"/>
+              </w:rPr>
+              <w:t>_OPER</w:t>
             </w:r>
           </w:p>
         </w:tc>
@@ -1842,7 +2568,16 @@
                 <w:szCs w:val="18"/>
                 <w:lang w:val="sk-SK"/>
               </w:rPr>
-              <w:t xml:space="preserve">Kód operačného výkonu podľa zoznamu zdravotných výkonov pre DRG, obsah zodpovedá položke 22 z dátového rozhrania 274n </w:t>
+              <w:t>Kód operačného výkonu podľa zoznamu zdravotných výkonov pre DRG, obsah zodpovedá polož</w:t>
+            </w:r>
+            <w:r>
+              <w:rPr>
+                <w:rFonts w:cstheme="minorHAnsi"/>
+                <w:sz w:val="18"/>
+                <w:szCs w:val="18"/>
+                <w:lang w:val="sk-SK"/>
+              </w:rPr>
+              <w:t>ke 22 z dátového rozhrania 274n.</w:t>
             </w:r>
           </w:p>
         </w:tc>
@@ -1874,7 +2609,7 @@
                 <w:szCs w:val="18"/>
                 <w:lang w:val="sk-SK"/>
               </w:rPr>
-              <w:t>9.</w:t>
+              <w:t>12.</w:t>
             </w:r>
           </w:p>
         </w:tc>
@@ -1901,7 +2636,7 @@
                 <w:szCs w:val="18"/>
                 <w:lang w:val="sk-SK"/>
               </w:rPr>
-              <w:t>TYP_HOSP</w:t>
+              <w:t>STAROST_TYP</w:t>
             </w:r>
           </w:p>
         </w:tc>
@@ -1928,7 +2663,7 @@
                 <w:szCs w:val="18"/>
                 <w:lang w:val="sk-SK"/>
               </w:rPr>
-              <w:t xml:space="preserve">TYP HOSPITALIZÁCIE </w:t>
+              <w:t>TYP STAROSTLIVOSTI</w:t>
             </w:r>
           </w:p>
         </w:tc>
@@ -1982,7 +2717,34 @@
                 <w:szCs w:val="18"/>
                 <w:lang w:val="sk-SK"/>
               </w:rPr>
-              <w:t xml:space="preserve">1-1 </w:t>
+              <w:t>2</w:t>
+            </w:r>
+            <w:r>
+              <w:rPr>
+                <w:rFonts w:cstheme="minorHAnsi"/>
+                <w:sz w:val="18"/>
+                <w:szCs w:val="18"/>
+                <w:lang w:val="sk-SK"/>
+              </w:rPr>
+              <w:t>-</w:t>
+            </w:r>
+            <w:r>
+              <w:rPr>
+                <w:rFonts w:cstheme="minorHAnsi"/>
+                <w:sz w:val="18"/>
+                <w:szCs w:val="18"/>
+                <w:lang w:val="sk-SK"/>
+              </w:rPr>
+              <w:t>3</w:t>
+            </w:r>
+            <w:r>
+              <w:rPr>
+                <w:rFonts w:cstheme="minorHAnsi"/>
+                <w:sz w:val="18"/>
+                <w:szCs w:val="18"/>
+                <w:lang w:val="sk-SK"/>
+              </w:rPr>
+              <w:t xml:space="preserve"> </w:t>
             </w:r>
           </w:p>
         </w:tc>
@@ -2009,41 +2771,87 @@
                 <w:szCs w:val="18"/>
                 <w:lang w:val="sk-SK"/>
               </w:rPr>
-              <w:t xml:space="preserve">Typ hospitalizácie (neodkladná, plánovaná, ..), obsah zodpovedá položke 25 z dátového rozhrania 274n </w:t>
+              <w:t xml:space="preserve">Povolené hodnoty: </w:t>
+            </w:r>
+          </w:p>
+          <w:p>
+            <w:pPr>
+              <w:autoSpaceDE w:val="0"/>
+              <w:autoSpaceDN w:val="0"/>
+              <w:adjustRightInd w:val="0"/>
+              <w:rPr>
+                <w:rFonts w:cstheme="minorHAnsi"/>
+                <w:sz w:val="18"/>
+                <w:szCs w:val="18"/>
+                <w:lang w:val="sk-SK"/>
+              </w:rPr>
+            </w:pPr>
+            <w:r>
+              <w:rPr>
+                <w:rFonts w:cstheme="minorHAnsi"/>
+                <w:sz w:val="18"/>
+                <w:szCs w:val="18"/>
+                <w:lang w:val="sk-SK"/>
+              </w:rPr>
+              <w:t xml:space="preserve">  DRG – DRG hosp.prípad; </w:t>
+            </w:r>
+          </w:p>
+          <w:p>
+            <w:pPr>
+              <w:autoSpaceDE w:val="0"/>
+              <w:autoSpaceDN w:val="0"/>
+              <w:adjustRightInd w:val="0"/>
+              <w:rPr>
+                <w:rFonts w:cstheme="minorHAnsi"/>
+                <w:sz w:val="18"/>
+                <w:szCs w:val="18"/>
+                <w:lang w:val="sk-SK"/>
+              </w:rPr>
+            </w:pPr>
+            <w:r>
+              <w:rPr>
+                <w:rFonts w:cstheme="minorHAnsi"/>
+                <w:sz w:val="18"/>
+                <w:szCs w:val="18"/>
+                <w:lang w:val="sk-SK"/>
+              </w:rPr>
+              <w:t xml:space="preserve">  JZS - JZS; </w:t>
+            </w:r>
+          </w:p>
+          <w:p>
+            <w:pPr>
+              <w:autoSpaceDE w:val="0"/>
+              <w:autoSpaceDN w:val="0"/>
+              <w:adjustRightInd w:val="0"/>
+              <w:rPr>
+                <w:rFonts w:cstheme="minorHAnsi"/>
+                <w:sz w:val="18"/>
+                <w:szCs w:val="18"/>
+                <w:lang w:val="sk-SK"/>
+              </w:rPr>
+            </w:pPr>
+            <w:r>
+              <w:rPr>
+                <w:rFonts w:cstheme="minorHAnsi"/>
+                <w:sz w:val="18"/>
+                <w:szCs w:val="18"/>
+                <w:lang w:val="sk-SK"/>
+              </w:rPr>
+              <w:t xml:space="preserve">  UH – hospitalizácia na nonDRG</w:t>
+            </w:r>
+            <w:r>
+              <w:rPr>
+                <w:rFonts w:cstheme="minorHAnsi"/>
+                <w:sz w:val="18"/>
+                <w:szCs w:val="18"/>
+                <w:lang w:val="sk-SK"/>
+              </w:rPr>
+              <w:t>.</w:t>
             </w:r>
           </w:p>
         </w:tc>
       </w:tr>
     </w:tbl>
-    <w:p>
-      <w:pPr>
-        <w:rPr>
-          <w:lang w:val="sk-SK"/>
-        </w:rPr>
-      </w:pPr>
-    </w:p>
-    <w:p>
-      <w:pPr>
-        <w:rPr>
-          <w:lang w:val="sk-SK"/>
-        </w:rPr>
-      </w:pPr>
-    </w:p>
-    <w:p>
-      <w:pPr>
-        <w:rPr>
-          <w:b/>
-          <w:lang w:val="sk-SK"/>
-        </w:rPr>
-      </w:pPr>
-      <w:r>
-        <w:rPr>
-          <w:b/>
-          <w:lang w:val="sk-SK"/>
-        </w:rPr>
-        <w:br w:type="page"/>
-      </w:r>
-    </w:p>
     <w:p>
       <w:pPr>
         <w:rPr>
@@ -2069,13 +2877,13 @@
         <w:rPr>
           <w:lang w:val="sk-SK"/>
         </w:rPr>
-        <w:t>Názov tabuľky v názve súboru: 02_HP</w:t>
+        <w:t>Náz</w:t>
       </w:r>
       <w:r>
         <w:rPr>
           <w:lang w:val="sk-SK"/>
         </w:rPr>
-        <w:t>_UDAJE</w:t>
+        <w:t>ov tabuľky v názve súboru: 02_HP</w:t>
       </w:r>
     </w:p>
     <w:p>
@@ -2306,6 +3114,218 @@
       </w:tr>
       <w:tr>
         <w:trPr>
+          <w:trHeight w:val="90"/>
+        </w:trPr>
+        <w:tc>
+          <w:tcPr>
+            <w:tcW w:w="158" w:type="pct"/>
+          </w:tcPr>
+          <w:p>
+            <w:pPr>
+              <w:autoSpaceDE w:val="0"/>
+              <w:autoSpaceDN w:val="0"/>
+              <w:adjustRightInd w:val="0"/>
+              <w:rPr>
+                <w:rFonts w:cstheme="minorHAnsi"/>
+                <w:bCs/>
+                <w:color w:val="000000"/>
+                <w:sz w:val="18"/>
+                <w:szCs w:val="18"/>
+                <w:lang w:val="sk-SK"/>
+              </w:rPr>
+            </w:pPr>
+            <w:r>
+              <w:rPr>
+                <w:rFonts w:cstheme="minorHAnsi"/>
+                <w:color w:val="000000"/>
+                <w:sz w:val="18"/>
+                <w:szCs w:val="18"/>
+                <w:lang w:val="sk-SK"/>
+              </w:rPr>
+              <w:t>1.</w:t>
+            </w:r>
+          </w:p>
+        </w:tc>
+        <w:tc>
+          <w:tcPr>
+            <w:tcW w:w="1050" w:type="pct"/>
+          </w:tcPr>
+          <w:p>
+            <w:pPr>
+              <w:autoSpaceDE w:val="0"/>
+              <w:autoSpaceDN w:val="0"/>
+              <w:adjustRightInd w:val="0"/>
+              <w:rPr>
+                <w:rFonts w:cstheme="minorHAnsi"/>
+                <w:bCs/>
+                <w:color w:val="000000"/>
+                <w:sz w:val="18"/>
+                <w:szCs w:val="18"/>
+                <w:lang w:val="sk-SK"/>
+              </w:rPr>
+            </w:pPr>
+            <w:r>
+              <w:rPr>
+                <w:rFonts w:cstheme="minorHAnsi"/>
+                <w:bCs/>
+                <w:color w:val="000000"/>
+                <w:sz w:val="18"/>
+                <w:szCs w:val="18"/>
+                <w:lang w:val="sk-SK"/>
+              </w:rPr>
+              <w:t>ID_HP_PZS</w:t>
+            </w:r>
+          </w:p>
+        </w:tc>
+        <w:tc>
+          <w:tcPr>
+            <w:tcW w:w="1400" w:type="pct"/>
+          </w:tcPr>
+          <w:p>
+            <w:pPr>
+              <w:autoSpaceDE w:val="0"/>
+              <w:autoSpaceDN w:val="0"/>
+              <w:adjustRightInd w:val="0"/>
+              <w:rPr>
+                <w:rFonts w:cstheme="minorHAnsi"/>
+                <w:bCs/>
+                <w:color w:val="000000"/>
+                <w:sz w:val="18"/>
+                <w:szCs w:val="18"/>
+                <w:lang w:val="sk-SK"/>
+              </w:rPr>
+            </w:pPr>
+            <w:r>
+              <w:rPr>
+                <w:rFonts w:cstheme="minorHAnsi"/>
+                <w:bCs/>
+                <w:color w:val="000000"/>
+                <w:sz w:val="18"/>
+                <w:szCs w:val="18"/>
+                <w:lang w:val="sk-SK"/>
+              </w:rPr>
+              <w:t>JEDNOZNAČNÝ IDENTIFIKÁTOR HOSPITALIZAČNÉHO PRÍPADU PZS</w:t>
+            </w:r>
+          </w:p>
+        </w:tc>
+        <w:tc>
+          <w:tcPr>
+            <w:tcW w:w="300" w:type="pct"/>
+          </w:tcPr>
+          <w:p>
+            <w:pPr>
+              <w:autoSpaceDE w:val="0"/>
+              <w:autoSpaceDN w:val="0"/>
+              <w:adjustRightInd w:val="0"/>
+              <w:rPr>
+                <w:rFonts w:cstheme="minorHAnsi"/>
+                <w:bCs/>
+                <w:color w:val="000000"/>
+                <w:sz w:val="18"/>
+                <w:szCs w:val="18"/>
+                <w:lang w:val="sk-SK"/>
+              </w:rPr>
+            </w:pPr>
+            <w:r>
+              <w:rPr>
+                <w:rFonts w:cstheme="minorHAnsi"/>
+                <w:bCs/>
+                <w:color w:val="000000"/>
+                <w:sz w:val="18"/>
+                <w:szCs w:val="18"/>
+                <w:lang w:val="sk-SK"/>
+              </w:rPr>
+              <w:t>CHAR</w:t>
+            </w:r>
+          </w:p>
+        </w:tc>
+        <w:tc>
+          <w:tcPr>
+            <w:tcW w:w="500" w:type="pct"/>
+          </w:tcPr>
+          <w:p>
+            <w:pPr>
+              <w:autoSpaceDE w:val="0"/>
+              <w:autoSpaceDN w:val="0"/>
+              <w:adjustRightInd w:val="0"/>
+              <w:rPr>
+                <w:rFonts w:cstheme="minorHAnsi"/>
+                <w:bCs/>
+                <w:color w:val="000000"/>
+                <w:sz w:val="18"/>
+                <w:szCs w:val="18"/>
+                <w:lang w:val="sk-SK"/>
+              </w:rPr>
+            </w:pPr>
+            <w:r>
+              <w:rPr>
+                <w:rFonts w:cstheme="minorHAnsi"/>
+                <w:bCs/>
+                <w:color w:val="000000"/>
+                <w:sz w:val="18"/>
+                <w:szCs w:val="18"/>
+                <w:lang w:val="sk-SK"/>
+              </w:rPr>
+              <w:t>8-9</w:t>
+            </w:r>
+          </w:p>
+        </w:tc>
+        <w:tc>
+          <w:tcPr>
+            <w:tcW w:w="1592" w:type="pct"/>
+          </w:tcPr>
+          <w:p>
+            <w:pPr>
+              <w:autoSpaceDE w:val="0"/>
+              <w:autoSpaceDN w:val="0"/>
+              <w:adjustRightInd w:val="0"/>
+              <w:rPr>
+                <w:rFonts w:cstheme="minorHAnsi"/>
+                <w:bCs/>
+                <w:color w:val="000000"/>
+                <w:sz w:val="18"/>
+                <w:szCs w:val="18"/>
+                <w:lang w:val="sk-SK"/>
+              </w:rPr>
+            </w:pPr>
+            <w:r>
+              <w:rPr>
+                <w:rFonts w:cstheme="minorHAnsi"/>
+                <w:bCs/>
+                <w:color w:val="000000"/>
+                <w:sz w:val="18"/>
+                <w:szCs w:val="18"/>
+                <w:lang w:val="sk-SK"/>
+              </w:rPr>
+              <w:t>J</w:t>
+            </w:r>
+            <w:r>
+              <w:rPr>
+                <w:rFonts w:cstheme="minorHAnsi"/>
+                <w:bCs/>
+                <w:color w:val="000000"/>
+                <w:sz w:val="18"/>
+                <w:szCs w:val="18"/>
+                <w:lang w:val="sk-SK"/>
+              </w:rPr>
+              <w:t>ednoznačný identifikátor hospitalizačného prípadu v tvare ZRRYXXXXX.Z je identifikátor zlúčeného hospitalizačného prípadu a nadobúda hodnotu „Z“ len pre zlúčený hospitalizačný prípad, inak sa tento znak „Z“ neuvádza. RR je posledné dvojčíslie roka, uvádza sa podľa dátumu prijatia do ÚZZ, Y je poradie prevádzky a môže nadobúdať hodnoty 0-9, XXXXX je poradové číslo hospitalizačného prípadu v rámci roka. Toto číslo je jednoznačné pre jeden celý hospitalizačný prípad v rámci ÚZZ.</w:t>
+            </w:r>
+            <w:r>
+              <w:rPr>
+                <w:rFonts w:cstheme="minorHAnsi"/>
+                <w:bCs/>
+                <w:color w:val="000000"/>
+                <w:sz w:val="18"/>
+                <w:szCs w:val="18"/>
+                <w:lang w:val="sk-SK"/>
+              </w:rPr>
+              <w:t xml:space="preserve"> Obsah zodpovedá položke 30 z dátového rozhrana 274n.</w:t>
+            </w:r>
+          </w:p>
+        </w:tc>
+      </w:tr>
+      <w:tr>
+        <w:trPr>
           <w:trHeight w:val="199"/>
         </w:trPr>
         <w:tc>
@@ -2333,152 +3353,386 @@
                 <w:szCs w:val="18"/>
                 <w:lang w:val="sk-SK"/>
               </w:rPr>
-              <w:t>1</w:t>
-            </w:r>
-            <w:r>
-              <w:rPr>
-                <w:rFonts w:cstheme="minorHAnsi"/>
-                <w:color w:val="000000"/>
+              <w:t>2.</w:t>
+            </w:r>
+          </w:p>
+        </w:tc>
+        <w:tc>
+          <w:tcPr>
+            <w:tcW w:w="1050" w:type="pct"/>
+          </w:tcPr>
+          <w:p>
+            <w:pPr>
+              <w:autoSpaceDE w:val="0"/>
+              <w:autoSpaceDN w:val="0"/>
+              <w:adjustRightInd w:val="0"/>
+              <w:rPr>
+                <w:rFonts w:cstheme="minorHAnsi"/>
+                <w:color w:val="000000"/>
+                <w:sz w:val="18"/>
+                <w:szCs w:val="18"/>
+                <w:lang w:val="sk-SK"/>
+              </w:rPr>
+            </w:pPr>
+            <w:r>
+              <w:rPr>
+                <w:rFonts w:cstheme="minorHAnsi"/>
+                <w:sz w:val="18"/>
+                <w:szCs w:val="18"/>
+                <w:lang w:val="sk-SK"/>
+              </w:rPr>
+              <w:t>ID_HP_</w:t>
+            </w:r>
+            <w:r>
+              <w:rPr>
+                <w:rFonts w:cstheme="minorHAnsi"/>
+                <w:sz w:val="18"/>
+                <w:szCs w:val="18"/>
+                <w:lang w:val="sk-SK"/>
+              </w:rPr>
+              <w:t>ZP</w:t>
+            </w:r>
+          </w:p>
+        </w:tc>
+        <w:tc>
+          <w:tcPr>
+            <w:tcW w:w="1400" w:type="pct"/>
+          </w:tcPr>
+          <w:p>
+            <w:pPr>
+              <w:autoSpaceDE w:val="0"/>
+              <w:autoSpaceDN w:val="0"/>
+              <w:adjustRightInd w:val="0"/>
+              <w:rPr>
+                <w:rFonts w:cstheme="minorHAnsi"/>
+                <w:color w:val="000000"/>
+                <w:sz w:val="18"/>
+                <w:szCs w:val="18"/>
+                <w:lang w:val="sk-SK"/>
+              </w:rPr>
+            </w:pPr>
+            <w:r>
+              <w:rPr>
+                <w:rFonts w:cstheme="minorHAnsi"/>
+                <w:color w:val="000000"/>
+                <w:sz w:val="18"/>
+                <w:szCs w:val="18"/>
+                <w:lang w:val="sk-SK"/>
+              </w:rPr>
+              <w:t xml:space="preserve">JEDNOZNAČNÝ IDENTIFIKÁTOR HOSPITALIZAČNÉHO PRÍPADU ZP </w:t>
+            </w:r>
+          </w:p>
+        </w:tc>
+        <w:tc>
+          <w:tcPr>
+            <w:tcW w:w="300" w:type="pct"/>
+          </w:tcPr>
+          <w:p>
+            <w:pPr>
+              <w:autoSpaceDE w:val="0"/>
+              <w:autoSpaceDN w:val="0"/>
+              <w:adjustRightInd w:val="0"/>
+              <w:rPr>
+                <w:rFonts w:cstheme="minorHAnsi"/>
+                <w:color w:val="000000"/>
+                <w:sz w:val="18"/>
+                <w:szCs w:val="18"/>
+                <w:lang w:val="sk-SK"/>
+              </w:rPr>
+            </w:pPr>
+            <w:r>
+              <w:rPr>
+                <w:rFonts w:cstheme="minorHAnsi"/>
+                <w:color w:val="000000"/>
+                <w:sz w:val="18"/>
+                <w:szCs w:val="18"/>
+                <w:lang w:val="sk-SK"/>
+              </w:rPr>
+              <w:t xml:space="preserve">CHAR </w:t>
+            </w:r>
+          </w:p>
+        </w:tc>
+        <w:tc>
+          <w:tcPr>
+            <w:tcW w:w="500" w:type="pct"/>
+          </w:tcPr>
+          <w:p>
+            <w:pPr>
+              <w:autoSpaceDE w:val="0"/>
+              <w:autoSpaceDN w:val="0"/>
+              <w:adjustRightInd w:val="0"/>
+              <w:rPr>
+                <w:rFonts w:cstheme="minorHAnsi"/>
+                <w:color w:val="000000"/>
+                <w:sz w:val="18"/>
+                <w:szCs w:val="18"/>
+                <w:lang w:val="sk-SK"/>
+              </w:rPr>
+            </w:pPr>
+            <w:r>
+              <w:rPr>
+                <w:rFonts w:cstheme="minorHAnsi"/>
+                <w:color w:val="000000"/>
+                <w:sz w:val="18"/>
+                <w:szCs w:val="18"/>
+                <w:lang w:val="sk-SK"/>
+              </w:rPr>
+              <w:t xml:space="preserve">20 </w:t>
+            </w:r>
+          </w:p>
+        </w:tc>
+        <w:tc>
+          <w:tcPr>
+            <w:tcW w:w="1592" w:type="pct"/>
+          </w:tcPr>
+          <w:p>
+            <w:pPr>
+              <w:autoSpaceDE w:val="0"/>
+              <w:autoSpaceDN w:val="0"/>
+              <w:adjustRightInd w:val="0"/>
+              <w:rPr>
+                <w:rFonts w:cstheme="minorHAnsi"/>
+                <w:color w:val="000000"/>
+                <w:sz w:val="18"/>
+                <w:szCs w:val="18"/>
+                <w:lang w:val="sk-SK"/>
+              </w:rPr>
+            </w:pPr>
+            <w:r>
+              <w:rPr>
+                <w:rFonts w:cstheme="minorHAnsi"/>
+                <w:sz w:val="18"/>
+                <w:szCs w:val="18"/>
+                <w:lang w:val="sk-SK"/>
+              </w:rPr>
+              <w:t>I</w:t>
+            </w:r>
+            <w:r>
+              <w:rPr>
+                <w:rFonts w:cstheme="minorHAnsi"/>
+                <w:sz w:val="18"/>
+                <w:szCs w:val="18"/>
+                <w:lang w:val="sk-SK"/>
+              </w:rPr>
+              <w:t xml:space="preserve">dentifikátor hospitalizačného prípadu vygenerovaný zdravotnou poisťovňou, ktorý je pre daný hospitalizačný prípad rovnaký vo </w:t>
+            </w:r>
+            <w:r>
+              <w:rPr>
+                <w:rFonts w:cstheme="minorHAnsi"/>
+                <w:sz w:val="18"/>
+                <w:szCs w:val="18"/>
+                <w:lang w:val="sk-SK"/>
+              </w:rPr>
+              <w:t>všetkých odovzdávaných súboroch. V prípade, že dáta pripravujú nemocnice zo svojich dát, je potrebné aby ho vygenerovali ony.</w:t>
+            </w:r>
+          </w:p>
+        </w:tc>
+      </w:tr>
+      <w:tr>
+        <w:trPr>
+          <w:trHeight w:val="199"/>
+        </w:trPr>
+        <w:tc>
+          <w:tcPr>
+            <w:tcW w:w="158" w:type="pct"/>
+          </w:tcPr>
+          <w:p>
+            <w:pPr>
+              <w:autoSpaceDE w:val="0"/>
+              <w:autoSpaceDN w:val="0"/>
+              <w:adjustRightInd w:val="0"/>
+              <w:rPr>
+                <w:rFonts w:cstheme="minorHAnsi"/>
+                <w:color w:val="000000"/>
+                <w:sz w:val="18"/>
+                <w:szCs w:val="18"/>
+                <w:lang w:val="sk-SK"/>
+              </w:rPr>
+            </w:pPr>
+            <w:r>
+              <w:rPr>
+                <w:rFonts w:cstheme="minorHAnsi"/>
+                <w:color w:val="000000"/>
+                <w:sz w:val="18"/>
+                <w:szCs w:val="18"/>
+                <w:lang w:val="sk-SK"/>
+              </w:rPr>
+              <w:t>3.</w:t>
+            </w:r>
+          </w:p>
+        </w:tc>
+        <w:tc>
+          <w:tcPr>
+            <w:tcW w:w="1050" w:type="pct"/>
+          </w:tcPr>
+          <w:p>
+            <w:pPr>
+              <w:autoSpaceDE w:val="0"/>
+              <w:autoSpaceDN w:val="0"/>
+              <w:adjustRightInd w:val="0"/>
+              <w:rPr>
+                <w:rFonts w:cstheme="minorHAnsi"/>
+                <w:sz w:val="18"/>
+                <w:szCs w:val="18"/>
+                <w:lang w:val="sk-SK"/>
+              </w:rPr>
+            </w:pPr>
+            <w:r>
+              <w:rPr>
+                <w:rFonts w:cstheme="minorHAnsi"/>
+                <w:sz w:val="18"/>
+                <w:szCs w:val="18"/>
+                <w:lang w:val="sk-SK"/>
+              </w:rPr>
+              <w:t>BIC_POI</w:t>
+            </w:r>
+          </w:p>
+        </w:tc>
+        <w:tc>
+          <w:tcPr>
+            <w:tcW w:w="1400" w:type="pct"/>
+          </w:tcPr>
+          <w:p>
+            <w:pPr>
+              <w:autoSpaceDE w:val="0"/>
+              <w:autoSpaceDN w:val="0"/>
+              <w:adjustRightInd w:val="0"/>
+              <w:rPr>
+                <w:rFonts w:cstheme="minorHAnsi"/>
+                <w:color w:val="000000"/>
+                <w:sz w:val="18"/>
+                <w:szCs w:val="18"/>
+                <w:lang w:val="sk-SK"/>
+              </w:rPr>
+            </w:pPr>
+            <w:r>
+              <w:rPr>
+                <w:rFonts w:cstheme="minorHAnsi"/>
+                <w:sz w:val="18"/>
+                <w:szCs w:val="18"/>
+                <w:lang w:val="sk-SK"/>
+              </w:rPr>
+              <w:t xml:space="preserve">BEZVÝZNAMOVÉ IDENTIFIKAČNÉ ČÍSLO POISTENCA </w:t>
+            </w:r>
+          </w:p>
+        </w:tc>
+        <w:tc>
+          <w:tcPr>
+            <w:tcW w:w="300" w:type="pct"/>
+          </w:tcPr>
+          <w:p>
+            <w:pPr>
+              <w:autoSpaceDE w:val="0"/>
+              <w:autoSpaceDN w:val="0"/>
+              <w:adjustRightInd w:val="0"/>
+              <w:rPr>
+                <w:rFonts w:cstheme="minorHAnsi"/>
+                <w:color w:val="000000"/>
+                <w:sz w:val="18"/>
+                <w:szCs w:val="18"/>
+                <w:lang w:val="sk-SK"/>
+              </w:rPr>
+            </w:pPr>
+            <w:r>
+              <w:rPr>
+                <w:rFonts w:cstheme="minorHAnsi"/>
+                <w:sz w:val="18"/>
+                <w:szCs w:val="18"/>
+                <w:lang w:val="sk-SK"/>
+              </w:rPr>
+              <w:t xml:space="preserve">CHAR </w:t>
+            </w:r>
+          </w:p>
+        </w:tc>
+        <w:tc>
+          <w:tcPr>
+            <w:tcW w:w="500" w:type="pct"/>
+          </w:tcPr>
+          <w:p>
+            <w:pPr>
+              <w:autoSpaceDE w:val="0"/>
+              <w:autoSpaceDN w:val="0"/>
+              <w:adjustRightInd w:val="0"/>
+              <w:rPr>
+                <w:rFonts w:cstheme="minorHAnsi"/>
+                <w:color w:val="000000"/>
+                <w:sz w:val="18"/>
+                <w:szCs w:val="18"/>
+                <w:lang w:val="sk-SK"/>
+              </w:rPr>
+            </w:pPr>
+            <w:r>
+              <w:rPr>
+                <w:rFonts w:cstheme="minorHAnsi"/>
+                <w:sz w:val="18"/>
+                <w:szCs w:val="18"/>
+                <w:lang w:val="sk-SK"/>
+              </w:rPr>
+              <w:t xml:space="preserve">20 </w:t>
+            </w:r>
+          </w:p>
+        </w:tc>
+        <w:tc>
+          <w:tcPr>
+            <w:tcW w:w="1592" w:type="pct"/>
+          </w:tcPr>
+          <w:p>
+            <w:pPr>
+              <w:autoSpaceDE w:val="0"/>
+              <w:autoSpaceDN w:val="0"/>
+              <w:adjustRightInd w:val="0"/>
+              <w:rPr>
+                <w:rFonts w:cstheme="minorHAnsi"/>
+                <w:sz w:val="18"/>
+                <w:szCs w:val="18"/>
+                <w:lang w:val="sk-SK"/>
+              </w:rPr>
+            </w:pPr>
+            <w:r>
+              <w:rPr>
+                <w:rFonts w:cstheme="minorHAnsi"/>
+                <w:sz w:val="18"/>
+                <w:szCs w:val="18"/>
+                <w:lang w:val="sk-SK"/>
+              </w:rPr>
+              <w:t>B</w:t>
+            </w:r>
+            <w:r>
+              <w:rPr>
+                <w:rFonts w:cstheme="minorHAnsi"/>
+                <w:sz w:val="18"/>
+                <w:szCs w:val="18"/>
+                <w:lang w:val="sk-SK"/>
+              </w:rPr>
+              <w:t>ezvýznamový identifikátor poistenca vygenerovaný ZP, ktorý je pre poistenca rovnaký vo všetkých odovzdávaných súboroch</w:t>
+            </w:r>
+            <w:r>
+              <w:rPr>
+                <w:rFonts w:cstheme="minorHAnsi"/>
                 <w:sz w:val="18"/>
                 <w:szCs w:val="18"/>
                 <w:lang w:val="sk-SK"/>
               </w:rPr>
               <w:t>.</w:t>
             </w:r>
-          </w:p>
-        </w:tc>
-        <w:tc>
-          <w:tcPr>
-            <w:tcW w:w="1050" w:type="pct"/>
-          </w:tcPr>
-          <w:p>
-            <w:pPr>
-              <w:autoSpaceDE w:val="0"/>
-              <w:autoSpaceDN w:val="0"/>
-              <w:adjustRightInd w:val="0"/>
-              <w:rPr>
-                <w:rFonts w:cstheme="minorHAnsi"/>
-                <w:color w:val="000000"/>
-                <w:sz w:val="18"/>
-                <w:szCs w:val="18"/>
-                <w:lang w:val="sk-SK"/>
-              </w:rPr>
-            </w:pPr>
-            <w:r>
-              <w:rPr>
-                <w:rFonts w:cstheme="minorHAnsi"/>
-                <w:sz w:val="18"/>
-                <w:szCs w:val="18"/>
-                <w:lang w:val="sk-SK"/>
-              </w:rPr>
-              <w:t>ID_HP_DZP</w:t>
-            </w:r>
-          </w:p>
-        </w:tc>
-        <w:tc>
-          <w:tcPr>
-            <w:tcW w:w="1400" w:type="pct"/>
-          </w:tcPr>
-          <w:p>
-            <w:pPr>
-              <w:autoSpaceDE w:val="0"/>
-              <w:autoSpaceDN w:val="0"/>
-              <w:adjustRightInd w:val="0"/>
-              <w:rPr>
-                <w:rFonts w:cstheme="minorHAnsi"/>
-                <w:color w:val="000000"/>
-                <w:sz w:val="18"/>
-                <w:szCs w:val="18"/>
-                <w:lang w:val="sk-SK"/>
-              </w:rPr>
-            </w:pPr>
-            <w:r>
-              <w:rPr>
-                <w:rFonts w:cstheme="minorHAnsi"/>
-                <w:color w:val="000000"/>
-                <w:sz w:val="18"/>
-                <w:szCs w:val="18"/>
-                <w:lang w:val="sk-SK"/>
-              </w:rPr>
-              <w:t xml:space="preserve">JEDNOZNAČNÝ IDENTIFIKÁTOR HOSPITALIZAČNÉHO PRÍPADU ZP </w:t>
-            </w:r>
-          </w:p>
-        </w:tc>
-        <w:tc>
-          <w:tcPr>
-            <w:tcW w:w="300" w:type="pct"/>
-          </w:tcPr>
-          <w:p>
-            <w:pPr>
-              <w:autoSpaceDE w:val="0"/>
-              <w:autoSpaceDN w:val="0"/>
-              <w:adjustRightInd w:val="0"/>
-              <w:rPr>
-                <w:rFonts w:cstheme="minorHAnsi"/>
-                <w:color w:val="000000"/>
-                <w:sz w:val="18"/>
-                <w:szCs w:val="18"/>
-                <w:lang w:val="sk-SK"/>
-              </w:rPr>
-            </w:pPr>
-            <w:r>
-              <w:rPr>
-                <w:rFonts w:cstheme="minorHAnsi"/>
-                <w:color w:val="000000"/>
-                <w:sz w:val="18"/>
-                <w:szCs w:val="18"/>
-                <w:lang w:val="sk-SK"/>
-              </w:rPr>
-              <w:t xml:space="preserve">CHAR </w:t>
-            </w:r>
-          </w:p>
-        </w:tc>
-        <w:tc>
-          <w:tcPr>
-            <w:tcW w:w="500" w:type="pct"/>
-          </w:tcPr>
-          <w:p>
-            <w:pPr>
-              <w:autoSpaceDE w:val="0"/>
-              <w:autoSpaceDN w:val="0"/>
-              <w:adjustRightInd w:val="0"/>
-              <w:rPr>
-                <w:rFonts w:cstheme="minorHAnsi"/>
-                <w:color w:val="000000"/>
-                <w:sz w:val="18"/>
-                <w:szCs w:val="18"/>
-                <w:lang w:val="sk-SK"/>
-              </w:rPr>
-            </w:pPr>
-            <w:r>
-              <w:rPr>
-                <w:rFonts w:cstheme="minorHAnsi"/>
-                <w:color w:val="000000"/>
-                <w:sz w:val="18"/>
-                <w:szCs w:val="18"/>
-                <w:lang w:val="sk-SK"/>
-              </w:rPr>
-              <w:t xml:space="preserve">20 </w:t>
-            </w:r>
-          </w:p>
-        </w:tc>
-        <w:tc>
-          <w:tcPr>
-            <w:tcW w:w="1592" w:type="pct"/>
-          </w:tcPr>
-          <w:p>
-            <w:pPr>
-              <w:autoSpaceDE w:val="0"/>
-              <w:autoSpaceDN w:val="0"/>
-              <w:adjustRightInd w:val="0"/>
-              <w:rPr>
-                <w:rFonts w:cstheme="minorHAnsi"/>
-                <w:color w:val="000000"/>
-                <w:sz w:val="18"/>
-                <w:szCs w:val="18"/>
-                <w:lang w:val="sk-SK"/>
-              </w:rPr>
-            </w:pPr>
+            <w:r>
+              <w:rPr>
+                <w:rFonts w:cstheme="minorHAnsi"/>
+                <w:sz w:val="18"/>
+                <w:szCs w:val="18"/>
+                <w:lang w:val="sk-SK"/>
+              </w:rPr>
+              <w:t xml:space="preserve"> </w:t>
+            </w:r>
+            <w:r>
+              <w:rPr>
+                <w:rFonts w:cstheme="minorHAnsi"/>
+                <w:sz w:val="18"/>
+                <w:szCs w:val="18"/>
+                <w:lang w:val="sk-SK"/>
+              </w:rPr>
+              <w:t>V prípade, že dáta pripravujú nemocnice zo svojich dát, je potrebné aby ho vygenerovali ony.</w:t>
+            </w:r>
           </w:p>
         </w:tc>
       </w:tr>
@@ -2511,152 +3765,169 @@
                 <w:szCs w:val="18"/>
                 <w:lang w:val="sk-SK"/>
               </w:rPr>
-              <w:t>2</w:t>
-            </w:r>
-            <w:r>
-              <w:rPr>
-                <w:rFonts w:cstheme="minorHAnsi"/>
-                <w:color w:val="000000"/>
+              <w:t>4.</w:t>
+            </w:r>
+          </w:p>
+        </w:tc>
+        <w:tc>
+          <w:tcPr>
+            <w:tcW w:w="1050" w:type="pct"/>
+          </w:tcPr>
+          <w:p>
+            <w:pPr>
+              <w:autoSpaceDE w:val="0"/>
+              <w:autoSpaceDN w:val="0"/>
+              <w:adjustRightInd w:val="0"/>
+              <w:rPr>
+                <w:rFonts w:cstheme="minorHAnsi"/>
+                <w:color w:val="000000"/>
+                <w:sz w:val="18"/>
+                <w:szCs w:val="18"/>
+                <w:lang w:val="sk-SK"/>
+              </w:rPr>
+            </w:pPr>
+            <w:r>
+              <w:rPr>
+                <w:rFonts w:cstheme="minorHAnsi"/>
+                <w:sz w:val="18"/>
+                <w:szCs w:val="18"/>
+                <w:lang w:val="sk-SK"/>
+              </w:rPr>
+              <w:t>PZS</w:t>
+            </w:r>
+            <w:r>
+              <w:rPr>
+                <w:rFonts w:cstheme="minorHAnsi"/>
+                <w:sz w:val="18"/>
+                <w:szCs w:val="18"/>
+                <w:lang w:val="sk-SK"/>
+              </w:rPr>
+              <w:t>_6</w:t>
+            </w:r>
+          </w:p>
+        </w:tc>
+        <w:tc>
+          <w:tcPr>
+            <w:tcW w:w="1400" w:type="pct"/>
+          </w:tcPr>
+          <w:p>
+            <w:pPr>
+              <w:autoSpaceDE w:val="0"/>
+              <w:autoSpaceDN w:val="0"/>
+              <w:adjustRightInd w:val="0"/>
+              <w:rPr>
+                <w:rFonts w:cstheme="minorHAnsi"/>
+                <w:color w:val="000000"/>
+                <w:sz w:val="18"/>
+                <w:szCs w:val="18"/>
+                <w:lang w:val="sk-SK"/>
+              </w:rPr>
+            </w:pPr>
+            <w:r>
+              <w:rPr>
+                <w:rFonts w:cstheme="minorHAnsi"/>
+                <w:color w:val="000000"/>
+                <w:sz w:val="18"/>
+                <w:szCs w:val="18"/>
+                <w:lang w:val="sk-SK"/>
+              </w:rPr>
+              <w:t xml:space="preserve">KÓD PZS </w:t>
+            </w:r>
+          </w:p>
+        </w:tc>
+        <w:tc>
+          <w:tcPr>
+            <w:tcW w:w="300" w:type="pct"/>
+          </w:tcPr>
+          <w:p>
+            <w:pPr>
+              <w:autoSpaceDE w:val="0"/>
+              <w:autoSpaceDN w:val="0"/>
+              <w:adjustRightInd w:val="0"/>
+              <w:rPr>
+                <w:rFonts w:cstheme="minorHAnsi"/>
+                <w:color w:val="000000"/>
+                <w:sz w:val="18"/>
+                <w:szCs w:val="18"/>
+                <w:lang w:val="sk-SK"/>
+              </w:rPr>
+            </w:pPr>
+            <w:r>
+              <w:rPr>
+                <w:rFonts w:cstheme="minorHAnsi"/>
+                <w:color w:val="000000"/>
+                <w:sz w:val="18"/>
+                <w:szCs w:val="18"/>
+                <w:lang w:val="sk-SK"/>
+              </w:rPr>
+              <w:t xml:space="preserve">CHAR </w:t>
+            </w:r>
+          </w:p>
+        </w:tc>
+        <w:tc>
+          <w:tcPr>
+            <w:tcW w:w="500" w:type="pct"/>
+          </w:tcPr>
+          <w:p>
+            <w:pPr>
+              <w:autoSpaceDE w:val="0"/>
+              <w:autoSpaceDN w:val="0"/>
+              <w:adjustRightInd w:val="0"/>
+              <w:rPr>
+                <w:rFonts w:cstheme="minorHAnsi"/>
+                <w:color w:val="000000"/>
+                <w:sz w:val="18"/>
+                <w:szCs w:val="18"/>
+                <w:lang w:val="sk-SK"/>
+              </w:rPr>
+            </w:pPr>
+            <w:r>
+              <w:rPr>
+                <w:rFonts w:cstheme="minorHAnsi"/>
+                <w:color w:val="000000"/>
+                <w:sz w:val="18"/>
+                <w:szCs w:val="18"/>
+                <w:lang w:val="sk-SK"/>
+              </w:rPr>
+              <w:t xml:space="preserve">6-6 </w:t>
+            </w:r>
+          </w:p>
+        </w:tc>
+        <w:tc>
+          <w:tcPr>
+            <w:tcW w:w="1592" w:type="pct"/>
+          </w:tcPr>
+          <w:p>
+            <w:pPr>
+              <w:autoSpaceDE w:val="0"/>
+              <w:autoSpaceDN w:val="0"/>
+              <w:adjustRightInd w:val="0"/>
+              <w:rPr>
+                <w:rFonts w:cstheme="minorHAnsi"/>
+                <w:color w:val="000000"/>
+                <w:sz w:val="18"/>
+                <w:szCs w:val="18"/>
+                <w:lang w:val="sk-SK"/>
+              </w:rPr>
+            </w:pPr>
+            <w:r>
+              <w:rPr>
+                <w:rFonts w:cstheme="minorHAnsi"/>
+                <w:sz w:val="18"/>
+                <w:szCs w:val="18"/>
+                <w:lang w:val="sk-SK"/>
+              </w:rPr>
+              <w:t>Kód poskytovateľa, ktorý poskytol príslušnú zdravotnú starostlivosť, v tvare: P99999</w:t>
+            </w:r>
+            <w:r>
+              <w:rPr>
+                <w:rFonts w:cstheme="minorHAnsi"/>
                 <w:sz w:val="18"/>
                 <w:szCs w:val="18"/>
                 <w:lang w:val="sk-SK"/>
               </w:rPr>
               <w:t>.</w:t>
             </w:r>
-          </w:p>
-        </w:tc>
-        <w:tc>
-          <w:tcPr>
-            <w:tcW w:w="1050" w:type="pct"/>
-          </w:tcPr>
-          <w:p>
-            <w:pPr>
-              <w:autoSpaceDE w:val="0"/>
-              <w:autoSpaceDN w:val="0"/>
-              <w:adjustRightInd w:val="0"/>
-              <w:rPr>
-                <w:rFonts w:cstheme="minorHAnsi"/>
-                <w:color w:val="000000"/>
-                <w:sz w:val="18"/>
-                <w:szCs w:val="18"/>
-                <w:lang w:val="sk-SK"/>
-              </w:rPr>
-            </w:pPr>
-            <w:r>
-              <w:rPr>
-                <w:rFonts w:cstheme="minorHAnsi"/>
-                <w:sz w:val="18"/>
-                <w:szCs w:val="18"/>
-                <w:lang w:val="sk-SK"/>
-              </w:rPr>
-              <w:t>KOD_PZS</w:t>
-            </w:r>
-          </w:p>
-        </w:tc>
-        <w:tc>
-          <w:tcPr>
-            <w:tcW w:w="1400" w:type="pct"/>
-          </w:tcPr>
-          <w:p>
-            <w:pPr>
-              <w:autoSpaceDE w:val="0"/>
-              <w:autoSpaceDN w:val="0"/>
-              <w:adjustRightInd w:val="0"/>
-              <w:rPr>
-                <w:rFonts w:cstheme="minorHAnsi"/>
-                <w:color w:val="000000"/>
-                <w:sz w:val="18"/>
-                <w:szCs w:val="18"/>
-                <w:lang w:val="sk-SK"/>
-              </w:rPr>
-            </w:pPr>
-            <w:r>
-              <w:rPr>
-                <w:rFonts w:cstheme="minorHAnsi"/>
-                <w:color w:val="000000"/>
-                <w:sz w:val="18"/>
-                <w:szCs w:val="18"/>
-                <w:lang w:val="sk-SK"/>
-              </w:rPr>
-              <w:t xml:space="preserve">KÓD PZS </w:t>
-            </w:r>
-          </w:p>
-        </w:tc>
-        <w:tc>
-          <w:tcPr>
-            <w:tcW w:w="300" w:type="pct"/>
-          </w:tcPr>
-          <w:p>
-            <w:pPr>
-              <w:autoSpaceDE w:val="0"/>
-              <w:autoSpaceDN w:val="0"/>
-              <w:adjustRightInd w:val="0"/>
-              <w:rPr>
-                <w:rFonts w:cstheme="minorHAnsi"/>
-                <w:color w:val="000000"/>
-                <w:sz w:val="18"/>
-                <w:szCs w:val="18"/>
-                <w:lang w:val="sk-SK"/>
-              </w:rPr>
-            </w:pPr>
-            <w:r>
-              <w:rPr>
-                <w:rFonts w:cstheme="minorHAnsi"/>
-                <w:color w:val="000000"/>
-                <w:sz w:val="18"/>
-                <w:szCs w:val="18"/>
-                <w:lang w:val="sk-SK"/>
-              </w:rPr>
-              <w:t xml:space="preserve">CHAR </w:t>
-            </w:r>
-          </w:p>
-        </w:tc>
-        <w:tc>
-          <w:tcPr>
-            <w:tcW w:w="500" w:type="pct"/>
-          </w:tcPr>
-          <w:p>
-            <w:pPr>
-              <w:autoSpaceDE w:val="0"/>
-              <w:autoSpaceDN w:val="0"/>
-              <w:adjustRightInd w:val="0"/>
-              <w:rPr>
-                <w:rFonts w:cstheme="minorHAnsi"/>
-                <w:color w:val="000000"/>
-                <w:sz w:val="18"/>
-                <w:szCs w:val="18"/>
-                <w:lang w:val="sk-SK"/>
-              </w:rPr>
-            </w:pPr>
-            <w:r>
-              <w:rPr>
-                <w:rFonts w:cstheme="minorHAnsi"/>
-                <w:color w:val="000000"/>
-                <w:sz w:val="18"/>
-                <w:szCs w:val="18"/>
-                <w:lang w:val="sk-SK"/>
-              </w:rPr>
-              <w:t xml:space="preserve">6-6 </w:t>
-            </w:r>
-          </w:p>
-        </w:tc>
-        <w:tc>
-          <w:tcPr>
-            <w:tcW w:w="1592" w:type="pct"/>
-          </w:tcPr>
-          <w:p>
-            <w:pPr>
-              <w:autoSpaceDE w:val="0"/>
-              <w:autoSpaceDN w:val="0"/>
-              <w:adjustRightInd w:val="0"/>
-              <w:rPr>
-                <w:rFonts w:cstheme="minorHAnsi"/>
-                <w:color w:val="000000"/>
-                <w:sz w:val="18"/>
-                <w:szCs w:val="18"/>
-                <w:lang w:val="sk-SK"/>
-              </w:rPr>
-            </w:pPr>
           </w:p>
         </w:tc>
       </w:tr>
@@ -2689,17 +3960,7 @@
                 <w:szCs w:val="18"/>
                 <w:lang w:val="sk-SK"/>
               </w:rPr>
-              <w:t>3</w:t>
-            </w:r>
-            <w:r>
-              <w:rPr>
-                <w:rFonts w:cstheme="minorHAnsi"/>
-                <w:color w:val="000000"/>
-                <w:sz w:val="18"/>
-                <w:szCs w:val="18"/>
-                <w:lang w:val="sk-SK"/>
-              </w:rPr>
-              <w:t>.</w:t>
+              <w:t>5.</w:t>
             </w:r>
           </w:p>
         </w:tc>
@@ -2727,7 +3988,25 @@
                 <w:szCs w:val="18"/>
                 <w:lang w:val="sk-SK"/>
               </w:rPr>
-              <w:t>DAT_OD</w:t>
+              <w:t>DAT</w:t>
+            </w:r>
+            <w:r>
+              <w:rPr>
+                <w:rFonts w:cstheme="minorHAnsi"/>
+                <w:sz w:val="18"/>
+                <w:szCs w:val="18"/>
+                <w:lang w:val="sk-SK"/>
+              </w:rPr>
+              <w:t>UM</w:t>
+            </w:r>
+            <w:r>
+              <w:rPr>
+                <w:rFonts w:cstheme="minorHAnsi"/>
+                <w:sz w:val="18"/>
+                <w:szCs w:val="18"/>
+                <w:lang w:val="sk-SK"/>
+              </w:rPr>
+              <w:t>_OD</w:t>
             </w:r>
           </w:p>
         </w:tc>
@@ -2756,7 +4035,7 @@
                 <w:szCs w:val="18"/>
                 <w:lang w:val="sk-SK"/>
               </w:rPr>
-              <w:t xml:space="preserve">DÁTUM A ČAS PRIJATIA DO ÚZZ </w:t>
+              <w:t xml:space="preserve">DÁTUM PRIJATIA DO ÚZZ </w:t>
             </w:r>
           </w:p>
         </w:tc>
@@ -2835,6 +4114,33 @@
                 <w:lang w:val="sk-SK"/>
               </w:rPr>
             </w:pPr>
+            <w:r>
+              <w:rPr>
+                <w:rFonts w:cstheme="minorHAnsi"/>
+                <w:sz w:val="18"/>
+                <w:szCs w:val="18"/>
+                <w:lang w:val="sk-SK"/>
+              </w:rPr>
+              <w:t>U</w:t>
+            </w:r>
+            <w:r>
+              <w:rPr>
+                <w:rFonts w:cstheme="minorHAnsi"/>
+                <w:sz w:val="18"/>
+                <w:szCs w:val="18"/>
+                <w:lang w:val="sk-SK"/>
+              </w:rPr>
+              <w:t>vádza sa dátum prijatia na hospitalizáciu alebo dátum poskytnutia jednodňovej starostlivosti; v prípade, ak ide o pokračovanie zdravotnej starostlivosti z predchádzajúceho mesiaca, položka sa nevyplní; obsah zodpovedá položke 28 z dátové</w:t>
+            </w:r>
+            <w:r>
+              <w:rPr>
+                <w:rFonts w:cstheme="minorHAnsi"/>
+                <w:sz w:val="18"/>
+                <w:szCs w:val="18"/>
+                <w:lang w:val="sk-SK"/>
+              </w:rPr>
+              <w:t>ho rozhrania 274n.</w:t>
+            </w:r>
           </w:p>
         </w:tc>
       </w:tr>
@@ -2867,17 +4173,7 @@
                 <w:szCs w:val="18"/>
                 <w:lang w:val="sk-SK"/>
               </w:rPr>
-              <w:t>4</w:t>
-            </w:r>
-            <w:r>
-              <w:rPr>
-                <w:rFonts w:cstheme="minorHAnsi"/>
-                <w:color w:val="000000"/>
-                <w:sz w:val="18"/>
-                <w:szCs w:val="18"/>
-                <w:lang w:val="sk-SK"/>
-              </w:rPr>
-              <w:t>.</w:t>
+              <w:t>6.</w:t>
             </w:r>
           </w:p>
         </w:tc>
@@ -2905,7 +4201,25 @@
                 <w:szCs w:val="18"/>
                 <w:lang w:val="sk-SK"/>
               </w:rPr>
-              <w:t>DAT_DO</w:t>
+              <w:t>DAT</w:t>
+            </w:r>
+            <w:r>
+              <w:rPr>
+                <w:rFonts w:cstheme="minorHAnsi"/>
+                <w:sz w:val="18"/>
+                <w:szCs w:val="18"/>
+                <w:lang w:val="sk-SK"/>
+              </w:rPr>
+              <w:t>UM</w:t>
+            </w:r>
+            <w:r>
+              <w:rPr>
+                <w:rFonts w:cstheme="minorHAnsi"/>
+                <w:sz w:val="18"/>
+                <w:szCs w:val="18"/>
+                <w:lang w:val="sk-SK"/>
+              </w:rPr>
+              <w:t>_DO</w:t>
             </w:r>
           </w:p>
         </w:tc>
@@ -2934,7 +4248,7 @@
                 <w:szCs w:val="18"/>
                 <w:lang w:val="sk-SK"/>
               </w:rPr>
-              <w:t xml:space="preserve">DÁTUM A ČAS PREPUSTENIA Z ÚZZ </w:t>
+              <w:t xml:space="preserve">DÁTUM PREPUSTENIA Z ÚZZ </w:t>
             </w:r>
           </w:p>
         </w:tc>
@@ -3013,6 +4327,33 @@
                 <w:lang w:val="sk-SK"/>
               </w:rPr>
             </w:pPr>
+            <w:r>
+              <w:rPr>
+                <w:rFonts w:cstheme="minorHAnsi"/>
+                <w:sz w:val="18"/>
+                <w:szCs w:val="18"/>
+                <w:lang w:val="sk-SK"/>
+              </w:rPr>
+              <w:t>U</w:t>
+            </w:r>
+            <w:r>
+              <w:rPr>
+                <w:rFonts w:cstheme="minorHAnsi"/>
+                <w:sz w:val="18"/>
+                <w:szCs w:val="18"/>
+                <w:lang w:val="sk-SK"/>
+              </w:rPr>
+              <w:t>vádza sa dátum prepustenia z oddelenia; v prípade, ak poskytovanie zdravotnej starostlivosti pokračuje v nasledujúcom mesiaci alebo ide o poskytnutie starostlivosti v rovnaký deň, položka sa nevyplní; obsah zodpovedá polož</w:t>
+            </w:r>
+            <w:r>
+              <w:rPr>
+                <w:rFonts w:cstheme="minorHAnsi"/>
+                <w:sz w:val="18"/>
+                <w:szCs w:val="18"/>
+                <w:lang w:val="sk-SK"/>
+              </w:rPr>
+              <w:t>ke 29 z dátového rozhrania 274n.</w:t>
+            </w:r>
           </w:p>
         </w:tc>
       </w:tr>
@@ -3045,17 +4386,7 @@
                 <w:szCs w:val="18"/>
                 <w:lang w:val="sk-SK"/>
               </w:rPr>
-              <w:t>5</w:t>
-            </w:r>
-            <w:r>
-              <w:rPr>
-                <w:rFonts w:cstheme="minorHAnsi"/>
-                <w:color w:val="000000"/>
-                <w:sz w:val="18"/>
-                <w:szCs w:val="18"/>
-                <w:lang w:val="sk-SK"/>
-              </w:rPr>
-              <w:t>.</w:t>
+              <w:t>7.</w:t>
             </w:r>
           </w:p>
         </w:tc>
@@ -3083,7 +4414,25 @@
                 <w:szCs w:val="18"/>
                 <w:lang w:val="sk-SK"/>
               </w:rPr>
-              <w:t>VEK_DEN</w:t>
+              <w:t>VEK_D</w:t>
+            </w:r>
+            <w:r>
+              <w:rPr>
+                <w:rFonts w:cstheme="minorHAnsi"/>
+                <w:sz w:val="18"/>
+                <w:szCs w:val="18"/>
+                <w:lang w:val="sk-SK"/>
+              </w:rPr>
+              <w:t>N</w:t>
+            </w:r>
+            <w:r>
+              <w:rPr>
+                <w:rFonts w:cstheme="minorHAnsi"/>
+                <w:sz w:val="18"/>
+                <w:szCs w:val="18"/>
+                <w:lang w:val="sk-SK"/>
+              </w:rPr>
+              <w:t>I</w:t>
             </w:r>
           </w:p>
         </w:tc>
@@ -3191,6 +4540,26 @@
                 <w:lang w:val="sk-SK"/>
               </w:rPr>
             </w:pPr>
+            <w:r>
+              <w:rPr>
+                <w:rFonts w:cstheme="minorHAnsi"/>
+                <w:color w:val="000000"/>
+                <w:sz w:val="18"/>
+                <w:szCs w:val="18"/>
+                <w:lang w:val="sk-SK"/>
+              </w:rPr>
+              <w:t>O</w:t>
+            </w:r>
+            <w:r>
+              <w:rPr>
+                <w:rFonts w:cstheme="minorHAnsi"/>
+                <w:color w:val="000000"/>
+                <w:sz w:val="18"/>
+                <w:szCs w:val="18"/>
+                <w:lang w:val="sk-SK"/>
+              </w:rPr>
+              <w:t>bsah zodpovedá položke 38 z dátového rozhrania 274n. Hodnota je rozdielom dátumu prijatia do ÚZZ a dátumu narodenia dieťaťa do 1 roku v dňoch.</w:t>
+            </w:r>
           </w:p>
         </w:tc>
       </w:tr>
@@ -3223,17 +4592,7 @@
                 <w:szCs w:val="18"/>
                 <w:lang w:val="sk-SK"/>
               </w:rPr>
-              <w:t>6</w:t>
-            </w:r>
-            <w:r>
-              <w:rPr>
-                <w:rFonts w:cstheme="minorHAnsi"/>
-                <w:color w:val="000000"/>
-                <w:sz w:val="18"/>
-                <w:szCs w:val="18"/>
-                <w:lang w:val="sk-SK"/>
-              </w:rPr>
-              <w:t>.</w:t>
+              <w:t>8.</w:t>
             </w:r>
           </w:p>
         </w:tc>
@@ -3369,6 +4728,26 @@
                 <w:lang w:val="sk-SK"/>
               </w:rPr>
             </w:pPr>
+            <w:r>
+              <w:rPr>
+                <w:rFonts w:cstheme="minorHAnsi"/>
+                <w:color w:val="000000"/>
+                <w:sz w:val="18"/>
+                <w:szCs w:val="18"/>
+                <w:lang w:val="sk-SK"/>
+              </w:rPr>
+              <w:t>O</w:t>
+            </w:r>
+            <w:r>
+              <w:rPr>
+                <w:rFonts w:cstheme="minorHAnsi"/>
+                <w:color w:val="000000"/>
+                <w:sz w:val="18"/>
+                <w:szCs w:val="18"/>
+                <w:lang w:val="sk-SK"/>
+              </w:rPr>
+              <w:t>bsah zodpovedá položke 39 z dátového rozhrania 274n. Hodnota je rozdielom dátumu prijatia do ÚZZ a dátumu narodenia pacienta staršieho ako 1 rok v rokoch.</w:t>
+            </w:r>
           </w:p>
         </w:tc>
       </w:tr>
@@ -3401,17 +4780,7 @@
                 <w:szCs w:val="18"/>
                 <w:lang w:val="sk-SK"/>
               </w:rPr>
-              <w:t>7</w:t>
-            </w:r>
-            <w:r>
-              <w:rPr>
-                <w:rFonts w:cstheme="minorHAnsi"/>
-                <w:color w:val="000000"/>
-                <w:sz w:val="18"/>
-                <w:szCs w:val="18"/>
-                <w:lang w:val="sk-SK"/>
-              </w:rPr>
-              <w:t>.</w:t>
+              <w:t>9.</w:t>
             </w:r>
           </w:p>
         </w:tc>
@@ -3547,6 +4916,26 @@
                 <w:lang w:val="sk-SK"/>
               </w:rPr>
             </w:pPr>
+            <w:r>
+              <w:rPr>
+                <w:rFonts w:cstheme="minorHAnsi"/>
+                <w:color w:val="000000"/>
+                <w:sz w:val="18"/>
+                <w:szCs w:val="18"/>
+                <w:lang w:val="sk-SK"/>
+              </w:rPr>
+              <w:t>O</w:t>
+            </w:r>
+            <w:r>
+              <w:rPr>
+                <w:rFonts w:cstheme="minorHAnsi"/>
+                <w:color w:val="000000"/>
+                <w:sz w:val="18"/>
+                <w:szCs w:val="18"/>
+                <w:lang w:val="sk-SK"/>
+              </w:rPr>
+              <w:t>bsah zodpovedá položke 40 z dátového rozhrania 274n.</w:t>
+            </w:r>
           </w:p>
         </w:tc>
       </w:tr>
@@ -3579,17 +4968,7 @@
                 <w:szCs w:val="18"/>
                 <w:lang w:val="sk-SK"/>
               </w:rPr>
-              <w:t>8</w:t>
-            </w:r>
-            <w:r>
-              <w:rPr>
-                <w:rFonts w:cstheme="minorHAnsi"/>
-                <w:color w:val="000000"/>
-                <w:sz w:val="18"/>
-                <w:szCs w:val="18"/>
-                <w:lang w:val="sk-SK"/>
-              </w:rPr>
-              <w:t>.</w:t>
+              <w:t>10.</w:t>
             </w:r>
           </w:p>
         </w:tc>
@@ -3619,6 +4998,15 @@
               </w:rPr>
               <w:t>UPV</w:t>
             </w:r>
+            <w:r>
+              <w:rPr>
+                <w:rFonts w:cstheme="minorHAnsi"/>
+                <w:sz w:val="18"/>
+                <w:szCs w:val="18"/>
+                <w:lang w:val="sk-SK"/>
+              </w:rPr>
+              <w:t>_DLZKA</w:t>
+            </w:r>
           </w:p>
         </w:tc>
         <w:tc>
@@ -3725,6 +5113,26 @@
                 <w:lang w:val="sk-SK"/>
               </w:rPr>
             </w:pPr>
+            <w:r>
+              <w:rPr>
+                <w:rFonts w:cstheme="minorHAnsi"/>
+                <w:color w:val="000000"/>
+                <w:sz w:val="18"/>
+                <w:szCs w:val="18"/>
+                <w:lang w:val="sk-SK"/>
+              </w:rPr>
+              <w:t>O</w:t>
+            </w:r>
+            <w:r>
+              <w:rPr>
+                <w:rFonts w:cstheme="minorHAnsi"/>
+                <w:color w:val="000000"/>
+                <w:sz w:val="18"/>
+                <w:szCs w:val="18"/>
+                <w:lang w:val="sk-SK"/>
+              </w:rPr>
+              <w:t>bsah zodpovedá položke 31 z dátového rozhrania 274n.</w:t>
+            </w:r>
           </w:p>
         </w:tc>
       </w:tr>
@@ -3757,7 +5165,160 @@
                 <w:szCs w:val="18"/>
                 <w:lang w:val="sk-SK"/>
               </w:rPr>
-              <w:t>9</w:t>
+              <w:t>11.</w:t>
+            </w:r>
+          </w:p>
+        </w:tc>
+        <w:tc>
+          <w:tcPr>
+            <w:tcW w:w="1050" w:type="pct"/>
+          </w:tcPr>
+          <w:p>
+            <w:pPr>
+              <w:autoSpaceDE w:val="0"/>
+              <w:autoSpaceDN w:val="0"/>
+              <w:adjustRightInd w:val="0"/>
+              <w:rPr>
+                <w:rFonts w:cstheme="minorHAnsi"/>
+                <w:sz w:val="18"/>
+                <w:szCs w:val="18"/>
+                <w:lang w:val="sk-SK"/>
+              </w:rPr>
+            </w:pPr>
+            <w:r>
+              <w:rPr>
+                <w:rFonts w:cstheme="minorHAnsi"/>
+                <w:sz w:val="18"/>
+                <w:szCs w:val="18"/>
+                <w:lang w:val="sk-SK"/>
+              </w:rPr>
+              <w:t>DATUM_NAROD</w:t>
+            </w:r>
+          </w:p>
+        </w:tc>
+        <w:tc>
+          <w:tcPr>
+            <w:tcW w:w="1400" w:type="pct"/>
+          </w:tcPr>
+          <w:p>
+            <w:pPr>
+              <w:autoSpaceDE w:val="0"/>
+              <w:autoSpaceDN w:val="0"/>
+              <w:adjustRightInd w:val="0"/>
+              <w:rPr>
+                <w:rFonts w:cstheme="minorHAnsi"/>
+                <w:color w:val="000000"/>
+                <w:sz w:val="18"/>
+                <w:szCs w:val="18"/>
+                <w:lang w:val="sk-SK"/>
+              </w:rPr>
+            </w:pPr>
+            <w:r>
+              <w:rPr>
+                <w:rFonts w:cstheme="minorHAnsi"/>
+                <w:color w:val="000000"/>
+                <w:sz w:val="18"/>
+                <w:szCs w:val="18"/>
+                <w:lang w:val="sk-SK"/>
+              </w:rPr>
+              <w:t>DÁTUM NARODENIA</w:t>
+            </w:r>
+          </w:p>
+        </w:tc>
+        <w:tc>
+          <w:tcPr>
+            <w:tcW w:w="300" w:type="pct"/>
+          </w:tcPr>
+          <w:p>
+            <w:pPr>
+              <w:autoSpaceDE w:val="0"/>
+              <w:autoSpaceDN w:val="0"/>
+              <w:adjustRightInd w:val="0"/>
+              <w:rPr>
+                <w:rFonts w:cstheme="minorHAnsi"/>
+                <w:color w:val="000000"/>
+                <w:sz w:val="18"/>
+                <w:szCs w:val="18"/>
+                <w:lang w:val="sk-SK"/>
+              </w:rPr>
+            </w:pPr>
+            <w:r>
+              <w:rPr>
+                <w:rFonts w:cstheme="minorHAnsi"/>
+                <w:color w:val="000000"/>
+                <w:sz w:val="18"/>
+                <w:szCs w:val="18"/>
+                <w:lang w:val="sk-SK"/>
+              </w:rPr>
+              <w:t>DATE</w:t>
+            </w:r>
+          </w:p>
+        </w:tc>
+        <w:tc>
+          <w:tcPr>
+            <w:tcW w:w="500" w:type="pct"/>
+          </w:tcPr>
+          <w:p>
+            <w:pPr>
+              <w:autoSpaceDE w:val="0"/>
+              <w:autoSpaceDN w:val="0"/>
+              <w:adjustRightInd w:val="0"/>
+              <w:rPr>
+                <w:rFonts w:cstheme="minorHAnsi"/>
+                <w:color w:val="000000"/>
+                <w:sz w:val="18"/>
+                <w:szCs w:val="18"/>
+                <w:lang w:val="sk-SK"/>
+              </w:rPr>
+            </w:pPr>
+            <w:r>
+              <w:rPr>
+                <w:rFonts w:cstheme="minorHAnsi"/>
+                <w:color w:val="000000"/>
+                <w:sz w:val="18"/>
+                <w:szCs w:val="18"/>
+                <w:lang w:val="sk-SK"/>
+              </w:rPr>
+              <w:t>YYYY-MM-DD</w:t>
+            </w:r>
+          </w:p>
+        </w:tc>
+        <w:tc>
+          <w:tcPr>
+            <w:tcW w:w="1592" w:type="pct"/>
+          </w:tcPr>
+          <w:p>
+            <w:pPr>
+              <w:autoSpaceDE w:val="0"/>
+              <w:autoSpaceDN w:val="0"/>
+              <w:adjustRightInd w:val="0"/>
+              <w:rPr>
+                <w:rFonts w:cstheme="minorHAnsi"/>
+                <w:color w:val="000000"/>
+                <w:sz w:val="18"/>
+                <w:szCs w:val="18"/>
+                <w:lang w:val="sk-SK"/>
+              </w:rPr>
+            </w:pPr>
+            <w:r>
+              <w:rPr>
+                <w:rFonts w:cstheme="minorHAnsi"/>
+                <w:color w:val="000000"/>
+                <w:sz w:val="18"/>
+                <w:szCs w:val="18"/>
+                <w:lang w:val="sk-SK"/>
+              </w:rPr>
+              <w:t>O</w:t>
+            </w:r>
+            <w:r>
+              <w:rPr>
+                <w:rFonts w:cstheme="minorHAnsi"/>
+                <w:color w:val="000000"/>
+                <w:sz w:val="18"/>
+                <w:szCs w:val="18"/>
+                <w:lang w:val="sk-SK"/>
+              </w:rPr>
+              <w:t>bsah zodpovedá položke 35 z dátového rozhrania 274n</w:t>
             </w:r>
             <w:r>
               <w:rPr>
@@ -3768,150 +5329,6 @@
                 <w:lang w:val="sk-SK"/>
               </w:rPr>
               <w:t>.</w:t>
-            </w:r>
-          </w:p>
-        </w:tc>
-        <w:tc>
-          <w:tcPr>
-            <w:tcW w:w="1050" w:type="pct"/>
-          </w:tcPr>
-          <w:p>
-            <w:pPr>
-              <w:autoSpaceDE w:val="0"/>
-              <w:autoSpaceDN w:val="0"/>
-              <w:adjustRightInd w:val="0"/>
-              <w:rPr>
-                <w:rFonts w:cstheme="minorHAnsi"/>
-                <w:color w:val="000000"/>
-                <w:sz w:val="18"/>
-                <w:szCs w:val="18"/>
-                <w:lang w:val="sk-SK"/>
-              </w:rPr>
-            </w:pPr>
-            <w:r>
-              <w:rPr>
-                <w:rFonts w:cstheme="minorHAnsi"/>
-                <w:sz w:val="18"/>
-                <w:szCs w:val="18"/>
-                <w:lang w:val="sk-SK"/>
-              </w:rPr>
-              <w:t>KOD_DIAG_HL</w:t>
-            </w:r>
-          </w:p>
-        </w:tc>
-        <w:tc>
-          <w:tcPr>
-            <w:tcW w:w="1400" w:type="pct"/>
-          </w:tcPr>
-          <w:p>
-            <w:pPr>
-              <w:autoSpaceDE w:val="0"/>
-              <w:autoSpaceDN w:val="0"/>
-              <w:adjustRightInd w:val="0"/>
-              <w:rPr>
-                <w:rFonts w:cstheme="minorHAnsi"/>
-                <w:color w:val="000000"/>
-                <w:sz w:val="18"/>
-                <w:szCs w:val="18"/>
-                <w:lang w:val="sk-SK"/>
-              </w:rPr>
-            </w:pPr>
-            <w:r>
-              <w:rPr>
-                <w:rFonts w:cstheme="minorHAnsi"/>
-                <w:color w:val="000000"/>
-                <w:sz w:val="18"/>
-                <w:szCs w:val="18"/>
-                <w:lang w:val="sk-SK"/>
-              </w:rPr>
-              <w:t xml:space="preserve">KÓD HLAVNEJ DIAGNÓZY </w:t>
-            </w:r>
-          </w:p>
-        </w:tc>
-        <w:tc>
-          <w:tcPr>
-            <w:tcW w:w="300" w:type="pct"/>
-          </w:tcPr>
-          <w:p>
-            <w:pPr>
-              <w:autoSpaceDE w:val="0"/>
-              <w:autoSpaceDN w:val="0"/>
-              <w:adjustRightInd w:val="0"/>
-              <w:rPr>
-                <w:rFonts w:cstheme="minorHAnsi"/>
-                <w:color w:val="000000"/>
-                <w:sz w:val="18"/>
-                <w:szCs w:val="18"/>
-                <w:lang w:val="sk-SK"/>
-              </w:rPr>
-            </w:pPr>
-            <w:r>
-              <w:rPr>
-                <w:rFonts w:cstheme="minorHAnsi"/>
-                <w:color w:val="000000"/>
-                <w:sz w:val="18"/>
-                <w:szCs w:val="18"/>
-                <w:lang w:val="sk-SK"/>
-              </w:rPr>
-              <w:t xml:space="preserve">CHAR </w:t>
-            </w:r>
-          </w:p>
-        </w:tc>
-        <w:tc>
-          <w:tcPr>
-            <w:tcW w:w="500" w:type="pct"/>
-          </w:tcPr>
-          <w:p>
-            <w:pPr>
-              <w:autoSpaceDE w:val="0"/>
-              <w:autoSpaceDN w:val="0"/>
-              <w:adjustRightInd w:val="0"/>
-              <w:rPr>
-                <w:rFonts w:cstheme="minorHAnsi"/>
-                <w:color w:val="000000"/>
-                <w:sz w:val="18"/>
-                <w:szCs w:val="18"/>
-                <w:lang w:val="sk-SK"/>
-              </w:rPr>
-            </w:pPr>
-            <w:r>
-              <w:rPr>
-                <w:rFonts w:cstheme="minorHAnsi"/>
-                <w:color w:val="000000"/>
-                <w:sz w:val="18"/>
-                <w:szCs w:val="18"/>
-                <w:lang w:val="sk-SK"/>
-              </w:rPr>
-              <w:t xml:space="preserve">3-5 </w:t>
-            </w:r>
-          </w:p>
-        </w:tc>
-        <w:tc>
-          <w:tcPr>
-            <w:tcW w:w="1592" w:type="pct"/>
-          </w:tcPr>
-          <w:p>
-            <w:pPr>
-              <w:autoSpaceDE w:val="0"/>
-              <w:autoSpaceDN w:val="0"/>
-              <w:adjustRightInd w:val="0"/>
-              <w:rPr>
-                <w:rFonts w:cstheme="minorHAnsi"/>
-                <w:color w:val="000000"/>
-                <w:sz w:val="18"/>
-                <w:szCs w:val="18"/>
-                <w:lang w:val="sk-SK"/>
-              </w:rPr>
-            </w:pPr>
-            <w:r>
-              <w:rPr>
-                <w:rFonts w:cstheme="minorHAnsi"/>
-                <w:color w:val="000000"/>
-                <w:sz w:val="18"/>
-                <w:szCs w:val="18"/>
-                <w:lang w:val="sk-SK"/>
-              </w:rPr>
-              <w:t xml:space="preserve">Kód diagnózy sa uvádza bez bodky </w:t>
             </w:r>
           </w:p>
         </w:tc>
@@ -3945,29 +5362,7 @@
                 <w:szCs w:val="18"/>
                 <w:lang w:val="sk-SK"/>
               </w:rPr>
-              <w:t>1</w:t>
-            </w:r>
-            <w:r>
-              <w:rPr>
-                <w:rFonts w:cstheme="minorHAnsi"/>
-                <w:color w:val="000000"/>
-                <w:sz w:val="18"/>
-                <w:szCs w:val="18"/>
-                <w:lang w:val="sk-SK"/>
-              </w:rPr>
-              <w:t>0</w:t>
-            </w:r>
-            <w:bookmarkStart w:id="0" w:name="_GoBack"/>
-            <w:bookmarkEnd w:id="0"/>
-            <w:r>
-              <w:rPr>
-                <w:rFonts w:cstheme="minorHAnsi"/>
-                <w:color w:val="000000"/>
-                <w:sz w:val="18"/>
-                <w:szCs w:val="18"/>
-                <w:lang w:val="sk-SK"/>
-              </w:rPr>
-              <w:t>.</w:t>
+              <w:t>12.</w:t>
             </w:r>
           </w:p>
         </w:tc>
@@ -3995,7 +5390,7 @@
                 <w:szCs w:val="18"/>
                 <w:lang w:val="sk-SK"/>
               </w:rPr>
-              <w:t>KOD_DRG</w:t>
+              <w:t>HDG</w:t>
             </w:r>
           </w:p>
         </w:tc>
@@ -4024,6 +5419,195 @@
                 <w:szCs w:val="18"/>
                 <w:lang w:val="sk-SK"/>
               </w:rPr>
+              <w:t xml:space="preserve">KÓD HLAVNEJ DIAGNÓZY </w:t>
+            </w:r>
+          </w:p>
+        </w:tc>
+        <w:tc>
+          <w:tcPr>
+            <w:tcW w:w="300" w:type="pct"/>
+          </w:tcPr>
+          <w:p>
+            <w:pPr>
+              <w:autoSpaceDE w:val="0"/>
+              <w:autoSpaceDN w:val="0"/>
+              <w:adjustRightInd w:val="0"/>
+              <w:rPr>
+                <w:rFonts w:cstheme="minorHAnsi"/>
+                <w:color w:val="000000"/>
+                <w:sz w:val="18"/>
+                <w:szCs w:val="18"/>
+                <w:lang w:val="sk-SK"/>
+              </w:rPr>
+            </w:pPr>
+            <w:r>
+              <w:rPr>
+                <w:rFonts w:cstheme="minorHAnsi"/>
+                <w:color w:val="000000"/>
+                <w:sz w:val="18"/>
+                <w:szCs w:val="18"/>
+                <w:lang w:val="sk-SK"/>
+              </w:rPr>
+              <w:t xml:space="preserve">CHAR </w:t>
+            </w:r>
+          </w:p>
+        </w:tc>
+        <w:tc>
+          <w:tcPr>
+            <w:tcW w:w="500" w:type="pct"/>
+          </w:tcPr>
+          <w:p>
+            <w:pPr>
+              <w:autoSpaceDE w:val="0"/>
+              <w:autoSpaceDN w:val="0"/>
+              <w:adjustRightInd w:val="0"/>
+              <w:rPr>
+                <w:rFonts w:cstheme="minorHAnsi"/>
+                <w:color w:val="000000"/>
+                <w:sz w:val="18"/>
+                <w:szCs w:val="18"/>
+                <w:lang w:val="sk-SK"/>
+              </w:rPr>
+            </w:pPr>
+            <w:r>
+              <w:rPr>
+                <w:rFonts w:cstheme="minorHAnsi"/>
+                <w:color w:val="000000"/>
+                <w:sz w:val="18"/>
+                <w:szCs w:val="18"/>
+                <w:lang w:val="sk-SK"/>
+              </w:rPr>
+              <w:t xml:space="preserve">3-5 </w:t>
+            </w:r>
+          </w:p>
+        </w:tc>
+        <w:tc>
+          <w:tcPr>
+            <w:tcW w:w="1592" w:type="pct"/>
+          </w:tcPr>
+          <w:p>
+            <w:pPr>
+              <w:autoSpaceDE w:val="0"/>
+              <w:autoSpaceDN w:val="0"/>
+              <w:adjustRightInd w:val="0"/>
+              <w:rPr>
+                <w:rFonts w:cstheme="minorHAnsi"/>
+                <w:color w:val="000000"/>
+                <w:sz w:val="18"/>
+                <w:szCs w:val="18"/>
+                <w:lang w:val="sk-SK"/>
+              </w:rPr>
+            </w:pPr>
+            <w:r>
+              <w:rPr>
+                <w:rFonts w:cstheme="minorHAnsi"/>
+                <w:color w:val="000000"/>
+                <w:sz w:val="18"/>
+                <w:szCs w:val="18"/>
+                <w:lang w:val="sk-SK"/>
+              </w:rPr>
+              <w:t>K</w:t>
+            </w:r>
+            <w:r>
+              <w:rPr>
+                <w:rFonts w:cstheme="minorHAnsi"/>
+                <w:color w:val="000000"/>
+                <w:sz w:val="18"/>
+                <w:szCs w:val="18"/>
+                <w:lang w:val="sk-SK"/>
+              </w:rPr>
+              <w:t>ód diagnózy sa uvádza bez bodky.</w:t>
+            </w:r>
+          </w:p>
+        </w:tc>
+      </w:tr>
+      <w:tr>
+        <w:trPr>
+          <w:trHeight w:val="90"/>
+        </w:trPr>
+        <w:tc>
+          <w:tcPr>
+            <w:tcW w:w="158" w:type="pct"/>
+          </w:tcPr>
+          <w:p>
+            <w:pPr>
+              <w:autoSpaceDE w:val="0"/>
+              <w:autoSpaceDN w:val="0"/>
+              <w:adjustRightInd w:val="0"/>
+              <w:rPr>
+                <w:rFonts w:cstheme="minorHAnsi"/>
+                <w:color w:val="000000"/>
+                <w:sz w:val="18"/>
+                <w:szCs w:val="18"/>
+                <w:lang w:val="sk-SK"/>
+              </w:rPr>
+            </w:pPr>
+            <w:r>
+              <w:rPr>
+                <w:rFonts w:cstheme="minorHAnsi"/>
+                <w:color w:val="000000"/>
+                <w:sz w:val="18"/>
+                <w:szCs w:val="18"/>
+                <w:lang w:val="sk-SK"/>
+              </w:rPr>
+              <w:lastRenderedPageBreak/>
+              <w:t>13.</w:t>
+            </w:r>
+          </w:p>
+        </w:tc>
+        <w:tc>
+          <w:tcPr>
+            <w:tcW w:w="1050" w:type="pct"/>
+          </w:tcPr>
+          <w:p>
+            <w:pPr>
+              <w:autoSpaceDE w:val="0"/>
+              <w:autoSpaceDN w:val="0"/>
+              <w:adjustRightInd w:val="0"/>
+              <w:rPr>
+                <w:rFonts w:cstheme="minorHAnsi"/>
+                <w:color w:val="000000"/>
+                <w:sz w:val="18"/>
+                <w:szCs w:val="18"/>
+                <w:lang w:val="sk-SK"/>
+              </w:rPr>
+            </w:pPr>
+            <w:r>
+              <w:rPr>
+                <w:rFonts w:cstheme="minorHAnsi"/>
+                <w:sz w:val="18"/>
+                <w:szCs w:val="18"/>
+                <w:lang w:val="sk-SK"/>
+              </w:rPr>
+              <w:t>DRG_SKUP</w:t>
+            </w:r>
+          </w:p>
+        </w:tc>
+        <w:tc>
+          <w:tcPr>
+            <w:tcW w:w="1400" w:type="pct"/>
+          </w:tcPr>
+          <w:p>
+            <w:pPr>
+              <w:autoSpaceDE w:val="0"/>
+              <w:autoSpaceDN w:val="0"/>
+              <w:adjustRightInd w:val="0"/>
+              <w:rPr>
+                <w:rFonts w:cstheme="minorHAnsi"/>
+                <w:color w:val="000000"/>
+                <w:sz w:val="18"/>
+                <w:szCs w:val="18"/>
+                <w:lang w:val="sk-SK"/>
+              </w:rPr>
+            </w:pPr>
+            <w:r>
+              <w:rPr>
+                <w:rFonts w:cstheme="minorHAnsi"/>
+                <w:color w:val="000000"/>
+                <w:sz w:val="18"/>
+                <w:szCs w:val="18"/>
+                <w:lang w:val="sk-SK"/>
+              </w:rPr>
               <w:t xml:space="preserve">VÝSTUP Z GROUPERA ZP: SKUPINA DRG </w:t>
             </w:r>
           </w:p>
@@ -4103,6 +5687,446 @@
                 <w:lang w:val="sk-SK"/>
               </w:rPr>
             </w:pPr>
+            <w:r>
+              <w:rPr>
+                <w:rFonts w:cstheme="minorHAnsi"/>
+                <w:color w:val="000000"/>
+                <w:sz w:val="18"/>
+                <w:szCs w:val="18"/>
+                <w:lang w:val="sk-SK"/>
+              </w:rPr>
+              <w:t>O</w:t>
+            </w:r>
+            <w:r>
+              <w:rPr>
+                <w:rFonts w:cstheme="minorHAnsi"/>
+                <w:color w:val="000000"/>
+                <w:sz w:val="18"/>
+                <w:szCs w:val="18"/>
+                <w:lang w:val="sk-SK"/>
+              </w:rPr>
+              <w:t>bsah zodpovedá položke 48 z dátového rozhrania 274n.</w:t>
+            </w:r>
+          </w:p>
+        </w:tc>
+      </w:tr>
+      <w:tr>
+        <w:trPr>
+          <w:trHeight w:val="90"/>
+        </w:trPr>
+        <w:tc>
+          <w:tcPr>
+            <w:tcW w:w="158" w:type="pct"/>
+          </w:tcPr>
+          <w:p>
+            <w:pPr>
+              <w:autoSpaceDE w:val="0"/>
+              <w:autoSpaceDN w:val="0"/>
+              <w:adjustRightInd w:val="0"/>
+              <w:rPr>
+                <w:rFonts w:cstheme="minorHAnsi"/>
+                <w:color w:val="000000"/>
+                <w:sz w:val="18"/>
+                <w:szCs w:val="18"/>
+                <w:lang w:val="sk-SK"/>
+              </w:rPr>
+            </w:pPr>
+            <w:r>
+              <w:rPr>
+                <w:rFonts w:cstheme="minorHAnsi"/>
+                <w:color w:val="000000"/>
+                <w:sz w:val="18"/>
+                <w:szCs w:val="18"/>
+                <w:lang w:val="sk-SK"/>
+              </w:rPr>
+              <w:t>14.</w:t>
+            </w:r>
+          </w:p>
+        </w:tc>
+        <w:tc>
+          <w:tcPr>
+            <w:tcW w:w="1050" w:type="pct"/>
+          </w:tcPr>
+          <w:p>
+            <w:pPr>
+              <w:autoSpaceDE w:val="0"/>
+              <w:autoSpaceDN w:val="0"/>
+              <w:adjustRightInd w:val="0"/>
+              <w:rPr>
+                <w:rFonts w:cstheme="minorHAnsi"/>
+                <w:sz w:val="18"/>
+                <w:szCs w:val="18"/>
+                <w:lang w:val="sk-SK"/>
+              </w:rPr>
+            </w:pPr>
+            <w:r>
+              <w:rPr>
+                <w:rFonts w:cstheme="minorHAnsi"/>
+                <w:sz w:val="18"/>
+                <w:szCs w:val="18"/>
+                <w:lang w:val="sk-SK"/>
+              </w:rPr>
+              <w:t>ZLUCENE_HP</w:t>
+            </w:r>
+          </w:p>
+        </w:tc>
+        <w:tc>
+          <w:tcPr>
+            <w:tcW w:w="1400" w:type="pct"/>
+          </w:tcPr>
+          <w:p>
+            <w:pPr>
+              <w:autoSpaceDE w:val="0"/>
+              <w:autoSpaceDN w:val="0"/>
+              <w:adjustRightInd w:val="0"/>
+              <w:rPr>
+                <w:rFonts w:cstheme="minorHAnsi"/>
+                <w:color w:val="000000"/>
+                <w:sz w:val="18"/>
+                <w:szCs w:val="18"/>
+                <w:lang w:val="sk-SK"/>
+              </w:rPr>
+            </w:pPr>
+            <w:r>
+              <w:rPr>
+                <w:rFonts w:cstheme="minorHAnsi"/>
+                <w:color w:val="000000"/>
+                <w:sz w:val="18"/>
+                <w:szCs w:val="18"/>
+                <w:lang w:val="sk-SK"/>
+              </w:rPr>
+              <w:t>IDENTIFIKÁTORY HOSPITALIZAČNÝCH PRÍPADOV, KTORÉ SA ZLUČUJÚ</w:t>
+            </w:r>
+          </w:p>
+        </w:tc>
+        <w:tc>
+          <w:tcPr>
+            <w:tcW w:w="300" w:type="pct"/>
+          </w:tcPr>
+          <w:p>
+            <w:pPr>
+              <w:autoSpaceDE w:val="0"/>
+              <w:autoSpaceDN w:val="0"/>
+              <w:adjustRightInd w:val="0"/>
+              <w:rPr>
+                <w:rFonts w:cstheme="minorHAnsi"/>
+                <w:color w:val="000000"/>
+                <w:sz w:val="18"/>
+                <w:szCs w:val="18"/>
+                <w:lang w:val="sk-SK"/>
+              </w:rPr>
+            </w:pPr>
+            <w:r>
+              <w:rPr>
+                <w:rFonts w:cstheme="minorHAnsi"/>
+                <w:color w:val="000000"/>
+                <w:sz w:val="18"/>
+                <w:szCs w:val="18"/>
+                <w:lang w:val="sk-SK"/>
+              </w:rPr>
+              <w:t>CHAR</w:t>
+            </w:r>
+          </w:p>
+        </w:tc>
+        <w:tc>
+          <w:tcPr>
+            <w:tcW w:w="500" w:type="pct"/>
+          </w:tcPr>
+          <w:p>
+            <w:pPr>
+              <w:autoSpaceDE w:val="0"/>
+              <w:autoSpaceDN w:val="0"/>
+              <w:adjustRightInd w:val="0"/>
+              <w:rPr>
+                <w:rFonts w:cstheme="minorHAnsi"/>
+                <w:color w:val="000000"/>
+                <w:sz w:val="18"/>
+                <w:szCs w:val="18"/>
+                <w:lang w:val="sk-SK"/>
+              </w:rPr>
+            </w:pPr>
+            <w:r>
+              <w:rPr>
+                <w:rFonts w:cstheme="minorHAnsi"/>
+                <w:color w:val="000000"/>
+                <w:sz w:val="18"/>
+                <w:szCs w:val="18"/>
+                <w:lang w:val="sk-SK"/>
+              </w:rPr>
+              <w:t>17-250</w:t>
+            </w:r>
+          </w:p>
+        </w:tc>
+        <w:tc>
+          <w:tcPr>
+            <w:tcW w:w="1592" w:type="pct"/>
+          </w:tcPr>
+          <w:p>
+            <w:pPr>
+              <w:autoSpaceDE w:val="0"/>
+              <w:autoSpaceDN w:val="0"/>
+              <w:adjustRightInd w:val="0"/>
+              <w:rPr>
+                <w:rFonts w:cstheme="minorHAnsi"/>
+                <w:color w:val="000000"/>
+                <w:sz w:val="18"/>
+                <w:szCs w:val="18"/>
+                <w:lang w:val="sk-SK"/>
+              </w:rPr>
+            </w:pPr>
+            <w:r>
+              <w:rPr>
+                <w:rFonts w:cstheme="minorHAnsi"/>
+                <w:color w:val="000000"/>
+                <w:sz w:val="18"/>
+                <w:szCs w:val="18"/>
+                <w:lang w:val="sk-SK"/>
+              </w:rPr>
+              <w:t>Identifikátory HP sa oddeľujú čiarkou “,“</w:t>
+            </w:r>
+          </w:p>
+        </w:tc>
+      </w:tr>
+      <w:tr>
+        <w:trPr>
+          <w:trHeight w:val="90"/>
+        </w:trPr>
+        <w:tc>
+          <w:tcPr>
+            <w:tcW w:w="158" w:type="pct"/>
+          </w:tcPr>
+          <w:p>
+            <w:pPr>
+              <w:autoSpaceDE w:val="0"/>
+              <w:autoSpaceDN w:val="0"/>
+              <w:adjustRightInd w:val="0"/>
+              <w:rPr>
+                <w:rFonts w:cstheme="minorHAnsi"/>
+                <w:color w:val="000000"/>
+                <w:sz w:val="18"/>
+                <w:szCs w:val="18"/>
+                <w:lang w:val="sk-SK"/>
+              </w:rPr>
+            </w:pPr>
+            <w:r>
+              <w:rPr>
+                <w:rFonts w:cstheme="minorHAnsi"/>
+                <w:color w:val="000000"/>
+                <w:sz w:val="18"/>
+                <w:szCs w:val="18"/>
+                <w:lang w:val="sk-SK"/>
+              </w:rPr>
+              <w:t>15.</w:t>
+            </w:r>
+          </w:p>
+        </w:tc>
+        <w:tc>
+          <w:tcPr>
+            <w:tcW w:w="1050" w:type="pct"/>
+          </w:tcPr>
+          <w:p>
+            <w:pPr>
+              <w:autoSpaceDE w:val="0"/>
+              <w:autoSpaceDN w:val="0"/>
+              <w:adjustRightInd w:val="0"/>
+              <w:rPr>
+                <w:rFonts w:cstheme="minorHAnsi"/>
+                <w:sz w:val="18"/>
+                <w:szCs w:val="18"/>
+                <w:lang w:val="sk-SK"/>
+              </w:rPr>
+            </w:pPr>
+            <w:r>
+              <w:rPr>
+                <w:rFonts w:cstheme="minorHAnsi"/>
+                <w:sz w:val="18"/>
+                <w:szCs w:val="18"/>
+                <w:lang w:val="sk-SK"/>
+              </w:rPr>
+              <w:t>STAROST_TYP</w:t>
+            </w:r>
+          </w:p>
+        </w:tc>
+        <w:tc>
+          <w:tcPr>
+            <w:tcW w:w="1400" w:type="pct"/>
+          </w:tcPr>
+          <w:p>
+            <w:pPr>
+              <w:autoSpaceDE w:val="0"/>
+              <w:autoSpaceDN w:val="0"/>
+              <w:adjustRightInd w:val="0"/>
+              <w:rPr>
+                <w:rFonts w:cstheme="minorHAnsi"/>
+                <w:color w:val="000000"/>
+                <w:sz w:val="18"/>
+                <w:szCs w:val="18"/>
+                <w:lang w:val="sk-SK"/>
+              </w:rPr>
+            </w:pPr>
+            <w:r>
+              <w:rPr>
+                <w:rFonts w:cstheme="minorHAnsi"/>
+                <w:sz w:val="18"/>
+                <w:szCs w:val="18"/>
+                <w:lang w:val="sk-SK"/>
+              </w:rPr>
+              <w:t>TYP STAROSTLIVOSTI</w:t>
+            </w:r>
+          </w:p>
+        </w:tc>
+        <w:tc>
+          <w:tcPr>
+            <w:tcW w:w="300" w:type="pct"/>
+          </w:tcPr>
+          <w:p>
+            <w:pPr>
+              <w:autoSpaceDE w:val="0"/>
+              <w:autoSpaceDN w:val="0"/>
+              <w:adjustRightInd w:val="0"/>
+              <w:rPr>
+                <w:rFonts w:cstheme="minorHAnsi"/>
+                <w:color w:val="000000"/>
+                <w:sz w:val="18"/>
+                <w:szCs w:val="18"/>
+                <w:lang w:val="sk-SK"/>
+              </w:rPr>
+            </w:pPr>
+            <w:r>
+              <w:rPr>
+                <w:rFonts w:cstheme="minorHAnsi"/>
+                <w:sz w:val="18"/>
+                <w:szCs w:val="18"/>
+                <w:lang w:val="sk-SK"/>
+              </w:rPr>
+              <w:t xml:space="preserve">CHAR </w:t>
+            </w:r>
+          </w:p>
+        </w:tc>
+        <w:tc>
+          <w:tcPr>
+            <w:tcW w:w="500" w:type="pct"/>
+          </w:tcPr>
+          <w:p>
+            <w:pPr>
+              <w:autoSpaceDE w:val="0"/>
+              <w:autoSpaceDN w:val="0"/>
+              <w:adjustRightInd w:val="0"/>
+              <w:rPr>
+                <w:rFonts w:cstheme="minorHAnsi"/>
+                <w:color w:val="000000"/>
+                <w:sz w:val="18"/>
+                <w:szCs w:val="18"/>
+                <w:lang w:val="sk-SK"/>
+              </w:rPr>
+            </w:pPr>
+            <w:r>
+              <w:rPr>
+                <w:rFonts w:cstheme="minorHAnsi"/>
+                <w:sz w:val="18"/>
+                <w:szCs w:val="18"/>
+                <w:lang w:val="sk-SK"/>
+              </w:rPr>
+              <w:t>3</w:t>
+            </w:r>
+            <w:r>
+              <w:rPr>
+                <w:rFonts w:cstheme="minorHAnsi"/>
+                <w:sz w:val="18"/>
+                <w:szCs w:val="18"/>
+                <w:lang w:val="sk-SK"/>
+              </w:rPr>
+              <w:t>-</w:t>
+            </w:r>
+            <w:r>
+              <w:rPr>
+                <w:rFonts w:cstheme="minorHAnsi"/>
+                <w:sz w:val="18"/>
+                <w:szCs w:val="18"/>
+                <w:lang w:val="sk-SK"/>
+              </w:rPr>
+              <w:t>3</w:t>
+            </w:r>
+            <w:r>
+              <w:rPr>
+                <w:rFonts w:cstheme="minorHAnsi"/>
+                <w:sz w:val="18"/>
+                <w:szCs w:val="18"/>
+                <w:lang w:val="sk-SK"/>
+              </w:rPr>
+              <w:t xml:space="preserve"> </w:t>
+            </w:r>
+          </w:p>
+        </w:tc>
+        <w:tc>
+          <w:tcPr>
+            <w:tcW w:w="1592" w:type="pct"/>
+          </w:tcPr>
+          <w:p>
+            <w:pPr>
+              <w:autoSpaceDE w:val="0"/>
+              <w:autoSpaceDN w:val="0"/>
+              <w:adjustRightInd w:val="0"/>
+              <w:rPr>
+                <w:rFonts w:cstheme="minorHAnsi"/>
+                <w:sz w:val="18"/>
+                <w:szCs w:val="18"/>
+                <w:lang w:val="sk-SK"/>
+              </w:rPr>
+            </w:pPr>
+            <w:r>
+              <w:rPr>
+                <w:rFonts w:cstheme="minorHAnsi"/>
+                <w:sz w:val="18"/>
+                <w:szCs w:val="18"/>
+                <w:lang w:val="sk-SK"/>
+              </w:rPr>
+              <w:t xml:space="preserve">Povolené hodnoty: </w:t>
+            </w:r>
+          </w:p>
+          <w:p>
+            <w:pPr>
+              <w:autoSpaceDE w:val="0"/>
+              <w:autoSpaceDN w:val="0"/>
+              <w:adjustRightInd w:val="0"/>
+              <w:rPr>
+                <w:rFonts w:cstheme="minorHAnsi"/>
+                <w:sz w:val="18"/>
+                <w:szCs w:val="18"/>
+                <w:lang w:val="sk-SK"/>
+              </w:rPr>
+            </w:pPr>
+            <w:r>
+              <w:rPr>
+                <w:rFonts w:cstheme="minorHAnsi"/>
+                <w:sz w:val="18"/>
+                <w:szCs w:val="18"/>
+                <w:lang w:val="sk-SK"/>
+              </w:rPr>
+              <w:t xml:space="preserve">  DRG – DRG hosp.prípad; </w:t>
+            </w:r>
+          </w:p>
+          <w:p>
+            <w:pPr>
+              <w:autoSpaceDE w:val="0"/>
+              <w:autoSpaceDN w:val="0"/>
+              <w:adjustRightInd w:val="0"/>
+              <w:rPr>
+                <w:rFonts w:cstheme="minorHAnsi"/>
+                <w:sz w:val="18"/>
+                <w:szCs w:val="18"/>
+                <w:lang w:val="sk-SK"/>
+              </w:rPr>
+            </w:pPr>
+            <w:r>
+              <w:rPr>
+                <w:rFonts w:cstheme="minorHAnsi"/>
+                <w:sz w:val="18"/>
+                <w:szCs w:val="18"/>
+                <w:lang w:val="sk-SK"/>
+              </w:rPr>
+              <w:t xml:space="preserve">  JZS – JZS.</w:t>
+            </w:r>
           </w:p>
         </w:tc>
       </w:tr>
@@ -4151,25 +6175,19 @@
         <w:rPr>
           <w:lang w:val="sk-SK"/>
         </w:rPr>
-        <w:t>v názve súboru: 03_</w:t>
+        <w:t>v názve súboru: 03</w:t>
       </w:r>
       <w:r>
         <w:rPr>
           <w:lang w:val="sk-SK"/>
         </w:rPr>
-        <w:t>HP_</w:t>
+        <w:t>_</w:t>
       </w:r>
       <w:r>
         <w:rPr>
           <w:lang w:val="sk-SK"/>
         </w:rPr>
         <w:t>PREKLAD</w:t>
-      </w:r>
-      <w:r>
-        <w:rPr>
-          <w:lang w:val="sk-SK"/>
-        </w:rPr>
-        <w:t>Y</w:t>
       </w:r>
     </w:p>
     <w:p>
@@ -4379,7 +6397,15 @@
                 <w:sz w:val="18"/>
                 <w:szCs w:val="18"/>
               </w:rPr>
-              <w:t>ID_HP_DZP</w:t>
+              <w:t>ID_HP_</w:t>
+            </w:r>
+            <w:r>
+              <w:rPr>
+                <w:rFonts w:asciiTheme="minorHAnsi" w:hAnsiTheme="minorHAnsi" w:cstheme="minorHAnsi"/>
+                <w:sz w:val="18"/>
+                <w:szCs w:val="18"/>
+              </w:rPr>
+              <w:t>ZP</w:t>
             </w:r>
           </w:p>
         </w:tc>
@@ -4454,6 +6480,33 @@
                 <w:lang w:val="sk-SK"/>
               </w:rPr>
             </w:pPr>
+            <w:r>
+              <w:rPr>
+                <w:rFonts w:cstheme="minorHAnsi"/>
+                <w:sz w:val="18"/>
+                <w:szCs w:val="18"/>
+                <w:lang w:val="sk-SK"/>
+              </w:rPr>
+              <w:t>I</w:t>
+            </w:r>
+            <w:r>
+              <w:rPr>
+                <w:rFonts w:cstheme="minorHAnsi"/>
+                <w:sz w:val="18"/>
+                <w:szCs w:val="18"/>
+                <w:lang w:val="sk-SK"/>
+              </w:rPr>
+              <w:t xml:space="preserve">dentifikátor hospitalizačného prípadu vygenerovaný zdravotnou poisťovňou, ktorý je pre daný hospitalizačný prípad rovnaký vo </w:t>
+            </w:r>
+            <w:r>
+              <w:rPr>
+                <w:rFonts w:cstheme="minorHAnsi"/>
+                <w:sz w:val="18"/>
+                <w:szCs w:val="18"/>
+                <w:lang w:val="sk-SK"/>
+              </w:rPr>
+              <w:t>všetkých odovzdávaných súboroch. V prípade, že dáta pripravujú nemocnice zo svojich dát, je potrebné aby ho vygenerovali ony.</w:t>
+            </w:r>
           </w:p>
         </w:tc>
       </w:tr>
@@ -4485,18 +6538,29 @@
           <w:p>
             <w:pPr>
               <w:rPr>
-                <w:sz w:val="18"/>
-                <w:lang w:val="sk-SK"/>
-              </w:rPr>
-            </w:pPr>
-            <w:r>
-              <w:rPr>
-                <w:rFonts w:cstheme="minorHAnsi"/>
-                <w:sz w:val="18"/>
-                <w:szCs w:val="18"/>
-                <w:lang w:val="sk-SK"/>
-              </w:rPr>
-              <w:t>KOD_PZS</w:t>
+                <w:rFonts w:cstheme="minorHAnsi"/>
+                <w:sz w:val="18"/>
+                <w:szCs w:val="18"/>
+                <w:lang w:val="sk-SK"/>
+              </w:rPr>
+            </w:pPr>
+            <w:r>
+              <w:rPr>
+                <w:rFonts w:cstheme="minorHAnsi"/>
+                <w:sz w:val="18"/>
+                <w:szCs w:val="18"/>
+                <w:lang w:val="sk-SK"/>
+              </w:rPr>
+              <w:t>PZS</w:t>
+            </w:r>
+            <w:r>
+              <w:rPr>
+                <w:rFonts w:cstheme="minorHAnsi"/>
+                <w:sz w:val="18"/>
+                <w:szCs w:val="18"/>
+                <w:lang w:val="sk-SK"/>
+              </w:rPr>
+              <w:t>_12</w:t>
             </w:r>
           </w:p>
         </w:tc>
@@ -4572,6 +6636,382 @@
                 <w:lang w:val="sk-SK"/>
               </w:rPr>
             </w:pPr>
+            <w:r>
+              <w:rPr>
+                <w:rFonts w:cstheme="minorHAnsi"/>
+                <w:sz w:val="18"/>
+                <w:szCs w:val="18"/>
+                <w:lang w:val="sk-SK"/>
+              </w:rPr>
+              <w:t>Kód poskytovateľa, ktorý poskytol príslušnú zdravotnú starostlivosť, v tvare: P99999SPPYZZ, kde P99999 je identifikátor PZS, SPP je odbornosť útvaru, Y je druh špecializovaného útvaru, ZZ je poradové číslo ú</w:t>
+            </w:r>
+            <w:r>
+              <w:rPr>
+                <w:rFonts w:cstheme="minorHAnsi"/>
+                <w:sz w:val="18"/>
+                <w:szCs w:val="18"/>
+                <w:lang w:val="sk-SK"/>
+              </w:rPr>
+              <w:t>tvaru k príslušnej odbornosti.</w:t>
+            </w:r>
+          </w:p>
+        </w:tc>
+      </w:tr>
+      <w:tr>
+        <w:tc>
+          <w:tcPr>
+            <w:tcW w:w="150" w:type="pct"/>
+          </w:tcPr>
+          <w:p>
+            <w:pPr>
+              <w:rPr>
+                <w:sz w:val="18"/>
+                <w:lang w:val="sk-SK"/>
+              </w:rPr>
+            </w:pPr>
+            <w:r>
+              <w:rPr>
+                <w:sz w:val="18"/>
+                <w:lang w:val="sk-SK"/>
+              </w:rPr>
+              <w:t>3.</w:t>
+            </w:r>
+          </w:p>
+        </w:tc>
+        <w:tc>
+          <w:tcPr>
+            <w:tcW w:w="1050" w:type="pct"/>
+          </w:tcPr>
+          <w:p>
+            <w:pPr>
+              <w:rPr>
+                <w:rFonts w:cstheme="minorHAnsi"/>
+                <w:sz w:val="18"/>
+                <w:szCs w:val="18"/>
+                <w:lang w:val="sk-SK"/>
+              </w:rPr>
+            </w:pPr>
+            <w:r>
+              <w:rPr>
+                <w:rFonts w:cstheme="minorHAnsi"/>
+                <w:sz w:val="18"/>
+                <w:szCs w:val="18"/>
+                <w:lang w:val="sk-SK"/>
+              </w:rPr>
+              <w:t>DAT</w:t>
+            </w:r>
+            <w:r>
+              <w:rPr>
+                <w:rFonts w:cstheme="minorHAnsi"/>
+                <w:sz w:val="18"/>
+                <w:szCs w:val="18"/>
+                <w:lang w:val="sk-SK"/>
+              </w:rPr>
+              <w:t>UM</w:t>
+            </w:r>
+            <w:r>
+              <w:rPr>
+                <w:rFonts w:cstheme="minorHAnsi"/>
+                <w:sz w:val="18"/>
+                <w:szCs w:val="18"/>
+                <w:lang w:val="sk-SK"/>
+              </w:rPr>
+              <w:t>_</w:t>
+            </w:r>
+            <w:r>
+              <w:rPr>
+                <w:rFonts w:cstheme="minorHAnsi"/>
+                <w:sz w:val="18"/>
+                <w:szCs w:val="18"/>
+                <w:lang w:val="sk-SK"/>
+              </w:rPr>
+              <w:t>OD</w:t>
+            </w:r>
+          </w:p>
+        </w:tc>
+        <w:tc>
+          <w:tcPr>
+            <w:tcW w:w="1400" w:type="pct"/>
+          </w:tcPr>
+          <w:p>
+            <w:pPr>
+              <w:pStyle w:val="Default"/>
+              <w:rPr>
+                <w:sz w:val="18"/>
+                <w:szCs w:val="18"/>
+              </w:rPr>
+            </w:pPr>
+            <w:r>
+              <w:rPr>
+                <w:rFonts w:cstheme="minorHAnsi"/>
+                <w:sz w:val="18"/>
+                <w:szCs w:val="18"/>
+              </w:rPr>
+              <w:t xml:space="preserve">DÁTUM PRIJATIA </w:t>
+            </w:r>
+          </w:p>
+        </w:tc>
+        <w:tc>
+          <w:tcPr>
+            <w:tcW w:w="300" w:type="pct"/>
+          </w:tcPr>
+          <w:p>
+            <w:pPr>
+              <w:rPr>
+                <w:sz w:val="18"/>
+                <w:lang w:val="sk-SK"/>
+              </w:rPr>
+            </w:pPr>
+            <w:r>
+              <w:rPr>
+                <w:rFonts w:cstheme="minorHAnsi"/>
+                <w:sz w:val="18"/>
+                <w:szCs w:val="18"/>
+                <w:lang w:val="sk-SK"/>
+              </w:rPr>
+              <w:t>DATE</w:t>
+            </w:r>
+            <w:r>
+              <w:rPr>
+                <w:rFonts w:cstheme="minorHAnsi"/>
+                <w:sz w:val="18"/>
+                <w:szCs w:val="18"/>
+                <w:lang w:val="sk-SK"/>
+              </w:rPr>
+              <w:t xml:space="preserve"> </w:t>
+            </w:r>
+          </w:p>
+        </w:tc>
+        <w:tc>
+          <w:tcPr>
+            <w:tcW w:w="500" w:type="pct"/>
+          </w:tcPr>
+          <w:p>
+            <w:pPr>
+              <w:rPr>
+                <w:sz w:val="18"/>
+                <w:lang w:val="sk-SK"/>
+              </w:rPr>
+            </w:pPr>
+            <w:r>
+              <w:rPr>
+                <w:rFonts w:cstheme="minorHAnsi"/>
+                <w:sz w:val="18"/>
+                <w:szCs w:val="18"/>
+                <w:lang w:val="sk-SK"/>
+              </w:rPr>
+              <w:t xml:space="preserve">YYYY-MM-DD </w:t>
+            </w:r>
+          </w:p>
+        </w:tc>
+        <w:tc>
+          <w:tcPr>
+            <w:tcW w:w="1600" w:type="pct"/>
+          </w:tcPr>
+          <w:p>
+            <w:pPr>
+              <w:rPr>
+                <w:rFonts w:cstheme="minorHAnsi"/>
+                <w:sz w:val="18"/>
+                <w:szCs w:val="18"/>
+                <w:lang w:val="sk-SK"/>
+              </w:rPr>
+            </w:pPr>
+            <w:r>
+              <w:rPr>
+                <w:rFonts w:cstheme="minorHAnsi"/>
+                <w:sz w:val="18"/>
+                <w:szCs w:val="18"/>
+                <w:lang w:val="sk-SK"/>
+              </w:rPr>
+              <w:t>Udáva sa dátum prijatia na oddelenie.</w:t>
+            </w:r>
+          </w:p>
+        </w:tc>
+      </w:tr>
+      <w:tr>
+        <w:tc>
+          <w:tcPr>
+            <w:tcW w:w="150" w:type="pct"/>
+          </w:tcPr>
+          <w:p>
+            <w:pPr>
+              <w:rPr>
+                <w:sz w:val="18"/>
+                <w:lang w:val="sk-SK"/>
+              </w:rPr>
+            </w:pPr>
+            <w:r>
+              <w:rPr>
+                <w:sz w:val="18"/>
+                <w:lang w:val="sk-SK"/>
+              </w:rPr>
+              <w:t>4.</w:t>
+            </w:r>
+          </w:p>
+        </w:tc>
+        <w:tc>
+          <w:tcPr>
+            <w:tcW w:w="1050" w:type="pct"/>
+          </w:tcPr>
+          <w:p>
+            <w:pPr>
+              <w:rPr>
+                <w:rFonts w:cstheme="minorHAnsi"/>
+                <w:sz w:val="18"/>
+                <w:szCs w:val="18"/>
+                <w:lang w:val="sk-SK"/>
+              </w:rPr>
+            </w:pPr>
+            <w:r>
+              <w:rPr>
+                <w:rFonts w:cstheme="minorHAnsi"/>
+                <w:sz w:val="18"/>
+                <w:szCs w:val="18"/>
+                <w:lang w:val="sk-SK"/>
+              </w:rPr>
+              <w:t>DAT</w:t>
+            </w:r>
+            <w:r>
+              <w:rPr>
+                <w:rFonts w:cstheme="minorHAnsi"/>
+                <w:sz w:val="18"/>
+                <w:szCs w:val="18"/>
+                <w:lang w:val="sk-SK"/>
+              </w:rPr>
+              <w:t>UM</w:t>
+            </w:r>
+            <w:r>
+              <w:rPr>
+                <w:rFonts w:cstheme="minorHAnsi"/>
+                <w:sz w:val="18"/>
+                <w:szCs w:val="18"/>
+                <w:lang w:val="sk-SK"/>
+              </w:rPr>
+              <w:t>_</w:t>
+            </w:r>
+            <w:r>
+              <w:rPr>
+                <w:rFonts w:cstheme="minorHAnsi"/>
+                <w:sz w:val="18"/>
+                <w:szCs w:val="18"/>
+                <w:lang w:val="sk-SK"/>
+              </w:rPr>
+              <w:t>DO</w:t>
+            </w:r>
+          </w:p>
+        </w:tc>
+        <w:tc>
+          <w:tcPr>
+            <w:tcW w:w="1400" w:type="pct"/>
+          </w:tcPr>
+          <w:p>
+            <w:pPr>
+              <w:pStyle w:val="Default"/>
+              <w:rPr>
+                <w:rFonts w:cstheme="minorHAnsi"/>
+                <w:sz w:val="18"/>
+                <w:szCs w:val="18"/>
+              </w:rPr>
+            </w:pPr>
+            <w:r>
+              <w:rPr>
+                <w:rFonts w:cstheme="minorHAnsi"/>
+                <w:sz w:val="18"/>
+                <w:szCs w:val="18"/>
+              </w:rPr>
+              <w:t xml:space="preserve">DÁTUM PREPUSTENIA </w:t>
+            </w:r>
+          </w:p>
+        </w:tc>
+        <w:tc>
+          <w:tcPr>
+            <w:tcW w:w="300" w:type="pct"/>
+          </w:tcPr>
+          <w:p>
+            <w:pPr>
+              <w:rPr>
+                <w:rFonts w:cstheme="minorHAnsi"/>
+                <w:sz w:val="18"/>
+                <w:szCs w:val="18"/>
+                <w:lang w:val="sk-SK"/>
+              </w:rPr>
+            </w:pPr>
+            <w:r>
+              <w:rPr>
+                <w:rFonts w:cstheme="minorHAnsi"/>
+                <w:sz w:val="18"/>
+                <w:szCs w:val="18"/>
+                <w:lang w:val="sk-SK"/>
+              </w:rPr>
+              <w:t>DATE</w:t>
+            </w:r>
+            <w:r>
+              <w:rPr>
+                <w:rFonts w:cstheme="minorHAnsi"/>
+                <w:sz w:val="18"/>
+                <w:szCs w:val="18"/>
+                <w:lang w:val="sk-SK"/>
+              </w:rPr>
+              <w:t xml:space="preserve"> </w:t>
+            </w:r>
+          </w:p>
+        </w:tc>
+        <w:tc>
+          <w:tcPr>
+            <w:tcW w:w="500" w:type="pct"/>
+          </w:tcPr>
+          <w:p>
+            <w:pPr>
+              <w:rPr>
+                <w:rFonts w:cstheme="minorHAnsi"/>
+                <w:sz w:val="18"/>
+                <w:szCs w:val="18"/>
+                <w:lang w:val="sk-SK"/>
+              </w:rPr>
+            </w:pPr>
+            <w:r>
+              <w:rPr>
+                <w:rFonts w:cstheme="minorHAnsi"/>
+                <w:sz w:val="18"/>
+                <w:szCs w:val="18"/>
+                <w:lang w:val="sk-SK"/>
+              </w:rPr>
+              <w:t xml:space="preserve">YYYY-MM-DD </w:t>
+            </w:r>
+          </w:p>
+        </w:tc>
+        <w:tc>
+          <w:tcPr>
+            <w:tcW w:w="1600" w:type="pct"/>
+          </w:tcPr>
+          <w:p>
+            <w:pPr>
+              <w:rPr>
+                <w:rFonts w:cstheme="minorHAnsi"/>
+                <w:sz w:val="18"/>
+                <w:szCs w:val="18"/>
+                <w:lang w:val="sk-SK"/>
+              </w:rPr>
+            </w:pPr>
+            <w:r>
+              <w:rPr>
+                <w:rFonts w:cstheme="minorHAnsi"/>
+                <w:sz w:val="18"/>
+                <w:szCs w:val="18"/>
+                <w:lang w:val="sk-SK"/>
+              </w:rPr>
+              <w:t>Udáva sa dátum prepustenia z oddelenia</w:t>
+            </w:r>
+            <w:r>
+              <w:rPr>
+                <w:rFonts w:cstheme="minorHAnsi"/>
+                <w:sz w:val="18"/>
+                <w:szCs w:val="18"/>
+                <w:lang w:val="sk-SK"/>
+              </w:rPr>
+              <w:t>.</w:t>
+            </w:r>
           </w:p>
         </w:tc>
       </w:tr>
@@ -4615,7 +7055,19 @@
         <w:rPr>
           <w:lang w:val="sk-SK"/>
         </w:rPr>
-        <w:t>Názov tabuľky v názve súboru: 04_HP_VDG</w:t>
+        <w:t>Názo</w:t>
+      </w:r>
+      <w:r>
+        <w:rPr>
+          <w:lang w:val="sk-SK"/>
+        </w:rPr>
+        <w:t>v tabuľky v názve súboru: 04_</w:t>
+      </w:r>
+      <w:r>
+        <w:rPr>
+          <w:lang w:val="sk-SK"/>
+        </w:rPr>
+        <w:t>VDG</w:t>
       </w:r>
     </w:p>
     <w:p>
@@ -4817,7 +7269,16 @@
                 <w:szCs w:val="18"/>
                 <w:lang w:val="sk-SK"/>
               </w:rPr>
-              <w:t>ID_HP_DZP</w:t>
+              <w:t>ID_HP_</w:t>
+            </w:r>
+            <w:r>
+              <w:rPr>
+                <w:rFonts w:cstheme="minorHAnsi"/>
+                <w:sz w:val="18"/>
+                <w:szCs w:val="18"/>
+                <w:lang w:val="sk-SK"/>
+              </w:rPr>
+              <w:t>ZP</w:t>
             </w:r>
           </w:p>
         </w:tc>
@@ -4893,6 +7354,33 @@
                 <w:lang w:val="sk-SK"/>
               </w:rPr>
             </w:pPr>
+            <w:r>
+              <w:rPr>
+                <w:rFonts w:cstheme="minorHAnsi"/>
+                <w:sz w:val="18"/>
+                <w:szCs w:val="18"/>
+                <w:lang w:val="sk-SK"/>
+              </w:rPr>
+              <w:t>I</w:t>
+            </w:r>
+            <w:r>
+              <w:rPr>
+                <w:rFonts w:cstheme="minorHAnsi"/>
+                <w:sz w:val="18"/>
+                <w:szCs w:val="18"/>
+                <w:lang w:val="sk-SK"/>
+              </w:rPr>
+              <w:t xml:space="preserve">dentifikátor hospitalizačného prípadu vygenerovaný zdravotnou poisťovňou, ktorý je pre daný hospitalizačný prípad rovnaký vo </w:t>
+            </w:r>
+            <w:r>
+              <w:rPr>
+                <w:rFonts w:cstheme="minorHAnsi"/>
+                <w:sz w:val="18"/>
+                <w:szCs w:val="18"/>
+                <w:lang w:val="sk-SK"/>
+              </w:rPr>
+              <w:t>všetkých odovzdávaných súboroch. V prípade, že dáta pripravujú nemocnice zo svojich dát, je potrebné aby ho vygenerovali ony.</w:t>
+            </w:r>
           </w:p>
         </w:tc>
       </w:tr>
@@ -4935,7 +7423,7 @@
                 <w:szCs w:val="18"/>
                 <w:lang w:val="sk-SK"/>
               </w:rPr>
-              <w:t>KOD_VEDL_DIAG</w:t>
+              <w:t>VDG</w:t>
             </w:r>
           </w:p>
         </w:tc>
@@ -5016,7 +7504,7 @@
                 <w:sz w:val="18"/>
                 <w:lang w:val="sk-SK"/>
               </w:rPr>
-              <w:t>Kód diagnózy sa udáva bez bodky</w:t>
+              <w:t>Kód diagnózy sa udáva bez bodky.</w:t>
             </w:r>
           </w:p>
         </w:tc>
@@ -5061,8 +7549,16 @@
         <w:rPr>
           <w:lang w:val="sk-SK"/>
         </w:rPr>
-        <w:t>Názov tabuľky v názve súboru: 05_HP_ZV</w:t>
+        <w:t>Náz</w:t>
       </w:r>
+      <w:r>
+        <w:rPr>
+          <w:lang w:val="sk-SK"/>
+        </w:rPr>
+        <w:t>ov tabuľky v názve súboru: 05_VYKON</w:t>
+      </w:r>
+      <w:bookmarkStart w:id="0" w:name="_GoBack"/>
+      <w:bookmarkEnd w:id="0"/>
     </w:p>
     <w:p>
       <w:pPr>
@@ -5263,7 +7759,16 @@
                 <w:szCs w:val="18"/>
                 <w:lang w:val="sk-SK"/>
               </w:rPr>
-              <w:t>ID_HP_DZP</w:t>
+              <w:t>ID_HP_</w:t>
+            </w:r>
+            <w:r>
+              <w:rPr>
+                <w:rFonts w:cstheme="minorHAnsi"/>
+                <w:sz w:val="18"/>
+                <w:szCs w:val="18"/>
+                <w:lang w:val="sk-SK"/>
+              </w:rPr>
+              <w:t>ZP</w:t>
             </w:r>
           </w:p>
         </w:tc>
@@ -5339,6 +7844,33 @@
                 <w:lang w:val="sk-SK"/>
               </w:rPr>
             </w:pPr>
+            <w:r>
+              <w:rPr>
+                <w:rFonts w:cstheme="minorHAnsi"/>
+                <w:sz w:val="18"/>
+                <w:szCs w:val="18"/>
+                <w:lang w:val="sk-SK"/>
+              </w:rPr>
+              <w:t>I</w:t>
+            </w:r>
+            <w:r>
+              <w:rPr>
+                <w:rFonts w:cstheme="minorHAnsi"/>
+                <w:sz w:val="18"/>
+                <w:szCs w:val="18"/>
+                <w:lang w:val="sk-SK"/>
+              </w:rPr>
+              <w:t xml:space="preserve">dentifikátor hospitalizačného prípadu vygenerovaný zdravotnou poisťovňou, ktorý je pre daný hospitalizačný prípad rovnaký vo </w:t>
+            </w:r>
+            <w:r>
+              <w:rPr>
+                <w:rFonts w:cstheme="minorHAnsi"/>
+                <w:sz w:val="18"/>
+                <w:szCs w:val="18"/>
+                <w:lang w:val="sk-SK"/>
+              </w:rPr>
+              <w:t>všetkých odovzdávaných súboroch. V prípade, že dáta pripravujú nemocnice zo svojich dát, je potrebné aby ho vygenerovali ony.</w:t>
+            </w:r>
           </w:p>
         </w:tc>
       </w:tr>
@@ -5463,8 +7995,282 @@
                 <w:sz w:val="18"/>
                 <w:szCs w:val="18"/>
               </w:rPr>
-              <w:t>Kód výkonu sa uvádza bez bodky</w:t>
-            </w:r>
+              <w:t>Kód výkonu sa uvádza bez bodky.</w:t>
+            </w:r>
+          </w:p>
+        </w:tc>
+      </w:tr>
+      <w:tr>
+        <w:tc>
+          <w:tcPr>
+            <w:tcW w:w="150" w:type="pct"/>
+          </w:tcPr>
+          <w:p>
+            <w:pPr>
+              <w:rPr>
+                <w:sz w:val="18"/>
+                <w:lang w:val="sk-SK"/>
+              </w:rPr>
+            </w:pPr>
+            <w:r>
+              <w:rPr>
+                <w:sz w:val="18"/>
+                <w:lang w:val="sk-SK"/>
+              </w:rPr>
+              <w:t>3.</w:t>
+            </w:r>
+          </w:p>
+        </w:tc>
+        <w:tc>
+          <w:tcPr>
+            <w:tcW w:w="1050" w:type="pct"/>
+          </w:tcPr>
+          <w:p>
+            <w:pPr>
+              <w:rPr>
+                <w:rFonts w:cstheme="minorHAnsi"/>
+                <w:sz w:val="18"/>
+                <w:szCs w:val="18"/>
+                <w:lang w:val="sk-SK"/>
+              </w:rPr>
+            </w:pPr>
+            <w:r>
+              <w:rPr>
+                <w:rFonts w:cstheme="minorHAnsi"/>
+                <w:sz w:val="18"/>
+                <w:szCs w:val="18"/>
+                <w:lang w:val="sk-SK"/>
+              </w:rPr>
+              <w:t>VYKON_LOKAL</w:t>
+            </w:r>
+          </w:p>
+        </w:tc>
+        <w:tc>
+          <w:tcPr>
+            <w:tcW w:w="1400" w:type="pct"/>
+          </w:tcPr>
+          <w:p>
+            <w:pPr>
+              <w:pStyle w:val="Default"/>
+              <w:rPr>
+                <w:sz w:val="18"/>
+                <w:szCs w:val="18"/>
+              </w:rPr>
+            </w:pPr>
+            <w:r>
+              <w:rPr>
+                <w:sz w:val="18"/>
+                <w:szCs w:val="18"/>
+              </w:rPr>
+              <w:t>LOKALIZÁCIA ZDRAVOTNÉHO VÝKONU</w:t>
+            </w:r>
+          </w:p>
+        </w:tc>
+        <w:tc>
+          <w:tcPr>
+            <w:tcW w:w="300" w:type="pct"/>
+          </w:tcPr>
+          <w:p>
+            <w:pPr>
+              <w:rPr>
+                <w:sz w:val="18"/>
+                <w:lang w:val="sk-SK"/>
+              </w:rPr>
+            </w:pPr>
+            <w:r>
+              <w:rPr>
+                <w:sz w:val="18"/>
+                <w:lang w:val="sk-SK"/>
+              </w:rPr>
+              <w:t>CHAR</w:t>
+            </w:r>
+          </w:p>
+        </w:tc>
+        <w:tc>
+          <w:tcPr>
+            <w:tcW w:w="500" w:type="pct"/>
+          </w:tcPr>
+          <w:p>
+            <w:pPr>
+              <w:rPr>
+                <w:sz w:val="18"/>
+                <w:lang w:val="sk-SK"/>
+              </w:rPr>
+            </w:pPr>
+            <w:r>
+              <w:rPr>
+                <w:sz w:val="18"/>
+                <w:lang w:val="sk-SK"/>
+              </w:rPr>
+              <w:t>1-1</w:t>
+            </w:r>
+          </w:p>
+        </w:tc>
+        <w:tc>
+          <w:tcPr>
+            <w:tcW w:w="1600" w:type="pct"/>
+          </w:tcPr>
+          <w:p>
+            <w:pPr>
+              <w:pStyle w:val="Default"/>
+              <w:rPr>
+                <w:sz w:val="18"/>
+                <w:szCs w:val="18"/>
+              </w:rPr>
+            </w:pPr>
+            <w:r>
+              <w:rPr>
+                <w:rStyle w:val="FontStyle60"/>
+                <w:rFonts w:asciiTheme="minorHAnsi" w:hAnsiTheme="minorHAnsi" w:cstheme="minorHAnsi"/>
+                <w:sz w:val="18"/>
+                <w:szCs w:val="18"/>
+              </w:rPr>
+              <w:t>Povolené hodnoty</w:t>
+            </w:r>
+            <w:r>
+              <w:rPr>
+                <w:rStyle w:val="FontStyle60"/>
+                <w:rFonts w:asciiTheme="minorHAnsi" w:hAnsiTheme="minorHAnsi" w:cstheme="minorHAnsi"/>
+                <w:sz w:val="18"/>
+                <w:szCs w:val="18"/>
+              </w:rPr>
+              <w:t xml:space="preserve">: </w:t>
+            </w:r>
+            <w:r>
+              <w:rPr>
+                <w:rStyle w:val="FontStyle60"/>
+                <w:rFonts w:asciiTheme="minorHAnsi" w:hAnsiTheme="minorHAnsi" w:cstheme="minorHAnsi"/>
+                <w:sz w:val="18"/>
+                <w:szCs w:val="18"/>
+                <w:lang w:val="en-US"/>
+              </w:rPr>
+              <w:t>(L,P,B,Z)</w:t>
+            </w:r>
+          </w:p>
+        </w:tc>
+      </w:tr>
+      <w:tr>
+        <w:tc>
+          <w:tcPr>
+            <w:tcW w:w="150" w:type="pct"/>
+          </w:tcPr>
+          <w:p>
+            <w:pPr>
+              <w:rPr>
+                <w:sz w:val="18"/>
+                <w:lang w:val="sk-SK"/>
+              </w:rPr>
+            </w:pPr>
+            <w:r>
+              <w:rPr>
+                <w:sz w:val="18"/>
+                <w:lang w:val="sk-SK"/>
+              </w:rPr>
+              <w:t>4.</w:t>
+            </w:r>
+          </w:p>
+        </w:tc>
+        <w:tc>
+          <w:tcPr>
+            <w:tcW w:w="1050" w:type="pct"/>
+          </w:tcPr>
+          <w:p>
+            <w:pPr>
+              <w:rPr>
+                <w:rFonts w:cstheme="minorHAnsi"/>
+                <w:sz w:val="18"/>
+                <w:szCs w:val="18"/>
+                <w:lang w:val="sk-SK"/>
+              </w:rPr>
+            </w:pPr>
+            <w:r>
+              <w:rPr>
+                <w:rFonts w:cstheme="minorHAnsi"/>
+                <w:sz w:val="18"/>
+                <w:szCs w:val="18"/>
+                <w:lang w:val="sk-SK"/>
+              </w:rPr>
+              <w:t>DATUM_VYKON</w:t>
+            </w:r>
+          </w:p>
+        </w:tc>
+        <w:tc>
+          <w:tcPr>
+            <w:tcW w:w="1400" w:type="pct"/>
+          </w:tcPr>
+          <w:p>
+            <w:pPr>
+              <w:pStyle w:val="Default"/>
+              <w:rPr>
+                <w:sz w:val="18"/>
+                <w:szCs w:val="18"/>
+              </w:rPr>
+            </w:pPr>
+            <w:r>
+              <w:rPr>
+                <w:rStyle w:val="FontStyle60"/>
+                <w:rFonts w:asciiTheme="minorHAnsi" w:hAnsiTheme="minorHAnsi" w:cstheme="minorHAnsi"/>
+                <w:sz w:val="18"/>
+                <w:szCs w:val="18"/>
+              </w:rPr>
+              <w:t>DÁTUM ZDRAVOTNÉHO VÝKONU</w:t>
+            </w:r>
+          </w:p>
+        </w:tc>
+        <w:tc>
+          <w:tcPr>
+            <w:tcW w:w="300" w:type="pct"/>
+          </w:tcPr>
+          <w:p>
+            <w:pPr>
+              <w:rPr>
+                <w:sz w:val="18"/>
+                <w:lang w:val="sk-SK"/>
+              </w:rPr>
+            </w:pPr>
+            <w:r>
+              <w:rPr>
+                <w:sz w:val="18"/>
+                <w:lang w:val="sk-SK"/>
+              </w:rPr>
+              <w:t>DATE</w:t>
+            </w:r>
+          </w:p>
+        </w:tc>
+        <w:tc>
+          <w:tcPr>
+            <w:tcW w:w="500" w:type="pct"/>
+          </w:tcPr>
+          <w:p>
+            <w:pPr>
+              <w:rPr>
+                <w:sz w:val="18"/>
+                <w:lang w:val="sk-SK"/>
+              </w:rPr>
+            </w:pPr>
+            <w:r>
+              <w:rPr>
+                <w:sz w:val="18"/>
+                <w:lang w:val="sk-SK"/>
+              </w:rPr>
+              <w:t>YYYY-MM-DD</w:t>
+            </w:r>
+          </w:p>
+        </w:tc>
+        <w:tc>
+          <w:tcPr>
+            <w:tcW w:w="1600" w:type="pct"/>
+          </w:tcPr>
+          <w:p>
+            <w:pPr>
+              <w:pStyle w:val="Default"/>
+              <w:rPr>
+                <w:rStyle w:val="FontStyle60"/>
+                <w:rFonts w:asciiTheme="minorHAnsi" w:hAnsiTheme="minorHAnsi" w:cstheme="minorHAnsi"/>
+                <w:sz w:val="18"/>
+                <w:szCs w:val="18"/>
+              </w:rPr>
+            </w:pPr>
           </w:p>
         </w:tc>
       </w:tr>
@@ -5475,28 +8281,6 @@
           <w:lang w:val="sk-SK"/>
         </w:rPr>
       </w:pPr>
-    </w:p>
-    <w:p>
-      <w:pPr>
-        <w:rPr>
-          <w:lang w:val="sk-SK"/>
-        </w:rPr>
-      </w:pPr>
-    </w:p>
-    <w:p>
-      <w:pPr>
-        <w:rPr>
-          <w:b/>
-          <w:lang w:val="sk-SK"/>
-        </w:rPr>
-      </w:pPr>
-      <w:r>
-        <w:rPr>
-          <w:b/>
-          <w:lang w:val="sk-SK"/>
-        </w:rPr>
-        <w:br w:type="page"/>
-      </w:r>
     </w:p>
     <w:p>
       <w:pPr>
@@ -5524,7 +8308,19 @@
         <w:rPr>
           <w:lang w:val="sk-SK"/>
         </w:rPr>
-        <w:t>Názov tabuľky v názve súboru: 09_UZS_POISTENCI</w:t>
+        <w:t xml:space="preserve">Názov tabuľky v názve </w:t>
+      </w:r>
+      <w:r>
+        <w:rPr>
+          <w:lang w:val="sk-SK"/>
+        </w:rPr>
+        <w:t>súboru: 09</w:t>
+      </w:r>
+      <w:r>
+        <w:rPr>
+          <w:lang w:val="sk-SK"/>
+        </w:rPr>
+        <w:t>_POISTENCI</w:t>
       </w:r>
     </w:p>
     <w:p>
@@ -5756,7 +8552,16 @@
                 <w:szCs w:val="18"/>
                 <w:lang w:val="sk-SK"/>
               </w:rPr>
-              <w:t>ID_POI</w:t>
+              <w:t>BIC</w:t>
+            </w:r>
+            <w:r>
+              <w:rPr>
+                <w:rFonts w:cstheme="minorHAnsi"/>
+                <w:sz w:val="18"/>
+                <w:szCs w:val="18"/>
+                <w:lang w:val="sk-SK"/>
+              </w:rPr>
+              <w:t>_POI</w:t>
             </w:r>
           </w:p>
         </w:tc>
@@ -5842,6 +8647,51 @@
                 <w:lang w:val="sk-SK"/>
               </w:rPr>
             </w:pPr>
+            <w:r>
+              <w:rPr>
+                <w:rFonts w:cstheme="minorHAnsi"/>
+                <w:sz w:val="18"/>
+                <w:szCs w:val="18"/>
+                <w:lang w:val="sk-SK"/>
+              </w:rPr>
+              <w:t>B</w:t>
+            </w:r>
+            <w:r>
+              <w:rPr>
+                <w:rFonts w:cstheme="minorHAnsi"/>
+                <w:sz w:val="18"/>
+                <w:szCs w:val="18"/>
+                <w:lang w:val="sk-SK"/>
+              </w:rPr>
+              <w:t>ezvýznamový identifikátor poistenca vygenerovaný ZP, ktorý je pre poistenca rovnaký vo všetkých odovzdávaných súboroch</w:t>
+            </w:r>
+            <w:r>
+              <w:rPr>
+                <w:rFonts w:cstheme="minorHAnsi"/>
+                <w:sz w:val="18"/>
+                <w:szCs w:val="18"/>
+                <w:lang w:val="sk-SK"/>
+              </w:rPr>
+              <w:t>.</w:t>
+            </w:r>
+            <w:r>
+              <w:rPr>
+                <w:rFonts w:cstheme="minorHAnsi"/>
+                <w:sz w:val="18"/>
+                <w:szCs w:val="18"/>
+                <w:lang w:val="sk-SK"/>
+              </w:rPr>
+              <w:t xml:space="preserve"> </w:t>
+            </w:r>
+            <w:r>
+              <w:rPr>
+                <w:rFonts w:cstheme="minorHAnsi"/>
+                <w:sz w:val="18"/>
+                <w:szCs w:val="18"/>
+                <w:lang w:val="sk-SK"/>
+              </w:rPr>
+              <w:t>V prípade, že dáta pripravujú nemocnice zo svojich dát, je potrebné aby ho vygenerovali ony.</w:t>
+            </w:r>
           </w:p>
         </w:tc>
       </w:tr>
@@ -5976,6 +8826,24 @@
                 <w:lang w:val="sk-SK"/>
               </w:rPr>
             </w:pPr>
+            <w:r>
+              <w:rPr>
+                <w:rFonts w:cstheme="minorHAnsi"/>
+                <w:sz w:val="18"/>
+                <w:szCs w:val="18"/>
+                <w:lang w:val="sk-SK"/>
+              </w:rPr>
+              <w:t>Dátum narodenia poistenca</w:t>
+            </w:r>
+            <w:r>
+              <w:rPr>
+                <w:rFonts w:cstheme="minorHAnsi"/>
+                <w:sz w:val="18"/>
+                <w:szCs w:val="18"/>
+                <w:lang w:val="sk-SK"/>
+              </w:rPr>
+              <w:t>.</w:t>
+            </w:r>
           </w:p>
         </w:tc>
       </w:tr>
@@ -8862,6 +11730,17 @@
       <w:lang w:val="sk-SK"/>
     </w:rPr>
   </w:style>
+  <w:style w:type="character" w:customStyle="1" w:styleId="FontStyle60">
+    <w:name w:val="Font Style60"/>
+    <w:basedOn w:val="DefaultParagraphFont"/>
+    <w:uiPriority w:val="99"/>
+    <w:rsid w:val="006035F0"/>
+    <w:rPr>
+      <w:rFonts w:ascii="Georgia" w:hAnsi="Georgia" w:cs="Georgia"/>
+      <w:sz w:val="20"/>
+      <w:szCs w:val="20"/>
+    </w:rPr>
+  </w:style>
 </w:styles>
 </file>
 
@@ -9138,6 +12017,15 @@
 </file>
 
 <file path=customXml/item2.xml><?xml version="1.0" encoding="utf-8"?>
+<?mso-contentType ?>
+<FormTemplates xmlns="http://schemas.microsoft.com/sharepoint/v3/contenttype/forms">
+  <Display>DocumentLibraryForm</Display>
+  <Edit>DocumentLibraryForm</Edit>
+  <New>DocumentLibraryForm</New>
+</FormTemplates>
+</file>
+
+<file path=customXml/item3.xml><?xml version="1.0" encoding="utf-8"?>
 <ct:contentTypeSchema xmlns:ct="http://schemas.microsoft.com/office/2006/metadata/contentType" xmlns:ma="http://schemas.microsoft.com/office/2006/metadata/properties/metaAttributes" ct:_="" ma:_="" ma:contentTypeName="Dokument" ma:contentTypeID="0x0101006E54E1FCEBA93549AF9D0C94F315E52B" ma:contentTypeVersion="12" ma:contentTypeDescription="Umožňuje vytvoriť nový dokument." ma:contentTypeScope="" ma:versionID="bc42bfcea3d734933ccc97884c9ecd06">
   <xsd:schema xmlns:xsd="http://www.w3.org/2001/XMLSchema" xmlns:xs="http://www.w3.org/2001/XMLSchema" xmlns:p="http://schemas.microsoft.com/office/2006/metadata/properties" xmlns:ns2="856c868e-d386-4b40-a6b9-c2d94f442fd3" xmlns:ns3="3a0606dd-bf36-4def-9284-cd3cc8bb8967" targetNamespace="http://schemas.microsoft.com/office/2006/metadata/properties" ma:root="true" ma:fieldsID="92629ad8e356528a61f6321a2ae7b682" ns2:_="" ns3:_="">
     <xsd:import namespace="856c868e-d386-4b40-a6b9-c2d94f442fd3"/>
@@ -9354,15 +12242,6 @@
 </ct:contentTypeSchema>
 </file>
 
-<file path=customXml/item3.xml><?xml version="1.0" encoding="utf-8"?>
-<?mso-contentType ?>
-<FormTemplates xmlns="http://schemas.microsoft.com/sharepoint/v3/contenttype/forms">
-  <Display>DocumentLibraryForm</Display>
-  <Edit>DocumentLibraryForm</Edit>
-  <New>DocumentLibraryForm</New>
-</FormTemplates>
-</file>
-
 <file path=customXml/itemProps1.xml><?xml version="1.0" encoding="utf-8"?>
 <ds:datastoreItem xmlns:ds="http://schemas.openxmlformats.org/officeDocument/2006/customXml" ds:itemID="{7FBDB1CC-CEFB-4E46-8174-1F0AA0D30B24}">
   <ds:schemaRefs>
@@ -9375,6 +12254,14 @@
 </file>
 
 <file path=customXml/itemProps2.xml><?xml version="1.0" encoding="utf-8"?>
+<ds:datastoreItem xmlns:ds="http://schemas.openxmlformats.org/officeDocument/2006/customXml" ds:itemID="{66ADDCD3-E3E9-430E-AA59-34E8673AC25F}">
+  <ds:schemaRefs>
+    <ds:schemaRef ds:uri="http://schemas.microsoft.com/sharepoint/v3/contenttype/forms"/>
+  </ds:schemaRefs>
+</ds:datastoreItem>
+</file>
+
+<file path=customXml/itemProps3.xml><?xml version="1.0" encoding="utf-8"?>
 <ds:datastoreItem xmlns:ds="http://schemas.openxmlformats.org/officeDocument/2006/customXml" ds:itemID="{07EDCA83-D266-4919-81D8-C90341FD4FDA}">
   <ds:schemaRefs>
     <ds:schemaRef ds:uri="http://schemas.microsoft.com/office/2006/metadata/contentType"/>
@@ -9391,12 +12278,4 @@
     <ds:schemaRef ds:uri="http://schemas.microsoft.com/internal/obd"/>
   </ds:schemaRefs>
 </ds:datastoreItem>
-</file>
-
-<file path=customXml/itemProps3.xml><?xml version="1.0" encoding="utf-8"?>
-<ds:datastoreItem xmlns:ds="http://schemas.openxmlformats.org/officeDocument/2006/customXml" ds:itemID="{66ADDCD3-E3E9-430E-AA59-34E8673AC25F}">
-  <ds:schemaRefs>
-    <ds:schemaRef ds:uri="http://schemas.microsoft.com/sharepoint/v3/contenttype/forms"/>
-  </ds:schemaRefs>
-</ds:datastoreItem>
 </file>
</xml_diff>

<commit_message>
Revert "Verzia pre data za rok 2022"
This reverts commit ee7ff1ec4070118de189a35143fe3b79627404b9.
</commit_message>
<xml_diff>
--- a/Data_ZP/Popis_datovych_suborov.docx
+++ b/Data_ZP/Popis_datovych_suborov.docx
@@ -252,13 +252,13 @@
         <w:rPr>
           <w:lang w:val="sk-SK"/>
         </w:rPr>
-        <w:t>Názov tabuľky v názve súboru: 01_UZS</w:t>
+        <w:t>Názov tabuľky v názve súboru: 01_UZS_JZS</w:t>
       </w:r>
       <w:r>
         <w:rPr>
           <w:lang w:val="sk-SK"/>
         </w:rPr>
-        <w:t>_JZS</w:t>
+        <w:t>_UDAJE</w:t>
       </w:r>
     </w:p>
     <w:p>
@@ -529,7 +529,7 @@
                 <w:szCs w:val="18"/>
                 <w:lang w:val="sk-SK"/>
               </w:rPr>
-              <w:t>BIC_POI</w:t>
+              <w:t>ID_POI_ZP</w:t>
             </w:r>
           </w:p>
         </w:tc>
@@ -637,219 +637,25 @@
                 <w:szCs w:val="18"/>
                 <w:lang w:val="sk-SK"/>
               </w:rPr>
-              <w:t>B</w:t>
-            </w:r>
-            <w:r>
-              <w:rPr>
-                <w:rFonts w:cstheme="minorHAnsi"/>
-                <w:sz w:val="18"/>
-                <w:szCs w:val="18"/>
-                <w:lang w:val="sk-SK"/>
-              </w:rPr>
-              <w:t>ezvýznamový identifikátor poistenca vygenerovaný ZP, ktorý je pre poistenca rovnaký vo všetkých odovzdávaných súboroch</w:t>
-            </w:r>
-            <w:r>
-              <w:rPr>
-                <w:rFonts w:cstheme="minorHAnsi"/>
-                <w:sz w:val="18"/>
-                <w:szCs w:val="18"/>
-                <w:lang w:val="sk-SK"/>
-              </w:rPr>
-              <w:t>.</w:t>
-            </w:r>
-            <w:r>
-              <w:rPr>
-                <w:rFonts w:cstheme="minorHAnsi"/>
-                <w:sz w:val="18"/>
-                <w:szCs w:val="18"/>
-                <w:lang w:val="sk-SK"/>
-              </w:rPr>
-              <w:t xml:space="preserve"> </w:t>
-            </w:r>
-            <w:r>
-              <w:rPr>
-                <w:rFonts w:cstheme="minorHAnsi"/>
-                <w:sz w:val="18"/>
-                <w:szCs w:val="18"/>
-                <w:lang w:val="sk-SK"/>
-              </w:rPr>
-              <w:t>V prípade, že dáta pripravujú nemocnice zo svojich dát, je potrebné aby ho vygenerovali ony.</w:t>
-            </w:r>
-          </w:p>
-        </w:tc>
-      </w:tr>
-      <w:tr>
-        <w:trPr>
-          <w:trHeight w:val="310"/>
-        </w:trPr>
-        <w:tc>
-          <w:tcPr>
-            <w:tcW w:w="139" w:type="pct"/>
-          </w:tcPr>
-          <w:p>
-            <w:pPr>
-              <w:autoSpaceDE w:val="0"/>
-              <w:autoSpaceDN w:val="0"/>
-              <w:adjustRightInd w:val="0"/>
-              <w:rPr>
-                <w:rFonts w:cstheme="minorHAnsi"/>
-                <w:sz w:val="18"/>
-                <w:szCs w:val="18"/>
-                <w:lang w:val="sk-SK"/>
-              </w:rPr>
-            </w:pPr>
-            <w:r>
-              <w:rPr>
-                <w:rFonts w:cstheme="minorHAnsi"/>
-                <w:sz w:val="18"/>
-                <w:szCs w:val="18"/>
-                <w:lang w:val="sk-SK"/>
-              </w:rPr>
-              <w:t>2.</w:t>
-            </w:r>
-          </w:p>
-        </w:tc>
-        <w:tc>
-          <w:tcPr>
-            <w:tcW w:w="1052" w:type="pct"/>
-          </w:tcPr>
-          <w:p>
-            <w:pPr>
-              <w:autoSpaceDE w:val="0"/>
-              <w:autoSpaceDN w:val="0"/>
-              <w:adjustRightInd w:val="0"/>
-              <w:rPr>
-                <w:rFonts w:cstheme="minorHAnsi"/>
-                <w:sz w:val="18"/>
-                <w:szCs w:val="18"/>
-                <w:lang w:val="sk-SK"/>
-              </w:rPr>
-            </w:pPr>
-            <w:r>
-              <w:rPr>
-                <w:rFonts w:cstheme="minorHAnsi"/>
-                <w:sz w:val="18"/>
-                <w:szCs w:val="18"/>
-                <w:lang w:val="sk-SK"/>
-              </w:rPr>
-              <w:t>ROK_MESIAC</w:t>
-            </w:r>
-          </w:p>
-        </w:tc>
-        <w:tc>
-          <w:tcPr>
-            <w:tcW w:w="1403" w:type="pct"/>
-          </w:tcPr>
-          <w:p>
-            <w:pPr>
-              <w:autoSpaceDE w:val="0"/>
-              <w:autoSpaceDN w:val="0"/>
-              <w:adjustRightInd w:val="0"/>
-              <w:rPr>
-                <w:rFonts w:cstheme="minorHAnsi"/>
-                <w:sz w:val="18"/>
-                <w:szCs w:val="18"/>
-                <w:lang w:val="sk-SK"/>
-              </w:rPr>
-            </w:pPr>
-            <w:r>
-              <w:rPr>
-                <w:rFonts w:cstheme="minorHAnsi"/>
-                <w:sz w:val="18"/>
-                <w:szCs w:val="18"/>
-                <w:lang w:val="sk-SK"/>
-              </w:rPr>
-              <w:t>OBDOBIE</w:t>
-            </w:r>
-          </w:p>
-        </w:tc>
-        <w:tc>
-          <w:tcPr>
-            <w:tcW w:w="301" w:type="pct"/>
-          </w:tcPr>
-          <w:p>
-            <w:pPr>
-              <w:autoSpaceDE w:val="0"/>
-              <w:autoSpaceDN w:val="0"/>
-              <w:adjustRightInd w:val="0"/>
-              <w:rPr>
-                <w:rFonts w:cstheme="minorHAnsi"/>
-                <w:sz w:val="18"/>
-                <w:szCs w:val="18"/>
-                <w:lang w:val="sk-SK"/>
-              </w:rPr>
-            </w:pPr>
-            <w:r>
-              <w:rPr>
-                <w:rFonts w:cstheme="minorHAnsi"/>
-                <w:sz w:val="18"/>
-                <w:szCs w:val="18"/>
-                <w:lang w:val="sk-SK"/>
-              </w:rPr>
-              <w:t>DATE</w:t>
-            </w:r>
-          </w:p>
-        </w:tc>
-        <w:tc>
-          <w:tcPr>
-            <w:tcW w:w="501" w:type="pct"/>
-          </w:tcPr>
-          <w:p>
-            <w:pPr>
-              <w:autoSpaceDE w:val="0"/>
-              <w:autoSpaceDN w:val="0"/>
-              <w:adjustRightInd w:val="0"/>
-              <w:rPr>
-                <w:rFonts w:cstheme="minorHAnsi"/>
-                <w:sz w:val="18"/>
-                <w:szCs w:val="18"/>
-                <w:lang w:val="sk-SK"/>
-              </w:rPr>
-            </w:pPr>
-            <w:r>
-              <w:rPr>
-                <w:rFonts w:cstheme="minorHAnsi"/>
-                <w:sz w:val="18"/>
-                <w:szCs w:val="18"/>
-                <w:lang w:val="sk-SK"/>
-              </w:rPr>
-              <w:t>YYYY-MM</w:t>
-            </w:r>
-          </w:p>
-        </w:tc>
-        <w:tc>
-          <w:tcPr>
-            <w:tcW w:w="1604" w:type="pct"/>
-          </w:tcPr>
-          <w:p>
-            <w:pPr>
-              <w:autoSpaceDE w:val="0"/>
-              <w:autoSpaceDN w:val="0"/>
-              <w:adjustRightInd w:val="0"/>
-              <w:rPr>
-                <w:rFonts w:cstheme="minorHAnsi"/>
-                <w:sz w:val="18"/>
-                <w:szCs w:val="18"/>
-                <w:lang w:val="sk-SK"/>
-              </w:rPr>
-            </w:pPr>
-            <w:r>
-              <w:rPr>
-                <w:rFonts w:cstheme="minorHAnsi"/>
-                <w:sz w:val="18"/>
-                <w:szCs w:val="18"/>
-                <w:lang w:val="sk-SK"/>
-              </w:rPr>
-              <w:t>Rok a mesiac, v ktorom bola poskytnutá zdravotná starostlivosť</w:t>
-            </w:r>
-            <w:r>
-              <w:rPr>
-                <w:rFonts w:cstheme="minorHAnsi"/>
-                <w:sz w:val="18"/>
-                <w:szCs w:val="18"/>
-                <w:lang w:val="sk-SK"/>
-              </w:rPr>
-              <w:t>.</w:t>
+              <w:t>bezvýznamový identifikátor poistenca</w:t>
+            </w:r>
+            <w:r>
+              <w:rPr>
+                <w:rFonts w:cstheme="minorHAnsi"/>
+                <w:sz w:val="18"/>
+                <w:szCs w:val="18"/>
+                <w:lang w:val="sk-SK"/>
+              </w:rPr>
+              <w:t xml:space="preserve"> vegenerovaný zdravotnou poisťovňou</w:t>
+            </w:r>
+            <w:r>
+              <w:rPr>
+                <w:rFonts w:cstheme="minorHAnsi"/>
+                <w:sz w:val="18"/>
+                <w:szCs w:val="18"/>
+                <w:lang w:val="sk-SK"/>
+              </w:rPr>
+              <w:t xml:space="preserve">, ktorý je pre poistenca rovnaký vo všetkých odovzdávaných súboroch </w:t>
             </w:r>
           </w:p>
         </w:tc>
@@ -881,7 +687,7 @@
                 <w:szCs w:val="18"/>
                 <w:lang w:val="sk-SK"/>
               </w:rPr>
-              <w:t>3.</w:t>
+              <w:t>2.</w:t>
             </w:r>
           </w:p>
         </w:tc>
@@ -908,7 +714,7 @@
                 <w:szCs w:val="18"/>
                 <w:lang w:val="sk-SK"/>
               </w:rPr>
-              <w:t>PZS_12</w:t>
+              <w:t>KOD_ODD</w:t>
             </w:r>
           </w:p>
         </w:tc>
@@ -1016,16 +822,7 @@
                 <w:szCs w:val="18"/>
                 <w:lang w:val="sk-SK"/>
               </w:rPr>
-              <w:t>Kód poskytovateľa, ktorý poskytol príslušnú zdravotnú starostlivosť, v tvare: P99999SPPYZZ, kde P99999 je identifikátor PZS, SPP je odbornosť útvaru, Y je druh špecializovaného útvaru, ZZ je poradové číslo ú</w:t>
-            </w:r>
-            <w:r>
-              <w:rPr>
-                <w:rFonts w:cstheme="minorHAnsi"/>
-                <w:sz w:val="18"/>
-                <w:szCs w:val="18"/>
-                <w:lang w:val="sk-SK"/>
-              </w:rPr>
-              <w:t>tvaru k príslušnej odbornosti.</w:t>
+              <w:t xml:space="preserve">Kód poskytovateľa, ktorý poskytol príslušnú zdravotnú starostlivosť, v tvare: P99999SPPYZZ, kde P99999 je identifikátor PZS, SPP je odbornosť útvaru, Y je druh špecializovaného útvaru, ZZ je poradové číslo útvaru k príslušnej odbornosti. </w:t>
             </w:r>
           </w:p>
         </w:tc>
@@ -1057,6 +854,173 @@
                 <w:szCs w:val="18"/>
                 <w:lang w:val="sk-SK"/>
               </w:rPr>
+              <w:t>3.</w:t>
+            </w:r>
+          </w:p>
+        </w:tc>
+        <w:tc>
+          <w:tcPr>
+            <w:tcW w:w="1052" w:type="pct"/>
+          </w:tcPr>
+          <w:p>
+            <w:pPr>
+              <w:autoSpaceDE w:val="0"/>
+              <w:autoSpaceDN w:val="0"/>
+              <w:adjustRightInd w:val="0"/>
+              <w:rPr>
+                <w:rFonts w:cstheme="minorHAnsi"/>
+                <w:sz w:val="18"/>
+                <w:szCs w:val="18"/>
+                <w:lang w:val="sk-SK"/>
+              </w:rPr>
+            </w:pPr>
+            <w:r>
+              <w:rPr>
+                <w:rFonts w:cstheme="minorHAnsi"/>
+                <w:sz w:val="18"/>
+                <w:szCs w:val="18"/>
+                <w:lang w:val="sk-SK"/>
+              </w:rPr>
+              <w:t>ID_HOSP_ZP</w:t>
+            </w:r>
+          </w:p>
+        </w:tc>
+        <w:tc>
+          <w:tcPr>
+            <w:tcW w:w="1403" w:type="pct"/>
+          </w:tcPr>
+          <w:p>
+            <w:pPr>
+              <w:autoSpaceDE w:val="0"/>
+              <w:autoSpaceDN w:val="0"/>
+              <w:adjustRightInd w:val="0"/>
+              <w:rPr>
+                <w:rFonts w:cstheme="minorHAnsi"/>
+                <w:sz w:val="18"/>
+                <w:szCs w:val="18"/>
+                <w:lang w:val="sk-SK"/>
+              </w:rPr>
+            </w:pPr>
+            <w:r>
+              <w:rPr>
+                <w:rFonts w:cstheme="minorHAnsi"/>
+                <w:sz w:val="18"/>
+                <w:szCs w:val="18"/>
+                <w:lang w:val="sk-SK"/>
+              </w:rPr>
+              <w:t xml:space="preserve">JEDNOZNAČNÝ IDENTIFIKÁTOR HOSPITALIZAČNÉHO PRÍPADU ZP </w:t>
+            </w:r>
+          </w:p>
+        </w:tc>
+        <w:tc>
+          <w:tcPr>
+            <w:tcW w:w="301" w:type="pct"/>
+          </w:tcPr>
+          <w:p>
+            <w:pPr>
+              <w:autoSpaceDE w:val="0"/>
+              <w:autoSpaceDN w:val="0"/>
+              <w:adjustRightInd w:val="0"/>
+              <w:rPr>
+                <w:rFonts w:cstheme="minorHAnsi"/>
+                <w:sz w:val="18"/>
+                <w:szCs w:val="18"/>
+                <w:lang w:val="sk-SK"/>
+              </w:rPr>
+            </w:pPr>
+            <w:r>
+              <w:rPr>
+                <w:rFonts w:cstheme="minorHAnsi"/>
+                <w:sz w:val="18"/>
+                <w:szCs w:val="18"/>
+                <w:lang w:val="sk-SK"/>
+              </w:rPr>
+              <w:t xml:space="preserve">CHAR </w:t>
+            </w:r>
+          </w:p>
+        </w:tc>
+        <w:tc>
+          <w:tcPr>
+            <w:tcW w:w="501" w:type="pct"/>
+          </w:tcPr>
+          <w:p>
+            <w:pPr>
+              <w:autoSpaceDE w:val="0"/>
+              <w:autoSpaceDN w:val="0"/>
+              <w:adjustRightInd w:val="0"/>
+              <w:rPr>
+                <w:rFonts w:cstheme="minorHAnsi"/>
+                <w:sz w:val="18"/>
+                <w:szCs w:val="18"/>
+                <w:lang w:val="sk-SK"/>
+              </w:rPr>
+            </w:pPr>
+            <w:r>
+              <w:rPr>
+                <w:rFonts w:cstheme="minorHAnsi"/>
+                <w:sz w:val="18"/>
+                <w:szCs w:val="18"/>
+                <w:lang w:val="sk-SK"/>
+              </w:rPr>
+              <w:t xml:space="preserve">20 </w:t>
+            </w:r>
+          </w:p>
+        </w:tc>
+        <w:tc>
+          <w:tcPr>
+            <w:tcW w:w="1604" w:type="pct"/>
+          </w:tcPr>
+          <w:p>
+            <w:pPr>
+              <w:autoSpaceDE w:val="0"/>
+              <w:autoSpaceDN w:val="0"/>
+              <w:adjustRightInd w:val="0"/>
+              <w:rPr>
+                <w:rFonts w:cstheme="minorHAnsi"/>
+                <w:sz w:val="18"/>
+                <w:szCs w:val="18"/>
+                <w:lang w:val="sk-SK"/>
+              </w:rPr>
+            </w:pPr>
+            <w:r>
+              <w:rPr>
+                <w:rFonts w:cstheme="minorHAnsi"/>
+                <w:sz w:val="18"/>
+                <w:szCs w:val="18"/>
+                <w:lang w:val="sk-SK"/>
+              </w:rPr>
+              <w:t xml:space="preserve">identifikátor hospitalizačného prípadu vygenerovaný zdravotnou poisťovňou, ktorý je pre daný hospitalizačný prípad rovnaký vo všetkých odovzdávaných súboroch </w:t>
+            </w:r>
+          </w:p>
+        </w:tc>
+      </w:tr>
+      <w:tr>
+        <w:trPr>
+          <w:trHeight w:val="639"/>
+        </w:trPr>
+        <w:tc>
+          <w:tcPr>
+            <w:tcW w:w="139" w:type="pct"/>
+          </w:tcPr>
+          <w:p>
+            <w:pPr>
+              <w:autoSpaceDE w:val="0"/>
+              <w:autoSpaceDN w:val="0"/>
+              <w:adjustRightInd w:val="0"/>
+              <w:rPr>
+                <w:rFonts w:cstheme="minorHAnsi"/>
+                <w:sz w:val="18"/>
+                <w:szCs w:val="18"/>
+                <w:lang w:val="sk-SK"/>
+              </w:rPr>
+            </w:pPr>
+            <w:r>
+              <w:rPr>
+                <w:rFonts w:cstheme="minorHAnsi"/>
+                <w:sz w:val="18"/>
+                <w:szCs w:val="18"/>
+                <w:lang w:val="sk-SK"/>
+              </w:rPr>
               <w:t>4.</w:t>
             </w:r>
           </w:p>
@@ -1084,16 +1048,7 @@
                 <w:szCs w:val="18"/>
                 <w:lang w:val="sk-SK"/>
               </w:rPr>
-              <w:t>ID_H</w:t>
-            </w:r>
-            <w:r>
-              <w:rPr>
-                <w:rFonts w:cstheme="minorHAnsi"/>
-                <w:sz w:val="18"/>
-                <w:szCs w:val="18"/>
-                <w:lang w:val="sk-SK"/>
-              </w:rPr>
-              <w:t>P_ZP</w:t>
+              <w:t>DAT_PRIJ</w:t>
             </w:r>
           </w:p>
         </w:tc>
@@ -1120,7 +1075,7 @@
                 <w:szCs w:val="18"/>
                 <w:lang w:val="sk-SK"/>
               </w:rPr>
-              <w:t xml:space="preserve">JEDNOZNAČNÝ IDENTIFIKÁTOR HOSPITALIZAČNÉHO PRÍPADU ZP </w:t>
+              <w:t xml:space="preserve">DÁTUM PRIJATIA </w:t>
             </w:r>
           </w:p>
         </w:tc>
@@ -1147,7 +1102,16 @@
                 <w:szCs w:val="18"/>
                 <w:lang w:val="sk-SK"/>
               </w:rPr>
-              <w:t xml:space="preserve">CHAR </w:t>
+              <w:t>DATE</w:t>
+            </w:r>
+            <w:r>
+              <w:rPr>
+                <w:rFonts w:cstheme="minorHAnsi"/>
+                <w:sz w:val="18"/>
+                <w:szCs w:val="18"/>
+                <w:lang w:val="sk-SK"/>
+              </w:rPr>
+              <w:t xml:space="preserve"> </w:t>
             </w:r>
           </w:p>
         </w:tc>
@@ -1174,7 +1138,7 @@
                 <w:szCs w:val="18"/>
                 <w:lang w:val="sk-SK"/>
               </w:rPr>
-              <w:t xml:space="preserve">20 </w:t>
+              <w:t xml:space="preserve">YYYY-MM-DD </w:t>
             </w:r>
           </w:p>
         </w:tc>
@@ -1201,34 +1165,183 @@
                 <w:szCs w:val="18"/>
                 <w:lang w:val="sk-SK"/>
               </w:rPr>
-              <w:t>I</w:t>
-            </w:r>
-            <w:r>
-              <w:rPr>
-                <w:rFonts w:cstheme="minorHAnsi"/>
-                <w:sz w:val="18"/>
-                <w:szCs w:val="18"/>
-                <w:lang w:val="sk-SK"/>
-              </w:rPr>
-              <w:t xml:space="preserve">dentifikátor hospitalizačného prípadu vygenerovaný zdravotnou poisťovňou, ktorý je pre daný hospitalizačný prípad rovnaký vo </w:t>
-            </w:r>
-            <w:r>
-              <w:rPr>
-                <w:rFonts w:cstheme="minorHAnsi"/>
-                <w:sz w:val="18"/>
-                <w:szCs w:val="18"/>
-                <w:lang w:val="sk-SK"/>
-              </w:rPr>
-              <w:t xml:space="preserve">všetkých odovzdávaných súboroch. V prípade, že dáta pripravujú nemocnice zo svojich dát, je potrebné </w:t>
-            </w:r>
-            <w:r>
-              <w:rPr>
-                <w:rFonts w:cstheme="minorHAnsi"/>
-                <w:sz w:val="18"/>
-                <w:szCs w:val="18"/>
-                <w:lang w:val="sk-SK"/>
-              </w:rPr>
-              <w:t>aby ho vygenerovali ony.</w:t>
+              <w:t xml:space="preserve">uvádza sa dátum prijatia na hospitalizáciu alebo dátum poskytnutia jednodňovej starostlivosti; v prípade, ak ide o pokračovanie zdravotnej starostlivosti z predchádzajúceho mesiaca, položka sa nevyplní; obsah zodpovedá položke 28 z dátového rozhrania 274n </w:t>
+            </w:r>
+          </w:p>
+        </w:tc>
+      </w:tr>
+      <w:tr>
+        <w:trPr>
+          <w:trHeight w:val="638"/>
+        </w:trPr>
+        <w:tc>
+          <w:tcPr>
+            <w:tcW w:w="139" w:type="pct"/>
+          </w:tcPr>
+          <w:p>
+            <w:pPr>
+              <w:autoSpaceDE w:val="0"/>
+              <w:autoSpaceDN w:val="0"/>
+              <w:adjustRightInd w:val="0"/>
+              <w:rPr>
+                <w:rFonts w:cstheme="minorHAnsi"/>
+                <w:sz w:val="18"/>
+                <w:szCs w:val="18"/>
+                <w:lang w:val="sk-SK"/>
+              </w:rPr>
+            </w:pPr>
+            <w:r>
+              <w:rPr>
+                <w:rFonts w:cstheme="minorHAnsi"/>
+                <w:sz w:val="18"/>
+                <w:szCs w:val="18"/>
+                <w:lang w:val="sk-SK"/>
+              </w:rPr>
+              <w:t>5.</w:t>
+            </w:r>
+          </w:p>
+        </w:tc>
+        <w:tc>
+          <w:tcPr>
+            <w:tcW w:w="1052" w:type="pct"/>
+          </w:tcPr>
+          <w:p>
+            <w:pPr>
+              <w:autoSpaceDE w:val="0"/>
+              <w:autoSpaceDN w:val="0"/>
+              <w:adjustRightInd w:val="0"/>
+              <w:rPr>
+                <w:rFonts w:cstheme="minorHAnsi"/>
+                <w:sz w:val="18"/>
+                <w:szCs w:val="18"/>
+                <w:lang w:val="sk-SK"/>
+              </w:rPr>
+            </w:pPr>
+            <w:r>
+              <w:rPr>
+                <w:rFonts w:cstheme="minorHAnsi"/>
+                <w:sz w:val="18"/>
+                <w:szCs w:val="18"/>
+                <w:lang w:val="sk-SK"/>
+              </w:rPr>
+              <w:t>DAT_PREP</w:t>
+            </w:r>
+          </w:p>
+        </w:tc>
+        <w:tc>
+          <w:tcPr>
+            <w:tcW w:w="1403" w:type="pct"/>
+          </w:tcPr>
+          <w:p>
+            <w:pPr>
+              <w:autoSpaceDE w:val="0"/>
+              <w:autoSpaceDN w:val="0"/>
+              <w:adjustRightInd w:val="0"/>
+              <w:rPr>
+                <w:rFonts w:cstheme="minorHAnsi"/>
+                <w:sz w:val="18"/>
+                <w:szCs w:val="18"/>
+                <w:lang w:val="sk-SK"/>
+              </w:rPr>
+            </w:pPr>
+            <w:r>
+              <w:rPr>
+                <w:rFonts w:cstheme="minorHAnsi"/>
+                <w:sz w:val="18"/>
+                <w:szCs w:val="18"/>
+                <w:lang w:val="sk-SK"/>
+              </w:rPr>
+              <w:t xml:space="preserve">DÁTUM PREPUSTENIA </w:t>
+            </w:r>
+          </w:p>
+        </w:tc>
+        <w:tc>
+          <w:tcPr>
+            <w:tcW w:w="301" w:type="pct"/>
+          </w:tcPr>
+          <w:p>
+            <w:pPr>
+              <w:autoSpaceDE w:val="0"/>
+              <w:autoSpaceDN w:val="0"/>
+              <w:adjustRightInd w:val="0"/>
+              <w:rPr>
+                <w:rFonts w:cstheme="minorHAnsi"/>
+                <w:sz w:val="18"/>
+                <w:szCs w:val="18"/>
+                <w:lang w:val="sk-SK"/>
+              </w:rPr>
+            </w:pPr>
+            <w:r>
+              <w:rPr>
+                <w:rFonts w:cstheme="minorHAnsi"/>
+                <w:sz w:val="18"/>
+                <w:szCs w:val="18"/>
+                <w:lang w:val="sk-SK"/>
+              </w:rPr>
+              <w:t>DATE</w:t>
+            </w:r>
+            <w:r>
+              <w:rPr>
+                <w:rFonts w:cstheme="minorHAnsi"/>
+                <w:sz w:val="18"/>
+                <w:szCs w:val="18"/>
+                <w:lang w:val="sk-SK"/>
+              </w:rPr>
+              <w:t xml:space="preserve"> </w:t>
+            </w:r>
+          </w:p>
+        </w:tc>
+        <w:tc>
+          <w:tcPr>
+            <w:tcW w:w="501" w:type="pct"/>
+          </w:tcPr>
+          <w:p>
+            <w:pPr>
+              <w:autoSpaceDE w:val="0"/>
+              <w:autoSpaceDN w:val="0"/>
+              <w:adjustRightInd w:val="0"/>
+              <w:rPr>
+                <w:rFonts w:cstheme="minorHAnsi"/>
+                <w:sz w:val="18"/>
+                <w:szCs w:val="18"/>
+                <w:lang w:val="sk-SK"/>
+              </w:rPr>
+            </w:pPr>
+            <w:r>
+              <w:rPr>
+                <w:rFonts w:cstheme="minorHAnsi"/>
+                <w:sz w:val="18"/>
+                <w:szCs w:val="18"/>
+                <w:lang w:val="sk-SK"/>
+              </w:rPr>
+              <w:t xml:space="preserve">YYYY-MM-DD </w:t>
+            </w:r>
+          </w:p>
+        </w:tc>
+        <w:tc>
+          <w:tcPr>
+            <w:tcW w:w="1604" w:type="pct"/>
+          </w:tcPr>
+          <w:p>
+            <w:pPr>
+              <w:autoSpaceDE w:val="0"/>
+              <w:autoSpaceDN w:val="0"/>
+              <w:adjustRightInd w:val="0"/>
+              <w:rPr>
+                <w:rFonts w:cstheme="minorHAnsi"/>
+                <w:sz w:val="18"/>
+                <w:szCs w:val="18"/>
+                <w:lang w:val="sk-SK"/>
+              </w:rPr>
+            </w:pPr>
+            <w:r>
+              <w:rPr>
+                <w:rFonts w:cstheme="minorHAnsi"/>
+                <w:sz w:val="18"/>
+                <w:szCs w:val="18"/>
+                <w:lang w:val="sk-SK"/>
+              </w:rPr>
+              <w:t xml:space="preserve">uvádza sa dátum prepustenia z oddelenia; v prípade, ak poskytovanie zdravotnej starostlivosti pokračuje v nasledujúcom mesiaci alebo ide o poskytnutie starostlivosti v rovnaký deň, položka sa nevyplní; obsah zodpovedá položke 29 z dátového rozhrania 274n </w:t>
             </w:r>
           </w:p>
         </w:tc>
@@ -1260,7 +1373,7 @@
                 <w:szCs w:val="18"/>
                 <w:lang w:val="sk-SK"/>
               </w:rPr>
-              <w:t>5.</w:t>
+              <w:t>6.</w:t>
             </w:r>
           </w:p>
         </w:tc>
@@ -1287,7 +1400,7 @@
                 <w:szCs w:val="18"/>
                 <w:lang w:val="sk-SK"/>
               </w:rPr>
-              <w:t>NOVORODENEC</w:t>
+              <w:t>DGN_PRIJ</w:t>
             </w:r>
           </w:p>
         </w:tc>
@@ -1314,7 +1427,7 @@
                 <w:szCs w:val="18"/>
                 <w:lang w:val="sk-SK"/>
               </w:rPr>
-              <w:t>NOVORODENEC</w:t>
+              <w:t xml:space="preserve">DIAGNÓZA PRI PRIJATÍ </w:t>
             </w:r>
           </w:p>
         </w:tc>
@@ -1341,7 +1454,7 @@
                 <w:szCs w:val="18"/>
                 <w:lang w:val="sk-SK"/>
               </w:rPr>
-              <w:t>CHAR</w:t>
+              <w:t xml:space="preserve">CHAR </w:t>
             </w:r>
           </w:p>
         </w:tc>
@@ -1368,7 +1481,7 @@
                 <w:szCs w:val="18"/>
                 <w:lang w:val="sk-SK"/>
               </w:rPr>
-              <w:t>3-3</w:t>
+              <w:t xml:space="preserve">3-5 </w:t>
             </w:r>
           </w:p>
         </w:tc>
@@ -1395,458 +1508,7 @@
                 <w:szCs w:val="18"/>
                 <w:lang w:val="sk-SK"/>
               </w:rPr>
-              <w:t>Identifikácia novorodencov, obsah zodpovedá položke 10 z dátového rozhrania 274n</w:t>
-            </w:r>
-            <w:r>
-              <w:rPr>
-                <w:rFonts w:cstheme="minorHAnsi"/>
-                <w:sz w:val="18"/>
-                <w:szCs w:val="18"/>
-                <w:lang w:val="sk-SK"/>
-              </w:rPr>
-              <w:t>.</w:t>
-            </w:r>
-          </w:p>
-        </w:tc>
-      </w:tr>
-      <w:tr>
-        <w:trPr>
-          <w:trHeight w:val="639"/>
-        </w:trPr>
-        <w:tc>
-          <w:tcPr>
-            <w:tcW w:w="139" w:type="pct"/>
-          </w:tcPr>
-          <w:p>
-            <w:pPr>
-              <w:autoSpaceDE w:val="0"/>
-              <w:autoSpaceDN w:val="0"/>
-              <w:adjustRightInd w:val="0"/>
-              <w:rPr>
-                <w:rFonts w:cstheme="minorHAnsi"/>
-                <w:sz w:val="18"/>
-                <w:szCs w:val="18"/>
-                <w:lang w:val="sk-SK"/>
-              </w:rPr>
-            </w:pPr>
-            <w:r>
-              <w:rPr>
-                <w:rFonts w:cstheme="minorHAnsi"/>
-                <w:sz w:val="18"/>
-                <w:szCs w:val="18"/>
-                <w:lang w:val="sk-SK"/>
-              </w:rPr>
-              <w:t>6.</w:t>
-            </w:r>
-          </w:p>
-        </w:tc>
-        <w:tc>
-          <w:tcPr>
-            <w:tcW w:w="1052" w:type="pct"/>
-          </w:tcPr>
-          <w:p>
-            <w:pPr>
-              <w:autoSpaceDE w:val="0"/>
-              <w:autoSpaceDN w:val="0"/>
-              <w:adjustRightInd w:val="0"/>
-              <w:rPr>
-                <w:rFonts w:cstheme="minorHAnsi"/>
-                <w:sz w:val="18"/>
-                <w:szCs w:val="18"/>
-                <w:lang w:val="sk-SK"/>
-              </w:rPr>
-            </w:pPr>
-            <w:r>
-              <w:rPr>
-                <w:rFonts w:cstheme="minorHAnsi"/>
-                <w:sz w:val="18"/>
-                <w:szCs w:val="18"/>
-                <w:lang w:val="sk-SK"/>
-              </w:rPr>
-              <w:t>DAT</w:t>
-            </w:r>
-            <w:r>
-              <w:rPr>
-                <w:rFonts w:cstheme="minorHAnsi"/>
-                <w:sz w:val="18"/>
-                <w:szCs w:val="18"/>
-                <w:lang w:val="sk-SK"/>
-              </w:rPr>
-              <w:t>UM</w:t>
-            </w:r>
-            <w:r>
-              <w:rPr>
-                <w:rFonts w:cstheme="minorHAnsi"/>
-                <w:sz w:val="18"/>
-                <w:szCs w:val="18"/>
-                <w:lang w:val="sk-SK"/>
-              </w:rPr>
-              <w:t>_</w:t>
-            </w:r>
-            <w:r>
-              <w:rPr>
-                <w:rFonts w:cstheme="minorHAnsi"/>
-                <w:sz w:val="18"/>
-                <w:szCs w:val="18"/>
-                <w:lang w:val="sk-SK"/>
-              </w:rPr>
-              <w:t>OD</w:t>
-            </w:r>
-          </w:p>
-        </w:tc>
-        <w:tc>
-          <w:tcPr>
-            <w:tcW w:w="1403" w:type="pct"/>
-          </w:tcPr>
-          <w:p>
-            <w:pPr>
-              <w:autoSpaceDE w:val="0"/>
-              <w:autoSpaceDN w:val="0"/>
-              <w:adjustRightInd w:val="0"/>
-              <w:rPr>
-                <w:rFonts w:cstheme="minorHAnsi"/>
-                <w:sz w:val="18"/>
-                <w:szCs w:val="18"/>
-                <w:lang w:val="sk-SK"/>
-              </w:rPr>
-            </w:pPr>
-            <w:r>
-              <w:rPr>
-                <w:rFonts w:cstheme="minorHAnsi"/>
-                <w:sz w:val="18"/>
-                <w:szCs w:val="18"/>
-                <w:lang w:val="sk-SK"/>
-              </w:rPr>
-              <w:t xml:space="preserve">DÁTUM PRIJATIA </w:t>
-            </w:r>
-          </w:p>
-        </w:tc>
-        <w:tc>
-          <w:tcPr>
-            <w:tcW w:w="301" w:type="pct"/>
-          </w:tcPr>
-          <w:p>
-            <w:pPr>
-              <w:autoSpaceDE w:val="0"/>
-              <w:autoSpaceDN w:val="0"/>
-              <w:adjustRightInd w:val="0"/>
-              <w:rPr>
-                <w:rFonts w:cstheme="minorHAnsi"/>
-                <w:sz w:val="18"/>
-                <w:szCs w:val="18"/>
-                <w:lang w:val="sk-SK"/>
-              </w:rPr>
-            </w:pPr>
-            <w:r>
-              <w:rPr>
-                <w:rFonts w:cstheme="minorHAnsi"/>
-                <w:sz w:val="18"/>
-                <w:szCs w:val="18"/>
-                <w:lang w:val="sk-SK"/>
-              </w:rPr>
-              <w:t>DATE</w:t>
-            </w:r>
-            <w:r>
-              <w:rPr>
-                <w:rFonts w:cstheme="minorHAnsi"/>
-                <w:sz w:val="18"/>
-                <w:szCs w:val="18"/>
-                <w:lang w:val="sk-SK"/>
-              </w:rPr>
-              <w:t xml:space="preserve"> </w:t>
-            </w:r>
-          </w:p>
-        </w:tc>
-        <w:tc>
-          <w:tcPr>
-            <w:tcW w:w="501" w:type="pct"/>
-          </w:tcPr>
-          <w:p>
-            <w:pPr>
-              <w:autoSpaceDE w:val="0"/>
-              <w:autoSpaceDN w:val="0"/>
-              <w:adjustRightInd w:val="0"/>
-              <w:rPr>
-                <w:rFonts w:cstheme="minorHAnsi"/>
-                <w:sz w:val="18"/>
-                <w:szCs w:val="18"/>
-                <w:lang w:val="sk-SK"/>
-              </w:rPr>
-            </w:pPr>
-            <w:r>
-              <w:rPr>
-                <w:rFonts w:cstheme="minorHAnsi"/>
-                <w:sz w:val="18"/>
-                <w:szCs w:val="18"/>
-                <w:lang w:val="sk-SK"/>
-              </w:rPr>
-              <w:t xml:space="preserve">YYYY-MM-DD </w:t>
-            </w:r>
-          </w:p>
-        </w:tc>
-        <w:tc>
-          <w:tcPr>
-            <w:tcW w:w="1604" w:type="pct"/>
-          </w:tcPr>
-          <w:p>
-            <w:pPr>
-              <w:autoSpaceDE w:val="0"/>
-              <w:autoSpaceDN w:val="0"/>
-              <w:adjustRightInd w:val="0"/>
-              <w:rPr>
-                <w:rFonts w:cstheme="minorHAnsi"/>
-                <w:sz w:val="18"/>
-                <w:szCs w:val="18"/>
-                <w:lang w:val="sk-SK"/>
-              </w:rPr>
-            </w:pPr>
-            <w:r>
-              <w:rPr>
-                <w:rFonts w:cstheme="minorHAnsi"/>
-                <w:sz w:val="18"/>
-                <w:szCs w:val="18"/>
-                <w:lang w:val="sk-SK"/>
-              </w:rPr>
-              <w:t>U</w:t>
-            </w:r>
-            <w:r>
-              <w:rPr>
-                <w:rFonts w:cstheme="minorHAnsi"/>
-                <w:sz w:val="18"/>
-                <w:szCs w:val="18"/>
-                <w:lang w:val="sk-SK"/>
-              </w:rPr>
-              <w:t>vádza sa dátum prijatia na hospitalizáciu alebo dátum poskytnutia jednodňovej starostlivosti; v prípade, ak ide o pokračovanie zdravotnej starostlivosti z predchádzajúceho mesiaca, položka sa nevyplní; obsah zodpovedá položke 28 z dátové</w:t>
-            </w:r>
-            <w:r>
-              <w:rPr>
-                <w:rFonts w:cstheme="minorHAnsi"/>
-                <w:sz w:val="18"/>
-                <w:szCs w:val="18"/>
-                <w:lang w:val="sk-SK"/>
-              </w:rPr>
-              <w:t>ho rozhrania 274n.</w:t>
-            </w:r>
-          </w:p>
-        </w:tc>
-      </w:tr>
-      <w:tr>
-        <w:trPr>
-          <w:trHeight w:val="638"/>
-        </w:trPr>
-        <w:tc>
-          <w:tcPr>
-            <w:tcW w:w="139" w:type="pct"/>
-          </w:tcPr>
-          <w:p>
-            <w:pPr>
-              <w:autoSpaceDE w:val="0"/>
-              <w:autoSpaceDN w:val="0"/>
-              <w:adjustRightInd w:val="0"/>
-              <w:rPr>
-                <w:rFonts w:cstheme="minorHAnsi"/>
-                <w:sz w:val="18"/>
-                <w:szCs w:val="18"/>
-                <w:lang w:val="sk-SK"/>
-              </w:rPr>
-            </w:pPr>
-            <w:r>
-              <w:rPr>
-                <w:rFonts w:cstheme="minorHAnsi"/>
-                <w:sz w:val="18"/>
-                <w:szCs w:val="18"/>
-                <w:lang w:val="sk-SK"/>
-              </w:rPr>
-              <w:t>7.</w:t>
-            </w:r>
-          </w:p>
-        </w:tc>
-        <w:tc>
-          <w:tcPr>
-            <w:tcW w:w="1052" w:type="pct"/>
-          </w:tcPr>
-          <w:p>
-            <w:pPr>
-              <w:autoSpaceDE w:val="0"/>
-              <w:autoSpaceDN w:val="0"/>
-              <w:adjustRightInd w:val="0"/>
-              <w:rPr>
-                <w:rFonts w:cstheme="minorHAnsi"/>
-                <w:sz w:val="18"/>
-                <w:szCs w:val="18"/>
-                <w:lang w:val="sk-SK"/>
-              </w:rPr>
-            </w:pPr>
-            <w:r>
-              <w:rPr>
-                <w:rFonts w:cstheme="minorHAnsi"/>
-                <w:sz w:val="18"/>
-                <w:szCs w:val="18"/>
-                <w:lang w:val="sk-SK"/>
-              </w:rPr>
-              <w:t>DAT</w:t>
-            </w:r>
-            <w:r>
-              <w:rPr>
-                <w:rFonts w:cstheme="minorHAnsi"/>
-                <w:sz w:val="18"/>
-                <w:szCs w:val="18"/>
-                <w:lang w:val="sk-SK"/>
-              </w:rPr>
-              <w:t>UM</w:t>
-            </w:r>
-            <w:r>
-              <w:rPr>
-                <w:rFonts w:cstheme="minorHAnsi"/>
-                <w:sz w:val="18"/>
-                <w:szCs w:val="18"/>
-                <w:lang w:val="sk-SK"/>
-              </w:rPr>
-              <w:t>_</w:t>
-            </w:r>
-            <w:r>
-              <w:rPr>
-                <w:rFonts w:cstheme="minorHAnsi"/>
-                <w:sz w:val="18"/>
-                <w:szCs w:val="18"/>
-                <w:lang w:val="sk-SK"/>
-              </w:rPr>
-              <w:t>DO</w:t>
-            </w:r>
-          </w:p>
-        </w:tc>
-        <w:tc>
-          <w:tcPr>
-            <w:tcW w:w="1403" w:type="pct"/>
-          </w:tcPr>
-          <w:p>
-            <w:pPr>
-              <w:autoSpaceDE w:val="0"/>
-              <w:autoSpaceDN w:val="0"/>
-              <w:adjustRightInd w:val="0"/>
-              <w:rPr>
-                <w:rFonts w:cstheme="minorHAnsi"/>
-                <w:sz w:val="18"/>
-                <w:szCs w:val="18"/>
-                <w:lang w:val="sk-SK"/>
-              </w:rPr>
-            </w:pPr>
-            <w:r>
-              <w:rPr>
-                <w:rFonts w:cstheme="minorHAnsi"/>
-                <w:sz w:val="18"/>
-                <w:szCs w:val="18"/>
-                <w:lang w:val="sk-SK"/>
-              </w:rPr>
-              <w:t xml:space="preserve">DÁTUM PREPUSTENIA </w:t>
-            </w:r>
-          </w:p>
-        </w:tc>
-        <w:tc>
-          <w:tcPr>
-            <w:tcW w:w="301" w:type="pct"/>
-          </w:tcPr>
-          <w:p>
-            <w:pPr>
-              <w:autoSpaceDE w:val="0"/>
-              <w:autoSpaceDN w:val="0"/>
-              <w:adjustRightInd w:val="0"/>
-              <w:rPr>
-                <w:rFonts w:cstheme="minorHAnsi"/>
-                <w:sz w:val="18"/>
-                <w:szCs w:val="18"/>
-                <w:lang w:val="sk-SK"/>
-              </w:rPr>
-            </w:pPr>
-            <w:r>
-              <w:rPr>
-                <w:rFonts w:cstheme="minorHAnsi"/>
-                <w:sz w:val="18"/>
-                <w:szCs w:val="18"/>
-                <w:lang w:val="sk-SK"/>
-              </w:rPr>
-              <w:t>DATE</w:t>
-            </w:r>
-            <w:r>
-              <w:rPr>
-                <w:rFonts w:cstheme="minorHAnsi"/>
-                <w:sz w:val="18"/>
-                <w:szCs w:val="18"/>
-                <w:lang w:val="sk-SK"/>
-              </w:rPr>
-              <w:t xml:space="preserve"> </w:t>
-            </w:r>
-          </w:p>
-        </w:tc>
-        <w:tc>
-          <w:tcPr>
-            <w:tcW w:w="501" w:type="pct"/>
-          </w:tcPr>
-          <w:p>
-            <w:pPr>
-              <w:autoSpaceDE w:val="0"/>
-              <w:autoSpaceDN w:val="0"/>
-              <w:adjustRightInd w:val="0"/>
-              <w:rPr>
-                <w:rFonts w:cstheme="minorHAnsi"/>
-                <w:sz w:val="18"/>
-                <w:szCs w:val="18"/>
-                <w:lang w:val="sk-SK"/>
-              </w:rPr>
-            </w:pPr>
-            <w:r>
-              <w:rPr>
-                <w:rFonts w:cstheme="minorHAnsi"/>
-                <w:sz w:val="18"/>
-                <w:szCs w:val="18"/>
-                <w:lang w:val="sk-SK"/>
-              </w:rPr>
-              <w:t xml:space="preserve">YYYY-MM-DD </w:t>
-            </w:r>
-          </w:p>
-        </w:tc>
-        <w:tc>
-          <w:tcPr>
-            <w:tcW w:w="1604" w:type="pct"/>
-          </w:tcPr>
-          <w:p>
-            <w:pPr>
-              <w:autoSpaceDE w:val="0"/>
-              <w:autoSpaceDN w:val="0"/>
-              <w:adjustRightInd w:val="0"/>
-              <w:rPr>
-                <w:rFonts w:cstheme="minorHAnsi"/>
-                <w:sz w:val="18"/>
-                <w:szCs w:val="18"/>
-                <w:lang w:val="sk-SK"/>
-              </w:rPr>
-            </w:pPr>
-            <w:r>
-              <w:rPr>
-                <w:rFonts w:cstheme="minorHAnsi"/>
-                <w:sz w:val="18"/>
-                <w:szCs w:val="18"/>
-                <w:lang w:val="sk-SK"/>
-              </w:rPr>
-              <w:t>U</w:t>
-            </w:r>
-            <w:r>
-              <w:rPr>
-                <w:rFonts w:cstheme="minorHAnsi"/>
-                <w:sz w:val="18"/>
-                <w:szCs w:val="18"/>
-                <w:lang w:val="sk-SK"/>
-              </w:rPr>
-              <w:t>vádza sa dátum prepustenia z oddelenia; v prípade, ak poskytovanie zdravotnej starostlivosti pokračuje v nasledujúcom mesiaci alebo ide o poskytnutie starostlivosti v rovnaký deň, položka sa nevyplní; obsah zodpovedá polož</w:t>
-            </w:r>
-            <w:r>
-              <w:rPr>
-                <w:rFonts w:cstheme="minorHAnsi"/>
-                <w:sz w:val="18"/>
-                <w:szCs w:val="18"/>
-                <w:lang w:val="sk-SK"/>
-              </w:rPr>
-              <w:t>ke 29 z dátového rozhrania 274n.</w:t>
+              <w:t xml:space="preserve">MKCH-10 Kód diagnózy reportovaný poskytovateľom zdravotnej starostlivosti pri prijatí do zdravotníckeho zariadenia; kód sa uvádza bez bodky; obsah zodpovedá položke 4 z dátového rozhrania 274n </w:t>
             </w:r>
           </w:p>
         </w:tc>
@@ -1878,7 +1540,7 @@
                 <w:szCs w:val="18"/>
                 <w:lang w:val="sk-SK"/>
               </w:rPr>
-              <w:t>8.</w:t>
+              <w:t>7.</w:t>
             </w:r>
           </w:p>
         </w:tc>
@@ -1905,7 +1567,7 @@
                 <w:szCs w:val="18"/>
                 <w:lang w:val="sk-SK"/>
               </w:rPr>
-              <w:t>DGN_PRIJ</w:t>
+              <w:t>DGN_PREP</w:t>
             </w:r>
           </w:p>
         </w:tc>
@@ -1932,7 +1594,7 @@
                 <w:szCs w:val="18"/>
                 <w:lang w:val="sk-SK"/>
               </w:rPr>
-              <w:t xml:space="preserve">DIAGNÓZA PRI PRIJATÍ </w:t>
+              <w:t xml:space="preserve">DIAGNÓZA PRI PREPUSTENÍ </w:t>
             </w:r>
           </w:p>
         </w:tc>
@@ -2013,377 +1675,7 @@
                 <w:szCs w:val="18"/>
                 <w:lang w:val="sk-SK"/>
               </w:rPr>
-              <w:t>MKCH-10 Kód diagnózy reportovaný poskytovateľom zdravotnej starostlivosti pri prijatí do zdravotníckeho zariadenia; kód sa uvádza bez bodky; obsah zodpovedá polo</w:t>
-            </w:r>
-            <w:r>
-              <w:rPr>
-                <w:rFonts w:cstheme="minorHAnsi"/>
-                <w:sz w:val="18"/>
-                <w:szCs w:val="18"/>
-                <w:lang w:val="sk-SK"/>
-              </w:rPr>
-              <w:t>žke 4 z dátového rozhrania 274n.</w:t>
-            </w:r>
-          </w:p>
-        </w:tc>
-      </w:tr>
-      <w:tr>
-        <w:trPr>
-          <w:trHeight w:val="420"/>
-        </w:trPr>
-        <w:tc>
-          <w:tcPr>
-            <w:tcW w:w="139" w:type="pct"/>
-          </w:tcPr>
-          <w:p>
-            <w:pPr>
-              <w:autoSpaceDE w:val="0"/>
-              <w:autoSpaceDN w:val="0"/>
-              <w:adjustRightInd w:val="0"/>
-              <w:rPr>
-                <w:rFonts w:cstheme="minorHAnsi"/>
-                <w:sz w:val="18"/>
-                <w:szCs w:val="18"/>
-                <w:lang w:val="sk-SK"/>
-              </w:rPr>
-            </w:pPr>
-            <w:r>
-              <w:rPr>
-                <w:rFonts w:cstheme="minorHAnsi"/>
-                <w:sz w:val="18"/>
-                <w:szCs w:val="18"/>
-                <w:lang w:val="sk-SK"/>
-              </w:rPr>
-              <w:t>9.</w:t>
-            </w:r>
-          </w:p>
-        </w:tc>
-        <w:tc>
-          <w:tcPr>
-            <w:tcW w:w="1052" w:type="pct"/>
-          </w:tcPr>
-          <w:p>
-            <w:pPr>
-              <w:autoSpaceDE w:val="0"/>
-              <w:autoSpaceDN w:val="0"/>
-              <w:adjustRightInd w:val="0"/>
-              <w:rPr>
-                <w:rFonts w:cstheme="minorHAnsi"/>
-                <w:sz w:val="18"/>
-                <w:szCs w:val="18"/>
-                <w:lang w:val="sk-SK"/>
-              </w:rPr>
-            </w:pPr>
-            <w:r>
-              <w:rPr>
-                <w:rFonts w:cstheme="minorHAnsi"/>
-                <w:sz w:val="18"/>
-                <w:szCs w:val="18"/>
-                <w:lang w:val="sk-SK"/>
-              </w:rPr>
-              <w:t>DGN_PREP</w:t>
-            </w:r>
-          </w:p>
-        </w:tc>
-        <w:tc>
-          <w:tcPr>
-            <w:tcW w:w="1403" w:type="pct"/>
-          </w:tcPr>
-          <w:p>
-            <w:pPr>
-              <w:autoSpaceDE w:val="0"/>
-              <w:autoSpaceDN w:val="0"/>
-              <w:adjustRightInd w:val="0"/>
-              <w:rPr>
-                <w:rFonts w:cstheme="minorHAnsi"/>
-                <w:sz w:val="18"/>
-                <w:szCs w:val="18"/>
-                <w:lang w:val="sk-SK"/>
-              </w:rPr>
-            </w:pPr>
-            <w:r>
-              <w:rPr>
-                <w:rFonts w:cstheme="minorHAnsi"/>
-                <w:sz w:val="18"/>
-                <w:szCs w:val="18"/>
-                <w:lang w:val="sk-SK"/>
-              </w:rPr>
-              <w:t xml:space="preserve">DIAGNÓZA PRI PREPUSTENÍ </w:t>
-            </w:r>
-          </w:p>
-        </w:tc>
-        <w:tc>
-          <w:tcPr>
-            <w:tcW w:w="301" w:type="pct"/>
-          </w:tcPr>
-          <w:p>
-            <w:pPr>
-              <w:autoSpaceDE w:val="0"/>
-              <w:autoSpaceDN w:val="0"/>
-              <w:adjustRightInd w:val="0"/>
-              <w:rPr>
-                <w:rFonts w:cstheme="minorHAnsi"/>
-                <w:sz w:val="18"/>
-                <w:szCs w:val="18"/>
-                <w:lang w:val="sk-SK"/>
-              </w:rPr>
-            </w:pPr>
-            <w:r>
-              <w:rPr>
-                <w:rFonts w:cstheme="minorHAnsi"/>
-                <w:sz w:val="18"/>
-                <w:szCs w:val="18"/>
-                <w:lang w:val="sk-SK"/>
-              </w:rPr>
-              <w:t xml:space="preserve">CHAR </w:t>
-            </w:r>
-          </w:p>
-        </w:tc>
-        <w:tc>
-          <w:tcPr>
-            <w:tcW w:w="501" w:type="pct"/>
-          </w:tcPr>
-          <w:p>
-            <w:pPr>
-              <w:autoSpaceDE w:val="0"/>
-              <w:autoSpaceDN w:val="0"/>
-              <w:adjustRightInd w:val="0"/>
-              <w:rPr>
-                <w:rFonts w:cstheme="minorHAnsi"/>
-                <w:sz w:val="18"/>
-                <w:szCs w:val="18"/>
-                <w:lang w:val="sk-SK"/>
-              </w:rPr>
-            </w:pPr>
-            <w:r>
-              <w:rPr>
-                <w:rFonts w:cstheme="minorHAnsi"/>
-                <w:sz w:val="18"/>
-                <w:szCs w:val="18"/>
-                <w:lang w:val="sk-SK"/>
-              </w:rPr>
-              <w:t xml:space="preserve">3-5 </w:t>
-            </w:r>
-          </w:p>
-        </w:tc>
-        <w:tc>
-          <w:tcPr>
-            <w:tcW w:w="1604" w:type="pct"/>
-          </w:tcPr>
-          <w:p>
-            <w:pPr>
-              <w:autoSpaceDE w:val="0"/>
-              <w:autoSpaceDN w:val="0"/>
-              <w:adjustRightInd w:val="0"/>
-              <w:rPr>
-                <w:rFonts w:cstheme="minorHAnsi"/>
-                <w:sz w:val="18"/>
-                <w:szCs w:val="18"/>
-                <w:lang w:val="sk-SK"/>
-              </w:rPr>
-            </w:pPr>
-            <w:r>
-              <w:rPr>
-                <w:rFonts w:cstheme="minorHAnsi"/>
-                <w:sz w:val="18"/>
-                <w:szCs w:val="18"/>
-                <w:lang w:val="sk-SK"/>
-              </w:rPr>
-              <w:t>MKCH-10 Kód diagnózy reportovaný poskytovateľom pri prepustení zo zdravotníckeho zariadenia; kód sa uvádza bez bodky; obsah zodpovedá polo</w:t>
-            </w:r>
-            <w:r>
-              <w:rPr>
-                <w:rFonts w:cstheme="minorHAnsi"/>
-                <w:sz w:val="18"/>
-                <w:szCs w:val="18"/>
-                <w:lang w:val="sk-SK"/>
-              </w:rPr>
-              <w:t>žke 5 z dátového rozhrania 274n.</w:t>
-            </w:r>
-          </w:p>
-        </w:tc>
-      </w:tr>
-      <w:tr>
-        <w:trPr>
-          <w:trHeight w:val="420"/>
-        </w:trPr>
-        <w:tc>
-          <w:tcPr>
-            <w:tcW w:w="139" w:type="pct"/>
-          </w:tcPr>
-          <w:p>
-            <w:pPr>
-              <w:autoSpaceDE w:val="0"/>
-              <w:autoSpaceDN w:val="0"/>
-              <w:adjustRightInd w:val="0"/>
-              <w:rPr>
-                <w:rFonts w:cstheme="minorHAnsi"/>
-                <w:sz w:val="18"/>
-                <w:szCs w:val="18"/>
-                <w:lang w:val="sk-SK"/>
-              </w:rPr>
-            </w:pPr>
-            <w:r>
-              <w:rPr>
-                <w:rFonts w:cstheme="minorHAnsi"/>
-                <w:sz w:val="18"/>
-                <w:szCs w:val="18"/>
-                <w:lang w:val="sk-SK"/>
-              </w:rPr>
-              <w:t>10.</w:t>
-            </w:r>
-          </w:p>
-        </w:tc>
-        <w:tc>
-          <w:tcPr>
-            <w:tcW w:w="1052" w:type="pct"/>
-          </w:tcPr>
-          <w:p>
-            <w:pPr>
-              <w:autoSpaceDE w:val="0"/>
-              <w:autoSpaceDN w:val="0"/>
-              <w:adjustRightInd w:val="0"/>
-              <w:rPr>
-                <w:rFonts w:cstheme="minorHAnsi"/>
-                <w:sz w:val="18"/>
-                <w:szCs w:val="18"/>
-                <w:lang w:val="sk-SK"/>
-              </w:rPr>
-            </w:pPr>
-            <w:r>
-              <w:rPr>
-                <w:rFonts w:cstheme="minorHAnsi"/>
-                <w:sz w:val="18"/>
-                <w:szCs w:val="18"/>
-                <w:lang w:val="sk-SK"/>
-              </w:rPr>
-              <w:t>KOD_VYKON_JZS</w:t>
-            </w:r>
-          </w:p>
-        </w:tc>
-        <w:tc>
-          <w:tcPr>
-            <w:tcW w:w="1403" w:type="pct"/>
-          </w:tcPr>
-          <w:p>
-            <w:pPr>
-              <w:autoSpaceDE w:val="0"/>
-              <w:autoSpaceDN w:val="0"/>
-              <w:adjustRightInd w:val="0"/>
-              <w:rPr>
-                <w:rFonts w:cstheme="minorHAnsi"/>
-                <w:sz w:val="18"/>
-                <w:szCs w:val="18"/>
-                <w:lang w:val="sk-SK"/>
-              </w:rPr>
-            </w:pPr>
-            <w:r>
-              <w:rPr>
-                <w:rFonts w:cstheme="minorHAnsi"/>
-                <w:sz w:val="18"/>
-                <w:szCs w:val="18"/>
-                <w:lang w:val="sk-SK"/>
-              </w:rPr>
-              <w:t>KÓD JEDNODŇOVÉHO VÝKONU</w:t>
-            </w:r>
-          </w:p>
-        </w:tc>
-        <w:tc>
-          <w:tcPr>
-            <w:tcW w:w="301" w:type="pct"/>
-          </w:tcPr>
-          <w:p>
-            <w:pPr>
-              <w:autoSpaceDE w:val="0"/>
-              <w:autoSpaceDN w:val="0"/>
-              <w:adjustRightInd w:val="0"/>
-              <w:rPr>
-                <w:rFonts w:cstheme="minorHAnsi"/>
-                <w:sz w:val="18"/>
-                <w:szCs w:val="18"/>
-                <w:lang w:val="sk-SK"/>
-              </w:rPr>
-            </w:pPr>
-            <w:r>
-              <w:rPr>
-                <w:rFonts w:cstheme="minorHAnsi"/>
-                <w:sz w:val="18"/>
-                <w:szCs w:val="18"/>
-                <w:lang w:val="sk-SK"/>
-              </w:rPr>
-              <w:t>CHAR</w:t>
-            </w:r>
-          </w:p>
-        </w:tc>
-        <w:tc>
-          <w:tcPr>
-            <w:tcW w:w="501" w:type="pct"/>
-          </w:tcPr>
-          <w:p>
-            <w:pPr>
-              <w:autoSpaceDE w:val="0"/>
-              <w:autoSpaceDN w:val="0"/>
-              <w:adjustRightInd w:val="0"/>
-              <w:rPr>
-                <w:rFonts w:cstheme="minorHAnsi"/>
-                <w:sz w:val="18"/>
-                <w:szCs w:val="18"/>
-                <w:lang w:val="sk-SK"/>
-              </w:rPr>
-            </w:pPr>
-            <w:r>
-              <w:rPr>
-                <w:rFonts w:cstheme="minorHAnsi"/>
-                <w:sz w:val="18"/>
-                <w:szCs w:val="18"/>
-                <w:lang w:val="sk-SK"/>
-              </w:rPr>
-              <w:t>3-7</w:t>
-            </w:r>
-          </w:p>
-        </w:tc>
-        <w:tc>
-          <w:tcPr>
-            <w:tcW w:w="1604" w:type="pct"/>
-          </w:tcPr>
-          <w:p>
-            <w:pPr>
-              <w:autoSpaceDE w:val="0"/>
-              <w:autoSpaceDN w:val="0"/>
-              <w:adjustRightInd w:val="0"/>
-              <w:rPr>
-                <w:rFonts w:cstheme="minorHAnsi"/>
-                <w:sz w:val="18"/>
-                <w:szCs w:val="18"/>
-                <w:lang w:val="sk-SK"/>
-              </w:rPr>
-            </w:pPr>
-            <w:r>
-              <w:rPr>
-                <w:rFonts w:cstheme="minorHAnsi"/>
-                <w:sz w:val="18"/>
-                <w:szCs w:val="18"/>
-                <w:lang w:val="sk-SK"/>
-              </w:rPr>
-              <w:t>Ú</w:t>
-            </w:r>
-            <w:r>
-              <w:rPr>
-                <w:rFonts w:cstheme="minorHAnsi"/>
-                <w:sz w:val="18"/>
-                <w:szCs w:val="18"/>
-                <w:lang w:val="sk-SK"/>
-              </w:rPr>
-              <w:t>daj sa vypĺňa len v prípade poskytnutia výkonu jednodňovej ambulantnej starostlivosti</w:t>
-            </w:r>
-            <w:r>
-              <w:rPr>
-                <w:rFonts w:cstheme="minorHAnsi"/>
-                <w:sz w:val="18"/>
-                <w:szCs w:val="18"/>
-                <w:lang w:val="sk-SK"/>
-              </w:rPr>
-              <w:t>.</w:t>
+              <w:t xml:space="preserve">MKCH-10 Kód diagnózy reportovaný poskytovateľom pri prepustení zo zdravotníckeho zariadenia; kód sa uvádza bez bodky; obsah zodpovedá položke 5 z dátového rozhrania 274n </w:t>
             </w:r>
           </w:p>
         </w:tc>
@@ -2415,7 +1707,7 @@
                 <w:szCs w:val="18"/>
                 <w:lang w:val="sk-SK"/>
               </w:rPr>
-              <w:t>11.</w:t>
+              <w:t>8.</w:t>
             </w:r>
           </w:p>
         </w:tc>
@@ -2442,25 +1734,7 @@
                 <w:szCs w:val="18"/>
                 <w:lang w:val="sk-SK"/>
               </w:rPr>
-              <w:t>KOD_VYK</w:t>
-            </w:r>
-            <w:r>
-              <w:rPr>
-                <w:rFonts w:cstheme="minorHAnsi"/>
-                <w:sz w:val="18"/>
-                <w:szCs w:val="18"/>
-                <w:lang w:val="sk-SK"/>
-              </w:rPr>
-              <w:t>ON</w:t>
-            </w:r>
-            <w:r>
-              <w:rPr>
-                <w:rFonts w:cstheme="minorHAnsi"/>
-                <w:sz w:val="18"/>
-                <w:szCs w:val="18"/>
-                <w:lang w:val="sk-SK"/>
-              </w:rPr>
-              <w:t>_OPER</w:t>
+              <w:t>KOD_VYK_OPER</w:t>
             </w:r>
           </w:p>
         </w:tc>
@@ -2568,16 +1842,7 @@
                 <w:szCs w:val="18"/>
                 <w:lang w:val="sk-SK"/>
               </w:rPr>
-              <w:t>Kód operačného výkonu podľa zoznamu zdravotných výkonov pre DRG, obsah zodpovedá polož</w:t>
-            </w:r>
-            <w:r>
-              <w:rPr>
-                <w:rFonts w:cstheme="minorHAnsi"/>
-                <w:sz w:val="18"/>
-                <w:szCs w:val="18"/>
-                <w:lang w:val="sk-SK"/>
-              </w:rPr>
-              <w:t>ke 22 z dátového rozhrania 274n.</w:t>
+              <w:t xml:space="preserve">Kód operačného výkonu podľa zoznamu zdravotných výkonov pre DRG, obsah zodpovedá položke 22 z dátového rozhrania 274n </w:t>
             </w:r>
           </w:p>
         </w:tc>
@@ -2609,7 +1874,7 @@
                 <w:szCs w:val="18"/>
                 <w:lang w:val="sk-SK"/>
               </w:rPr>
-              <w:t>12.</w:t>
+              <w:t>9.</w:t>
             </w:r>
           </w:p>
         </w:tc>
@@ -2636,7 +1901,7 @@
                 <w:szCs w:val="18"/>
                 <w:lang w:val="sk-SK"/>
               </w:rPr>
-              <w:t>STAROST_TYP</w:t>
+              <w:t>TYP_HOSP</w:t>
             </w:r>
           </w:p>
         </w:tc>
@@ -2663,7 +1928,7 @@
                 <w:szCs w:val="18"/>
                 <w:lang w:val="sk-SK"/>
               </w:rPr>
-              <w:t>TYP STAROSTLIVOSTI</w:t>
+              <w:t xml:space="preserve">TYP HOSPITALIZÁCIE </w:t>
             </w:r>
           </w:p>
         </w:tc>
@@ -2717,34 +1982,7 @@
                 <w:szCs w:val="18"/>
                 <w:lang w:val="sk-SK"/>
               </w:rPr>
-              <w:t>2</w:t>
-            </w:r>
-            <w:r>
-              <w:rPr>
-                <w:rFonts w:cstheme="minorHAnsi"/>
-                <w:sz w:val="18"/>
-                <w:szCs w:val="18"/>
-                <w:lang w:val="sk-SK"/>
-              </w:rPr>
-              <w:t>-</w:t>
-            </w:r>
-            <w:r>
-              <w:rPr>
-                <w:rFonts w:cstheme="minorHAnsi"/>
-                <w:sz w:val="18"/>
-                <w:szCs w:val="18"/>
-                <w:lang w:val="sk-SK"/>
-              </w:rPr>
-              <w:t>3</w:t>
-            </w:r>
-            <w:r>
-              <w:rPr>
-                <w:rFonts w:cstheme="minorHAnsi"/>
-                <w:sz w:val="18"/>
-                <w:szCs w:val="18"/>
-                <w:lang w:val="sk-SK"/>
-              </w:rPr>
-              <w:t xml:space="preserve"> </w:t>
+              <w:t xml:space="preserve">1-1 </w:t>
             </w:r>
           </w:p>
         </w:tc>
@@ -2771,87 +2009,41 @@
                 <w:szCs w:val="18"/>
                 <w:lang w:val="sk-SK"/>
               </w:rPr>
-              <w:t xml:space="preserve">Povolené hodnoty: </w:t>
-            </w:r>
-          </w:p>
-          <w:p>
-            <w:pPr>
-              <w:autoSpaceDE w:val="0"/>
-              <w:autoSpaceDN w:val="0"/>
-              <w:adjustRightInd w:val="0"/>
-              <w:rPr>
-                <w:rFonts w:cstheme="minorHAnsi"/>
-                <w:sz w:val="18"/>
-                <w:szCs w:val="18"/>
-                <w:lang w:val="sk-SK"/>
-              </w:rPr>
-            </w:pPr>
-            <w:r>
-              <w:rPr>
-                <w:rFonts w:cstheme="minorHAnsi"/>
-                <w:sz w:val="18"/>
-                <w:szCs w:val="18"/>
-                <w:lang w:val="sk-SK"/>
-              </w:rPr>
-              <w:t xml:space="preserve">  DRG – DRG hosp.prípad; </w:t>
-            </w:r>
-          </w:p>
-          <w:p>
-            <w:pPr>
-              <w:autoSpaceDE w:val="0"/>
-              <w:autoSpaceDN w:val="0"/>
-              <w:adjustRightInd w:val="0"/>
-              <w:rPr>
-                <w:rFonts w:cstheme="minorHAnsi"/>
-                <w:sz w:val="18"/>
-                <w:szCs w:val="18"/>
-                <w:lang w:val="sk-SK"/>
-              </w:rPr>
-            </w:pPr>
-            <w:r>
-              <w:rPr>
-                <w:rFonts w:cstheme="minorHAnsi"/>
-                <w:sz w:val="18"/>
-                <w:szCs w:val="18"/>
-                <w:lang w:val="sk-SK"/>
-              </w:rPr>
-              <w:t xml:space="preserve">  JZS - JZS; </w:t>
-            </w:r>
-          </w:p>
-          <w:p>
-            <w:pPr>
-              <w:autoSpaceDE w:val="0"/>
-              <w:autoSpaceDN w:val="0"/>
-              <w:adjustRightInd w:val="0"/>
-              <w:rPr>
-                <w:rFonts w:cstheme="minorHAnsi"/>
-                <w:sz w:val="18"/>
-                <w:szCs w:val="18"/>
-                <w:lang w:val="sk-SK"/>
-              </w:rPr>
-            </w:pPr>
-            <w:r>
-              <w:rPr>
-                <w:rFonts w:cstheme="minorHAnsi"/>
-                <w:sz w:val="18"/>
-                <w:szCs w:val="18"/>
-                <w:lang w:val="sk-SK"/>
-              </w:rPr>
-              <w:t xml:space="preserve">  UH – hospitalizácia na nonDRG</w:t>
-            </w:r>
-            <w:r>
-              <w:rPr>
-                <w:rFonts w:cstheme="minorHAnsi"/>
-                <w:sz w:val="18"/>
-                <w:szCs w:val="18"/>
-                <w:lang w:val="sk-SK"/>
-              </w:rPr>
-              <w:t>.</w:t>
+              <w:t xml:space="preserve">Typ hospitalizácie (neodkladná, plánovaná, ..), obsah zodpovedá položke 25 z dátového rozhrania 274n </w:t>
             </w:r>
           </w:p>
         </w:tc>
       </w:tr>
     </w:tbl>
+    <w:p>
+      <w:pPr>
+        <w:rPr>
+          <w:lang w:val="sk-SK"/>
+        </w:rPr>
+      </w:pPr>
+    </w:p>
+    <w:p>
+      <w:pPr>
+        <w:rPr>
+          <w:lang w:val="sk-SK"/>
+        </w:rPr>
+      </w:pPr>
+    </w:p>
+    <w:p>
+      <w:pPr>
+        <w:rPr>
+          <w:b/>
+          <w:lang w:val="sk-SK"/>
+        </w:rPr>
+      </w:pPr>
+      <w:r>
+        <w:rPr>
+          <w:b/>
+          <w:lang w:val="sk-SK"/>
+        </w:rPr>
+        <w:br w:type="page"/>
+      </w:r>
+    </w:p>
     <w:p>
       <w:pPr>
         <w:rPr>
@@ -2877,13 +2069,13 @@
         <w:rPr>
           <w:lang w:val="sk-SK"/>
         </w:rPr>
-        <w:t>Náz</w:t>
+        <w:t>Názov tabuľky v názve súboru: 02_HP</w:t>
       </w:r>
       <w:r>
         <w:rPr>
           <w:lang w:val="sk-SK"/>
         </w:rPr>
-        <w:t>ov tabuľky v názve súboru: 02_HP</w:t>
+        <w:t>_UDAJE</w:t>
       </w:r>
     </w:p>
     <w:p>
@@ -3114,218 +2306,6 @@
       </w:tr>
       <w:tr>
         <w:trPr>
-          <w:trHeight w:val="90"/>
-        </w:trPr>
-        <w:tc>
-          <w:tcPr>
-            <w:tcW w:w="158" w:type="pct"/>
-          </w:tcPr>
-          <w:p>
-            <w:pPr>
-              <w:autoSpaceDE w:val="0"/>
-              <w:autoSpaceDN w:val="0"/>
-              <w:adjustRightInd w:val="0"/>
-              <w:rPr>
-                <w:rFonts w:cstheme="minorHAnsi"/>
-                <w:bCs/>
-                <w:color w:val="000000"/>
-                <w:sz w:val="18"/>
-                <w:szCs w:val="18"/>
-                <w:lang w:val="sk-SK"/>
-              </w:rPr>
-            </w:pPr>
-            <w:r>
-              <w:rPr>
-                <w:rFonts w:cstheme="minorHAnsi"/>
-                <w:color w:val="000000"/>
-                <w:sz w:val="18"/>
-                <w:szCs w:val="18"/>
-                <w:lang w:val="sk-SK"/>
-              </w:rPr>
-              <w:t>1.</w:t>
-            </w:r>
-          </w:p>
-        </w:tc>
-        <w:tc>
-          <w:tcPr>
-            <w:tcW w:w="1050" w:type="pct"/>
-          </w:tcPr>
-          <w:p>
-            <w:pPr>
-              <w:autoSpaceDE w:val="0"/>
-              <w:autoSpaceDN w:val="0"/>
-              <w:adjustRightInd w:val="0"/>
-              <w:rPr>
-                <w:rFonts w:cstheme="minorHAnsi"/>
-                <w:bCs/>
-                <w:color w:val="000000"/>
-                <w:sz w:val="18"/>
-                <w:szCs w:val="18"/>
-                <w:lang w:val="sk-SK"/>
-              </w:rPr>
-            </w:pPr>
-            <w:r>
-              <w:rPr>
-                <w:rFonts w:cstheme="minorHAnsi"/>
-                <w:bCs/>
-                <w:color w:val="000000"/>
-                <w:sz w:val="18"/>
-                <w:szCs w:val="18"/>
-                <w:lang w:val="sk-SK"/>
-              </w:rPr>
-              <w:t>ID_HP_PZS</w:t>
-            </w:r>
-          </w:p>
-        </w:tc>
-        <w:tc>
-          <w:tcPr>
-            <w:tcW w:w="1400" w:type="pct"/>
-          </w:tcPr>
-          <w:p>
-            <w:pPr>
-              <w:autoSpaceDE w:val="0"/>
-              <w:autoSpaceDN w:val="0"/>
-              <w:adjustRightInd w:val="0"/>
-              <w:rPr>
-                <w:rFonts w:cstheme="minorHAnsi"/>
-                <w:bCs/>
-                <w:color w:val="000000"/>
-                <w:sz w:val="18"/>
-                <w:szCs w:val="18"/>
-                <w:lang w:val="sk-SK"/>
-              </w:rPr>
-            </w:pPr>
-            <w:r>
-              <w:rPr>
-                <w:rFonts w:cstheme="minorHAnsi"/>
-                <w:bCs/>
-                <w:color w:val="000000"/>
-                <w:sz w:val="18"/>
-                <w:szCs w:val="18"/>
-                <w:lang w:val="sk-SK"/>
-              </w:rPr>
-              <w:t>JEDNOZNAČNÝ IDENTIFIKÁTOR HOSPITALIZAČNÉHO PRÍPADU PZS</w:t>
-            </w:r>
-          </w:p>
-        </w:tc>
-        <w:tc>
-          <w:tcPr>
-            <w:tcW w:w="300" w:type="pct"/>
-          </w:tcPr>
-          <w:p>
-            <w:pPr>
-              <w:autoSpaceDE w:val="0"/>
-              <w:autoSpaceDN w:val="0"/>
-              <w:adjustRightInd w:val="0"/>
-              <w:rPr>
-                <w:rFonts w:cstheme="minorHAnsi"/>
-                <w:bCs/>
-                <w:color w:val="000000"/>
-                <w:sz w:val="18"/>
-                <w:szCs w:val="18"/>
-                <w:lang w:val="sk-SK"/>
-              </w:rPr>
-            </w:pPr>
-            <w:r>
-              <w:rPr>
-                <w:rFonts w:cstheme="minorHAnsi"/>
-                <w:bCs/>
-                <w:color w:val="000000"/>
-                <w:sz w:val="18"/>
-                <w:szCs w:val="18"/>
-                <w:lang w:val="sk-SK"/>
-              </w:rPr>
-              <w:t>CHAR</w:t>
-            </w:r>
-          </w:p>
-        </w:tc>
-        <w:tc>
-          <w:tcPr>
-            <w:tcW w:w="500" w:type="pct"/>
-          </w:tcPr>
-          <w:p>
-            <w:pPr>
-              <w:autoSpaceDE w:val="0"/>
-              <w:autoSpaceDN w:val="0"/>
-              <w:adjustRightInd w:val="0"/>
-              <w:rPr>
-                <w:rFonts w:cstheme="minorHAnsi"/>
-                <w:bCs/>
-                <w:color w:val="000000"/>
-                <w:sz w:val="18"/>
-                <w:szCs w:val="18"/>
-                <w:lang w:val="sk-SK"/>
-              </w:rPr>
-            </w:pPr>
-            <w:r>
-              <w:rPr>
-                <w:rFonts w:cstheme="minorHAnsi"/>
-                <w:bCs/>
-                <w:color w:val="000000"/>
-                <w:sz w:val="18"/>
-                <w:szCs w:val="18"/>
-                <w:lang w:val="sk-SK"/>
-              </w:rPr>
-              <w:t>8-9</w:t>
-            </w:r>
-          </w:p>
-        </w:tc>
-        <w:tc>
-          <w:tcPr>
-            <w:tcW w:w="1592" w:type="pct"/>
-          </w:tcPr>
-          <w:p>
-            <w:pPr>
-              <w:autoSpaceDE w:val="0"/>
-              <w:autoSpaceDN w:val="0"/>
-              <w:adjustRightInd w:val="0"/>
-              <w:rPr>
-                <w:rFonts w:cstheme="minorHAnsi"/>
-                <w:bCs/>
-                <w:color w:val="000000"/>
-                <w:sz w:val="18"/>
-                <w:szCs w:val="18"/>
-                <w:lang w:val="sk-SK"/>
-              </w:rPr>
-            </w:pPr>
-            <w:r>
-              <w:rPr>
-                <w:rFonts w:cstheme="minorHAnsi"/>
-                <w:bCs/>
-                <w:color w:val="000000"/>
-                <w:sz w:val="18"/>
-                <w:szCs w:val="18"/>
-                <w:lang w:val="sk-SK"/>
-              </w:rPr>
-              <w:t>J</w:t>
-            </w:r>
-            <w:r>
-              <w:rPr>
-                <w:rFonts w:cstheme="minorHAnsi"/>
-                <w:bCs/>
-                <w:color w:val="000000"/>
-                <w:sz w:val="18"/>
-                <w:szCs w:val="18"/>
-                <w:lang w:val="sk-SK"/>
-              </w:rPr>
-              <w:t>ednoznačný identifikátor hospitalizačného prípadu v tvare ZRRYXXXXX.Z je identifikátor zlúčeného hospitalizačného prípadu a nadobúda hodnotu „Z“ len pre zlúčený hospitalizačný prípad, inak sa tento znak „Z“ neuvádza. RR je posledné dvojčíslie roka, uvádza sa podľa dátumu prijatia do ÚZZ, Y je poradie prevádzky a môže nadobúdať hodnoty 0-9, XXXXX je poradové číslo hospitalizačného prípadu v rámci roka. Toto číslo je jednoznačné pre jeden celý hospitalizačný prípad v rámci ÚZZ.</w:t>
-            </w:r>
-            <w:r>
-              <w:rPr>
-                <w:rFonts w:cstheme="minorHAnsi"/>
-                <w:bCs/>
-                <w:color w:val="000000"/>
-                <w:sz w:val="18"/>
-                <w:szCs w:val="18"/>
-                <w:lang w:val="sk-SK"/>
-              </w:rPr>
-              <w:t xml:space="preserve"> Obsah zodpovedá položke 30 z dátového rozhrana 274n.</w:t>
-            </w:r>
-          </w:p>
-        </w:tc>
-      </w:tr>
-      <w:tr>
-        <w:trPr>
           <w:trHeight w:val="199"/>
         </w:trPr>
         <w:tc>
@@ -3353,7 +2333,17 @@
                 <w:szCs w:val="18"/>
                 <w:lang w:val="sk-SK"/>
               </w:rPr>
-              <w:t>2.</w:t>
+              <w:t>1</w:t>
+            </w:r>
+            <w:r>
+              <w:rPr>
+                <w:rFonts w:cstheme="minorHAnsi"/>
+                <w:color w:val="000000"/>
+                <w:sz w:val="18"/>
+                <w:szCs w:val="18"/>
+                <w:lang w:val="sk-SK"/>
+              </w:rPr>
+              <w:t>.</w:t>
             </w:r>
           </w:p>
         </w:tc>
@@ -3381,16 +2371,7 @@
                 <w:szCs w:val="18"/>
                 <w:lang w:val="sk-SK"/>
               </w:rPr>
-              <w:t>ID_HP_</w:t>
-            </w:r>
-            <w:r>
-              <w:rPr>
-                <w:rFonts w:cstheme="minorHAnsi"/>
-                <w:sz w:val="18"/>
-                <w:szCs w:val="18"/>
-                <w:lang w:val="sk-SK"/>
-              </w:rPr>
-              <w:t>ZP</w:t>
+              <w:t>ID_HP_DZP</w:t>
             </w:r>
           </w:p>
         </w:tc>
@@ -3498,241 +2479,6 @@
                 <w:lang w:val="sk-SK"/>
               </w:rPr>
             </w:pPr>
-            <w:r>
-              <w:rPr>
-                <w:rFonts w:cstheme="minorHAnsi"/>
-                <w:sz w:val="18"/>
-                <w:szCs w:val="18"/>
-                <w:lang w:val="sk-SK"/>
-              </w:rPr>
-              <w:t>I</w:t>
-            </w:r>
-            <w:r>
-              <w:rPr>
-                <w:rFonts w:cstheme="minorHAnsi"/>
-                <w:sz w:val="18"/>
-                <w:szCs w:val="18"/>
-                <w:lang w:val="sk-SK"/>
-              </w:rPr>
-              <w:t xml:space="preserve">dentifikátor hospitalizačného prípadu vygenerovaný zdravotnou poisťovňou, ktorý je pre daný hospitalizačný prípad rovnaký vo </w:t>
-            </w:r>
-            <w:r>
-              <w:rPr>
-                <w:rFonts w:cstheme="minorHAnsi"/>
-                <w:sz w:val="18"/>
-                <w:szCs w:val="18"/>
-                <w:lang w:val="sk-SK"/>
-              </w:rPr>
-              <w:t>všetkých odovzdávaných súboroch. V prípade, že dáta pripravujú nemocnice zo svojich dát, je potrebné aby ho vygenerovali ony.</w:t>
-            </w:r>
-          </w:p>
-        </w:tc>
-      </w:tr>
-      <w:tr>
-        <w:trPr>
-          <w:trHeight w:val="199"/>
-        </w:trPr>
-        <w:tc>
-          <w:tcPr>
-            <w:tcW w:w="158" w:type="pct"/>
-          </w:tcPr>
-          <w:p>
-            <w:pPr>
-              <w:autoSpaceDE w:val="0"/>
-              <w:autoSpaceDN w:val="0"/>
-              <w:adjustRightInd w:val="0"/>
-              <w:rPr>
-                <w:rFonts w:cstheme="minorHAnsi"/>
-                <w:color w:val="000000"/>
-                <w:sz w:val="18"/>
-                <w:szCs w:val="18"/>
-                <w:lang w:val="sk-SK"/>
-              </w:rPr>
-            </w:pPr>
-            <w:r>
-              <w:rPr>
-                <w:rFonts w:cstheme="minorHAnsi"/>
-                <w:color w:val="000000"/>
-                <w:sz w:val="18"/>
-                <w:szCs w:val="18"/>
-                <w:lang w:val="sk-SK"/>
-              </w:rPr>
-              <w:t>3.</w:t>
-            </w:r>
-          </w:p>
-        </w:tc>
-        <w:tc>
-          <w:tcPr>
-            <w:tcW w:w="1050" w:type="pct"/>
-          </w:tcPr>
-          <w:p>
-            <w:pPr>
-              <w:autoSpaceDE w:val="0"/>
-              <w:autoSpaceDN w:val="0"/>
-              <w:adjustRightInd w:val="0"/>
-              <w:rPr>
-                <w:rFonts w:cstheme="minorHAnsi"/>
-                <w:sz w:val="18"/>
-                <w:szCs w:val="18"/>
-                <w:lang w:val="sk-SK"/>
-              </w:rPr>
-            </w:pPr>
-            <w:r>
-              <w:rPr>
-                <w:rFonts w:cstheme="minorHAnsi"/>
-                <w:sz w:val="18"/>
-                <w:szCs w:val="18"/>
-                <w:lang w:val="sk-SK"/>
-              </w:rPr>
-              <w:t>BIC_POI</w:t>
-            </w:r>
-          </w:p>
-        </w:tc>
-        <w:tc>
-          <w:tcPr>
-            <w:tcW w:w="1400" w:type="pct"/>
-          </w:tcPr>
-          <w:p>
-            <w:pPr>
-              <w:autoSpaceDE w:val="0"/>
-              <w:autoSpaceDN w:val="0"/>
-              <w:adjustRightInd w:val="0"/>
-              <w:rPr>
-                <w:rFonts w:cstheme="minorHAnsi"/>
-                <w:color w:val="000000"/>
-                <w:sz w:val="18"/>
-                <w:szCs w:val="18"/>
-                <w:lang w:val="sk-SK"/>
-              </w:rPr>
-            </w:pPr>
-            <w:r>
-              <w:rPr>
-                <w:rFonts w:cstheme="minorHAnsi"/>
-                <w:sz w:val="18"/>
-                <w:szCs w:val="18"/>
-                <w:lang w:val="sk-SK"/>
-              </w:rPr>
-              <w:t xml:space="preserve">BEZVÝZNAMOVÉ IDENTIFIKAČNÉ ČÍSLO POISTENCA </w:t>
-            </w:r>
-          </w:p>
-        </w:tc>
-        <w:tc>
-          <w:tcPr>
-            <w:tcW w:w="300" w:type="pct"/>
-          </w:tcPr>
-          <w:p>
-            <w:pPr>
-              <w:autoSpaceDE w:val="0"/>
-              <w:autoSpaceDN w:val="0"/>
-              <w:adjustRightInd w:val="0"/>
-              <w:rPr>
-                <w:rFonts w:cstheme="minorHAnsi"/>
-                <w:color w:val="000000"/>
-                <w:sz w:val="18"/>
-                <w:szCs w:val="18"/>
-                <w:lang w:val="sk-SK"/>
-              </w:rPr>
-            </w:pPr>
-            <w:r>
-              <w:rPr>
-                <w:rFonts w:cstheme="minorHAnsi"/>
-                <w:sz w:val="18"/>
-                <w:szCs w:val="18"/>
-                <w:lang w:val="sk-SK"/>
-              </w:rPr>
-              <w:t xml:space="preserve">CHAR </w:t>
-            </w:r>
-          </w:p>
-        </w:tc>
-        <w:tc>
-          <w:tcPr>
-            <w:tcW w:w="500" w:type="pct"/>
-          </w:tcPr>
-          <w:p>
-            <w:pPr>
-              <w:autoSpaceDE w:val="0"/>
-              <w:autoSpaceDN w:val="0"/>
-              <w:adjustRightInd w:val="0"/>
-              <w:rPr>
-                <w:rFonts w:cstheme="minorHAnsi"/>
-                <w:color w:val="000000"/>
-                <w:sz w:val="18"/>
-                <w:szCs w:val="18"/>
-                <w:lang w:val="sk-SK"/>
-              </w:rPr>
-            </w:pPr>
-            <w:r>
-              <w:rPr>
-                <w:rFonts w:cstheme="minorHAnsi"/>
-                <w:sz w:val="18"/>
-                <w:szCs w:val="18"/>
-                <w:lang w:val="sk-SK"/>
-              </w:rPr>
-              <w:t xml:space="preserve">20 </w:t>
-            </w:r>
-          </w:p>
-        </w:tc>
-        <w:tc>
-          <w:tcPr>
-            <w:tcW w:w="1592" w:type="pct"/>
-          </w:tcPr>
-          <w:p>
-            <w:pPr>
-              <w:autoSpaceDE w:val="0"/>
-              <w:autoSpaceDN w:val="0"/>
-              <w:adjustRightInd w:val="0"/>
-              <w:rPr>
-                <w:rFonts w:cstheme="minorHAnsi"/>
-                <w:sz w:val="18"/>
-                <w:szCs w:val="18"/>
-                <w:lang w:val="sk-SK"/>
-              </w:rPr>
-            </w:pPr>
-            <w:r>
-              <w:rPr>
-                <w:rFonts w:cstheme="minorHAnsi"/>
-                <w:sz w:val="18"/>
-                <w:szCs w:val="18"/>
-                <w:lang w:val="sk-SK"/>
-              </w:rPr>
-              <w:t>B</w:t>
-            </w:r>
-            <w:r>
-              <w:rPr>
-                <w:rFonts w:cstheme="minorHAnsi"/>
-                <w:sz w:val="18"/>
-                <w:szCs w:val="18"/>
-                <w:lang w:val="sk-SK"/>
-              </w:rPr>
-              <w:t>ezvýznamový identifikátor poistenca vygenerovaný ZP, ktorý je pre poistenca rovnaký vo všetkých odovzdávaných súboroch</w:t>
-            </w:r>
-            <w:r>
-              <w:rPr>
-                <w:rFonts w:cstheme="minorHAnsi"/>
-                <w:sz w:val="18"/>
-                <w:szCs w:val="18"/>
-                <w:lang w:val="sk-SK"/>
-              </w:rPr>
-              <w:t>.</w:t>
-            </w:r>
-            <w:r>
-              <w:rPr>
-                <w:rFonts w:cstheme="minorHAnsi"/>
-                <w:sz w:val="18"/>
-                <w:szCs w:val="18"/>
-                <w:lang w:val="sk-SK"/>
-              </w:rPr>
-              <w:t xml:space="preserve"> </w:t>
-            </w:r>
-            <w:r>
-              <w:rPr>
-                <w:rFonts w:cstheme="minorHAnsi"/>
-                <w:sz w:val="18"/>
-                <w:szCs w:val="18"/>
-                <w:lang w:val="sk-SK"/>
-              </w:rPr>
-              <w:t>V prípade, že dáta pripravujú nemocnice zo svojich dát, je potrebné aby ho vygenerovali ony.</w:t>
-            </w:r>
           </w:p>
         </w:tc>
       </w:tr>
@@ -3765,7 +2511,17 @@
                 <w:szCs w:val="18"/>
                 <w:lang w:val="sk-SK"/>
               </w:rPr>
-              <w:t>4.</w:t>
+              <w:t>2</w:t>
+            </w:r>
+            <w:r>
+              <w:rPr>
+                <w:rFonts w:cstheme="minorHAnsi"/>
+                <w:color w:val="000000"/>
+                <w:sz w:val="18"/>
+                <w:szCs w:val="18"/>
+                <w:lang w:val="sk-SK"/>
+              </w:rPr>
+              <w:t>.</w:t>
             </w:r>
           </w:p>
         </w:tc>
@@ -3793,16 +2549,7 @@
                 <w:szCs w:val="18"/>
                 <w:lang w:val="sk-SK"/>
               </w:rPr>
-              <w:t>PZS</w:t>
-            </w:r>
-            <w:r>
-              <w:rPr>
-                <w:rFonts w:cstheme="minorHAnsi"/>
-                <w:sz w:val="18"/>
-                <w:szCs w:val="18"/>
-                <w:lang w:val="sk-SK"/>
-              </w:rPr>
-              <w:t>_6</w:t>
+              <w:t>KOD_PZS</w:t>
             </w:r>
           </w:p>
         </w:tc>
@@ -3910,24 +2657,6 @@
                 <w:lang w:val="sk-SK"/>
               </w:rPr>
             </w:pPr>
-            <w:r>
-              <w:rPr>
-                <w:rFonts w:cstheme="minorHAnsi"/>
-                <w:sz w:val="18"/>
-                <w:szCs w:val="18"/>
-                <w:lang w:val="sk-SK"/>
-              </w:rPr>
-              <w:t>Kód poskytovateľa, ktorý poskytol príslušnú zdravotnú starostlivosť, v tvare: P99999</w:t>
-            </w:r>
-            <w:r>
-              <w:rPr>
-                <w:rFonts w:cstheme="minorHAnsi"/>
-                <w:sz w:val="18"/>
-                <w:szCs w:val="18"/>
-                <w:lang w:val="sk-SK"/>
-              </w:rPr>
-              <w:t>.</w:t>
-            </w:r>
           </w:p>
         </w:tc>
       </w:tr>
@@ -3960,7 +2689,17 @@
                 <w:szCs w:val="18"/>
                 <w:lang w:val="sk-SK"/>
               </w:rPr>
-              <w:t>5.</w:t>
+              <w:t>3</w:t>
+            </w:r>
+            <w:r>
+              <w:rPr>
+                <w:rFonts w:cstheme="minorHAnsi"/>
+                <w:color w:val="000000"/>
+                <w:sz w:val="18"/>
+                <w:szCs w:val="18"/>
+                <w:lang w:val="sk-SK"/>
+              </w:rPr>
+              <w:t>.</w:t>
             </w:r>
           </w:p>
         </w:tc>
@@ -3988,25 +2727,7 @@
                 <w:szCs w:val="18"/>
                 <w:lang w:val="sk-SK"/>
               </w:rPr>
-              <w:t>DAT</w:t>
-            </w:r>
-            <w:r>
-              <w:rPr>
-                <w:rFonts w:cstheme="minorHAnsi"/>
-                <w:sz w:val="18"/>
-                <w:szCs w:val="18"/>
-                <w:lang w:val="sk-SK"/>
-              </w:rPr>
-              <w:t>UM</w:t>
-            </w:r>
-            <w:r>
-              <w:rPr>
-                <w:rFonts w:cstheme="minorHAnsi"/>
-                <w:sz w:val="18"/>
-                <w:szCs w:val="18"/>
-                <w:lang w:val="sk-SK"/>
-              </w:rPr>
-              <w:t>_OD</w:t>
+              <w:t>DAT_OD</w:t>
             </w:r>
           </w:p>
         </w:tc>
@@ -4035,7 +2756,7 @@
                 <w:szCs w:val="18"/>
                 <w:lang w:val="sk-SK"/>
               </w:rPr>
-              <w:t xml:space="preserve">DÁTUM PRIJATIA DO ÚZZ </w:t>
+              <w:t xml:space="preserve">DÁTUM A ČAS PRIJATIA DO ÚZZ </w:t>
             </w:r>
           </w:p>
         </w:tc>
@@ -4114,33 +2835,6 @@
                 <w:lang w:val="sk-SK"/>
               </w:rPr>
             </w:pPr>
-            <w:r>
-              <w:rPr>
-                <w:rFonts w:cstheme="minorHAnsi"/>
-                <w:sz w:val="18"/>
-                <w:szCs w:val="18"/>
-                <w:lang w:val="sk-SK"/>
-              </w:rPr>
-              <w:t>U</w:t>
-            </w:r>
-            <w:r>
-              <w:rPr>
-                <w:rFonts w:cstheme="minorHAnsi"/>
-                <w:sz w:val="18"/>
-                <w:szCs w:val="18"/>
-                <w:lang w:val="sk-SK"/>
-              </w:rPr>
-              <w:t>vádza sa dátum prijatia na hospitalizáciu alebo dátum poskytnutia jednodňovej starostlivosti; v prípade, ak ide o pokračovanie zdravotnej starostlivosti z predchádzajúceho mesiaca, položka sa nevyplní; obsah zodpovedá položke 28 z dátové</w:t>
-            </w:r>
-            <w:r>
-              <w:rPr>
-                <w:rFonts w:cstheme="minorHAnsi"/>
-                <w:sz w:val="18"/>
-                <w:szCs w:val="18"/>
-                <w:lang w:val="sk-SK"/>
-              </w:rPr>
-              <w:t>ho rozhrania 274n.</w:t>
-            </w:r>
           </w:p>
         </w:tc>
       </w:tr>
@@ -4173,7 +2867,17 @@
                 <w:szCs w:val="18"/>
                 <w:lang w:val="sk-SK"/>
               </w:rPr>
-              <w:t>6.</w:t>
+              <w:t>4</w:t>
+            </w:r>
+            <w:r>
+              <w:rPr>
+                <w:rFonts w:cstheme="minorHAnsi"/>
+                <w:color w:val="000000"/>
+                <w:sz w:val="18"/>
+                <w:szCs w:val="18"/>
+                <w:lang w:val="sk-SK"/>
+              </w:rPr>
+              <w:t>.</w:t>
             </w:r>
           </w:p>
         </w:tc>
@@ -4201,25 +2905,7 @@
                 <w:szCs w:val="18"/>
                 <w:lang w:val="sk-SK"/>
               </w:rPr>
-              <w:t>DAT</w:t>
-            </w:r>
-            <w:r>
-              <w:rPr>
-                <w:rFonts w:cstheme="minorHAnsi"/>
-                <w:sz w:val="18"/>
-                <w:szCs w:val="18"/>
-                <w:lang w:val="sk-SK"/>
-              </w:rPr>
-              <w:t>UM</w:t>
-            </w:r>
-            <w:r>
-              <w:rPr>
-                <w:rFonts w:cstheme="minorHAnsi"/>
-                <w:sz w:val="18"/>
-                <w:szCs w:val="18"/>
-                <w:lang w:val="sk-SK"/>
-              </w:rPr>
-              <w:t>_DO</w:t>
+              <w:t>DAT_DO</w:t>
             </w:r>
           </w:p>
         </w:tc>
@@ -4248,7 +2934,7 @@
                 <w:szCs w:val="18"/>
                 <w:lang w:val="sk-SK"/>
               </w:rPr>
-              <w:t xml:space="preserve">DÁTUM PREPUSTENIA Z ÚZZ </w:t>
+              <w:t xml:space="preserve">DÁTUM A ČAS PREPUSTENIA Z ÚZZ </w:t>
             </w:r>
           </w:p>
         </w:tc>
@@ -4327,33 +3013,6 @@
                 <w:lang w:val="sk-SK"/>
               </w:rPr>
             </w:pPr>
-            <w:r>
-              <w:rPr>
-                <w:rFonts w:cstheme="minorHAnsi"/>
-                <w:sz w:val="18"/>
-                <w:szCs w:val="18"/>
-                <w:lang w:val="sk-SK"/>
-              </w:rPr>
-              <w:t>U</w:t>
-            </w:r>
-            <w:r>
-              <w:rPr>
-                <w:rFonts w:cstheme="minorHAnsi"/>
-                <w:sz w:val="18"/>
-                <w:szCs w:val="18"/>
-                <w:lang w:val="sk-SK"/>
-              </w:rPr>
-              <w:t>vádza sa dátum prepustenia z oddelenia; v prípade, ak poskytovanie zdravotnej starostlivosti pokračuje v nasledujúcom mesiaci alebo ide o poskytnutie starostlivosti v rovnaký deň, položka sa nevyplní; obsah zodpovedá polož</w:t>
-            </w:r>
-            <w:r>
-              <w:rPr>
-                <w:rFonts w:cstheme="minorHAnsi"/>
-                <w:sz w:val="18"/>
-                <w:szCs w:val="18"/>
-                <w:lang w:val="sk-SK"/>
-              </w:rPr>
-              <w:t>ke 29 z dátového rozhrania 274n.</w:t>
-            </w:r>
           </w:p>
         </w:tc>
       </w:tr>
@@ -4386,7 +3045,17 @@
                 <w:szCs w:val="18"/>
                 <w:lang w:val="sk-SK"/>
               </w:rPr>
-              <w:t>7.</w:t>
+              <w:t>5</w:t>
+            </w:r>
+            <w:r>
+              <w:rPr>
+                <w:rFonts w:cstheme="minorHAnsi"/>
+                <w:color w:val="000000"/>
+                <w:sz w:val="18"/>
+                <w:szCs w:val="18"/>
+                <w:lang w:val="sk-SK"/>
+              </w:rPr>
+              <w:t>.</w:t>
             </w:r>
           </w:p>
         </w:tc>
@@ -4414,25 +3083,7 @@
                 <w:szCs w:val="18"/>
                 <w:lang w:val="sk-SK"/>
               </w:rPr>
-              <w:t>VEK_D</w:t>
-            </w:r>
-            <w:r>
-              <w:rPr>
-                <w:rFonts w:cstheme="minorHAnsi"/>
-                <w:sz w:val="18"/>
-                <w:szCs w:val="18"/>
-                <w:lang w:val="sk-SK"/>
-              </w:rPr>
-              <w:t>N</w:t>
-            </w:r>
-            <w:r>
-              <w:rPr>
-                <w:rFonts w:cstheme="minorHAnsi"/>
-                <w:sz w:val="18"/>
-                <w:szCs w:val="18"/>
-                <w:lang w:val="sk-SK"/>
-              </w:rPr>
-              <w:t>I</w:t>
+              <w:t>VEK_DEN</w:t>
             </w:r>
           </w:p>
         </w:tc>
@@ -4540,26 +3191,6 @@
                 <w:lang w:val="sk-SK"/>
               </w:rPr>
             </w:pPr>
-            <w:r>
-              <w:rPr>
-                <w:rFonts w:cstheme="minorHAnsi"/>
-                <w:color w:val="000000"/>
-                <w:sz w:val="18"/>
-                <w:szCs w:val="18"/>
-                <w:lang w:val="sk-SK"/>
-              </w:rPr>
-              <w:t>O</w:t>
-            </w:r>
-            <w:r>
-              <w:rPr>
-                <w:rFonts w:cstheme="minorHAnsi"/>
-                <w:color w:val="000000"/>
-                <w:sz w:val="18"/>
-                <w:szCs w:val="18"/>
-                <w:lang w:val="sk-SK"/>
-              </w:rPr>
-              <w:t>bsah zodpovedá položke 38 z dátového rozhrania 274n. Hodnota je rozdielom dátumu prijatia do ÚZZ a dátumu narodenia dieťaťa do 1 roku v dňoch.</w:t>
-            </w:r>
           </w:p>
         </w:tc>
       </w:tr>
@@ -4592,7 +3223,17 @@
                 <w:szCs w:val="18"/>
                 <w:lang w:val="sk-SK"/>
               </w:rPr>
-              <w:t>8.</w:t>
+              <w:t>6</w:t>
+            </w:r>
+            <w:r>
+              <w:rPr>
+                <w:rFonts w:cstheme="minorHAnsi"/>
+                <w:color w:val="000000"/>
+                <w:sz w:val="18"/>
+                <w:szCs w:val="18"/>
+                <w:lang w:val="sk-SK"/>
+              </w:rPr>
+              <w:t>.</w:t>
             </w:r>
           </w:p>
         </w:tc>
@@ -4728,26 +3369,6 @@
                 <w:lang w:val="sk-SK"/>
               </w:rPr>
             </w:pPr>
-            <w:r>
-              <w:rPr>
-                <w:rFonts w:cstheme="minorHAnsi"/>
-                <w:color w:val="000000"/>
-                <w:sz w:val="18"/>
-                <w:szCs w:val="18"/>
-                <w:lang w:val="sk-SK"/>
-              </w:rPr>
-              <w:t>O</w:t>
-            </w:r>
-            <w:r>
-              <w:rPr>
-                <w:rFonts w:cstheme="minorHAnsi"/>
-                <w:color w:val="000000"/>
-                <w:sz w:val="18"/>
-                <w:szCs w:val="18"/>
-                <w:lang w:val="sk-SK"/>
-              </w:rPr>
-              <w:t>bsah zodpovedá položke 39 z dátového rozhrania 274n. Hodnota je rozdielom dátumu prijatia do ÚZZ a dátumu narodenia pacienta staršieho ako 1 rok v rokoch.</w:t>
-            </w:r>
           </w:p>
         </w:tc>
       </w:tr>
@@ -4780,7 +3401,17 @@
                 <w:szCs w:val="18"/>
                 <w:lang w:val="sk-SK"/>
               </w:rPr>
-              <w:t>9.</w:t>
+              <w:t>7</w:t>
+            </w:r>
+            <w:r>
+              <w:rPr>
+                <w:rFonts w:cstheme="minorHAnsi"/>
+                <w:color w:val="000000"/>
+                <w:sz w:val="18"/>
+                <w:szCs w:val="18"/>
+                <w:lang w:val="sk-SK"/>
+              </w:rPr>
+              <w:t>.</w:t>
             </w:r>
           </w:p>
         </w:tc>
@@ -4916,26 +3547,6 @@
                 <w:lang w:val="sk-SK"/>
               </w:rPr>
             </w:pPr>
-            <w:r>
-              <w:rPr>
-                <w:rFonts w:cstheme="minorHAnsi"/>
-                <w:color w:val="000000"/>
-                <w:sz w:val="18"/>
-                <w:szCs w:val="18"/>
-                <w:lang w:val="sk-SK"/>
-              </w:rPr>
-              <w:t>O</w:t>
-            </w:r>
-            <w:r>
-              <w:rPr>
-                <w:rFonts w:cstheme="minorHAnsi"/>
-                <w:color w:val="000000"/>
-                <w:sz w:val="18"/>
-                <w:szCs w:val="18"/>
-                <w:lang w:val="sk-SK"/>
-              </w:rPr>
-              <w:t>bsah zodpovedá položke 40 z dátového rozhrania 274n.</w:t>
-            </w:r>
           </w:p>
         </w:tc>
       </w:tr>
@@ -4968,7 +3579,17 @@
                 <w:szCs w:val="18"/>
                 <w:lang w:val="sk-SK"/>
               </w:rPr>
-              <w:t>10.</w:t>
+              <w:t>8</w:t>
+            </w:r>
+            <w:r>
+              <w:rPr>
+                <w:rFonts w:cstheme="minorHAnsi"/>
+                <w:color w:val="000000"/>
+                <w:sz w:val="18"/>
+                <w:szCs w:val="18"/>
+                <w:lang w:val="sk-SK"/>
+              </w:rPr>
+              <w:t>.</w:t>
             </w:r>
           </w:p>
         </w:tc>
@@ -4998,15 +3619,6 @@
               </w:rPr>
               <w:t>UPV</w:t>
             </w:r>
-            <w:r>
-              <w:rPr>
-                <w:rFonts w:cstheme="minorHAnsi"/>
-                <w:sz w:val="18"/>
-                <w:szCs w:val="18"/>
-                <w:lang w:val="sk-SK"/>
-              </w:rPr>
-              <w:t>_DLZKA</w:t>
-            </w:r>
           </w:p>
         </w:tc>
         <w:tc>
@@ -5113,26 +3725,6 @@
                 <w:lang w:val="sk-SK"/>
               </w:rPr>
             </w:pPr>
-            <w:r>
-              <w:rPr>
-                <w:rFonts w:cstheme="minorHAnsi"/>
-                <w:color w:val="000000"/>
-                <w:sz w:val="18"/>
-                <w:szCs w:val="18"/>
-                <w:lang w:val="sk-SK"/>
-              </w:rPr>
-              <w:t>O</w:t>
-            </w:r>
-            <w:r>
-              <w:rPr>
-                <w:rFonts w:cstheme="minorHAnsi"/>
-                <w:color w:val="000000"/>
-                <w:sz w:val="18"/>
-                <w:szCs w:val="18"/>
-                <w:lang w:val="sk-SK"/>
-              </w:rPr>
-              <w:t>bsah zodpovedá položke 31 z dátového rozhrania 274n.</w:t>
-            </w:r>
           </w:p>
         </w:tc>
       </w:tr>
@@ -5165,7 +3757,17 @@
                 <w:szCs w:val="18"/>
                 <w:lang w:val="sk-SK"/>
               </w:rPr>
-              <w:t>11.</w:t>
+              <w:t>9</w:t>
+            </w:r>
+            <w:r>
+              <w:rPr>
+                <w:rFonts w:cstheme="minorHAnsi"/>
+                <w:color w:val="000000"/>
+                <w:sz w:val="18"/>
+                <w:szCs w:val="18"/>
+                <w:lang w:val="sk-SK"/>
+              </w:rPr>
+              <w:t>.</w:t>
             </w:r>
           </w:p>
         </w:tc>
@@ -5180,19 +3782,20 @@
               <w:adjustRightInd w:val="0"/>
               <w:rPr>
                 <w:rFonts w:cstheme="minorHAnsi"/>
-                <w:sz w:val="18"/>
-                <w:szCs w:val="18"/>
-                <w:lang w:val="sk-SK"/>
-              </w:rPr>
-            </w:pPr>
-            <w:r>
-              <w:rPr>
-                <w:rFonts w:cstheme="minorHAnsi"/>
-                <w:sz w:val="18"/>
-                <w:szCs w:val="18"/>
-                <w:lang w:val="sk-SK"/>
-              </w:rPr>
-              <w:t>DATUM_NAROD</w:t>
+                <w:color w:val="000000"/>
+                <w:sz w:val="18"/>
+                <w:szCs w:val="18"/>
+                <w:lang w:val="sk-SK"/>
+              </w:rPr>
+            </w:pPr>
+            <w:r>
+              <w:rPr>
+                <w:rFonts w:cstheme="minorHAnsi"/>
+                <w:sz w:val="18"/>
+                <w:szCs w:val="18"/>
+                <w:lang w:val="sk-SK"/>
+              </w:rPr>
+              <w:t>KOD_DIAG_HL</w:t>
             </w:r>
           </w:p>
         </w:tc>
@@ -5221,7 +3824,7 @@
                 <w:szCs w:val="18"/>
                 <w:lang w:val="sk-SK"/>
               </w:rPr>
-              <w:t>DÁTUM NARODENIA</w:t>
+              <w:t xml:space="preserve">KÓD HLAVNEJ DIAGNÓZY </w:t>
             </w:r>
           </w:p>
         </w:tc>
@@ -5250,7 +3853,7 @@
                 <w:szCs w:val="18"/>
                 <w:lang w:val="sk-SK"/>
               </w:rPr>
-              <w:t>DATE</w:t>
+              <w:t xml:space="preserve">CHAR </w:t>
             </w:r>
           </w:p>
         </w:tc>
@@ -5279,7 +3882,7 @@
                 <w:szCs w:val="18"/>
                 <w:lang w:val="sk-SK"/>
               </w:rPr>
-              <w:t>YYYY-MM-DD</w:t>
+              <w:t xml:space="preserve">3-5 </w:t>
             </w:r>
           </w:p>
         </w:tc>
@@ -5308,27 +3911,7 @@
                 <w:szCs w:val="18"/>
                 <w:lang w:val="sk-SK"/>
               </w:rPr>
-              <w:t>O</w:t>
-            </w:r>
-            <w:r>
-              <w:rPr>
-                <w:rFonts w:cstheme="minorHAnsi"/>
-                <w:color w:val="000000"/>
-                <w:sz w:val="18"/>
-                <w:szCs w:val="18"/>
-                <w:lang w:val="sk-SK"/>
-              </w:rPr>
-              <w:t>bsah zodpovedá položke 35 z dátového rozhrania 274n</w:t>
-            </w:r>
-            <w:r>
-              <w:rPr>
-                <w:rFonts w:cstheme="minorHAnsi"/>
-                <w:color w:val="000000"/>
-                <w:sz w:val="18"/>
-                <w:szCs w:val="18"/>
-                <w:lang w:val="sk-SK"/>
-              </w:rPr>
-              <w:t>.</w:t>
+              <w:t xml:space="preserve">Kód diagnózy sa uvádza bez bodky </w:t>
             </w:r>
           </w:p>
         </w:tc>
@@ -5362,7 +3945,29 @@
                 <w:szCs w:val="18"/>
                 <w:lang w:val="sk-SK"/>
               </w:rPr>
-              <w:t>12.</w:t>
+              <w:t>1</w:t>
+            </w:r>
+            <w:r>
+              <w:rPr>
+                <w:rFonts w:cstheme="minorHAnsi"/>
+                <w:color w:val="000000"/>
+                <w:sz w:val="18"/>
+                <w:szCs w:val="18"/>
+                <w:lang w:val="sk-SK"/>
+              </w:rPr>
+              <w:t>0</w:t>
+            </w:r>
+            <w:bookmarkStart w:id="0" w:name="_GoBack"/>
+            <w:bookmarkEnd w:id="0"/>
+            <w:r>
+              <w:rPr>
+                <w:rFonts w:cstheme="minorHAnsi"/>
+                <w:color w:val="000000"/>
+                <w:sz w:val="18"/>
+                <w:szCs w:val="18"/>
+                <w:lang w:val="sk-SK"/>
+              </w:rPr>
+              <w:t>.</w:t>
             </w:r>
           </w:p>
         </w:tc>
@@ -5390,7 +3995,7 @@
                 <w:szCs w:val="18"/>
                 <w:lang w:val="sk-SK"/>
               </w:rPr>
-              <w:t>HDG</w:t>
+              <w:t>KOD_DRG</w:t>
             </w:r>
           </w:p>
         </w:tc>
@@ -5419,7 +4024,7 @@
                 <w:szCs w:val="18"/>
                 <w:lang w:val="sk-SK"/>
               </w:rPr>
-              <w:t xml:space="preserve">KÓD HLAVNEJ DIAGNÓZY </w:t>
+              <w:t xml:space="preserve">VÝSTUP Z GROUPERA ZP: SKUPINA DRG </w:t>
             </w:r>
           </w:p>
         </w:tc>
@@ -5498,635 +4103,6 @@
                 <w:lang w:val="sk-SK"/>
               </w:rPr>
             </w:pPr>
-            <w:r>
-              <w:rPr>
-                <w:rFonts w:cstheme="minorHAnsi"/>
-                <w:color w:val="000000"/>
-                <w:sz w:val="18"/>
-                <w:szCs w:val="18"/>
-                <w:lang w:val="sk-SK"/>
-              </w:rPr>
-              <w:t>K</w:t>
-            </w:r>
-            <w:r>
-              <w:rPr>
-                <w:rFonts w:cstheme="minorHAnsi"/>
-                <w:color w:val="000000"/>
-                <w:sz w:val="18"/>
-                <w:szCs w:val="18"/>
-                <w:lang w:val="sk-SK"/>
-              </w:rPr>
-              <w:t>ód diagnózy sa uvádza bez bodky.</w:t>
-            </w:r>
-          </w:p>
-        </w:tc>
-      </w:tr>
-      <w:tr>
-        <w:trPr>
-          <w:trHeight w:val="90"/>
-        </w:trPr>
-        <w:tc>
-          <w:tcPr>
-            <w:tcW w:w="158" w:type="pct"/>
-          </w:tcPr>
-          <w:p>
-            <w:pPr>
-              <w:autoSpaceDE w:val="0"/>
-              <w:autoSpaceDN w:val="0"/>
-              <w:adjustRightInd w:val="0"/>
-              <w:rPr>
-                <w:rFonts w:cstheme="minorHAnsi"/>
-                <w:color w:val="000000"/>
-                <w:sz w:val="18"/>
-                <w:szCs w:val="18"/>
-                <w:lang w:val="sk-SK"/>
-              </w:rPr>
-            </w:pPr>
-            <w:r>
-              <w:rPr>
-                <w:rFonts w:cstheme="minorHAnsi"/>
-                <w:color w:val="000000"/>
-                <w:sz w:val="18"/>
-                <w:szCs w:val="18"/>
-                <w:lang w:val="sk-SK"/>
-              </w:rPr>
-              <w:lastRenderedPageBreak/>
-              <w:t>13.</w:t>
-            </w:r>
-          </w:p>
-        </w:tc>
-        <w:tc>
-          <w:tcPr>
-            <w:tcW w:w="1050" w:type="pct"/>
-          </w:tcPr>
-          <w:p>
-            <w:pPr>
-              <w:autoSpaceDE w:val="0"/>
-              <w:autoSpaceDN w:val="0"/>
-              <w:adjustRightInd w:val="0"/>
-              <w:rPr>
-                <w:rFonts w:cstheme="minorHAnsi"/>
-                <w:color w:val="000000"/>
-                <w:sz w:val="18"/>
-                <w:szCs w:val="18"/>
-                <w:lang w:val="sk-SK"/>
-              </w:rPr>
-            </w:pPr>
-            <w:r>
-              <w:rPr>
-                <w:rFonts w:cstheme="minorHAnsi"/>
-                <w:sz w:val="18"/>
-                <w:szCs w:val="18"/>
-                <w:lang w:val="sk-SK"/>
-              </w:rPr>
-              <w:t>DRG_SKUP</w:t>
-            </w:r>
-          </w:p>
-        </w:tc>
-        <w:tc>
-          <w:tcPr>
-            <w:tcW w:w="1400" w:type="pct"/>
-          </w:tcPr>
-          <w:p>
-            <w:pPr>
-              <w:autoSpaceDE w:val="0"/>
-              <w:autoSpaceDN w:val="0"/>
-              <w:adjustRightInd w:val="0"/>
-              <w:rPr>
-                <w:rFonts w:cstheme="minorHAnsi"/>
-                <w:color w:val="000000"/>
-                <w:sz w:val="18"/>
-                <w:szCs w:val="18"/>
-                <w:lang w:val="sk-SK"/>
-              </w:rPr>
-            </w:pPr>
-            <w:r>
-              <w:rPr>
-                <w:rFonts w:cstheme="minorHAnsi"/>
-                <w:color w:val="000000"/>
-                <w:sz w:val="18"/>
-                <w:szCs w:val="18"/>
-                <w:lang w:val="sk-SK"/>
-              </w:rPr>
-              <w:t xml:space="preserve">VÝSTUP Z GROUPERA ZP: SKUPINA DRG </w:t>
-            </w:r>
-          </w:p>
-        </w:tc>
-        <w:tc>
-          <w:tcPr>
-            <w:tcW w:w="300" w:type="pct"/>
-          </w:tcPr>
-          <w:p>
-            <w:pPr>
-              <w:autoSpaceDE w:val="0"/>
-              <w:autoSpaceDN w:val="0"/>
-              <w:adjustRightInd w:val="0"/>
-              <w:rPr>
-                <w:rFonts w:cstheme="minorHAnsi"/>
-                <w:color w:val="000000"/>
-                <w:sz w:val="18"/>
-                <w:szCs w:val="18"/>
-                <w:lang w:val="sk-SK"/>
-              </w:rPr>
-            </w:pPr>
-            <w:r>
-              <w:rPr>
-                <w:rFonts w:cstheme="minorHAnsi"/>
-                <w:color w:val="000000"/>
-                <w:sz w:val="18"/>
-                <w:szCs w:val="18"/>
-                <w:lang w:val="sk-SK"/>
-              </w:rPr>
-              <w:t xml:space="preserve">CHAR </w:t>
-            </w:r>
-          </w:p>
-        </w:tc>
-        <w:tc>
-          <w:tcPr>
-            <w:tcW w:w="500" w:type="pct"/>
-          </w:tcPr>
-          <w:p>
-            <w:pPr>
-              <w:autoSpaceDE w:val="0"/>
-              <w:autoSpaceDN w:val="0"/>
-              <w:adjustRightInd w:val="0"/>
-              <w:rPr>
-                <w:rFonts w:cstheme="minorHAnsi"/>
-                <w:color w:val="000000"/>
-                <w:sz w:val="18"/>
-                <w:szCs w:val="18"/>
-                <w:lang w:val="sk-SK"/>
-              </w:rPr>
-            </w:pPr>
-            <w:r>
-              <w:rPr>
-                <w:rFonts w:cstheme="minorHAnsi"/>
-                <w:color w:val="000000"/>
-                <w:sz w:val="18"/>
-                <w:szCs w:val="18"/>
-                <w:lang w:val="sk-SK"/>
-              </w:rPr>
-              <w:t xml:space="preserve">3-5 </w:t>
-            </w:r>
-          </w:p>
-        </w:tc>
-        <w:tc>
-          <w:tcPr>
-            <w:tcW w:w="1592" w:type="pct"/>
-          </w:tcPr>
-          <w:p>
-            <w:pPr>
-              <w:autoSpaceDE w:val="0"/>
-              <w:autoSpaceDN w:val="0"/>
-              <w:adjustRightInd w:val="0"/>
-              <w:rPr>
-                <w:rFonts w:cstheme="minorHAnsi"/>
-                <w:color w:val="000000"/>
-                <w:sz w:val="18"/>
-                <w:szCs w:val="18"/>
-                <w:lang w:val="sk-SK"/>
-              </w:rPr>
-            </w:pPr>
-            <w:r>
-              <w:rPr>
-                <w:rFonts w:cstheme="minorHAnsi"/>
-                <w:color w:val="000000"/>
-                <w:sz w:val="18"/>
-                <w:szCs w:val="18"/>
-                <w:lang w:val="sk-SK"/>
-              </w:rPr>
-              <w:t>O</w:t>
-            </w:r>
-            <w:r>
-              <w:rPr>
-                <w:rFonts w:cstheme="minorHAnsi"/>
-                <w:color w:val="000000"/>
-                <w:sz w:val="18"/>
-                <w:szCs w:val="18"/>
-                <w:lang w:val="sk-SK"/>
-              </w:rPr>
-              <w:t>bsah zodpovedá položke 48 z dátového rozhrania 274n.</w:t>
-            </w:r>
-          </w:p>
-        </w:tc>
-      </w:tr>
-      <w:tr>
-        <w:trPr>
-          <w:trHeight w:val="90"/>
-        </w:trPr>
-        <w:tc>
-          <w:tcPr>
-            <w:tcW w:w="158" w:type="pct"/>
-          </w:tcPr>
-          <w:p>
-            <w:pPr>
-              <w:autoSpaceDE w:val="0"/>
-              <w:autoSpaceDN w:val="0"/>
-              <w:adjustRightInd w:val="0"/>
-              <w:rPr>
-                <w:rFonts w:cstheme="minorHAnsi"/>
-                <w:color w:val="000000"/>
-                <w:sz w:val="18"/>
-                <w:szCs w:val="18"/>
-                <w:lang w:val="sk-SK"/>
-              </w:rPr>
-            </w:pPr>
-            <w:r>
-              <w:rPr>
-                <w:rFonts w:cstheme="minorHAnsi"/>
-                <w:color w:val="000000"/>
-                <w:sz w:val="18"/>
-                <w:szCs w:val="18"/>
-                <w:lang w:val="sk-SK"/>
-              </w:rPr>
-              <w:t>14.</w:t>
-            </w:r>
-          </w:p>
-        </w:tc>
-        <w:tc>
-          <w:tcPr>
-            <w:tcW w:w="1050" w:type="pct"/>
-          </w:tcPr>
-          <w:p>
-            <w:pPr>
-              <w:autoSpaceDE w:val="0"/>
-              <w:autoSpaceDN w:val="0"/>
-              <w:adjustRightInd w:val="0"/>
-              <w:rPr>
-                <w:rFonts w:cstheme="minorHAnsi"/>
-                <w:sz w:val="18"/>
-                <w:szCs w:val="18"/>
-                <w:lang w:val="sk-SK"/>
-              </w:rPr>
-            </w:pPr>
-            <w:r>
-              <w:rPr>
-                <w:rFonts w:cstheme="minorHAnsi"/>
-                <w:sz w:val="18"/>
-                <w:szCs w:val="18"/>
-                <w:lang w:val="sk-SK"/>
-              </w:rPr>
-              <w:t>ZLUCENE_HP</w:t>
-            </w:r>
-          </w:p>
-        </w:tc>
-        <w:tc>
-          <w:tcPr>
-            <w:tcW w:w="1400" w:type="pct"/>
-          </w:tcPr>
-          <w:p>
-            <w:pPr>
-              <w:autoSpaceDE w:val="0"/>
-              <w:autoSpaceDN w:val="0"/>
-              <w:adjustRightInd w:val="0"/>
-              <w:rPr>
-                <w:rFonts w:cstheme="minorHAnsi"/>
-                <w:color w:val="000000"/>
-                <w:sz w:val="18"/>
-                <w:szCs w:val="18"/>
-                <w:lang w:val="sk-SK"/>
-              </w:rPr>
-            </w:pPr>
-            <w:r>
-              <w:rPr>
-                <w:rFonts w:cstheme="minorHAnsi"/>
-                <w:color w:val="000000"/>
-                <w:sz w:val="18"/>
-                <w:szCs w:val="18"/>
-                <w:lang w:val="sk-SK"/>
-              </w:rPr>
-              <w:t>IDENTIFIKÁTORY HOSPITALIZAČNÝCH PRÍPADOV, KTORÉ SA ZLUČUJÚ</w:t>
-            </w:r>
-          </w:p>
-        </w:tc>
-        <w:tc>
-          <w:tcPr>
-            <w:tcW w:w="300" w:type="pct"/>
-          </w:tcPr>
-          <w:p>
-            <w:pPr>
-              <w:autoSpaceDE w:val="0"/>
-              <w:autoSpaceDN w:val="0"/>
-              <w:adjustRightInd w:val="0"/>
-              <w:rPr>
-                <w:rFonts w:cstheme="minorHAnsi"/>
-                <w:color w:val="000000"/>
-                <w:sz w:val="18"/>
-                <w:szCs w:val="18"/>
-                <w:lang w:val="sk-SK"/>
-              </w:rPr>
-            </w:pPr>
-            <w:r>
-              <w:rPr>
-                <w:rFonts w:cstheme="minorHAnsi"/>
-                <w:color w:val="000000"/>
-                <w:sz w:val="18"/>
-                <w:szCs w:val="18"/>
-                <w:lang w:val="sk-SK"/>
-              </w:rPr>
-              <w:t>CHAR</w:t>
-            </w:r>
-          </w:p>
-        </w:tc>
-        <w:tc>
-          <w:tcPr>
-            <w:tcW w:w="500" w:type="pct"/>
-          </w:tcPr>
-          <w:p>
-            <w:pPr>
-              <w:autoSpaceDE w:val="0"/>
-              <w:autoSpaceDN w:val="0"/>
-              <w:adjustRightInd w:val="0"/>
-              <w:rPr>
-                <w:rFonts w:cstheme="minorHAnsi"/>
-                <w:color w:val="000000"/>
-                <w:sz w:val="18"/>
-                <w:szCs w:val="18"/>
-                <w:lang w:val="sk-SK"/>
-              </w:rPr>
-            </w:pPr>
-            <w:r>
-              <w:rPr>
-                <w:rFonts w:cstheme="minorHAnsi"/>
-                <w:color w:val="000000"/>
-                <w:sz w:val="18"/>
-                <w:szCs w:val="18"/>
-                <w:lang w:val="sk-SK"/>
-              </w:rPr>
-              <w:t>17-250</w:t>
-            </w:r>
-          </w:p>
-        </w:tc>
-        <w:tc>
-          <w:tcPr>
-            <w:tcW w:w="1592" w:type="pct"/>
-          </w:tcPr>
-          <w:p>
-            <w:pPr>
-              <w:autoSpaceDE w:val="0"/>
-              <w:autoSpaceDN w:val="0"/>
-              <w:adjustRightInd w:val="0"/>
-              <w:rPr>
-                <w:rFonts w:cstheme="minorHAnsi"/>
-                <w:color w:val="000000"/>
-                <w:sz w:val="18"/>
-                <w:szCs w:val="18"/>
-                <w:lang w:val="sk-SK"/>
-              </w:rPr>
-            </w:pPr>
-            <w:r>
-              <w:rPr>
-                <w:rFonts w:cstheme="minorHAnsi"/>
-                <w:color w:val="000000"/>
-                <w:sz w:val="18"/>
-                <w:szCs w:val="18"/>
-                <w:lang w:val="sk-SK"/>
-              </w:rPr>
-              <w:t>Identifikátory HP sa oddeľujú čiarkou “,“</w:t>
-            </w:r>
-          </w:p>
-        </w:tc>
-      </w:tr>
-      <w:tr>
-        <w:trPr>
-          <w:trHeight w:val="90"/>
-        </w:trPr>
-        <w:tc>
-          <w:tcPr>
-            <w:tcW w:w="158" w:type="pct"/>
-          </w:tcPr>
-          <w:p>
-            <w:pPr>
-              <w:autoSpaceDE w:val="0"/>
-              <w:autoSpaceDN w:val="0"/>
-              <w:adjustRightInd w:val="0"/>
-              <w:rPr>
-                <w:rFonts w:cstheme="minorHAnsi"/>
-                <w:color w:val="000000"/>
-                <w:sz w:val="18"/>
-                <w:szCs w:val="18"/>
-                <w:lang w:val="sk-SK"/>
-              </w:rPr>
-            </w:pPr>
-            <w:r>
-              <w:rPr>
-                <w:rFonts w:cstheme="minorHAnsi"/>
-                <w:color w:val="000000"/>
-                <w:sz w:val="18"/>
-                <w:szCs w:val="18"/>
-                <w:lang w:val="sk-SK"/>
-              </w:rPr>
-              <w:t>15.</w:t>
-            </w:r>
-          </w:p>
-        </w:tc>
-        <w:tc>
-          <w:tcPr>
-            <w:tcW w:w="1050" w:type="pct"/>
-          </w:tcPr>
-          <w:p>
-            <w:pPr>
-              <w:autoSpaceDE w:val="0"/>
-              <w:autoSpaceDN w:val="0"/>
-              <w:adjustRightInd w:val="0"/>
-              <w:rPr>
-                <w:rFonts w:cstheme="minorHAnsi"/>
-                <w:sz w:val="18"/>
-                <w:szCs w:val="18"/>
-                <w:lang w:val="sk-SK"/>
-              </w:rPr>
-            </w:pPr>
-            <w:r>
-              <w:rPr>
-                <w:rFonts w:cstheme="minorHAnsi"/>
-                <w:sz w:val="18"/>
-                <w:szCs w:val="18"/>
-                <w:lang w:val="sk-SK"/>
-              </w:rPr>
-              <w:t>STAROST_TYP</w:t>
-            </w:r>
-          </w:p>
-        </w:tc>
-        <w:tc>
-          <w:tcPr>
-            <w:tcW w:w="1400" w:type="pct"/>
-          </w:tcPr>
-          <w:p>
-            <w:pPr>
-              <w:autoSpaceDE w:val="0"/>
-              <w:autoSpaceDN w:val="0"/>
-              <w:adjustRightInd w:val="0"/>
-              <w:rPr>
-                <w:rFonts w:cstheme="minorHAnsi"/>
-                <w:color w:val="000000"/>
-                <w:sz w:val="18"/>
-                <w:szCs w:val="18"/>
-                <w:lang w:val="sk-SK"/>
-              </w:rPr>
-            </w:pPr>
-            <w:r>
-              <w:rPr>
-                <w:rFonts w:cstheme="minorHAnsi"/>
-                <w:sz w:val="18"/>
-                <w:szCs w:val="18"/>
-                <w:lang w:val="sk-SK"/>
-              </w:rPr>
-              <w:t>TYP STAROSTLIVOSTI</w:t>
-            </w:r>
-          </w:p>
-        </w:tc>
-        <w:tc>
-          <w:tcPr>
-            <w:tcW w:w="300" w:type="pct"/>
-          </w:tcPr>
-          <w:p>
-            <w:pPr>
-              <w:autoSpaceDE w:val="0"/>
-              <w:autoSpaceDN w:val="0"/>
-              <w:adjustRightInd w:val="0"/>
-              <w:rPr>
-                <w:rFonts w:cstheme="minorHAnsi"/>
-                <w:color w:val="000000"/>
-                <w:sz w:val="18"/>
-                <w:szCs w:val="18"/>
-                <w:lang w:val="sk-SK"/>
-              </w:rPr>
-            </w:pPr>
-            <w:r>
-              <w:rPr>
-                <w:rFonts w:cstheme="minorHAnsi"/>
-                <w:sz w:val="18"/>
-                <w:szCs w:val="18"/>
-                <w:lang w:val="sk-SK"/>
-              </w:rPr>
-              <w:t xml:space="preserve">CHAR </w:t>
-            </w:r>
-          </w:p>
-        </w:tc>
-        <w:tc>
-          <w:tcPr>
-            <w:tcW w:w="500" w:type="pct"/>
-          </w:tcPr>
-          <w:p>
-            <w:pPr>
-              <w:autoSpaceDE w:val="0"/>
-              <w:autoSpaceDN w:val="0"/>
-              <w:adjustRightInd w:val="0"/>
-              <w:rPr>
-                <w:rFonts w:cstheme="minorHAnsi"/>
-                <w:color w:val="000000"/>
-                <w:sz w:val="18"/>
-                <w:szCs w:val="18"/>
-                <w:lang w:val="sk-SK"/>
-              </w:rPr>
-            </w:pPr>
-            <w:r>
-              <w:rPr>
-                <w:rFonts w:cstheme="minorHAnsi"/>
-                <w:sz w:val="18"/>
-                <w:szCs w:val="18"/>
-                <w:lang w:val="sk-SK"/>
-              </w:rPr>
-              <w:t>3</w:t>
-            </w:r>
-            <w:r>
-              <w:rPr>
-                <w:rFonts w:cstheme="minorHAnsi"/>
-                <w:sz w:val="18"/>
-                <w:szCs w:val="18"/>
-                <w:lang w:val="sk-SK"/>
-              </w:rPr>
-              <w:t>-</w:t>
-            </w:r>
-            <w:r>
-              <w:rPr>
-                <w:rFonts w:cstheme="minorHAnsi"/>
-                <w:sz w:val="18"/>
-                <w:szCs w:val="18"/>
-                <w:lang w:val="sk-SK"/>
-              </w:rPr>
-              <w:t>3</w:t>
-            </w:r>
-            <w:r>
-              <w:rPr>
-                <w:rFonts w:cstheme="minorHAnsi"/>
-                <w:sz w:val="18"/>
-                <w:szCs w:val="18"/>
-                <w:lang w:val="sk-SK"/>
-              </w:rPr>
-              <w:t xml:space="preserve"> </w:t>
-            </w:r>
-          </w:p>
-        </w:tc>
-        <w:tc>
-          <w:tcPr>
-            <w:tcW w:w="1592" w:type="pct"/>
-          </w:tcPr>
-          <w:p>
-            <w:pPr>
-              <w:autoSpaceDE w:val="0"/>
-              <w:autoSpaceDN w:val="0"/>
-              <w:adjustRightInd w:val="0"/>
-              <w:rPr>
-                <w:rFonts w:cstheme="minorHAnsi"/>
-                <w:sz w:val="18"/>
-                <w:szCs w:val="18"/>
-                <w:lang w:val="sk-SK"/>
-              </w:rPr>
-            </w:pPr>
-            <w:r>
-              <w:rPr>
-                <w:rFonts w:cstheme="minorHAnsi"/>
-                <w:sz w:val="18"/>
-                <w:szCs w:val="18"/>
-                <w:lang w:val="sk-SK"/>
-              </w:rPr>
-              <w:t xml:space="preserve">Povolené hodnoty: </w:t>
-            </w:r>
-          </w:p>
-          <w:p>
-            <w:pPr>
-              <w:autoSpaceDE w:val="0"/>
-              <w:autoSpaceDN w:val="0"/>
-              <w:adjustRightInd w:val="0"/>
-              <w:rPr>
-                <w:rFonts w:cstheme="minorHAnsi"/>
-                <w:sz w:val="18"/>
-                <w:szCs w:val="18"/>
-                <w:lang w:val="sk-SK"/>
-              </w:rPr>
-            </w:pPr>
-            <w:r>
-              <w:rPr>
-                <w:rFonts w:cstheme="minorHAnsi"/>
-                <w:sz w:val="18"/>
-                <w:szCs w:val="18"/>
-                <w:lang w:val="sk-SK"/>
-              </w:rPr>
-              <w:t xml:space="preserve">  DRG – DRG hosp.prípad; </w:t>
-            </w:r>
-          </w:p>
-          <w:p>
-            <w:pPr>
-              <w:autoSpaceDE w:val="0"/>
-              <w:autoSpaceDN w:val="0"/>
-              <w:adjustRightInd w:val="0"/>
-              <w:rPr>
-                <w:rFonts w:cstheme="minorHAnsi"/>
-                <w:sz w:val="18"/>
-                <w:szCs w:val="18"/>
-                <w:lang w:val="sk-SK"/>
-              </w:rPr>
-            </w:pPr>
-            <w:r>
-              <w:rPr>
-                <w:rFonts w:cstheme="minorHAnsi"/>
-                <w:sz w:val="18"/>
-                <w:szCs w:val="18"/>
-                <w:lang w:val="sk-SK"/>
-              </w:rPr>
-              <w:t xml:space="preserve">  JZS – JZS.</w:t>
-            </w:r>
           </w:p>
         </w:tc>
       </w:tr>
@@ -6175,19 +4151,25 @@
         <w:rPr>
           <w:lang w:val="sk-SK"/>
         </w:rPr>
-        <w:t>v názve súboru: 03</w:t>
+        <w:t>v názve súboru: 03_</w:t>
       </w:r>
       <w:r>
         <w:rPr>
           <w:lang w:val="sk-SK"/>
         </w:rPr>
-        <w:t>_</w:t>
+        <w:t>HP_</w:t>
       </w:r>
       <w:r>
         <w:rPr>
           <w:lang w:val="sk-SK"/>
         </w:rPr>
         <w:t>PREKLAD</w:t>
+      </w:r>
+      <w:r>
+        <w:rPr>
+          <w:lang w:val="sk-SK"/>
+        </w:rPr>
+        <w:t>Y</w:t>
       </w:r>
     </w:p>
     <w:p>
@@ -6397,15 +4379,7 @@
                 <w:sz w:val="18"/>
                 <w:szCs w:val="18"/>
               </w:rPr>
-              <w:t>ID_HP_</w:t>
-            </w:r>
-            <w:r>
-              <w:rPr>
-                <w:rFonts w:asciiTheme="minorHAnsi" w:hAnsiTheme="minorHAnsi" w:cstheme="minorHAnsi"/>
-                <w:sz w:val="18"/>
-                <w:szCs w:val="18"/>
-              </w:rPr>
-              <w:t>ZP</w:t>
+              <w:t>ID_HP_DZP</w:t>
             </w:r>
           </w:p>
         </w:tc>
@@ -6480,33 +4454,6 @@
                 <w:lang w:val="sk-SK"/>
               </w:rPr>
             </w:pPr>
-            <w:r>
-              <w:rPr>
-                <w:rFonts w:cstheme="minorHAnsi"/>
-                <w:sz w:val="18"/>
-                <w:szCs w:val="18"/>
-                <w:lang w:val="sk-SK"/>
-              </w:rPr>
-              <w:t>I</w:t>
-            </w:r>
-            <w:r>
-              <w:rPr>
-                <w:rFonts w:cstheme="minorHAnsi"/>
-                <w:sz w:val="18"/>
-                <w:szCs w:val="18"/>
-                <w:lang w:val="sk-SK"/>
-              </w:rPr>
-              <w:t xml:space="preserve">dentifikátor hospitalizačného prípadu vygenerovaný zdravotnou poisťovňou, ktorý je pre daný hospitalizačný prípad rovnaký vo </w:t>
-            </w:r>
-            <w:r>
-              <w:rPr>
-                <w:rFonts w:cstheme="minorHAnsi"/>
-                <w:sz w:val="18"/>
-                <w:szCs w:val="18"/>
-                <w:lang w:val="sk-SK"/>
-              </w:rPr>
-              <w:t>všetkých odovzdávaných súboroch. V prípade, že dáta pripravujú nemocnice zo svojich dát, je potrebné aby ho vygenerovali ony.</w:t>
-            </w:r>
           </w:p>
         </w:tc>
       </w:tr>
@@ -6538,29 +4485,18 @@
           <w:p>
             <w:pPr>
               <w:rPr>
-                <w:rFonts w:cstheme="minorHAnsi"/>
-                <w:sz w:val="18"/>
-                <w:szCs w:val="18"/>
-                <w:lang w:val="sk-SK"/>
-              </w:rPr>
-            </w:pPr>
-            <w:r>
-              <w:rPr>
-                <w:rFonts w:cstheme="minorHAnsi"/>
-                <w:sz w:val="18"/>
-                <w:szCs w:val="18"/>
-                <w:lang w:val="sk-SK"/>
-              </w:rPr>
-              <w:t>PZS</w:t>
-            </w:r>
-            <w:r>
-              <w:rPr>
-                <w:rFonts w:cstheme="minorHAnsi"/>
-                <w:sz w:val="18"/>
-                <w:szCs w:val="18"/>
-                <w:lang w:val="sk-SK"/>
-              </w:rPr>
-              <w:t>_12</w:t>
+                <w:sz w:val="18"/>
+                <w:lang w:val="sk-SK"/>
+              </w:rPr>
+            </w:pPr>
+            <w:r>
+              <w:rPr>
+                <w:rFonts w:cstheme="minorHAnsi"/>
+                <w:sz w:val="18"/>
+                <w:szCs w:val="18"/>
+                <w:lang w:val="sk-SK"/>
+              </w:rPr>
+              <w:t>KOD_PZS</w:t>
             </w:r>
           </w:p>
         </w:tc>
@@ -6636,382 +4572,6 @@
                 <w:lang w:val="sk-SK"/>
               </w:rPr>
             </w:pPr>
-            <w:r>
-              <w:rPr>
-                <w:rFonts w:cstheme="minorHAnsi"/>
-                <w:sz w:val="18"/>
-                <w:szCs w:val="18"/>
-                <w:lang w:val="sk-SK"/>
-              </w:rPr>
-              <w:t>Kód poskytovateľa, ktorý poskytol príslušnú zdravotnú starostlivosť, v tvare: P99999SPPYZZ, kde P99999 je identifikátor PZS, SPP je odbornosť útvaru, Y je druh špecializovaného útvaru, ZZ je poradové číslo ú</w:t>
-            </w:r>
-            <w:r>
-              <w:rPr>
-                <w:rFonts w:cstheme="minorHAnsi"/>
-                <w:sz w:val="18"/>
-                <w:szCs w:val="18"/>
-                <w:lang w:val="sk-SK"/>
-              </w:rPr>
-              <w:t>tvaru k príslušnej odbornosti.</w:t>
-            </w:r>
-          </w:p>
-        </w:tc>
-      </w:tr>
-      <w:tr>
-        <w:tc>
-          <w:tcPr>
-            <w:tcW w:w="150" w:type="pct"/>
-          </w:tcPr>
-          <w:p>
-            <w:pPr>
-              <w:rPr>
-                <w:sz w:val="18"/>
-                <w:lang w:val="sk-SK"/>
-              </w:rPr>
-            </w:pPr>
-            <w:r>
-              <w:rPr>
-                <w:sz w:val="18"/>
-                <w:lang w:val="sk-SK"/>
-              </w:rPr>
-              <w:t>3.</w:t>
-            </w:r>
-          </w:p>
-        </w:tc>
-        <w:tc>
-          <w:tcPr>
-            <w:tcW w:w="1050" w:type="pct"/>
-          </w:tcPr>
-          <w:p>
-            <w:pPr>
-              <w:rPr>
-                <w:rFonts w:cstheme="minorHAnsi"/>
-                <w:sz w:val="18"/>
-                <w:szCs w:val="18"/>
-                <w:lang w:val="sk-SK"/>
-              </w:rPr>
-            </w:pPr>
-            <w:r>
-              <w:rPr>
-                <w:rFonts w:cstheme="minorHAnsi"/>
-                <w:sz w:val="18"/>
-                <w:szCs w:val="18"/>
-                <w:lang w:val="sk-SK"/>
-              </w:rPr>
-              <w:t>DAT</w:t>
-            </w:r>
-            <w:r>
-              <w:rPr>
-                <w:rFonts w:cstheme="minorHAnsi"/>
-                <w:sz w:val="18"/>
-                <w:szCs w:val="18"/>
-                <w:lang w:val="sk-SK"/>
-              </w:rPr>
-              <w:t>UM</w:t>
-            </w:r>
-            <w:r>
-              <w:rPr>
-                <w:rFonts w:cstheme="minorHAnsi"/>
-                <w:sz w:val="18"/>
-                <w:szCs w:val="18"/>
-                <w:lang w:val="sk-SK"/>
-              </w:rPr>
-              <w:t>_</w:t>
-            </w:r>
-            <w:r>
-              <w:rPr>
-                <w:rFonts w:cstheme="minorHAnsi"/>
-                <w:sz w:val="18"/>
-                <w:szCs w:val="18"/>
-                <w:lang w:val="sk-SK"/>
-              </w:rPr>
-              <w:t>OD</w:t>
-            </w:r>
-          </w:p>
-        </w:tc>
-        <w:tc>
-          <w:tcPr>
-            <w:tcW w:w="1400" w:type="pct"/>
-          </w:tcPr>
-          <w:p>
-            <w:pPr>
-              <w:pStyle w:val="Default"/>
-              <w:rPr>
-                <w:sz w:val="18"/>
-                <w:szCs w:val="18"/>
-              </w:rPr>
-            </w:pPr>
-            <w:r>
-              <w:rPr>
-                <w:rFonts w:cstheme="minorHAnsi"/>
-                <w:sz w:val="18"/>
-                <w:szCs w:val="18"/>
-              </w:rPr>
-              <w:t xml:space="preserve">DÁTUM PRIJATIA </w:t>
-            </w:r>
-          </w:p>
-        </w:tc>
-        <w:tc>
-          <w:tcPr>
-            <w:tcW w:w="300" w:type="pct"/>
-          </w:tcPr>
-          <w:p>
-            <w:pPr>
-              <w:rPr>
-                <w:sz w:val="18"/>
-                <w:lang w:val="sk-SK"/>
-              </w:rPr>
-            </w:pPr>
-            <w:r>
-              <w:rPr>
-                <w:rFonts w:cstheme="minorHAnsi"/>
-                <w:sz w:val="18"/>
-                <w:szCs w:val="18"/>
-                <w:lang w:val="sk-SK"/>
-              </w:rPr>
-              <w:t>DATE</w:t>
-            </w:r>
-            <w:r>
-              <w:rPr>
-                <w:rFonts w:cstheme="minorHAnsi"/>
-                <w:sz w:val="18"/>
-                <w:szCs w:val="18"/>
-                <w:lang w:val="sk-SK"/>
-              </w:rPr>
-              <w:t xml:space="preserve"> </w:t>
-            </w:r>
-          </w:p>
-        </w:tc>
-        <w:tc>
-          <w:tcPr>
-            <w:tcW w:w="500" w:type="pct"/>
-          </w:tcPr>
-          <w:p>
-            <w:pPr>
-              <w:rPr>
-                <w:sz w:val="18"/>
-                <w:lang w:val="sk-SK"/>
-              </w:rPr>
-            </w:pPr>
-            <w:r>
-              <w:rPr>
-                <w:rFonts w:cstheme="minorHAnsi"/>
-                <w:sz w:val="18"/>
-                <w:szCs w:val="18"/>
-                <w:lang w:val="sk-SK"/>
-              </w:rPr>
-              <w:t xml:space="preserve">YYYY-MM-DD </w:t>
-            </w:r>
-          </w:p>
-        </w:tc>
-        <w:tc>
-          <w:tcPr>
-            <w:tcW w:w="1600" w:type="pct"/>
-          </w:tcPr>
-          <w:p>
-            <w:pPr>
-              <w:rPr>
-                <w:rFonts w:cstheme="minorHAnsi"/>
-                <w:sz w:val="18"/>
-                <w:szCs w:val="18"/>
-                <w:lang w:val="sk-SK"/>
-              </w:rPr>
-            </w:pPr>
-            <w:r>
-              <w:rPr>
-                <w:rFonts w:cstheme="minorHAnsi"/>
-                <w:sz w:val="18"/>
-                <w:szCs w:val="18"/>
-                <w:lang w:val="sk-SK"/>
-              </w:rPr>
-              <w:t>Udáva sa dátum prijatia na oddelenie.</w:t>
-            </w:r>
-          </w:p>
-        </w:tc>
-      </w:tr>
-      <w:tr>
-        <w:tc>
-          <w:tcPr>
-            <w:tcW w:w="150" w:type="pct"/>
-          </w:tcPr>
-          <w:p>
-            <w:pPr>
-              <w:rPr>
-                <w:sz w:val="18"/>
-                <w:lang w:val="sk-SK"/>
-              </w:rPr>
-            </w:pPr>
-            <w:r>
-              <w:rPr>
-                <w:sz w:val="18"/>
-                <w:lang w:val="sk-SK"/>
-              </w:rPr>
-              <w:t>4.</w:t>
-            </w:r>
-          </w:p>
-        </w:tc>
-        <w:tc>
-          <w:tcPr>
-            <w:tcW w:w="1050" w:type="pct"/>
-          </w:tcPr>
-          <w:p>
-            <w:pPr>
-              <w:rPr>
-                <w:rFonts w:cstheme="minorHAnsi"/>
-                <w:sz w:val="18"/>
-                <w:szCs w:val="18"/>
-                <w:lang w:val="sk-SK"/>
-              </w:rPr>
-            </w:pPr>
-            <w:r>
-              <w:rPr>
-                <w:rFonts w:cstheme="minorHAnsi"/>
-                <w:sz w:val="18"/>
-                <w:szCs w:val="18"/>
-                <w:lang w:val="sk-SK"/>
-              </w:rPr>
-              <w:t>DAT</w:t>
-            </w:r>
-            <w:r>
-              <w:rPr>
-                <w:rFonts w:cstheme="minorHAnsi"/>
-                <w:sz w:val="18"/>
-                <w:szCs w:val="18"/>
-                <w:lang w:val="sk-SK"/>
-              </w:rPr>
-              <w:t>UM</w:t>
-            </w:r>
-            <w:r>
-              <w:rPr>
-                <w:rFonts w:cstheme="minorHAnsi"/>
-                <w:sz w:val="18"/>
-                <w:szCs w:val="18"/>
-                <w:lang w:val="sk-SK"/>
-              </w:rPr>
-              <w:t>_</w:t>
-            </w:r>
-            <w:r>
-              <w:rPr>
-                <w:rFonts w:cstheme="minorHAnsi"/>
-                <w:sz w:val="18"/>
-                <w:szCs w:val="18"/>
-                <w:lang w:val="sk-SK"/>
-              </w:rPr>
-              <w:t>DO</w:t>
-            </w:r>
-          </w:p>
-        </w:tc>
-        <w:tc>
-          <w:tcPr>
-            <w:tcW w:w="1400" w:type="pct"/>
-          </w:tcPr>
-          <w:p>
-            <w:pPr>
-              <w:pStyle w:val="Default"/>
-              <w:rPr>
-                <w:rFonts w:cstheme="minorHAnsi"/>
-                <w:sz w:val="18"/>
-                <w:szCs w:val="18"/>
-              </w:rPr>
-            </w:pPr>
-            <w:r>
-              <w:rPr>
-                <w:rFonts w:cstheme="minorHAnsi"/>
-                <w:sz w:val="18"/>
-                <w:szCs w:val="18"/>
-              </w:rPr>
-              <w:t xml:space="preserve">DÁTUM PREPUSTENIA </w:t>
-            </w:r>
-          </w:p>
-        </w:tc>
-        <w:tc>
-          <w:tcPr>
-            <w:tcW w:w="300" w:type="pct"/>
-          </w:tcPr>
-          <w:p>
-            <w:pPr>
-              <w:rPr>
-                <w:rFonts w:cstheme="minorHAnsi"/>
-                <w:sz w:val="18"/>
-                <w:szCs w:val="18"/>
-                <w:lang w:val="sk-SK"/>
-              </w:rPr>
-            </w:pPr>
-            <w:r>
-              <w:rPr>
-                <w:rFonts w:cstheme="minorHAnsi"/>
-                <w:sz w:val="18"/>
-                <w:szCs w:val="18"/>
-                <w:lang w:val="sk-SK"/>
-              </w:rPr>
-              <w:t>DATE</w:t>
-            </w:r>
-            <w:r>
-              <w:rPr>
-                <w:rFonts w:cstheme="minorHAnsi"/>
-                <w:sz w:val="18"/>
-                <w:szCs w:val="18"/>
-                <w:lang w:val="sk-SK"/>
-              </w:rPr>
-              <w:t xml:space="preserve"> </w:t>
-            </w:r>
-          </w:p>
-        </w:tc>
-        <w:tc>
-          <w:tcPr>
-            <w:tcW w:w="500" w:type="pct"/>
-          </w:tcPr>
-          <w:p>
-            <w:pPr>
-              <w:rPr>
-                <w:rFonts w:cstheme="minorHAnsi"/>
-                <w:sz w:val="18"/>
-                <w:szCs w:val="18"/>
-                <w:lang w:val="sk-SK"/>
-              </w:rPr>
-            </w:pPr>
-            <w:r>
-              <w:rPr>
-                <w:rFonts w:cstheme="minorHAnsi"/>
-                <w:sz w:val="18"/>
-                <w:szCs w:val="18"/>
-                <w:lang w:val="sk-SK"/>
-              </w:rPr>
-              <w:t xml:space="preserve">YYYY-MM-DD </w:t>
-            </w:r>
-          </w:p>
-        </w:tc>
-        <w:tc>
-          <w:tcPr>
-            <w:tcW w:w="1600" w:type="pct"/>
-          </w:tcPr>
-          <w:p>
-            <w:pPr>
-              <w:rPr>
-                <w:rFonts w:cstheme="minorHAnsi"/>
-                <w:sz w:val="18"/>
-                <w:szCs w:val="18"/>
-                <w:lang w:val="sk-SK"/>
-              </w:rPr>
-            </w:pPr>
-            <w:r>
-              <w:rPr>
-                <w:rFonts w:cstheme="minorHAnsi"/>
-                <w:sz w:val="18"/>
-                <w:szCs w:val="18"/>
-                <w:lang w:val="sk-SK"/>
-              </w:rPr>
-              <w:t>Udáva sa dátum prepustenia z oddelenia</w:t>
-            </w:r>
-            <w:r>
-              <w:rPr>
-                <w:rFonts w:cstheme="minorHAnsi"/>
-                <w:sz w:val="18"/>
-                <w:szCs w:val="18"/>
-                <w:lang w:val="sk-SK"/>
-              </w:rPr>
-              <w:t>.</w:t>
-            </w:r>
           </w:p>
         </w:tc>
       </w:tr>
@@ -7055,19 +4615,7 @@
         <w:rPr>
           <w:lang w:val="sk-SK"/>
         </w:rPr>
-        <w:t>Názo</w:t>
-      </w:r>
-      <w:r>
-        <w:rPr>
-          <w:lang w:val="sk-SK"/>
-        </w:rPr>
-        <w:t>v tabuľky v názve súboru: 04_</w:t>
-      </w:r>
-      <w:r>
-        <w:rPr>
-          <w:lang w:val="sk-SK"/>
-        </w:rPr>
-        <w:t>VDG</w:t>
+        <w:t>Názov tabuľky v názve súboru: 04_HP_VDG</w:t>
       </w:r>
     </w:p>
     <w:p>
@@ -7269,16 +4817,7 @@
                 <w:szCs w:val="18"/>
                 <w:lang w:val="sk-SK"/>
               </w:rPr>
-              <w:t>ID_HP_</w:t>
-            </w:r>
-            <w:r>
-              <w:rPr>
-                <w:rFonts w:cstheme="minorHAnsi"/>
-                <w:sz w:val="18"/>
-                <w:szCs w:val="18"/>
-                <w:lang w:val="sk-SK"/>
-              </w:rPr>
-              <w:t>ZP</w:t>
+              <w:t>ID_HP_DZP</w:t>
             </w:r>
           </w:p>
         </w:tc>
@@ -7354,33 +4893,6 @@
                 <w:lang w:val="sk-SK"/>
               </w:rPr>
             </w:pPr>
-            <w:r>
-              <w:rPr>
-                <w:rFonts w:cstheme="minorHAnsi"/>
-                <w:sz w:val="18"/>
-                <w:szCs w:val="18"/>
-                <w:lang w:val="sk-SK"/>
-              </w:rPr>
-              <w:t>I</w:t>
-            </w:r>
-            <w:r>
-              <w:rPr>
-                <w:rFonts w:cstheme="minorHAnsi"/>
-                <w:sz w:val="18"/>
-                <w:szCs w:val="18"/>
-                <w:lang w:val="sk-SK"/>
-              </w:rPr>
-              <w:t xml:space="preserve">dentifikátor hospitalizačného prípadu vygenerovaný zdravotnou poisťovňou, ktorý je pre daný hospitalizačný prípad rovnaký vo </w:t>
-            </w:r>
-            <w:r>
-              <w:rPr>
-                <w:rFonts w:cstheme="minorHAnsi"/>
-                <w:sz w:val="18"/>
-                <w:szCs w:val="18"/>
-                <w:lang w:val="sk-SK"/>
-              </w:rPr>
-              <w:t>všetkých odovzdávaných súboroch. V prípade, že dáta pripravujú nemocnice zo svojich dát, je potrebné aby ho vygenerovali ony.</w:t>
-            </w:r>
           </w:p>
         </w:tc>
       </w:tr>
@@ -7423,7 +4935,7 @@
                 <w:szCs w:val="18"/>
                 <w:lang w:val="sk-SK"/>
               </w:rPr>
-              <w:t>VDG</w:t>
+              <w:t>KOD_VEDL_DIAG</w:t>
             </w:r>
           </w:p>
         </w:tc>
@@ -7504,7 +5016,7 @@
                 <w:sz w:val="18"/>
                 <w:lang w:val="sk-SK"/>
               </w:rPr>
-              <w:t>Kód diagnózy sa udáva bez bodky.</w:t>
+              <w:t>Kód diagnózy sa udáva bez bodky</w:t>
             </w:r>
           </w:p>
         </w:tc>
@@ -7549,16 +5061,8 @@
         <w:rPr>
           <w:lang w:val="sk-SK"/>
         </w:rPr>
-        <w:t>Náz</w:t>
+        <w:t>Názov tabuľky v názve súboru: 05_HP_ZV</w:t>
       </w:r>
-      <w:r>
-        <w:rPr>
-          <w:lang w:val="sk-SK"/>
-        </w:rPr>
-        <w:t>ov tabuľky v názve súboru: 05_VYKON</w:t>
-      </w:r>
-      <w:bookmarkStart w:id="0" w:name="_GoBack"/>
-      <w:bookmarkEnd w:id="0"/>
     </w:p>
     <w:p>
       <w:pPr>
@@ -7759,16 +5263,7 @@
                 <w:szCs w:val="18"/>
                 <w:lang w:val="sk-SK"/>
               </w:rPr>
-              <w:t>ID_HP_</w:t>
-            </w:r>
-            <w:r>
-              <w:rPr>
-                <w:rFonts w:cstheme="minorHAnsi"/>
-                <w:sz w:val="18"/>
-                <w:szCs w:val="18"/>
-                <w:lang w:val="sk-SK"/>
-              </w:rPr>
-              <w:t>ZP</w:t>
+              <w:t>ID_HP_DZP</w:t>
             </w:r>
           </w:p>
         </w:tc>
@@ -7844,33 +5339,6 @@
                 <w:lang w:val="sk-SK"/>
               </w:rPr>
             </w:pPr>
-            <w:r>
-              <w:rPr>
-                <w:rFonts w:cstheme="minorHAnsi"/>
-                <w:sz w:val="18"/>
-                <w:szCs w:val="18"/>
-                <w:lang w:val="sk-SK"/>
-              </w:rPr>
-              <w:t>I</w:t>
-            </w:r>
-            <w:r>
-              <w:rPr>
-                <w:rFonts w:cstheme="minorHAnsi"/>
-                <w:sz w:val="18"/>
-                <w:szCs w:val="18"/>
-                <w:lang w:val="sk-SK"/>
-              </w:rPr>
-              <w:t xml:space="preserve">dentifikátor hospitalizačného prípadu vygenerovaný zdravotnou poisťovňou, ktorý je pre daný hospitalizačný prípad rovnaký vo </w:t>
-            </w:r>
-            <w:r>
-              <w:rPr>
-                <w:rFonts w:cstheme="minorHAnsi"/>
-                <w:sz w:val="18"/>
-                <w:szCs w:val="18"/>
-                <w:lang w:val="sk-SK"/>
-              </w:rPr>
-              <w:t>všetkých odovzdávaných súboroch. V prípade, že dáta pripravujú nemocnice zo svojich dát, je potrebné aby ho vygenerovali ony.</w:t>
-            </w:r>
           </w:p>
         </w:tc>
       </w:tr>
@@ -7995,282 +5463,8 @@
                 <w:sz w:val="18"/>
                 <w:szCs w:val="18"/>
               </w:rPr>
-              <w:t>Kód výkonu sa uvádza bez bodky.</w:t>
-            </w:r>
-          </w:p>
-        </w:tc>
-      </w:tr>
-      <w:tr>
-        <w:tc>
-          <w:tcPr>
-            <w:tcW w:w="150" w:type="pct"/>
-          </w:tcPr>
-          <w:p>
-            <w:pPr>
-              <w:rPr>
-                <w:sz w:val="18"/>
-                <w:lang w:val="sk-SK"/>
-              </w:rPr>
-            </w:pPr>
-            <w:r>
-              <w:rPr>
-                <w:sz w:val="18"/>
-                <w:lang w:val="sk-SK"/>
-              </w:rPr>
-              <w:t>3.</w:t>
-            </w:r>
-          </w:p>
-        </w:tc>
-        <w:tc>
-          <w:tcPr>
-            <w:tcW w:w="1050" w:type="pct"/>
-          </w:tcPr>
-          <w:p>
-            <w:pPr>
-              <w:rPr>
-                <w:rFonts w:cstheme="minorHAnsi"/>
-                <w:sz w:val="18"/>
-                <w:szCs w:val="18"/>
-                <w:lang w:val="sk-SK"/>
-              </w:rPr>
-            </w:pPr>
-            <w:r>
-              <w:rPr>
-                <w:rFonts w:cstheme="minorHAnsi"/>
-                <w:sz w:val="18"/>
-                <w:szCs w:val="18"/>
-                <w:lang w:val="sk-SK"/>
-              </w:rPr>
-              <w:t>VYKON_LOKAL</w:t>
-            </w:r>
-          </w:p>
-        </w:tc>
-        <w:tc>
-          <w:tcPr>
-            <w:tcW w:w="1400" w:type="pct"/>
-          </w:tcPr>
-          <w:p>
-            <w:pPr>
-              <w:pStyle w:val="Default"/>
-              <w:rPr>
-                <w:sz w:val="18"/>
-                <w:szCs w:val="18"/>
-              </w:rPr>
-            </w:pPr>
-            <w:r>
-              <w:rPr>
-                <w:sz w:val="18"/>
-                <w:szCs w:val="18"/>
-              </w:rPr>
-              <w:t>LOKALIZÁCIA ZDRAVOTNÉHO VÝKONU</w:t>
-            </w:r>
-          </w:p>
-        </w:tc>
-        <w:tc>
-          <w:tcPr>
-            <w:tcW w:w="300" w:type="pct"/>
-          </w:tcPr>
-          <w:p>
-            <w:pPr>
-              <w:rPr>
-                <w:sz w:val="18"/>
-                <w:lang w:val="sk-SK"/>
-              </w:rPr>
-            </w:pPr>
-            <w:r>
-              <w:rPr>
-                <w:sz w:val="18"/>
-                <w:lang w:val="sk-SK"/>
-              </w:rPr>
-              <w:t>CHAR</w:t>
-            </w:r>
-          </w:p>
-        </w:tc>
-        <w:tc>
-          <w:tcPr>
-            <w:tcW w:w="500" w:type="pct"/>
-          </w:tcPr>
-          <w:p>
-            <w:pPr>
-              <w:rPr>
-                <w:sz w:val="18"/>
-                <w:lang w:val="sk-SK"/>
-              </w:rPr>
-            </w:pPr>
-            <w:r>
-              <w:rPr>
-                <w:sz w:val="18"/>
-                <w:lang w:val="sk-SK"/>
-              </w:rPr>
-              <w:t>1-1</w:t>
-            </w:r>
-          </w:p>
-        </w:tc>
-        <w:tc>
-          <w:tcPr>
-            <w:tcW w:w="1600" w:type="pct"/>
-          </w:tcPr>
-          <w:p>
-            <w:pPr>
-              <w:pStyle w:val="Default"/>
-              <w:rPr>
-                <w:sz w:val="18"/>
-                <w:szCs w:val="18"/>
-              </w:rPr>
-            </w:pPr>
-            <w:r>
-              <w:rPr>
-                <w:rStyle w:val="FontStyle60"/>
-                <w:rFonts w:asciiTheme="minorHAnsi" w:hAnsiTheme="minorHAnsi" w:cstheme="minorHAnsi"/>
-                <w:sz w:val="18"/>
-                <w:szCs w:val="18"/>
-              </w:rPr>
-              <w:t>Povolené hodnoty</w:t>
-            </w:r>
-            <w:r>
-              <w:rPr>
-                <w:rStyle w:val="FontStyle60"/>
-                <w:rFonts w:asciiTheme="minorHAnsi" w:hAnsiTheme="minorHAnsi" w:cstheme="minorHAnsi"/>
-                <w:sz w:val="18"/>
-                <w:szCs w:val="18"/>
-              </w:rPr>
-              <w:t xml:space="preserve">: </w:t>
-            </w:r>
-            <w:r>
-              <w:rPr>
-                <w:rStyle w:val="FontStyle60"/>
-                <w:rFonts w:asciiTheme="minorHAnsi" w:hAnsiTheme="minorHAnsi" w:cstheme="minorHAnsi"/>
-                <w:sz w:val="18"/>
-                <w:szCs w:val="18"/>
-                <w:lang w:val="en-US"/>
-              </w:rPr>
-              <w:t>(L,P,B,Z)</w:t>
-            </w:r>
-          </w:p>
-        </w:tc>
-      </w:tr>
-      <w:tr>
-        <w:tc>
-          <w:tcPr>
-            <w:tcW w:w="150" w:type="pct"/>
-          </w:tcPr>
-          <w:p>
-            <w:pPr>
-              <w:rPr>
-                <w:sz w:val="18"/>
-                <w:lang w:val="sk-SK"/>
-              </w:rPr>
-            </w:pPr>
-            <w:r>
-              <w:rPr>
-                <w:sz w:val="18"/>
-                <w:lang w:val="sk-SK"/>
-              </w:rPr>
-              <w:t>4.</w:t>
-            </w:r>
-          </w:p>
-        </w:tc>
-        <w:tc>
-          <w:tcPr>
-            <w:tcW w:w="1050" w:type="pct"/>
-          </w:tcPr>
-          <w:p>
-            <w:pPr>
-              <w:rPr>
-                <w:rFonts w:cstheme="minorHAnsi"/>
-                <w:sz w:val="18"/>
-                <w:szCs w:val="18"/>
-                <w:lang w:val="sk-SK"/>
-              </w:rPr>
-            </w:pPr>
-            <w:r>
-              <w:rPr>
-                <w:rFonts w:cstheme="minorHAnsi"/>
-                <w:sz w:val="18"/>
-                <w:szCs w:val="18"/>
-                <w:lang w:val="sk-SK"/>
-              </w:rPr>
-              <w:t>DATUM_VYKON</w:t>
-            </w:r>
-          </w:p>
-        </w:tc>
-        <w:tc>
-          <w:tcPr>
-            <w:tcW w:w="1400" w:type="pct"/>
-          </w:tcPr>
-          <w:p>
-            <w:pPr>
-              <w:pStyle w:val="Default"/>
-              <w:rPr>
-                <w:sz w:val="18"/>
-                <w:szCs w:val="18"/>
-              </w:rPr>
-            </w:pPr>
-            <w:r>
-              <w:rPr>
-                <w:rStyle w:val="FontStyle60"/>
-                <w:rFonts w:asciiTheme="minorHAnsi" w:hAnsiTheme="minorHAnsi" w:cstheme="minorHAnsi"/>
-                <w:sz w:val="18"/>
-                <w:szCs w:val="18"/>
-              </w:rPr>
-              <w:t>DÁTUM ZDRAVOTNÉHO VÝKONU</w:t>
-            </w:r>
-          </w:p>
-        </w:tc>
-        <w:tc>
-          <w:tcPr>
-            <w:tcW w:w="300" w:type="pct"/>
-          </w:tcPr>
-          <w:p>
-            <w:pPr>
-              <w:rPr>
-                <w:sz w:val="18"/>
-                <w:lang w:val="sk-SK"/>
-              </w:rPr>
-            </w:pPr>
-            <w:r>
-              <w:rPr>
-                <w:sz w:val="18"/>
-                <w:lang w:val="sk-SK"/>
-              </w:rPr>
-              <w:t>DATE</w:t>
-            </w:r>
-          </w:p>
-        </w:tc>
-        <w:tc>
-          <w:tcPr>
-            <w:tcW w:w="500" w:type="pct"/>
-          </w:tcPr>
-          <w:p>
-            <w:pPr>
-              <w:rPr>
-                <w:sz w:val="18"/>
-                <w:lang w:val="sk-SK"/>
-              </w:rPr>
-            </w:pPr>
-            <w:r>
-              <w:rPr>
-                <w:sz w:val="18"/>
-                <w:lang w:val="sk-SK"/>
-              </w:rPr>
-              <w:t>YYYY-MM-DD</w:t>
-            </w:r>
-          </w:p>
-        </w:tc>
-        <w:tc>
-          <w:tcPr>
-            <w:tcW w:w="1600" w:type="pct"/>
-          </w:tcPr>
-          <w:p>
-            <w:pPr>
-              <w:pStyle w:val="Default"/>
-              <w:rPr>
-                <w:rStyle w:val="FontStyle60"/>
-                <w:rFonts w:asciiTheme="minorHAnsi" w:hAnsiTheme="minorHAnsi" w:cstheme="minorHAnsi"/>
-                <w:sz w:val="18"/>
-                <w:szCs w:val="18"/>
-              </w:rPr>
-            </w:pPr>
+              <w:t>Kód výkonu sa uvádza bez bodky</w:t>
+            </w:r>
           </w:p>
         </w:tc>
       </w:tr>
@@ -8281,6 +5475,28 @@
           <w:lang w:val="sk-SK"/>
         </w:rPr>
       </w:pPr>
+    </w:p>
+    <w:p>
+      <w:pPr>
+        <w:rPr>
+          <w:lang w:val="sk-SK"/>
+        </w:rPr>
+      </w:pPr>
+    </w:p>
+    <w:p>
+      <w:pPr>
+        <w:rPr>
+          <w:b/>
+          <w:lang w:val="sk-SK"/>
+        </w:rPr>
+      </w:pPr>
+      <w:r>
+        <w:rPr>
+          <w:b/>
+          <w:lang w:val="sk-SK"/>
+        </w:rPr>
+        <w:br w:type="page"/>
+      </w:r>
     </w:p>
     <w:p>
       <w:pPr>
@@ -8308,19 +5524,7 @@
         <w:rPr>
           <w:lang w:val="sk-SK"/>
         </w:rPr>
-        <w:t xml:space="preserve">Názov tabuľky v názve </w:t>
-      </w:r>
-      <w:r>
-        <w:rPr>
-          <w:lang w:val="sk-SK"/>
-        </w:rPr>
-        <w:t>súboru: 09</w:t>
-      </w:r>
-      <w:r>
-        <w:rPr>
-          <w:lang w:val="sk-SK"/>
-        </w:rPr>
-        <w:t>_POISTENCI</w:t>
+        <w:t>Názov tabuľky v názve súboru: 09_UZS_POISTENCI</w:t>
       </w:r>
     </w:p>
     <w:p>
@@ -8552,16 +5756,7 @@
                 <w:szCs w:val="18"/>
                 <w:lang w:val="sk-SK"/>
               </w:rPr>
-              <w:t>BIC</w:t>
-            </w:r>
-            <w:r>
-              <w:rPr>
-                <w:rFonts w:cstheme="minorHAnsi"/>
-                <w:sz w:val="18"/>
-                <w:szCs w:val="18"/>
-                <w:lang w:val="sk-SK"/>
-              </w:rPr>
-              <w:t>_POI</w:t>
+              <w:t>ID_POI</w:t>
             </w:r>
           </w:p>
         </w:tc>
@@ -8647,51 +5842,6 @@
                 <w:lang w:val="sk-SK"/>
               </w:rPr>
             </w:pPr>
-            <w:r>
-              <w:rPr>
-                <w:rFonts w:cstheme="minorHAnsi"/>
-                <w:sz w:val="18"/>
-                <w:szCs w:val="18"/>
-                <w:lang w:val="sk-SK"/>
-              </w:rPr>
-              <w:t>B</w:t>
-            </w:r>
-            <w:r>
-              <w:rPr>
-                <w:rFonts w:cstheme="minorHAnsi"/>
-                <w:sz w:val="18"/>
-                <w:szCs w:val="18"/>
-                <w:lang w:val="sk-SK"/>
-              </w:rPr>
-              <w:t>ezvýznamový identifikátor poistenca vygenerovaný ZP, ktorý je pre poistenca rovnaký vo všetkých odovzdávaných súboroch</w:t>
-            </w:r>
-            <w:r>
-              <w:rPr>
-                <w:rFonts w:cstheme="minorHAnsi"/>
-                <w:sz w:val="18"/>
-                <w:szCs w:val="18"/>
-                <w:lang w:val="sk-SK"/>
-              </w:rPr>
-              <w:t>.</w:t>
-            </w:r>
-            <w:r>
-              <w:rPr>
-                <w:rFonts w:cstheme="minorHAnsi"/>
-                <w:sz w:val="18"/>
-                <w:szCs w:val="18"/>
-                <w:lang w:val="sk-SK"/>
-              </w:rPr>
-              <w:t xml:space="preserve"> </w:t>
-            </w:r>
-            <w:r>
-              <w:rPr>
-                <w:rFonts w:cstheme="minorHAnsi"/>
-                <w:sz w:val="18"/>
-                <w:szCs w:val="18"/>
-                <w:lang w:val="sk-SK"/>
-              </w:rPr>
-              <w:t>V prípade, že dáta pripravujú nemocnice zo svojich dát, je potrebné aby ho vygenerovali ony.</w:t>
-            </w:r>
           </w:p>
         </w:tc>
       </w:tr>
@@ -8826,24 +5976,6 @@
                 <w:lang w:val="sk-SK"/>
               </w:rPr>
             </w:pPr>
-            <w:r>
-              <w:rPr>
-                <w:rFonts w:cstheme="minorHAnsi"/>
-                <w:sz w:val="18"/>
-                <w:szCs w:val="18"/>
-                <w:lang w:val="sk-SK"/>
-              </w:rPr>
-              <w:t>Dátum narodenia poistenca</w:t>
-            </w:r>
-            <w:r>
-              <w:rPr>
-                <w:rFonts w:cstheme="minorHAnsi"/>
-                <w:sz w:val="18"/>
-                <w:szCs w:val="18"/>
-                <w:lang w:val="sk-SK"/>
-              </w:rPr>
-              <w:t>.</w:t>
-            </w:r>
           </w:p>
         </w:tc>
       </w:tr>
@@ -11730,17 +8862,6 @@
       <w:lang w:val="sk-SK"/>
     </w:rPr>
   </w:style>
-  <w:style w:type="character" w:customStyle="1" w:styleId="FontStyle60">
-    <w:name w:val="Font Style60"/>
-    <w:basedOn w:val="DefaultParagraphFont"/>
-    <w:uiPriority w:val="99"/>
-    <w:rsid w:val="006035F0"/>
-    <w:rPr>
-      <w:rFonts w:ascii="Georgia" w:hAnsi="Georgia" w:cs="Georgia"/>
-      <w:sz w:val="20"/>
-      <w:szCs w:val="20"/>
-    </w:rPr>
-  </w:style>
 </w:styles>
 </file>
 
@@ -12017,15 +9138,6 @@
 </file>
 
 <file path=customXml/item2.xml><?xml version="1.0" encoding="utf-8"?>
-<?mso-contentType ?>
-<FormTemplates xmlns="http://schemas.microsoft.com/sharepoint/v3/contenttype/forms">
-  <Display>DocumentLibraryForm</Display>
-  <Edit>DocumentLibraryForm</Edit>
-  <New>DocumentLibraryForm</New>
-</FormTemplates>
-</file>
-
-<file path=customXml/item3.xml><?xml version="1.0" encoding="utf-8"?>
 <ct:contentTypeSchema xmlns:ct="http://schemas.microsoft.com/office/2006/metadata/contentType" xmlns:ma="http://schemas.microsoft.com/office/2006/metadata/properties/metaAttributes" ct:_="" ma:_="" ma:contentTypeName="Dokument" ma:contentTypeID="0x0101006E54E1FCEBA93549AF9D0C94F315E52B" ma:contentTypeVersion="12" ma:contentTypeDescription="Umožňuje vytvoriť nový dokument." ma:contentTypeScope="" ma:versionID="bc42bfcea3d734933ccc97884c9ecd06">
   <xsd:schema xmlns:xsd="http://www.w3.org/2001/XMLSchema" xmlns:xs="http://www.w3.org/2001/XMLSchema" xmlns:p="http://schemas.microsoft.com/office/2006/metadata/properties" xmlns:ns2="856c868e-d386-4b40-a6b9-c2d94f442fd3" xmlns:ns3="3a0606dd-bf36-4def-9284-cd3cc8bb8967" targetNamespace="http://schemas.microsoft.com/office/2006/metadata/properties" ma:root="true" ma:fieldsID="92629ad8e356528a61f6321a2ae7b682" ns2:_="" ns3:_="">
     <xsd:import namespace="856c868e-d386-4b40-a6b9-c2d94f442fd3"/>
@@ -12242,6 +9354,15 @@
 </ct:contentTypeSchema>
 </file>
 
+<file path=customXml/item3.xml><?xml version="1.0" encoding="utf-8"?>
+<?mso-contentType ?>
+<FormTemplates xmlns="http://schemas.microsoft.com/sharepoint/v3/contenttype/forms">
+  <Display>DocumentLibraryForm</Display>
+  <Edit>DocumentLibraryForm</Edit>
+  <New>DocumentLibraryForm</New>
+</FormTemplates>
+</file>
+
 <file path=customXml/itemProps1.xml><?xml version="1.0" encoding="utf-8"?>
 <ds:datastoreItem xmlns:ds="http://schemas.openxmlformats.org/officeDocument/2006/customXml" ds:itemID="{7FBDB1CC-CEFB-4E46-8174-1F0AA0D30B24}">
   <ds:schemaRefs>
@@ -12254,14 +9375,6 @@
 </file>
 
 <file path=customXml/itemProps2.xml><?xml version="1.0" encoding="utf-8"?>
-<ds:datastoreItem xmlns:ds="http://schemas.openxmlformats.org/officeDocument/2006/customXml" ds:itemID="{66ADDCD3-E3E9-430E-AA59-34E8673AC25F}">
-  <ds:schemaRefs>
-    <ds:schemaRef ds:uri="http://schemas.microsoft.com/sharepoint/v3/contenttype/forms"/>
-  </ds:schemaRefs>
-</ds:datastoreItem>
-</file>
-
-<file path=customXml/itemProps3.xml><?xml version="1.0" encoding="utf-8"?>
 <ds:datastoreItem xmlns:ds="http://schemas.openxmlformats.org/officeDocument/2006/customXml" ds:itemID="{07EDCA83-D266-4919-81D8-C90341FD4FDA}">
   <ds:schemaRefs>
     <ds:schemaRef ds:uri="http://schemas.microsoft.com/office/2006/metadata/contentType"/>
@@ -12278,4 +9391,12 @@
     <ds:schemaRef ds:uri="http://schemas.microsoft.com/internal/obd"/>
   </ds:schemaRefs>
 </ds:datastoreItem>
+</file>
+
+<file path=customXml/itemProps3.xml><?xml version="1.0" encoding="utf-8"?>
+<ds:datastoreItem xmlns:ds="http://schemas.openxmlformats.org/officeDocument/2006/customXml" ds:itemID="{66ADDCD3-E3E9-430E-AA59-34E8673AC25F}">
+  <ds:schemaRefs>
+    <ds:schemaRef ds:uri="http://schemas.microsoft.com/sharepoint/v3/contenttype/forms"/>
+  </ds:schemaRefs>
+</ds:datastoreItem>
 </file>
</xml_diff>

<commit_message>
Spravny popis datovych suborov a update pre popis algoritmu
</commit_message>
<xml_diff>
--- a/Data_ZP/Popis_datovych_suborov.docx
+++ b/Data_ZP/Popis_datovych_suborov.docx
@@ -252,13 +252,13 @@
         <w:rPr>
           <w:lang w:val="sk-SK"/>
         </w:rPr>
-        <w:t>Názov tabuľky v názve súboru: 01_UZS_JZS</w:t>
+        <w:t>Názov tabuľky v názve súboru: 01_UZS</w:t>
       </w:r>
       <w:r>
         <w:rPr>
           <w:lang w:val="sk-SK"/>
         </w:rPr>
-        <w:t>_UDAJE</w:t>
+        <w:t>_JZS</w:t>
       </w:r>
     </w:p>
     <w:p>
@@ -529,7 +529,7 @@
                 <w:szCs w:val="18"/>
                 <w:lang w:val="sk-SK"/>
               </w:rPr>
-              <w:t>ID_POI_ZP</w:t>
+              <w:t>BIC_POI</w:t>
             </w:r>
           </w:p>
         </w:tc>
@@ -637,25 +637,219 @@
                 <w:szCs w:val="18"/>
                 <w:lang w:val="sk-SK"/>
               </w:rPr>
-              <w:t>bezvýznamový identifikátor poistenca</w:t>
-            </w:r>
-            <w:r>
-              <w:rPr>
-                <w:rFonts w:cstheme="minorHAnsi"/>
-                <w:sz w:val="18"/>
-                <w:szCs w:val="18"/>
-                <w:lang w:val="sk-SK"/>
-              </w:rPr>
-              <w:t xml:space="preserve"> vegenerovaný zdravotnou poisťovňou</w:t>
-            </w:r>
-            <w:r>
-              <w:rPr>
-                <w:rFonts w:cstheme="minorHAnsi"/>
-                <w:sz w:val="18"/>
-                <w:szCs w:val="18"/>
-                <w:lang w:val="sk-SK"/>
-              </w:rPr>
-              <w:t xml:space="preserve">, ktorý je pre poistenca rovnaký vo všetkých odovzdávaných súboroch </w:t>
+              <w:t>B</w:t>
+            </w:r>
+            <w:r>
+              <w:rPr>
+                <w:rFonts w:cstheme="minorHAnsi"/>
+                <w:sz w:val="18"/>
+                <w:szCs w:val="18"/>
+                <w:lang w:val="sk-SK"/>
+              </w:rPr>
+              <w:t>ezvýznamový identifikátor poistenca vygenerovaný ZP, ktorý je pre poistenca rovnaký vo všetkých odovzdávaných súboroch</w:t>
+            </w:r>
+            <w:r>
+              <w:rPr>
+                <w:rFonts w:cstheme="minorHAnsi"/>
+                <w:sz w:val="18"/>
+                <w:szCs w:val="18"/>
+                <w:lang w:val="sk-SK"/>
+              </w:rPr>
+              <w:t>.</w:t>
+            </w:r>
+            <w:r>
+              <w:rPr>
+                <w:rFonts w:cstheme="minorHAnsi"/>
+                <w:sz w:val="18"/>
+                <w:szCs w:val="18"/>
+                <w:lang w:val="sk-SK"/>
+              </w:rPr>
+              <w:t xml:space="preserve"> </w:t>
+            </w:r>
+            <w:r>
+              <w:rPr>
+                <w:rFonts w:cstheme="minorHAnsi"/>
+                <w:sz w:val="18"/>
+                <w:szCs w:val="18"/>
+                <w:lang w:val="sk-SK"/>
+              </w:rPr>
+              <w:t>V prípade, že dáta pripravujú nemocnice zo svojich dát, je potrebné aby ho vygenerovali ony.</w:t>
+            </w:r>
+          </w:p>
+        </w:tc>
+      </w:tr>
+      <w:tr>
+        <w:trPr>
+          <w:trHeight w:val="310"/>
+        </w:trPr>
+        <w:tc>
+          <w:tcPr>
+            <w:tcW w:w="139" w:type="pct"/>
+          </w:tcPr>
+          <w:p>
+            <w:pPr>
+              <w:autoSpaceDE w:val="0"/>
+              <w:autoSpaceDN w:val="0"/>
+              <w:adjustRightInd w:val="0"/>
+              <w:rPr>
+                <w:rFonts w:cstheme="minorHAnsi"/>
+                <w:sz w:val="18"/>
+                <w:szCs w:val="18"/>
+                <w:lang w:val="sk-SK"/>
+              </w:rPr>
+            </w:pPr>
+            <w:r>
+              <w:rPr>
+                <w:rFonts w:cstheme="minorHAnsi"/>
+                <w:sz w:val="18"/>
+                <w:szCs w:val="18"/>
+                <w:lang w:val="sk-SK"/>
+              </w:rPr>
+              <w:t>2.</w:t>
+            </w:r>
+          </w:p>
+        </w:tc>
+        <w:tc>
+          <w:tcPr>
+            <w:tcW w:w="1052" w:type="pct"/>
+          </w:tcPr>
+          <w:p>
+            <w:pPr>
+              <w:autoSpaceDE w:val="0"/>
+              <w:autoSpaceDN w:val="0"/>
+              <w:adjustRightInd w:val="0"/>
+              <w:rPr>
+                <w:rFonts w:cstheme="minorHAnsi"/>
+                <w:sz w:val="18"/>
+                <w:szCs w:val="18"/>
+                <w:lang w:val="sk-SK"/>
+              </w:rPr>
+            </w:pPr>
+            <w:r>
+              <w:rPr>
+                <w:rFonts w:cstheme="minorHAnsi"/>
+                <w:sz w:val="18"/>
+                <w:szCs w:val="18"/>
+                <w:lang w:val="sk-SK"/>
+              </w:rPr>
+              <w:t>ROK_MESIAC</w:t>
+            </w:r>
+          </w:p>
+        </w:tc>
+        <w:tc>
+          <w:tcPr>
+            <w:tcW w:w="1403" w:type="pct"/>
+          </w:tcPr>
+          <w:p>
+            <w:pPr>
+              <w:autoSpaceDE w:val="0"/>
+              <w:autoSpaceDN w:val="0"/>
+              <w:adjustRightInd w:val="0"/>
+              <w:rPr>
+                <w:rFonts w:cstheme="minorHAnsi"/>
+                <w:sz w:val="18"/>
+                <w:szCs w:val="18"/>
+                <w:lang w:val="sk-SK"/>
+              </w:rPr>
+            </w:pPr>
+            <w:r>
+              <w:rPr>
+                <w:rFonts w:cstheme="minorHAnsi"/>
+                <w:sz w:val="18"/>
+                <w:szCs w:val="18"/>
+                <w:lang w:val="sk-SK"/>
+              </w:rPr>
+              <w:t>OBDOBIE</w:t>
+            </w:r>
+          </w:p>
+        </w:tc>
+        <w:tc>
+          <w:tcPr>
+            <w:tcW w:w="301" w:type="pct"/>
+          </w:tcPr>
+          <w:p>
+            <w:pPr>
+              <w:autoSpaceDE w:val="0"/>
+              <w:autoSpaceDN w:val="0"/>
+              <w:adjustRightInd w:val="0"/>
+              <w:rPr>
+                <w:rFonts w:cstheme="minorHAnsi"/>
+                <w:sz w:val="18"/>
+                <w:szCs w:val="18"/>
+                <w:lang w:val="sk-SK"/>
+              </w:rPr>
+            </w:pPr>
+            <w:r>
+              <w:rPr>
+                <w:rFonts w:cstheme="minorHAnsi"/>
+                <w:sz w:val="18"/>
+                <w:szCs w:val="18"/>
+                <w:lang w:val="sk-SK"/>
+              </w:rPr>
+              <w:t>DATE</w:t>
+            </w:r>
+          </w:p>
+        </w:tc>
+        <w:tc>
+          <w:tcPr>
+            <w:tcW w:w="501" w:type="pct"/>
+          </w:tcPr>
+          <w:p>
+            <w:pPr>
+              <w:autoSpaceDE w:val="0"/>
+              <w:autoSpaceDN w:val="0"/>
+              <w:adjustRightInd w:val="0"/>
+              <w:rPr>
+                <w:rFonts w:cstheme="minorHAnsi"/>
+                <w:sz w:val="18"/>
+                <w:szCs w:val="18"/>
+                <w:lang w:val="sk-SK"/>
+              </w:rPr>
+            </w:pPr>
+            <w:r>
+              <w:rPr>
+                <w:rFonts w:cstheme="minorHAnsi"/>
+                <w:sz w:val="18"/>
+                <w:szCs w:val="18"/>
+                <w:lang w:val="sk-SK"/>
+              </w:rPr>
+              <w:t>YYYY-MM</w:t>
+            </w:r>
+          </w:p>
+        </w:tc>
+        <w:tc>
+          <w:tcPr>
+            <w:tcW w:w="1604" w:type="pct"/>
+          </w:tcPr>
+          <w:p>
+            <w:pPr>
+              <w:autoSpaceDE w:val="0"/>
+              <w:autoSpaceDN w:val="0"/>
+              <w:adjustRightInd w:val="0"/>
+              <w:rPr>
+                <w:rFonts w:cstheme="minorHAnsi"/>
+                <w:sz w:val="18"/>
+                <w:szCs w:val="18"/>
+                <w:lang w:val="sk-SK"/>
+              </w:rPr>
+            </w:pPr>
+            <w:r>
+              <w:rPr>
+                <w:rFonts w:cstheme="minorHAnsi"/>
+                <w:sz w:val="18"/>
+                <w:szCs w:val="18"/>
+                <w:lang w:val="sk-SK"/>
+              </w:rPr>
+              <w:t>Rok a mesiac, v ktorom bola poskytnutá zdravotná starostlivosť</w:t>
+            </w:r>
+            <w:r>
+              <w:rPr>
+                <w:rFonts w:cstheme="minorHAnsi"/>
+                <w:sz w:val="18"/>
+                <w:szCs w:val="18"/>
+                <w:lang w:val="sk-SK"/>
+              </w:rPr>
+              <w:t>.</w:t>
             </w:r>
           </w:p>
         </w:tc>
@@ -687,7 +881,7 @@
                 <w:szCs w:val="18"/>
                 <w:lang w:val="sk-SK"/>
               </w:rPr>
-              <w:t>2.</w:t>
+              <w:t>3.</w:t>
             </w:r>
           </w:p>
         </w:tc>
@@ -714,7 +908,7 @@
                 <w:szCs w:val="18"/>
                 <w:lang w:val="sk-SK"/>
               </w:rPr>
-              <w:t>KOD_ODD</w:t>
+              <w:t>PZS_12</w:t>
             </w:r>
           </w:p>
         </w:tc>
@@ -822,7 +1016,16 @@
                 <w:szCs w:val="18"/>
                 <w:lang w:val="sk-SK"/>
               </w:rPr>
-              <w:t xml:space="preserve">Kód poskytovateľa, ktorý poskytol príslušnú zdravotnú starostlivosť, v tvare: P99999SPPYZZ, kde P99999 je identifikátor PZS, SPP je odbornosť útvaru, Y je druh špecializovaného útvaru, ZZ je poradové číslo útvaru k príslušnej odbornosti. </w:t>
+              <w:t>Kód poskytovateľa, ktorý poskytol príslušnú zdravotnú starostlivosť, v tvare: P99999SPPYZZ, kde P99999 je identifikátor PZS, SPP je odbornosť útvaru, Y je druh špecializovaného útvaru, ZZ je poradové číslo ú</w:t>
+            </w:r>
+            <w:r>
+              <w:rPr>
+                <w:rFonts w:cstheme="minorHAnsi"/>
+                <w:sz w:val="18"/>
+                <w:szCs w:val="18"/>
+                <w:lang w:val="sk-SK"/>
+              </w:rPr>
+              <w:t>tvaru k príslušnej odbornosti.</w:t>
             </w:r>
           </w:p>
         </w:tc>
@@ -854,7 +1057,7 @@
                 <w:szCs w:val="18"/>
                 <w:lang w:val="sk-SK"/>
               </w:rPr>
-              <w:t>3.</w:t>
+              <w:t>4.</w:t>
             </w:r>
           </w:p>
         </w:tc>
@@ -881,7 +1084,16 @@
                 <w:szCs w:val="18"/>
                 <w:lang w:val="sk-SK"/>
               </w:rPr>
-              <w:t>ID_HOSP_ZP</w:t>
+              <w:t>ID_H</w:t>
+            </w:r>
+            <w:r>
+              <w:rPr>
+                <w:rFonts w:cstheme="minorHAnsi"/>
+                <w:sz w:val="18"/>
+                <w:szCs w:val="18"/>
+                <w:lang w:val="sk-SK"/>
+              </w:rPr>
+              <w:t>P_ZP</w:t>
             </w:r>
           </w:p>
         </w:tc>
@@ -989,7 +1201,210 @@
                 <w:szCs w:val="18"/>
                 <w:lang w:val="sk-SK"/>
               </w:rPr>
-              <w:t xml:space="preserve">identifikátor hospitalizačného prípadu vygenerovaný zdravotnou poisťovňou, ktorý je pre daný hospitalizačný prípad rovnaký vo všetkých odovzdávaných súboroch </w:t>
+              <w:t>I</w:t>
+            </w:r>
+            <w:r>
+              <w:rPr>
+                <w:rFonts w:cstheme="minorHAnsi"/>
+                <w:sz w:val="18"/>
+                <w:szCs w:val="18"/>
+                <w:lang w:val="sk-SK"/>
+              </w:rPr>
+              <w:t xml:space="preserve">dentifikátor hospitalizačného prípadu vygenerovaný zdravotnou poisťovňou, ktorý je pre daný hospitalizačný prípad rovnaký vo </w:t>
+            </w:r>
+            <w:r>
+              <w:rPr>
+                <w:rFonts w:cstheme="minorHAnsi"/>
+                <w:sz w:val="18"/>
+                <w:szCs w:val="18"/>
+                <w:lang w:val="sk-SK"/>
+              </w:rPr>
+              <w:t xml:space="preserve">všetkých odovzdávaných súboroch. V prípade, že dáta pripravujú nemocnice zo svojich dát, je potrebné </w:t>
+            </w:r>
+            <w:r>
+              <w:rPr>
+                <w:rFonts w:cstheme="minorHAnsi"/>
+                <w:sz w:val="18"/>
+                <w:szCs w:val="18"/>
+                <w:lang w:val="sk-SK"/>
+              </w:rPr>
+              <w:t>aby ho vygenerovali ony.</w:t>
+            </w:r>
+          </w:p>
+        </w:tc>
+      </w:tr>
+      <w:tr>
+        <w:trPr>
+          <w:trHeight w:val="420"/>
+        </w:trPr>
+        <w:tc>
+          <w:tcPr>
+            <w:tcW w:w="139" w:type="pct"/>
+          </w:tcPr>
+          <w:p>
+            <w:pPr>
+              <w:autoSpaceDE w:val="0"/>
+              <w:autoSpaceDN w:val="0"/>
+              <w:adjustRightInd w:val="0"/>
+              <w:rPr>
+                <w:rFonts w:cstheme="minorHAnsi"/>
+                <w:sz w:val="18"/>
+                <w:szCs w:val="18"/>
+                <w:lang w:val="sk-SK"/>
+              </w:rPr>
+            </w:pPr>
+            <w:r>
+              <w:rPr>
+                <w:rFonts w:cstheme="minorHAnsi"/>
+                <w:sz w:val="18"/>
+                <w:szCs w:val="18"/>
+                <w:lang w:val="sk-SK"/>
+              </w:rPr>
+              <w:t>5.</w:t>
+            </w:r>
+          </w:p>
+        </w:tc>
+        <w:tc>
+          <w:tcPr>
+            <w:tcW w:w="1052" w:type="pct"/>
+          </w:tcPr>
+          <w:p>
+            <w:pPr>
+              <w:autoSpaceDE w:val="0"/>
+              <w:autoSpaceDN w:val="0"/>
+              <w:adjustRightInd w:val="0"/>
+              <w:rPr>
+                <w:rFonts w:cstheme="minorHAnsi"/>
+                <w:sz w:val="18"/>
+                <w:szCs w:val="18"/>
+                <w:lang w:val="sk-SK"/>
+              </w:rPr>
+            </w:pPr>
+            <w:r>
+              <w:rPr>
+                <w:rFonts w:cstheme="minorHAnsi"/>
+                <w:sz w:val="18"/>
+                <w:szCs w:val="18"/>
+                <w:lang w:val="sk-SK"/>
+              </w:rPr>
+              <w:t>NOVORODENEC</w:t>
+            </w:r>
+          </w:p>
+        </w:tc>
+        <w:tc>
+          <w:tcPr>
+            <w:tcW w:w="1403" w:type="pct"/>
+          </w:tcPr>
+          <w:p>
+            <w:pPr>
+              <w:autoSpaceDE w:val="0"/>
+              <w:autoSpaceDN w:val="0"/>
+              <w:adjustRightInd w:val="0"/>
+              <w:rPr>
+                <w:rFonts w:cstheme="minorHAnsi"/>
+                <w:sz w:val="18"/>
+                <w:szCs w:val="18"/>
+                <w:lang w:val="sk-SK"/>
+              </w:rPr>
+            </w:pPr>
+            <w:r>
+              <w:rPr>
+                <w:rFonts w:cstheme="minorHAnsi"/>
+                <w:sz w:val="18"/>
+                <w:szCs w:val="18"/>
+                <w:lang w:val="sk-SK"/>
+              </w:rPr>
+              <w:t>NOVORODENEC</w:t>
+            </w:r>
+          </w:p>
+        </w:tc>
+        <w:tc>
+          <w:tcPr>
+            <w:tcW w:w="301" w:type="pct"/>
+          </w:tcPr>
+          <w:p>
+            <w:pPr>
+              <w:autoSpaceDE w:val="0"/>
+              <w:autoSpaceDN w:val="0"/>
+              <w:adjustRightInd w:val="0"/>
+              <w:rPr>
+                <w:rFonts w:cstheme="minorHAnsi"/>
+                <w:sz w:val="18"/>
+                <w:szCs w:val="18"/>
+                <w:lang w:val="sk-SK"/>
+              </w:rPr>
+            </w:pPr>
+            <w:r>
+              <w:rPr>
+                <w:rFonts w:cstheme="minorHAnsi"/>
+                <w:sz w:val="18"/>
+                <w:szCs w:val="18"/>
+                <w:lang w:val="sk-SK"/>
+              </w:rPr>
+              <w:t>CHAR</w:t>
+            </w:r>
+          </w:p>
+        </w:tc>
+        <w:tc>
+          <w:tcPr>
+            <w:tcW w:w="501" w:type="pct"/>
+          </w:tcPr>
+          <w:p>
+            <w:pPr>
+              <w:autoSpaceDE w:val="0"/>
+              <w:autoSpaceDN w:val="0"/>
+              <w:adjustRightInd w:val="0"/>
+              <w:rPr>
+                <w:rFonts w:cstheme="minorHAnsi"/>
+                <w:sz w:val="18"/>
+                <w:szCs w:val="18"/>
+                <w:lang w:val="sk-SK"/>
+              </w:rPr>
+            </w:pPr>
+            <w:r>
+              <w:rPr>
+                <w:rFonts w:cstheme="minorHAnsi"/>
+                <w:sz w:val="18"/>
+                <w:szCs w:val="18"/>
+                <w:lang w:val="sk-SK"/>
+              </w:rPr>
+              <w:t>3-3</w:t>
+            </w:r>
+          </w:p>
+        </w:tc>
+        <w:tc>
+          <w:tcPr>
+            <w:tcW w:w="1604" w:type="pct"/>
+          </w:tcPr>
+          <w:p>
+            <w:pPr>
+              <w:autoSpaceDE w:val="0"/>
+              <w:autoSpaceDN w:val="0"/>
+              <w:adjustRightInd w:val="0"/>
+              <w:rPr>
+                <w:rFonts w:cstheme="minorHAnsi"/>
+                <w:sz w:val="18"/>
+                <w:szCs w:val="18"/>
+                <w:lang w:val="sk-SK"/>
+              </w:rPr>
+            </w:pPr>
+            <w:r>
+              <w:rPr>
+                <w:rFonts w:cstheme="minorHAnsi"/>
+                <w:sz w:val="18"/>
+                <w:szCs w:val="18"/>
+                <w:lang w:val="sk-SK"/>
+              </w:rPr>
+              <w:t>Identifikácia novorodencov, obsah zodpovedá položke 10 z dátového rozhrania 274n</w:t>
+            </w:r>
+            <w:r>
+              <w:rPr>
+                <w:rFonts w:cstheme="minorHAnsi"/>
+                <w:sz w:val="18"/>
+                <w:szCs w:val="18"/>
+                <w:lang w:val="sk-SK"/>
+              </w:rPr>
+              <w:t>.</w:t>
             </w:r>
           </w:p>
         </w:tc>
@@ -1021,7 +1436,7 @@
                 <w:szCs w:val="18"/>
                 <w:lang w:val="sk-SK"/>
               </w:rPr>
-              <w:t>4.</w:t>
+              <w:t>6.</w:t>
             </w:r>
           </w:p>
         </w:tc>
@@ -1048,7 +1463,34 @@
                 <w:szCs w:val="18"/>
                 <w:lang w:val="sk-SK"/>
               </w:rPr>
-              <w:t>DAT_PRIJ</w:t>
+              <w:t>DAT</w:t>
+            </w:r>
+            <w:r>
+              <w:rPr>
+                <w:rFonts w:cstheme="minorHAnsi"/>
+                <w:sz w:val="18"/>
+                <w:szCs w:val="18"/>
+                <w:lang w:val="sk-SK"/>
+              </w:rPr>
+              <w:t>UM</w:t>
+            </w:r>
+            <w:r>
+              <w:rPr>
+                <w:rFonts w:cstheme="minorHAnsi"/>
+                <w:sz w:val="18"/>
+                <w:szCs w:val="18"/>
+                <w:lang w:val="sk-SK"/>
+              </w:rPr>
+              <w:t>_</w:t>
+            </w:r>
+            <w:r>
+              <w:rPr>
+                <w:rFonts w:cstheme="minorHAnsi"/>
+                <w:sz w:val="18"/>
+                <w:szCs w:val="18"/>
+                <w:lang w:val="sk-SK"/>
+              </w:rPr>
+              <w:t>OD</w:t>
             </w:r>
           </w:p>
         </w:tc>
@@ -1165,7 +1607,25 @@
                 <w:szCs w:val="18"/>
                 <w:lang w:val="sk-SK"/>
               </w:rPr>
-              <w:t xml:space="preserve">uvádza sa dátum prijatia na hospitalizáciu alebo dátum poskytnutia jednodňovej starostlivosti; v prípade, ak ide o pokračovanie zdravotnej starostlivosti z predchádzajúceho mesiaca, položka sa nevyplní; obsah zodpovedá položke 28 z dátového rozhrania 274n </w:t>
+              <w:t>U</w:t>
+            </w:r>
+            <w:r>
+              <w:rPr>
+                <w:rFonts w:cstheme="minorHAnsi"/>
+                <w:sz w:val="18"/>
+                <w:szCs w:val="18"/>
+                <w:lang w:val="sk-SK"/>
+              </w:rPr>
+              <w:t>vádza sa dátum prijatia na hospitalizáciu alebo dátum poskytnutia jednodňovej starostlivosti; v prípade, ak ide o pokračovanie zdravotnej starostlivosti z predchádzajúceho mesiaca, položka sa nevyplní; obsah zodpovedá položke 28 z dátové</w:t>
+            </w:r>
+            <w:r>
+              <w:rPr>
+                <w:rFonts w:cstheme="minorHAnsi"/>
+                <w:sz w:val="18"/>
+                <w:szCs w:val="18"/>
+                <w:lang w:val="sk-SK"/>
+              </w:rPr>
+              <w:t>ho rozhrania 274n.</w:t>
             </w:r>
           </w:p>
         </w:tc>
@@ -1197,7 +1657,7 @@
                 <w:szCs w:val="18"/>
                 <w:lang w:val="sk-SK"/>
               </w:rPr>
-              <w:t>5.</w:t>
+              <w:t>7.</w:t>
             </w:r>
           </w:p>
         </w:tc>
@@ -1224,7 +1684,34 @@
                 <w:szCs w:val="18"/>
                 <w:lang w:val="sk-SK"/>
               </w:rPr>
-              <w:t>DAT_PREP</w:t>
+              <w:t>DAT</w:t>
+            </w:r>
+            <w:r>
+              <w:rPr>
+                <w:rFonts w:cstheme="minorHAnsi"/>
+                <w:sz w:val="18"/>
+                <w:szCs w:val="18"/>
+                <w:lang w:val="sk-SK"/>
+              </w:rPr>
+              <w:t>UM</w:t>
+            </w:r>
+            <w:r>
+              <w:rPr>
+                <w:rFonts w:cstheme="minorHAnsi"/>
+                <w:sz w:val="18"/>
+                <w:szCs w:val="18"/>
+                <w:lang w:val="sk-SK"/>
+              </w:rPr>
+              <w:t>_</w:t>
+            </w:r>
+            <w:r>
+              <w:rPr>
+                <w:rFonts w:cstheme="minorHAnsi"/>
+                <w:sz w:val="18"/>
+                <w:szCs w:val="18"/>
+                <w:lang w:val="sk-SK"/>
+              </w:rPr>
+              <w:t>DO</w:t>
             </w:r>
           </w:p>
         </w:tc>
@@ -1341,7 +1828,25 @@
                 <w:szCs w:val="18"/>
                 <w:lang w:val="sk-SK"/>
               </w:rPr>
-              <w:t xml:space="preserve">uvádza sa dátum prepustenia z oddelenia; v prípade, ak poskytovanie zdravotnej starostlivosti pokračuje v nasledujúcom mesiaci alebo ide o poskytnutie starostlivosti v rovnaký deň, položka sa nevyplní; obsah zodpovedá položke 29 z dátového rozhrania 274n </w:t>
+              <w:t>U</w:t>
+            </w:r>
+            <w:r>
+              <w:rPr>
+                <w:rFonts w:cstheme="minorHAnsi"/>
+                <w:sz w:val="18"/>
+                <w:szCs w:val="18"/>
+                <w:lang w:val="sk-SK"/>
+              </w:rPr>
+              <w:t>vádza sa dátum prepustenia z oddelenia; v prípade, ak poskytovanie zdravotnej starostlivosti pokračuje v nasledujúcom mesiaci alebo ide o poskytnutie starostlivosti v rovnaký deň, položka sa nevyplní; obsah zodpovedá polož</w:t>
+            </w:r>
+            <w:r>
+              <w:rPr>
+                <w:rFonts w:cstheme="minorHAnsi"/>
+                <w:sz w:val="18"/>
+                <w:szCs w:val="18"/>
+                <w:lang w:val="sk-SK"/>
+              </w:rPr>
+              <w:t>ke 29 z dátového rozhrania 274n.</w:t>
             </w:r>
           </w:p>
         </w:tc>
@@ -1373,7 +1878,7 @@
                 <w:szCs w:val="18"/>
                 <w:lang w:val="sk-SK"/>
               </w:rPr>
-              <w:t>6.</w:t>
+              <w:t>8.</w:t>
             </w:r>
           </w:p>
         </w:tc>
@@ -1508,7 +2013,16 @@
                 <w:szCs w:val="18"/>
                 <w:lang w:val="sk-SK"/>
               </w:rPr>
-              <w:t xml:space="preserve">MKCH-10 Kód diagnózy reportovaný poskytovateľom zdravotnej starostlivosti pri prijatí do zdravotníckeho zariadenia; kód sa uvádza bez bodky; obsah zodpovedá položke 4 z dátového rozhrania 274n </w:t>
+              <w:t>MKCH-10 Kód diagnózy reportovaný poskytovateľom zdravotnej starostlivosti pri prijatí do zdravotníckeho zariadenia; kód sa uvádza bez bodky; obsah zodpovedá polo</w:t>
+            </w:r>
+            <w:r>
+              <w:rPr>
+                <w:rFonts w:cstheme="minorHAnsi"/>
+                <w:sz w:val="18"/>
+                <w:szCs w:val="18"/>
+                <w:lang w:val="sk-SK"/>
+              </w:rPr>
+              <w:t>žke 4 z dátového rozhrania 274n.</w:t>
             </w:r>
           </w:p>
         </w:tc>
@@ -1540,7 +2054,7 @@
                 <w:szCs w:val="18"/>
                 <w:lang w:val="sk-SK"/>
               </w:rPr>
-              <w:t>7.</w:t>
+              <w:t>9.</w:t>
             </w:r>
           </w:p>
         </w:tc>
@@ -1675,7 +2189,201 @@
                 <w:szCs w:val="18"/>
                 <w:lang w:val="sk-SK"/>
               </w:rPr>
-              <w:t xml:space="preserve">MKCH-10 Kód diagnózy reportovaný poskytovateľom pri prepustení zo zdravotníckeho zariadenia; kód sa uvádza bez bodky; obsah zodpovedá položke 5 z dátového rozhrania 274n </w:t>
+              <w:t>MKCH-10 Kód diagnózy reportovaný poskytovateľom pri prepustení zo zdravotníckeho zariadenia; kód sa uvádza bez bodky; obsah zodpovedá polo</w:t>
+            </w:r>
+            <w:r>
+              <w:rPr>
+                <w:rFonts w:cstheme="minorHAnsi"/>
+                <w:sz w:val="18"/>
+                <w:szCs w:val="18"/>
+                <w:lang w:val="sk-SK"/>
+              </w:rPr>
+              <w:t>žke 5 z dátového rozhrania 274n.</w:t>
+            </w:r>
+          </w:p>
+        </w:tc>
+      </w:tr>
+      <w:tr>
+        <w:trPr>
+          <w:trHeight w:val="420"/>
+        </w:trPr>
+        <w:tc>
+          <w:tcPr>
+            <w:tcW w:w="139" w:type="pct"/>
+          </w:tcPr>
+          <w:p>
+            <w:pPr>
+              <w:autoSpaceDE w:val="0"/>
+              <w:autoSpaceDN w:val="0"/>
+              <w:adjustRightInd w:val="0"/>
+              <w:rPr>
+                <w:rFonts w:cstheme="minorHAnsi"/>
+                <w:sz w:val="18"/>
+                <w:szCs w:val="18"/>
+                <w:lang w:val="sk-SK"/>
+              </w:rPr>
+            </w:pPr>
+            <w:r>
+              <w:rPr>
+                <w:rFonts w:cstheme="minorHAnsi"/>
+                <w:sz w:val="18"/>
+                <w:szCs w:val="18"/>
+                <w:lang w:val="sk-SK"/>
+              </w:rPr>
+              <w:t>10.</w:t>
+            </w:r>
+          </w:p>
+        </w:tc>
+        <w:tc>
+          <w:tcPr>
+            <w:tcW w:w="1052" w:type="pct"/>
+          </w:tcPr>
+          <w:p>
+            <w:pPr>
+              <w:autoSpaceDE w:val="0"/>
+              <w:autoSpaceDN w:val="0"/>
+              <w:adjustRightInd w:val="0"/>
+              <w:rPr>
+                <w:rFonts w:cstheme="minorHAnsi"/>
+                <w:sz w:val="18"/>
+                <w:szCs w:val="18"/>
+                <w:lang w:val="sk-SK"/>
+              </w:rPr>
+            </w:pPr>
+            <w:r>
+              <w:rPr>
+                <w:rFonts w:cstheme="minorHAnsi"/>
+                <w:sz w:val="18"/>
+                <w:szCs w:val="18"/>
+                <w:lang w:val="sk-SK"/>
+              </w:rPr>
+              <w:t>KOD_VYKON_JZS</w:t>
+            </w:r>
+          </w:p>
+        </w:tc>
+        <w:tc>
+          <w:tcPr>
+            <w:tcW w:w="1403" w:type="pct"/>
+          </w:tcPr>
+          <w:p>
+            <w:pPr>
+              <w:autoSpaceDE w:val="0"/>
+              <w:autoSpaceDN w:val="0"/>
+              <w:adjustRightInd w:val="0"/>
+              <w:rPr>
+                <w:rFonts w:cstheme="minorHAnsi"/>
+                <w:sz w:val="18"/>
+                <w:szCs w:val="18"/>
+                <w:lang w:val="sk-SK"/>
+              </w:rPr>
+            </w:pPr>
+            <w:r>
+              <w:rPr>
+                <w:rFonts w:cstheme="minorHAnsi"/>
+                <w:sz w:val="18"/>
+                <w:szCs w:val="18"/>
+                <w:lang w:val="sk-SK"/>
+              </w:rPr>
+              <w:t>KÓD JEDNODŇOVÉHO VÝKONU</w:t>
+            </w:r>
+          </w:p>
+        </w:tc>
+        <w:tc>
+          <w:tcPr>
+            <w:tcW w:w="301" w:type="pct"/>
+          </w:tcPr>
+          <w:p>
+            <w:pPr>
+              <w:autoSpaceDE w:val="0"/>
+              <w:autoSpaceDN w:val="0"/>
+              <w:adjustRightInd w:val="0"/>
+              <w:rPr>
+                <w:rFonts w:cstheme="minorHAnsi"/>
+                <w:sz w:val="18"/>
+                <w:szCs w:val="18"/>
+                <w:lang w:val="sk-SK"/>
+              </w:rPr>
+            </w:pPr>
+            <w:r>
+              <w:rPr>
+                <w:rFonts w:cstheme="minorHAnsi"/>
+                <w:sz w:val="18"/>
+                <w:szCs w:val="18"/>
+                <w:lang w:val="sk-SK"/>
+              </w:rPr>
+              <w:t>CHAR</w:t>
+            </w:r>
+          </w:p>
+        </w:tc>
+        <w:tc>
+          <w:tcPr>
+            <w:tcW w:w="501" w:type="pct"/>
+          </w:tcPr>
+          <w:p>
+            <w:pPr>
+              <w:autoSpaceDE w:val="0"/>
+              <w:autoSpaceDN w:val="0"/>
+              <w:adjustRightInd w:val="0"/>
+              <w:rPr>
+                <w:rFonts w:cstheme="minorHAnsi"/>
+                <w:sz w:val="18"/>
+                <w:szCs w:val="18"/>
+                <w:lang w:val="sk-SK"/>
+              </w:rPr>
+            </w:pPr>
+            <w:r>
+              <w:rPr>
+                <w:rFonts w:cstheme="minorHAnsi"/>
+                <w:sz w:val="18"/>
+                <w:szCs w:val="18"/>
+                <w:lang w:val="sk-SK"/>
+              </w:rPr>
+              <w:t>3-7</w:t>
+            </w:r>
+          </w:p>
+        </w:tc>
+        <w:tc>
+          <w:tcPr>
+            <w:tcW w:w="1604" w:type="pct"/>
+          </w:tcPr>
+          <w:p>
+            <w:pPr>
+              <w:autoSpaceDE w:val="0"/>
+              <w:autoSpaceDN w:val="0"/>
+              <w:adjustRightInd w:val="0"/>
+              <w:rPr>
+                <w:rFonts w:cstheme="minorHAnsi"/>
+                <w:sz w:val="18"/>
+                <w:szCs w:val="18"/>
+                <w:lang w:val="sk-SK"/>
+              </w:rPr>
+            </w:pPr>
+            <w:r>
+              <w:rPr>
+                <w:rFonts w:cstheme="minorHAnsi"/>
+                <w:sz w:val="18"/>
+                <w:szCs w:val="18"/>
+                <w:lang w:val="sk-SK"/>
+              </w:rPr>
+              <w:t>Ú</w:t>
+            </w:r>
+            <w:r>
+              <w:rPr>
+                <w:rFonts w:cstheme="minorHAnsi"/>
+                <w:sz w:val="18"/>
+                <w:szCs w:val="18"/>
+                <w:lang w:val="sk-SK"/>
+              </w:rPr>
+              <w:t>daj sa vypĺňa len v prípade poskytnutia výkonu jednodňovej ambulantnej starostlivosti</w:t>
+            </w:r>
+            <w:r>
+              <w:rPr>
+                <w:rFonts w:cstheme="minorHAnsi"/>
+                <w:sz w:val="18"/>
+                <w:szCs w:val="18"/>
+                <w:lang w:val="sk-SK"/>
+              </w:rPr>
+              <w:t>.</w:t>
             </w:r>
           </w:p>
         </w:tc>
@@ -1707,7 +2415,7 @@
                 <w:szCs w:val="18"/>
                 <w:lang w:val="sk-SK"/>
               </w:rPr>
-              <w:t>8.</w:t>
+              <w:t>11.</w:t>
             </w:r>
           </w:p>
         </w:tc>
@@ -1734,7 +2442,25 @@
                 <w:szCs w:val="18"/>
                 <w:lang w:val="sk-SK"/>
               </w:rPr>
-              <w:t>KOD_VYK_OPER</w:t>
+              <w:t>KOD_VYK</w:t>
+            </w:r>
+            <w:r>
+              <w:rPr>
+                <w:rFonts w:cstheme="minorHAnsi"/>
+                <w:sz w:val="18"/>
+                <w:szCs w:val="18"/>
+                <w:lang w:val="sk-SK"/>
+              </w:rPr>
+              <w:t>ON</w:t>
+            </w:r>
+            <w:r>
+              <w:rPr>
+                <w:rFonts w:cstheme="minorHAnsi"/>
+                <w:sz w:val="18"/>
+                <w:szCs w:val="18"/>
+                <w:lang w:val="sk-SK"/>
+              </w:rPr>
+              <w:t>_OPER</w:t>
             </w:r>
           </w:p>
         </w:tc>
@@ -1842,7 +2568,16 @@
                 <w:szCs w:val="18"/>
                 <w:lang w:val="sk-SK"/>
               </w:rPr>
-              <w:t xml:space="preserve">Kód operačného výkonu podľa zoznamu zdravotných výkonov pre DRG, obsah zodpovedá položke 22 z dátového rozhrania 274n </w:t>
+              <w:t>Kód operačného výkonu podľa zoznamu zdravotných výkonov pre DRG, obsah zodpovedá polož</w:t>
+            </w:r>
+            <w:r>
+              <w:rPr>
+                <w:rFonts w:cstheme="minorHAnsi"/>
+                <w:sz w:val="18"/>
+                <w:szCs w:val="18"/>
+                <w:lang w:val="sk-SK"/>
+              </w:rPr>
+              <w:t>ke 22 z dátového rozhrania 274n.</w:t>
             </w:r>
           </w:p>
         </w:tc>
@@ -1874,7 +2609,7 @@
                 <w:szCs w:val="18"/>
                 <w:lang w:val="sk-SK"/>
               </w:rPr>
-              <w:t>9.</w:t>
+              <w:t>12.</w:t>
             </w:r>
           </w:p>
         </w:tc>
@@ -1901,7 +2636,7 @@
                 <w:szCs w:val="18"/>
                 <w:lang w:val="sk-SK"/>
               </w:rPr>
-              <w:t>TYP_HOSP</w:t>
+              <w:t>STAROST_TYP</w:t>
             </w:r>
           </w:p>
         </w:tc>
@@ -1928,7 +2663,7 @@
                 <w:szCs w:val="18"/>
                 <w:lang w:val="sk-SK"/>
               </w:rPr>
-              <w:t xml:space="preserve">TYP HOSPITALIZÁCIE </w:t>
+              <w:t>TYP STAROSTLIVOSTI</w:t>
             </w:r>
           </w:p>
         </w:tc>
@@ -1982,7 +2717,34 @@
                 <w:szCs w:val="18"/>
                 <w:lang w:val="sk-SK"/>
               </w:rPr>
-              <w:t xml:space="preserve">1-1 </w:t>
+              <w:t>2</w:t>
+            </w:r>
+            <w:r>
+              <w:rPr>
+                <w:rFonts w:cstheme="minorHAnsi"/>
+                <w:sz w:val="18"/>
+                <w:szCs w:val="18"/>
+                <w:lang w:val="sk-SK"/>
+              </w:rPr>
+              <w:t>-</w:t>
+            </w:r>
+            <w:r>
+              <w:rPr>
+                <w:rFonts w:cstheme="minorHAnsi"/>
+                <w:sz w:val="18"/>
+                <w:szCs w:val="18"/>
+                <w:lang w:val="sk-SK"/>
+              </w:rPr>
+              <w:t>3</w:t>
+            </w:r>
+            <w:r>
+              <w:rPr>
+                <w:rFonts w:cstheme="minorHAnsi"/>
+                <w:sz w:val="18"/>
+                <w:szCs w:val="18"/>
+                <w:lang w:val="sk-SK"/>
+              </w:rPr>
+              <w:t xml:space="preserve"> </w:t>
             </w:r>
           </w:p>
         </w:tc>
@@ -2009,41 +2771,87 @@
                 <w:szCs w:val="18"/>
                 <w:lang w:val="sk-SK"/>
               </w:rPr>
-              <w:t xml:space="preserve">Typ hospitalizácie (neodkladná, plánovaná, ..), obsah zodpovedá položke 25 z dátového rozhrania 274n </w:t>
+              <w:t xml:space="preserve">Povolené hodnoty: </w:t>
+            </w:r>
+          </w:p>
+          <w:p>
+            <w:pPr>
+              <w:autoSpaceDE w:val="0"/>
+              <w:autoSpaceDN w:val="0"/>
+              <w:adjustRightInd w:val="0"/>
+              <w:rPr>
+                <w:rFonts w:cstheme="minorHAnsi"/>
+                <w:sz w:val="18"/>
+                <w:szCs w:val="18"/>
+                <w:lang w:val="sk-SK"/>
+              </w:rPr>
+            </w:pPr>
+            <w:r>
+              <w:rPr>
+                <w:rFonts w:cstheme="minorHAnsi"/>
+                <w:sz w:val="18"/>
+                <w:szCs w:val="18"/>
+                <w:lang w:val="sk-SK"/>
+              </w:rPr>
+              <w:t xml:space="preserve">  DRG – DRG hosp.prípad; </w:t>
+            </w:r>
+          </w:p>
+          <w:p>
+            <w:pPr>
+              <w:autoSpaceDE w:val="0"/>
+              <w:autoSpaceDN w:val="0"/>
+              <w:adjustRightInd w:val="0"/>
+              <w:rPr>
+                <w:rFonts w:cstheme="minorHAnsi"/>
+                <w:sz w:val="18"/>
+                <w:szCs w:val="18"/>
+                <w:lang w:val="sk-SK"/>
+              </w:rPr>
+            </w:pPr>
+            <w:r>
+              <w:rPr>
+                <w:rFonts w:cstheme="minorHAnsi"/>
+                <w:sz w:val="18"/>
+                <w:szCs w:val="18"/>
+                <w:lang w:val="sk-SK"/>
+              </w:rPr>
+              <w:t xml:space="preserve">  JZS - JZS; </w:t>
+            </w:r>
+          </w:p>
+          <w:p>
+            <w:pPr>
+              <w:autoSpaceDE w:val="0"/>
+              <w:autoSpaceDN w:val="0"/>
+              <w:adjustRightInd w:val="0"/>
+              <w:rPr>
+                <w:rFonts w:cstheme="minorHAnsi"/>
+                <w:sz w:val="18"/>
+                <w:szCs w:val="18"/>
+                <w:lang w:val="sk-SK"/>
+              </w:rPr>
+            </w:pPr>
+            <w:r>
+              <w:rPr>
+                <w:rFonts w:cstheme="minorHAnsi"/>
+                <w:sz w:val="18"/>
+                <w:szCs w:val="18"/>
+                <w:lang w:val="sk-SK"/>
+              </w:rPr>
+              <w:t xml:space="preserve">  UH – hospitalizácia na nonDRG</w:t>
+            </w:r>
+            <w:r>
+              <w:rPr>
+                <w:rFonts w:cstheme="minorHAnsi"/>
+                <w:sz w:val="18"/>
+                <w:szCs w:val="18"/>
+                <w:lang w:val="sk-SK"/>
+              </w:rPr>
+              <w:t>.</w:t>
             </w:r>
           </w:p>
         </w:tc>
       </w:tr>
     </w:tbl>
-    <w:p>
-      <w:pPr>
-        <w:rPr>
-          <w:lang w:val="sk-SK"/>
-        </w:rPr>
-      </w:pPr>
-    </w:p>
-    <w:p>
-      <w:pPr>
-        <w:rPr>
-          <w:lang w:val="sk-SK"/>
-        </w:rPr>
-      </w:pPr>
-    </w:p>
-    <w:p>
-      <w:pPr>
-        <w:rPr>
-          <w:b/>
-          <w:lang w:val="sk-SK"/>
-        </w:rPr>
-      </w:pPr>
-      <w:r>
-        <w:rPr>
-          <w:b/>
-          <w:lang w:val="sk-SK"/>
-        </w:rPr>
-        <w:br w:type="page"/>
-      </w:r>
-    </w:p>
     <w:p>
       <w:pPr>
         <w:rPr>
@@ -2069,13 +2877,13 @@
         <w:rPr>
           <w:lang w:val="sk-SK"/>
         </w:rPr>
-        <w:t>Názov tabuľky v názve súboru: 02_HP</w:t>
+        <w:t>Náz</w:t>
       </w:r>
       <w:r>
         <w:rPr>
           <w:lang w:val="sk-SK"/>
         </w:rPr>
-        <w:t>_UDAJE</w:t>
+        <w:t>ov tabuľky v názve súboru: 02_HP</w:t>
       </w:r>
     </w:p>
     <w:p>
@@ -2306,6 +3114,218 @@
       </w:tr>
       <w:tr>
         <w:trPr>
+          <w:trHeight w:val="90"/>
+        </w:trPr>
+        <w:tc>
+          <w:tcPr>
+            <w:tcW w:w="158" w:type="pct"/>
+          </w:tcPr>
+          <w:p>
+            <w:pPr>
+              <w:autoSpaceDE w:val="0"/>
+              <w:autoSpaceDN w:val="0"/>
+              <w:adjustRightInd w:val="0"/>
+              <w:rPr>
+                <w:rFonts w:cstheme="minorHAnsi"/>
+                <w:bCs/>
+                <w:color w:val="000000"/>
+                <w:sz w:val="18"/>
+                <w:szCs w:val="18"/>
+                <w:lang w:val="sk-SK"/>
+              </w:rPr>
+            </w:pPr>
+            <w:r>
+              <w:rPr>
+                <w:rFonts w:cstheme="minorHAnsi"/>
+                <w:color w:val="000000"/>
+                <w:sz w:val="18"/>
+                <w:szCs w:val="18"/>
+                <w:lang w:val="sk-SK"/>
+              </w:rPr>
+              <w:t>1.</w:t>
+            </w:r>
+          </w:p>
+        </w:tc>
+        <w:tc>
+          <w:tcPr>
+            <w:tcW w:w="1050" w:type="pct"/>
+          </w:tcPr>
+          <w:p>
+            <w:pPr>
+              <w:autoSpaceDE w:val="0"/>
+              <w:autoSpaceDN w:val="0"/>
+              <w:adjustRightInd w:val="0"/>
+              <w:rPr>
+                <w:rFonts w:cstheme="minorHAnsi"/>
+                <w:bCs/>
+                <w:color w:val="000000"/>
+                <w:sz w:val="18"/>
+                <w:szCs w:val="18"/>
+                <w:lang w:val="sk-SK"/>
+              </w:rPr>
+            </w:pPr>
+            <w:r>
+              <w:rPr>
+                <w:rFonts w:cstheme="minorHAnsi"/>
+                <w:bCs/>
+                <w:color w:val="000000"/>
+                <w:sz w:val="18"/>
+                <w:szCs w:val="18"/>
+                <w:lang w:val="sk-SK"/>
+              </w:rPr>
+              <w:t>ID_HP_PZS</w:t>
+            </w:r>
+          </w:p>
+        </w:tc>
+        <w:tc>
+          <w:tcPr>
+            <w:tcW w:w="1400" w:type="pct"/>
+          </w:tcPr>
+          <w:p>
+            <w:pPr>
+              <w:autoSpaceDE w:val="0"/>
+              <w:autoSpaceDN w:val="0"/>
+              <w:adjustRightInd w:val="0"/>
+              <w:rPr>
+                <w:rFonts w:cstheme="minorHAnsi"/>
+                <w:bCs/>
+                <w:color w:val="000000"/>
+                <w:sz w:val="18"/>
+                <w:szCs w:val="18"/>
+                <w:lang w:val="sk-SK"/>
+              </w:rPr>
+            </w:pPr>
+            <w:r>
+              <w:rPr>
+                <w:rFonts w:cstheme="minorHAnsi"/>
+                <w:bCs/>
+                <w:color w:val="000000"/>
+                <w:sz w:val="18"/>
+                <w:szCs w:val="18"/>
+                <w:lang w:val="sk-SK"/>
+              </w:rPr>
+              <w:t>JEDNOZNAČNÝ IDENTIFIKÁTOR HOSPITALIZAČNÉHO PRÍPADU PZS</w:t>
+            </w:r>
+          </w:p>
+        </w:tc>
+        <w:tc>
+          <w:tcPr>
+            <w:tcW w:w="300" w:type="pct"/>
+          </w:tcPr>
+          <w:p>
+            <w:pPr>
+              <w:autoSpaceDE w:val="0"/>
+              <w:autoSpaceDN w:val="0"/>
+              <w:adjustRightInd w:val="0"/>
+              <w:rPr>
+                <w:rFonts w:cstheme="minorHAnsi"/>
+                <w:bCs/>
+                <w:color w:val="000000"/>
+                <w:sz w:val="18"/>
+                <w:szCs w:val="18"/>
+                <w:lang w:val="sk-SK"/>
+              </w:rPr>
+            </w:pPr>
+            <w:r>
+              <w:rPr>
+                <w:rFonts w:cstheme="minorHAnsi"/>
+                <w:bCs/>
+                <w:color w:val="000000"/>
+                <w:sz w:val="18"/>
+                <w:szCs w:val="18"/>
+                <w:lang w:val="sk-SK"/>
+              </w:rPr>
+              <w:t>CHAR</w:t>
+            </w:r>
+          </w:p>
+        </w:tc>
+        <w:tc>
+          <w:tcPr>
+            <w:tcW w:w="500" w:type="pct"/>
+          </w:tcPr>
+          <w:p>
+            <w:pPr>
+              <w:autoSpaceDE w:val="0"/>
+              <w:autoSpaceDN w:val="0"/>
+              <w:adjustRightInd w:val="0"/>
+              <w:rPr>
+                <w:rFonts w:cstheme="minorHAnsi"/>
+                <w:bCs/>
+                <w:color w:val="000000"/>
+                <w:sz w:val="18"/>
+                <w:szCs w:val="18"/>
+                <w:lang w:val="sk-SK"/>
+              </w:rPr>
+            </w:pPr>
+            <w:r>
+              <w:rPr>
+                <w:rFonts w:cstheme="minorHAnsi"/>
+                <w:bCs/>
+                <w:color w:val="000000"/>
+                <w:sz w:val="18"/>
+                <w:szCs w:val="18"/>
+                <w:lang w:val="sk-SK"/>
+              </w:rPr>
+              <w:t>8-9</w:t>
+            </w:r>
+          </w:p>
+        </w:tc>
+        <w:tc>
+          <w:tcPr>
+            <w:tcW w:w="1592" w:type="pct"/>
+          </w:tcPr>
+          <w:p>
+            <w:pPr>
+              <w:autoSpaceDE w:val="0"/>
+              <w:autoSpaceDN w:val="0"/>
+              <w:adjustRightInd w:val="0"/>
+              <w:rPr>
+                <w:rFonts w:cstheme="minorHAnsi"/>
+                <w:bCs/>
+                <w:color w:val="000000"/>
+                <w:sz w:val="18"/>
+                <w:szCs w:val="18"/>
+                <w:lang w:val="sk-SK"/>
+              </w:rPr>
+            </w:pPr>
+            <w:r>
+              <w:rPr>
+                <w:rFonts w:cstheme="minorHAnsi"/>
+                <w:bCs/>
+                <w:color w:val="000000"/>
+                <w:sz w:val="18"/>
+                <w:szCs w:val="18"/>
+                <w:lang w:val="sk-SK"/>
+              </w:rPr>
+              <w:t>J</w:t>
+            </w:r>
+            <w:r>
+              <w:rPr>
+                <w:rFonts w:cstheme="minorHAnsi"/>
+                <w:bCs/>
+                <w:color w:val="000000"/>
+                <w:sz w:val="18"/>
+                <w:szCs w:val="18"/>
+                <w:lang w:val="sk-SK"/>
+              </w:rPr>
+              <w:t>ednoznačný identifikátor hospitalizačného prípadu v tvare ZRRYXXXXX.Z je identifikátor zlúčeného hospitalizačného prípadu a nadobúda hodnotu „Z“ len pre zlúčený hospitalizačný prípad, inak sa tento znak „Z“ neuvádza. RR je posledné dvojčíslie roka, uvádza sa podľa dátumu prijatia do ÚZZ, Y je poradie prevádzky a môže nadobúdať hodnoty 0-9, XXXXX je poradové číslo hospitalizačného prípadu v rámci roka. Toto číslo je jednoznačné pre jeden celý hospitalizačný prípad v rámci ÚZZ.</w:t>
+            </w:r>
+            <w:r>
+              <w:rPr>
+                <w:rFonts w:cstheme="minorHAnsi"/>
+                <w:bCs/>
+                <w:color w:val="000000"/>
+                <w:sz w:val="18"/>
+                <w:szCs w:val="18"/>
+                <w:lang w:val="sk-SK"/>
+              </w:rPr>
+              <w:t xml:space="preserve"> Obsah zodpovedá položke 30 z dátového rozhrana 274n.</w:t>
+            </w:r>
+          </w:p>
+        </w:tc>
+      </w:tr>
+      <w:tr>
+        <w:trPr>
           <w:trHeight w:val="199"/>
         </w:trPr>
         <w:tc>
@@ -2333,152 +3353,386 @@
                 <w:szCs w:val="18"/>
                 <w:lang w:val="sk-SK"/>
               </w:rPr>
-              <w:t>1</w:t>
-            </w:r>
-            <w:r>
-              <w:rPr>
-                <w:rFonts w:cstheme="minorHAnsi"/>
-                <w:color w:val="000000"/>
+              <w:t>2.</w:t>
+            </w:r>
+          </w:p>
+        </w:tc>
+        <w:tc>
+          <w:tcPr>
+            <w:tcW w:w="1050" w:type="pct"/>
+          </w:tcPr>
+          <w:p>
+            <w:pPr>
+              <w:autoSpaceDE w:val="0"/>
+              <w:autoSpaceDN w:val="0"/>
+              <w:adjustRightInd w:val="0"/>
+              <w:rPr>
+                <w:rFonts w:cstheme="minorHAnsi"/>
+                <w:color w:val="000000"/>
+                <w:sz w:val="18"/>
+                <w:szCs w:val="18"/>
+                <w:lang w:val="sk-SK"/>
+              </w:rPr>
+            </w:pPr>
+            <w:r>
+              <w:rPr>
+                <w:rFonts w:cstheme="minorHAnsi"/>
+                <w:sz w:val="18"/>
+                <w:szCs w:val="18"/>
+                <w:lang w:val="sk-SK"/>
+              </w:rPr>
+              <w:t>ID_HP_</w:t>
+            </w:r>
+            <w:r>
+              <w:rPr>
+                <w:rFonts w:cstheme="minorHAnsi"/>
+                <w:sz w:val="18"/>
+                <w:szCs w:val="18"/>
+                <w:lang w:val="sk-SK"/>
+              </w:rPr>
+              <w:t>ZP</w:t>
+            </w:r>
+          </w:p>
+        </w:tc>
+        <w:tc>
+          <w:tcPr>
+            <w:tcW w:w="1400" w:type="pct"/>
+          </w:tcPr>
+          <w:p>
+            <w:pPr>
+              <w:autoSpaceDE w:val="0"/>
+              <w:autoSpaceDN w:val="0"/>
+              <w:adjustRightInd w:val="0"/>
+              <w:rPr>
+                <w:rFonts w:cstheme="minorHAnsi"/>
+                <w:color w:val="000000"/>
+                <w:sz w:val="18"/>
+                <w:szCs w:val="18"/>
+                <w:lang w:val="sk-SK"/>
+              </w:rPr>
+            </w:pPr>
+            <w:r>
+              <w:rPr>
+                <w:rFonts w:cstheme="minorHAnsi"/>
+                <w:color w:val="000000"/>
+                <w:sz w:val="18"/>
+                <w:szCs w:val="18"/>
+                <w:lang w:val="sk-SK"/>
+              </w:rPr>
+              <w:t xml:space="preserve">JEDNOZNAČNÝ IDENTIFIKÁTOR HOSPITALIZAČNÉHO PRÍPADU ZP </w:t>
+            </w:r>
+          </w:p>
+        </w:tc>
+        <w:tc>
+          <w:tcPr>
+            <w:tcW w:w="300" w:type="pct"/>
+          </w:tcPr>
+          <w:p>
+            <w:pPr>
+              <w:autoSpaceDE w:val="0"/>
+              <w:autoSpaceDN w:val="0"/>
+              <w:adjustRightInd w:val="0"/>
+              <w:rPr>
+                <w:rFonts w:cstheme="minorHAnsi"/>
+                <w:color w:val="000000"/>
+                <w:sz w:val="18"/>
+                <w:szCs w:val="18"/>
+                <w:lang w:val="sk-SK"/>
+              </w:rPr>
+            </w:pPr>
+            <w:r>
+              <w:rPr>
+                <w:rFonts w:cstheme="minorHAnsi"/>
+                <w:color w:val="000000"/>
+                <w:sz w:val="18"/>
+                <w:szCs w:val="18"/>
+                <w:lang w:val="sk-SK"/>
+              </w:rPr>
+              <w:t xml:space="preserve">CHAR </w:t>
+            </w:r>
+          </w:p>
+        </w:tc>
+        <w:tc>
+          <w:tcPr>
+            <w:tcW w:w="500" w:type="pct"/>
+          </w:tcPr>
+          <w:p>
+            <w:pPr>
+              <w:autoSpaceDE w:val="0"/>
+              <w:autoSpaceDN w:val="0"/>
+              <w:adjustRightInd w:val="0"/>
+              <w:rPr>
+                <w:rFonts w:cstheme="minorHAnsi"/>
+                <w:color w:val="000000"/>
+                <w:sz w:val="18"/>
+                <w:szCs w:val="18"/>
+                <w:lang w:val="sk-SK"/>
+              </w:rPr>
+            </w:pPr>
+            <w:r>
+              <w:rPr>
+                <w:rFonts w:cstheme="minorHAnsi"/>
+                <w:color w:val="000000"/>
+                <w:sz w:val="18"/>
+                <w:szCs w:val="18"/>
+                <w:lang w:val="sk-SK"/>
+              </w:rPr>
+              <w:t xml:space="preserve">20 </w:t>
+            </w:r>
+          </w:p>
+        </w:tc>
+        <w:tc>
+          <w:tcPr>
+            <w:tcW w:w="1592" w:type="pct"/>
+          </w:tcPr>
+          <w:p>
+            <w:pPr>
+              <w:autoSpaceDE w:val="0"/>
+              <w:autoSpaceDN w:val="0"/>
+              <w:adjustRightInd w:val="0"/>
+              <w:rPr>
+                <w:rFonts w:cstheme="minorHAnsi"/>
+                <w:color w:val="000000"/>
+                <w:sz w:val="18"/>
+                <w:szCs w:val="18"/>
+                <w:lang w:val="sk-SK"/>
+              </w:rPr>
+            </w:pPr>
+            <w:r>
+              <w:rPr>
+                <w:rFonts w:cstheme="minorHAnsi"/>
+                <w:sz w:val="18"/>
+                <w:szCs w:val="18"/>
+                <w:lang w:val="sk-SK"/>
+              </w:rPr>
+              <w:t>I</w:t>
+            </w:r>
+            <w:r>
+              <w:rPr>
+                <w:rFonts w:cstheme="minorHAnsi"/>
+                <w:sz w:val="18"/>
+                <w:szCs w:val="18"/>
+                <w:lang w:val="sk-SK"/>
+              </w:rPr>
+              <w:t xml:space="preserve">dentifikátor hospitalizačného prípadu vygenerovaný zdravotnou poisťovňou, ktorý je pre daný hospitalizačný prípad rovnaký vo </w:t>
+            </w:r>
+            <w:r>
+              <w:rPr>
+                <w:rFonts w:cstheme="minorHAnsi"/>
+                <w:sz w:val="18"/>
+                <w:szCs w:val="18"/>
+                <w:lang w:val="sk-SK"/>
+              </w:rPr>
+              <w:t>všetkých odovzdávaných súboroch. V prípade, že dáta pripravujú nemocnice zo svojich dát, je potrebné aby ho vygenerovali ony.</w:t>
+            </w:r>
+          </w:p>
+        </w:tc>
+      </w:tr>
+      <w:tr>
+        <w:trPr>
+          <w:trHeight w:val="199"/>
+        </w:trPr>
+        <w:tc>
+          <w:tcPr>
+            <w:tcW w:w="158" w:type="pct"/>
+          </w:tcPr>
+          <w:p>
+            <w:pPr>
+              <w:autoSpaceDE w:val="0"/>
+              <w:autoSpaceDN w:val="0"/>
+              <w:adjustRightInd w:val="0"/>
+              <w:rPr>
+                <w:rFonts w:cstheme="minorHAnsi"/>
+                <w:color w:val="000000"/>
+                <w:sz w:val="18"/>
+                <w:szCs w:val="18"/>
+                <w:lang w:val="sk-SK"/>
+              </w:rPr>
+            </w:pPr>
+            <w:r>
+              <w:rPr>
+                <w:rFonts w:cstheme="minorHAnsi"/>
+                <w:color w:val="000000"/>
+                <w:sz w:val="18"/>
+                <w:szCs w:val="18"/>
+                <w:lang w:val="sk-SK"/>
+              </w:rPr>
+              <w:t>3.</w:t>
+            </w:r>
+          </w:p>
+        </w:tc>
+        <w:tc>
+          <w:tcPr>
+            <w:tcW w:w="1050" w:type="pct"/>
+          </w:tcPr>
+          <w:p>
+            <w:pPr>
+              <w:autoSpaceDE w:val="0"/>
+              <w:autoSpaceDN w:val="0"/>
+              <w:adjustRightInd w:val="0"/>
+              <w:rPr>
+                <w:rFonts w:cstheme="minorHAnsi"/>
+                <w:sz w:val="18"/>
+                <w:szCs w:val="18"/>
+                <w:lang w:val="sk-SK"/>
+              </w:rPr>
+            </w:pPr>
+            <w:r>
+              <w:rPr>
+                <w:rFonts w:cstheme="minorHAnsi"/>
+                <w:sz w:val="18"/>
+                <w:szCs w:val="18"/>
+                <w:lang w:val="sk-SK"/>
+              </w:rPr>
+              <w:t>BIC_POI</w:t>
+            </w:r>
+          </w:p>
+        </w:tc>
+        <w:tc>
+          <w:tcPr>
+            <w:tcW w:w="1400" w:type="pct"/>
+          </w:tcPr>
+          <w:p>
+            <w:pPr>
+              <w:autoSpaceDE w:val="0"/>
+              <w:autoSpaceDN w:val="0"/>
+              <w:adjustRightInd w:val="0"/>
+              <w:rPr>
+                <w:rFonts w:cstheme="minorHAnsi"/>
+                <w:color w:val="000000"/>
+                <w:sz w:val="18"/>
+                <w:szCs w:val="18"/>
+                <w:lang w:val="sk-SK"/>
+              </w:rPr>
+            </w:pPr>
+            <w:r>
+              <w:rPr>
+                <w:rFonts w:cstheme="minorHAnsi"/>
+                <w:sz w:val="18"/>
+                <w:szCs w:val="18"/>
+                <w:lang w:val="sk-SK"/>
+              </w:rPr>
+              <w:t xml:space="preserve">BEZVÝZNAMOVÉ IDENTIFIKAČNÉ ČÍSLO POISTENCA </w:t>
+            </w:r>
+          </w:p>
+        </w:tc>
+        <w:tc>
+          <w:tcPr>
+            <w:tcW w:w="300" w:type="pct"/>
+          </w:tcPr>
+          <w:p>
+            <w:pPr>
+              <w:autoSpaceDE w:val="0"/>
+              <w:autoSpaceDN w:val="0"/>
+              <w:adjustRightInd w:val="0"/>
+              <w:rPr>
+                <w:rFonts w:cstheme="minorHAnsi"/>
+                <w:color w:val="000000"/>
+                <w:sz w:val="18"/>
+                <w:szCs w:val="18"/>
+                <w:lang w:val="sk-SK"/>
+              </w:rPr>
+            </w:pPr>
+            <w:r>
+              <w:rPr>
+                <w:rFonts w:cstheme="minorHAnsi"/>
+                <w:sz w:val="18"/>
+                <w:szCs w:val="18"/>
+                <w:lang w:val="sk-SK"/>
+              </w:rPr>
+              <w:t xml:space="preserve">CHAR </w:t>
+            </w:r>
+          </w:p>
+        </w:tc>
+        <w:tc>
+          <w:tcPr>
+            <w:tcW w:w="500" w:type="pct"/>
+          </w:tcPr>
+          <w:p>
+            <w:pPr>
+              <w:autoSpaceDE w:val="0"/>
+              <w:autoSpaceDN w:val="0"/>
+              <w:adjustRightInd w:val="0"/>
+              <w:rPr>
+                <w:rFonts w:cstheme="minorHAnsi"/>
+                <w:color w:val="000000"/>
+                <w:sz w:val="18"/>
+                <w:szCs w:val="18"/>
+                <w:lang w:val="sk-SK"/>
+              </w:rPr>
+            </w:pPr>
+            <w:r>
+              <w:rPr>
+                <w:rFonts w:cstheme="minorHAnsi"/>
+                <w:sz w:val="18"/>
+                <w:szCs w:val="18"/>
+                <w:lang w:val="sk-SK"/>
+              </w:rPr>
+              <w:t xml:space="preserve">20 </w:t>
+            </w:r>
+          </w:p>
+        </w:tc>
+        <w:tc>
+          <w:tcPr>
+            <w:tcW w:w="1592" w:type="pct"/>
+          </w:tcPr>
+          <w:p>
+            <w:pPr>
+              <w:autoSpaceDE w:val="0"/>
+              <w:autoSpaceDN w:val="0"/>
+              <w:adjustRightInd w:val="0"/>
+              <w:rPr>
+                <w:rFonts w:cstheme="minorHAnsi"/>
+                <w:sz w:val="18"/>
+                <w:szCs w:val="18"/>
+                <w:lang w:val="sk-SK"/>
+              </w:rPr>
+            </w:pPr>
+            <w:r>
+              <w:rPr>
+                <w:rFonts w:cstheme="minorHAnsi"/>
+                <w:sz w:val="18"/>
+                <w:szCs w:val="18"/>
+                <w:lang w:val="sk-SK"/>
+              </w:rPr>
+              <w:t>B</w:t>
+            </w:r>
+            <w:r>
+              <w:rPr>
+                <w:rFonts w:cstheme="minorHAnsi"/>
+                <w:sz w:val="18"/>
+                <w:szCs w:val="18"/>
+                <w:lang w:val="sk-SK"/>
+              </w:rPr>
+              <w:t>ezvýznamový identifikátor poistenca vygenerovaný ZP, ktorý je pre poistenca rovnaký vo všetkých odovzdávaných súboroch</w:t>
+            </w:r>
+            <w:r>
+              <w:rPr>
+                <w:rFonts w:cstheme="minorHAnsi"/>
                 <w:sz w:val="18"/>
                 <w:szCs w:val="18"/>
                 <w:lang w:val="sk-SK"/>
               </w:rPr>
               <w:t>.</w:t>
             </w:r>
-          </w:p>
-        </w:tc>
-        <w:tc>
-          <w:tcPr>
-            <w:tcW w:w="1050" w:type="pct"/>
-          </w:tcPr>
-          <w:p>
-            <w:pPr>
-              <w:autoSpaceDE w:val="0"/>
-              <w:autoSpaceDN w:val="0"/>
-              <w:adjustRightInd w:val="0"/>
-              <w:rPr>
-                <w:rFonts w:cstheme="minorHAnsi"/>
-                <w:color w:val="000000"/>
-                <w:sz w:val="18"/>
-                <w:szCs w:val="18"/>
-                <w:lang w:val="sk-SK"/>
-              </w:rPr>
-            </w:pPr>
-            <w:r>
-              <w:rPr>
-                <w:rFonts w:cstheme="minorHAnsi"/>
-                <w:sz w:val="18"/>
-                <w:szCs w:val="18"/>
-                <w:lang w:val="sk-SK"/>
-              </w:rPr>
-              <w:t>ID_HP_DZP</w:t>
-            </w:r>
-          </w:p>
-        </w:tc>
-        <w:tc>
-          <w:tcPr>
-            <w:tcW w:w="1400" w:type="pct"/>
-          </w:tcPr>
-          <w:p>
-            <w:pPr>
-              <w:autoSpaceDE w:val="0"/>
-              <w:autoSpaceDN w:val="0"/>
-              <w:adjustRightInd w:val="0"/>
-              <w:rPr>
-                <w:rFonts w:cstheme="minorHAnsi"/>
-                <w:color w:val="000000"/>
-                <w:sz w:val="18"/>
-                <w:szCs w:val="18"/>
-                <w:lang w:val="sk-SK"/>
-              </w:rPr>
-            </w:pPr>
-            <w:r>
-              <w:rPr>
-                <w:rFonts w:cstheme="minorHAnsi"/>
-                <w:color w:val="000000"/>
-                <w:sz w:val="18"/>
-                <w:szCs w:val="18"/>
-                <w:lang w:val="sk-SK"/>
-              </w:rPr>
-              <w:t xml:space="preserve">JEDNOZNAČNÝ IDENTIFIKÁTOR HOSPITALIZAČNÉHO PRÍPADU ZP </w:t>
-            </w:r>
-          </w:p>
-        </w:tc>
-        <w:tc>
-          <w:tcPr>
-            <w:tcW w:w="300" w:type="pct"/>
-          </w:tcPr>
-          <w:p>
-            <w:pPr>
-              <w:autoSpaceDE w:val="0"/>
-              <w:autoSpaceDN w:val="0"/>
-              <w:adjustRightInd w:val="0"/>
-              <w:rPr>
-                <w:rFonts w:cstheme="minorHAnsi"/>
-                <w:color w:val="000000"/>
-                <w:sz w:val="18"/>
-                <w:szCs w:val="18"/>
-                <w:lang w:val="sk-SK"/>
-              </w:rPr>
-            </w:pPr>
-            <w:r>
-              <w:rPr>
-                <w:rFonts w:cstheme="minorHAnsi"/>
-                <w:color w:val="000000"/>
-                <w:sz w:val="18"/>
-                <w:szCs w:val="18"/>
-                <w:lang w:val="sk-SK"/>
-              </w:rPr>
-              <w:t xml:space="preserve">CHAR </w:t>
-            </w:r>
-          </w:p>
-        </w:tc>
-        <w:tc>
-          <w:tcPr>
-            <w:tcW w:w="500" w:type="pct"/>
-          </w:tcPr>
-          <w:p>
-            <w:pPr>
-              <w:autoSpaceDE w:val="0"/>
-              <w:autoSpaceDN w:val="0"/>
-              <w:adjustRightInd w:val="0"/>
-              <w:rPr>
-                <w:rFonts w:cstheme="minorHAnsi"/>
-                <w:color w:val="000000"/>
-                <w:sz w:val="18"/>
-                <w:szCs w:val="18"/>
-                <w:lang w:val="sk-SK"/>
-              </w:rPr>
-            </w:pPr>
-            <w:r>
-              <w:rPr>
-                <w:rFonts w:cstheme="minorHAnsi"/>
-                <w:color w:val="000000"/>
-                <w:sz w:val="18"/>
-                <w:szCs w:val="18"/>
-                <w:lang w:val="sk-SK"/>
-              </w:rPr>
-              <w:t xml:space="preserve">20 </w:t>
-            </w:r>
-          </w:p>
-        </w:tc>
-        <w:tc>
-          <w:tcPr>
-            <w:tcW w:w="1592" w:type="pct"/>
-          </w:tcPr>
-          <w:p>
-            <w:pPr>
-              <w:autoSpaceDE w:val="0"/>
-              <w:autoSpaceDN w:val="0"/>
-              <w:adjustRightInd w:val="0"/>
-              <w:rPr>
-                <w:rFonts w:cstheme="minorHAnsi"/>
-                <w:color w:val="000000"/>
-                <w:sz w:val="18"/>
-                <w:szCs w:val="18"/>
-                <w:lang w:val="sk-SK"/>
-              </w:rPr>
-            </w:pPr>
+            <w:r>
+              <w:rPr>
+                <w:rFonts w:cstheme="minorHAnsi"/>
+                <w:sz w:val="18"/>
+                <w:szCs w:val="18"/>
+                <w:lang w:val="sk-SK"/>
+              </w:rPr>
+              <w:t xml:space="preserve"> </w:t>
+            </w:r>
+            <w:r>
+              <w:rPr>
+                <w:rFonts w:cstheme="minorHAnsi"/>
+                <w:sz w:val="18"/>
+                <w:szCs w:val="18"/>
+                <w:lang w:val="sk-SK"/>
+              </w:rPr>
+              <w:t>V prípade, že dáta pripravujú nemocnice zo svojich dát, je potrebné aby ho vygenerovali ony.</w:t>
+            </w:r>
           </w:p>
         </w:tc>
       </w:tr>
@@ -2511,152 +3765,169 @@
                 <w:szCs w:val="18"/>
                 <w:lang w:val="sk-SK"/>
               </w:rPr>
-              <w:t>2</w:t>
-            </w:r>
-            <w:r>
-              <w:rPr>
-                <w:rFonts w:cstheme="minorHAnsi"/>
-                <w:color w:val="000000"/>
+              <w:t>4.</w:t>
+            </w:r>
+          </w:p>
+        </w:tc>
+        <w:tc>
+          <w:tcPr>
+            <w:tcW w:w="1050" w:type="pct"/>
+          </w:tcPr>
+          <w:p>
+            <w:pPr>
+              <w:autoSpaceDE w:val="0"/>
+              <w:autoSpaceDN w:val="0"/>
+              <w:adjustRightInd w:val="0"/>
+              <w:rPr>
+                <w:rFonts w:cstheme="minorHAnsi"/>
+                <w:color w:val="000000"/>
+                <w:sz w:val="18"/>
+                <w:szCs w:val="18"/>
+                <w:lang w:val="sk-SK"/>
+              </w:rPr>
+            </w:pPr>
+            <w:r>
+              <w:rPr>
+                <w:rFonts w:cstheme="minorHAnsi"/>
+                <w:sz w:val="18"/>
+                <w:szCs w:val="18"/>
+                <w:lang w:val="sk-SK"/>
+              </w:rPr>
+              <w:t>PZS</w:t>
+            </w:r>
+            <w:r>
+              <w:rPr>
+                <w:rFonts w:cstheme="minorHAnsi"/>
+                <w:sz w:val="18"/>
+                <w:szCs w:val="18"/>
+                <w:lang w:val="sk-SK"/>
+              </w:rPr>
+              <w:t>_6</w:t>
+            </w:r>
+          </w:p>
+        </w:tc>
+        <w:tc>
+          <w:tcPr>
+            <w:tcW w:w="1400" w:type="pct"/>
+          </w:tcPr>
+          <w:p>
+            <w:pPr>
+              <w:autoSpaceDE w:val="0"/>
+              <w:autoSpaceDN w:val="0"/>
+              <w:adjustRightInd w:val="0"/>
+              <w:rPr>
+                <w:rFonts w:cstheme="minorHAnsi"/>
+                <w:color w:val="000000"/>
+                <w:sz w:val="18"/>
+                <w:szCs w:val="18"/>
+                <w:lang w:val="sk-SK"/>
+              </w:rPr>
+            </w:pPr>
+            <w:r>
+              <w:rPr>
+                <w:rFonts w:cstheme="minorHAnsi"/>
+                <w:color w:val="000000"/>
+                <w:sz w:val="18"/>
+                <w:szCs w:val="18"/>
+                <w:lang w:val="sk-SK"/>
+              </w:rPr>
+              <w:t xml:space="preserve">KÓD PZS </w:t>
+            </w:r>
+          </w:p>
+        </w:tc>
+        <w:tc>
+          <w:tcPr>
+            <w:tcW w:w="300" w:type="pct"/>
+          </w:tcPr>
+          <w:p>
+            <w:pPr>
+              <w:autoSpaceDE w:val="0"/>
+              <w:autoSpaceDN w:val="0"/>
+              <w:adjustRightInd w:val="0"/>
+              <w:rPr>
+                <w:rFonts w:cstheme="minorHAnsi"/>
+                <w:color w:val="000000"/>
+                <w:sz w:val="18"/>
+                <w:szCs w:val="18"/>
+                <w:lang w:val="sk-SK"/>
+              </w:rPr>
+            </w:pPr>
+            <w:r>
+              <w:rPr>
+                <w:rFonts w:cstheme="minorHAnsi"/>
+                <w:color w:val="000000"/>
+                <w:sz w:val="18"/>
+                <w:szCs w:val="18"/>
+                <w:lang w:val="sk-SK"/>
+              </w:rPr>
+              <w:t xml:space="preserve">CHAR </w:t>
+            </w:r>
+          </w:p>
+        </w:tc>
+        <w:tc>
+          <w:tcPr>
+            <w:tcW w:w="500" w:type="pct"/>
+          </w:tcPr>
+          <w:p>
+            <w:pPr>
+              <w:autoSpaceDE w:val="0"/>
+              <w:autoSpaceDN w:val="0"/>
+              <w:adjustRightInd w:val="0"/>
+              <w:rPr>
+                <w:rFonts w:cstheme="minorHAnsi"/>
+                <w:color w:val="000000"/>
+                <w:sz w:val="18"/>
+                <w:szCs w:val="18"/>
+                <w:lang w:val="sk-SK"/>
+              </w:rPr>
+            </w:pPr>
+            <w:r>
+              <w:rPr>
+                <w:rFonts w:cstheme="minorHAnsi"/>
+                <w:color w:val="000000"/>
+                <w:sz w:val="18"/>
+                <w:szCs w:val="18"/>
+                <w:lang w:val="sk-SK"/>
+              </w:rPr>
+              <w:t xml:space="preserve">6-6 </w:t>
+            </w:r>
+          </w:p>
+        </w:tc>
+        <w:tc>
+          <w:tcPr>
+            <w:tcW w:w="1592" w:type="pct"/>
+          </w:tcPr>
+          <w:p>
+            <w:pPr>
+              <w:autoSpaceDE w:val="0"/>
+              <w:autoSpaceDN w:val="0"/>
+              <w:adjustRightInd w:val="0"/>
+              <w:rPr>
+                <w:rFonts w:cstheme="minorHAnsi"/>
+                <w:color w:val="000000"/>
+                <w:sz w:val="18"/>
+                <w:szCs w:val="18"/>
+                <w:lang w:val="sk-SK"/>
+              </w:rPr>
+            </w:pPr>
+            <w:r>
+              <w:rPr>
+                <w:rFonts w:cstheme="minorHAnsi"/>
+                <w:sz w:val="18"/>
+                <w:szCs w:val="18"/>
+                <w:lang w:val="sk-SK"/>
+              </w:rPr>
+              <w:t>Kód poskytovateľa, ktorý poskytol príslušnú zdravotnú starostlivosť, v tvare: P99999</w:t>
+            </w:r>
+            <w:r>
+              <w:rPr>
+                <w:rFonts w:cstheme="minorHAnsi"/>
                 <w:sz w:val="18"/>
                 <w:szCs w:val="18"/>
                 <w:lang w:val="sk-SK"/>
               </w:rPr>
               <w:t>.</w:t>
             </w:r>
-          </w:p>
-        </w:tc>
-        <w:tc>
-          <w:tcPr>
-            <w:tcW w:w="1050" w:type="pct"/>
-          </w:tcPr>
-          <w:p>
-            <w:pPr>
-              <w:autoSpaceDE w:val="0"/>
-              <w:autoSpaceDN w:val="0"/>
-              <w:adjustRightInd w:val="0"/>
-              <w:rPr>
-                <w:rFonts w:cstheme="minorHAnsi"/>
-                <w:color w:val="000000"/>
-                <w:sz w:val="18"/>
-                <w:szCs w:val="18"/>
-                <w:lang w:val="sk-SK"/>
-              </w:rPr>
-            </w:pPr>
-            <w:r>
-              <w:rPr>
-                <w:rFonts w:cstheme="minorHAnsi"/>
-                <w:sz w:val="18"/>
-                <w:szCs w:val="18"/>
-                <w:lang w:val="sk-SK"/>
-              </w:rPr>
-              <w:t>KOD_PZS</w:t>
-            </w:r>
-          </w:p>
-        </w:tc>
-        <w:tc>
-          <w:tcPr>
-            <w:tcW w:w="1400" w:type="pct"/>
-          </w:tcPr>
-          <w:p>
-            <w:pPr>
-              <w:autoSpaceDE w:val="0"/>
-              <w:autoSpaceDN w:val="0"/>
-              <w:adjustRightInd w:val="0"/>
-              <w:rPr>
-                <w:rFonts w:cstheme="minorHAnsi"/>
-                <w:color w:val="000000"/>
-                <w:sz w:val="18"/>
-                <w:szCs w:val="18"/>
-                <w:lang w:val="sk-SK"/>
-              </w:rPr>
-            </w:pPr>
-            <w:r>
-              <w:rPr>
-                <w:rFonts w:cstheme="minorHAnsi"/>
-                <w:color w:val="000000"/>
-                <w:sz w:val="18"/>
-                <w:szCs w:val="18"/>
-                <w:lang w:val="sk-SK"/>
-              </w:rPr>
-              <w:t xml:space="preserve">KÓD PZS </w:t>
-            </w:r>
-          </w:p>
-        </w:tc>
-        <w:tc>
-          <w:tcPr>
-            <w:tcW w:w="300" w:type="pct"/>
-          </w:tcPr>
-          <w:p>
-            <w:pPr>
-              <w:autoSpaceDE w:val="0"/>
-              <w:autoSpaceDN w:val="0"/>
-              <w:adjustRightInd w:val="0"/>
-              <w:rPr>
-                <w:rFonts w:cstheme="minorHAnsi"/>
-                <w:color w:val="000000"/>
-                <w:sz w:val="18"/>
-                <w:szCs w:val="18"/>
-                <w:lang w:val="sk-SK"/>
-              </w:rPr>
-            </w:pPr>
-            <w:r>
-              <w:rPr>
-                <w:rFonts w:cstheme="minorHAnsi"/>
-                <w:color w:val="000000"/>
-                <w:sz w:val="18"/>
-                <w:szCs w:val="18"/>
-                <w:lang w:val="sk-SK"/>
-              </w:rPr>
-              <w:t xml:space="preserve">CHAR </w:t>
-            </w:r>
-          </w:p>
-        </w:tc>
-        <w:tc>
-          <w:tcPr>
-            <w:tcW w:w="500" w:type="pct"/>
-          </w:tcPr>
-          <w:p>
-            <w:pPr>
-              <w:autoSpaceDE w:val="0"/>
-              <w:autoSpaceDN w:val="0"/>
-              <w:adjustRightInd w:val="0"/>
-              <w:rPr>
-                <w:rFonts w:cstheme="minorHAnsi"/>
-                <w:color w:val="000000"/>
-                <w:sz w:val="18"/>
-                <w:szCs w:val="18"/>
-                <w:lang w:val="sk-SK"/>
-              </w:rPr>
-            </w:pPr>
-            <w:r>
-              <w:rPr>
-                <w:rFonts w:cstheme="minorHAnsi"/>
-                <w:color w:val="000000"/>
-                <w:sz w:val="18"/>
-                <w:szCs w:val="18"/>
-                <w:lang w:val="sk-SK"/>
-              </w:rPr>
-              <w:t xml:space="preserve">6-6 </w:t>
-            </w:r>
-          </w:p>
-        </w:tc>
-        <w:tc>
-          <w:tcPr>
-            <w:tcW w:w="1592" w:type="pct"/>
-          </w:tcPr>
-          <w:p>
-            <w:pPr>
-              <w:autoSpaceDE w:val="0"/>
-              <w:autoSpaceDN w:val="0"/>
-              <w:adjustRightInd w:val="0"/>
-              <w:rPr>
-                <w:rFonts w:cstheme="minorHAnsi"/>
-                <w:color w:val="000000"/>
-                <w:sz w:val="18"/>
-                <w:szCs w:val="18"/>
-                <w:lang w:val="sk-SK"/>
-              </w:rPr>
-            </w:pPr>
           </w:p>
         </w:tc>
       </w:tr>
@@ -2689,17 +3960,7 @@
                 <w:szCs w:val="18"/>
                 <w:lang w:val="sk-SK"/>
               </w:rPr>
-              <w:t>3</w:t>
-            </w:r>
-            <w:r>
-              <w:rPr>
-                <w:rFonts w:cstheme="minorHAnsi"/>
-                <w:color w:val="000000"/>
-                <w:sz w:val="18"/>
-                <w:szCs w:val="18"/>
-                <w:lang w:val="sk-SK"/>
-              </w:rPr>
-              <w:t>.</w:t>
+              <w:t>5.</w:t>
             </w:r>
           </w:p>
         </w:tc>
@@ -2727,7 +3988,25 @@
                 <w:szCs w:val="18"/>
                 <w:lang w:val="sk-SK"/>
               </w:rPr>
-              <w:t>DAT_OD</w:t>
+              <w:t>DAT</w:t>
+            </w:r>
+            <w:r>
+              <w:rPr>
+                <w:rFonts w:cstheme="minorHAnsi"/>
+                <w:sz w:val="18"/>
+                <w:szCs w:val="18"/>
+                <w:lang w:val="sk-SK"/>
+              </w:rPr>
+              <w:t>UM</w:t>
+            </w:r>
+            <w:r>
+              <w:rPr>
+                <w:rFonts w:cstheme="minorHAnsi"/>
+                <w:sz w:val="18"/>
+                <w:szCs w:val="18"/>
+                <w:lang w:val="sk-SK"/>
+              </w:rPr>
+              <w:t>_OD</w:t>
             </w:r>
           </w:p>
         </w:tc>
@@ -2756,7 +4035,7 @@
                 <w:szCs w:val="18"/>
                 <w:lang w:val="sk-SK"/>
               </w:rPr>
-              <w:t xml:space="preserve">DÁTUM A ČAS PRIJATIA DO ÚZZ </w:t>
+              <w:t xml:space="preserve">DÁTUM PRIJATIA DO ÚZZ </w:t>
             </w:r>
           </w:p>
         </w:tc>
@@ -2835,6 +4114,33 @@
                 <w:lang w:val="sk-SK"/>
               </w:rPr>
             </w:pPr>
+            <w:r>
+              <w:rPr>
+                <w:rFonts w:cstheme="minorHAnsi"/>
+                <w:sz w:val="18"/>
+                <w:szCs w:val="18"/>
+                <w:lang w:val="sk-SK"/>
+              </w:rPr>
+              <w:t>U</w:t>
+            </w:r>
+            <w:r>
+              <w:rPr>
+                <w:rFonts w:cstheme="minorHAnsi"/>
+                <w:sz w:val="18"/>
+                <w:szCs w:val="18"/>
+                <w:lang w:val="sk-SK"/>
+              </w:rPr>
+              <w:t>vádza sa dátum prijatia na hospitalizáciu alebo dátum poskytnutia jednodňovej starostlivosti; v prípade, ak ide o pokračovanie zdravotnej starostlivosti z predchádzajúceho mesiaca, položka sa nevyplní; obsah zodpovedá položke 28 z dátové</w:t>
+            </w:r>
+            <w:r>
+              <w:rPr>
+                <w:rFonts w:cstheme="minorHAnsi"/>
+                <w:sz w:val="18"/>
+                <w:szCs w:val="18"/>
+                <w:lang w:val="sk-SK"/>
+              </w:rPr>
+              <w:t>ho rozhrania 274n.</w:t>
+            </w:r>
           </w:p>
         </w:tc>
       </w:tr>
@@ -2867,17 +4173,7 @@
                 <w:szCs w:val="18"/>
                 <w:lang w:val="sk-SK"/>
               </w:rPr>
-              <w:t>4</w:t>
-            </w:r>
-            <w:r>
-              <w:rPr>
-                <w:rFonts w:cstheme="minorHAnsi"/>
-                <w:color w:val="000000"/>
-                <w:sz w:val="18"/>
-                <w:szCs w:val="18"/>
-                <w:lang w:val="sk-SK"/>
-              </w:rPr>
-              <w:t>.</w:t>
+              <w:t>6.</w:t>
             </w:r>
           </w:p>
         </w:tc>
@@ -2905,7 +4201,25 @@
                 <w:szCs w:val="18"/>
                 <w:lang w:val="sk-SK"/>
               </w:rPr>
-              <w:t>DAT_DO</w:t>
+              <w:t>DAT</w:t>
+            </w:r>
+            <w:r>
+              <w:rPr>
+                <w:rFonts w:cstheme="minorHAnsi"/>
+                <w:sz w:val="18"/>
+                <w:szCs w:val="18"/>
+                <w:lang w:val="sk-SK"/>
+              </w:rPr>
+              <w:t>UM</w:t>
+            </w:r>
+            <w:r>
+              <w:rPr>
+                <w:rFonts w:cstheme="minorHAnsi"/>
+                <w:sz w:val="18"/>
+                <w:szCs w:val="18"/>
+                <w:lang w:val="sk-SK"/>
+              </w:rPr>
+              <w:t>_DO</w:t>
             </w:r>
           </w:p>
         </w:tc>
@@ -2934,7 +4248,7 @@
                 <w:szCs w:val="18"/>
                 <w:lang w:val="sk-SK"/>
               </w:rPr>
-              <w:t xml:space="preserve">DÁTUM A ČAS PREPUSTENIA Z ÚZZ </w:t>
+              <w:t xml:space="preserve">DÁTUM PREPUSTENIA Z ÚZZ </w:t>
             </w:r>
           </w:p>
         </w:tc>
@@ -3013,6 +4327,33 @@
                 <w:lang w:val="sk-SK"/>
               </w:rPr>
             </w:pPr>
+            <w:r>
+              <w:rPr>
+                <w:rFonts w:cstheme="minorHAnsi"/>
+                <w:sz w:val="18"/>
+                <w:szCs w:val="18"/>
+                <w:lang w:val="sk-SK"/>
+              </w:rPr>
+              <w:t>U</w:t>
+            </w:r>
+            <w:r>
+              <w:rPr>
+                <w:rFonts w:cstheme="minorHAnsi"/>
+                <w:sz w:val="18"/>
+                <w:szCs w:val="18"/>
+                <w:lang w:val="sk-SK"/>
+              </w:rPr>
+              <w:t>vádza sa dátum prepustenia z oddelenia; v prípade, ak poskytovanie zdravotnej starostlivosti pokračuje v nasledujúcom mesiaci alebo ide o poskytnutie starostlivosti v rovnaký deň, položka sa nevyplní; obsah zodpovedá polož</w:t>
+            </w:r>
+            <w:r>
+              <w:rPr>
+                <w:rFonts w:cstheme="minorHAnsi"/>
+                <w:sz w:val="18"/>
+                <w:szCs w:val="18"/>
+                <w:lang w:val="sk-SK"/>
+              </w:rPr>
+              <w:t>ke 29 z dátového rozhrania 274n.</w:t>
+            </w:r>
           </w:p>
         </w:tc>
       </w:tr>
@@ -3045,17 +4386,7 @@
                 <w:szCs w:val="18"/>
                 <w:lang w:val="sk-SK"/>
               </w:rPr>
-              <w:t>5</w:t>
-            </w:r>
-            <w:r>
-              <w:rPr>
-                <w:rFonts w:cstheme="minorHAnsi"/>
-                <w:color w:val="000000"/>
-                <w:sz w:val="18"/>
-                <w:szCs w:val="18"/>
-                <w:lang w:val="sk-SK"/>
-              </w:rPr>
-              <w:t>.</w:t>
+              <w:t>7.</w:t>
             </w:r>
           </w:p>
         </w:tc>
@@ -3083,7 +4414,25 @@
                 <w:szCs w:val="18"/>
                 <w:lang w:val="sk-SK"/>
               </w:rPr>
-              <w:t>VEK_DEN</w:t>
+              <w:t>VEK_D</w:t>
+            </w:r>
+            <w:r>
+              <w:rPr>
+                <w:rFonts w:cstheme="minorHAnsi"/>
+                <w:sz w:val="18"/>
+                <w:szCs w:val="18"/>
+                <w:lang w:val="sk-SK"/>
+              </w:rPr>
+              <w:t>N</w:t>
+            </w:r>
+            <w:r>
+              <w:rPr>
+                <w:rFonts w:cstheme="minorHAnsi"/>
+                <w:sz w:val="18"/>
+                <w:szCs w:val="18"/>
+                <w:lang w:val="sk-SK"/>
+              </w:rPr>
+              <w:t>I</w:t>
             </w:r>
           </w:p>
         </w:tc>
@@ -3191,6 +4540,26 @@
                 <w:lang w:val="sk-SK"/>
               </w:rPr>
             </w:pPr>
+            <w:r>
+              <w:rPr>
+                <w:rFonts w:cstheme="minorHAnsi"/>
+                <w:color w:val="000000"/>
+                <w:sz w:val="18"/>
+                <w:szCs w:val="18"/>
+                <w:lang w:val="sk-SK"/>
+              </w:rPr>
+              <w:t>O</w:t>
+            </w:r>
+            <w:r>
+              <w:rPr>
+                <w:rFonts w:cstheme="minorHAnsi"/>
+                <w:color w:val="000000"/>
+                <w:sz w:val="18"/>
+                <w:szCs w:val="18"/>
+                <w:lang w:val="sk-SK"/>
+              </w:rPr>
+              <w:t>bsah zodpovedá položke 38 z dátového rozhrania 274n. Hodnota je rozdielom dátumu prijatia do ÚZZ a dátumu narodenia dieťaťa do 1 roku v dňoch.</w:t>
+            </w:r>
           </w:p>
         </w:tc>
       </w:tr>
@@ -3223,17 +4592,7 @@
                 <w:szCs w:val="18"/>
                 <w:lang w:val="sk-SK"/>
               </w:rPr>
-              <w:t>6</w:t>
-            </w:r>
-            <w:r>
-              <w:rPr>
-                <w:rFonts w:cstheme="minorHAnsi"/>
-                <w:color w:val="000000"/>
-                <w:sz w:val="18"/>
-                <w:szCs w:val="18"/>
-                <w:lang w:val="sk-SK"/>
-              </w:rPr>
-              <w:t>.</w:t>
+              <w:t>8.</w:t>
             </w:r>
           </w:p>
         </w:tc>
@@ -3369,6 +4728,26 @@
                 <w:lang w:val="sk-SK"/>
               </w:rPr>
             </w:pPr>
+            <w:r>
+              <w:rPr>
+                <w:rFonts w:cstheme="minorHAnsi"/>
+                <w:color w:val="000000"/>
+                <w:sz w:val="18"/>
+                <w:szCs w:val="18"/>
+                <w:lang w:val="sk-SK"/>
+              </w:rPr>
+              <w:t>O</w:t>
+            </w:r>
+            <w:r>
+              <w:rPr>
+                <w:rFonts w:cstheme="minorHAnsi"/>
+                <w:color w:val="000000"/>
+                <w:sz w:val="18"/>
+                <w:szCs w:val="18"/>
+                <w:lang w:val="sk-SK"/>
+              </w:rPr>
+              <w:t>bsah zodpovedá položke 39 z dátového rozhrania 274n. Hodnota je rozdielom dátumu prijatia do ÚZZ a dátumu narodenia pacienta staršieho ako 1 rok v rokoch.</w:t>
+            </w:r>
           </w:p>
         </w:tc>
       </w:tr>
@@ -3401,17 +4780,7 @@
                 <w:szCs w:val="18"/>
                 <w:lang w:val="sk-SK"/>
               </w:rPr>
-              <w:t>7</w:t>
-            </w:r>
-            <w:r>
-              <w:rPr>
-                <w:rFonts w:cstheme="minorHAnsi"/>
-                <w:color w:val="000000"/>
-                <w:sz w:val="18"/>
-                <w:szCs w:val="18"/>
-                <w:lang w:val="sk-SK"/>
-              </w:rPr>
-              <w:t>.</w:t>
+              <w:t>9.</w:t>
             </w:r>
           </w:p>
         </w:tc>
@@ -3547,6 +4916,26 @@
                 <w:lang w:val="sk-SK"/>
               </w:rPr>
             </w:pPr>
+            <w:r>
+              <w:rPr>
+                <w:rFonts w:cstheme="minorHAnsi"/>
+                <w:color w:val="000000"/>
+                <w:sz w:val="18"/>
+                <w:szCs w:val="18"/>
+                <w:lang w:val="sk-SK"/>
+              </w:rPr>
+              <w:t>O</w:t>
+            </w:r>
+            <w:r>
+              <w:rPr>
+                <w:rFonts w:cstheme="minorHAnsi"/>
+                <w:color w:val="000000"/>
+                <w:sz w:val="18"/>
+                <w:szCs w:val="18"/>
+                <w:lang w:val="sk-SK"/>
+              </w:rPr>
+              <w:t>bsah zodpovedá položke 40 z dátového rozhrania 274n.</w:t>
+            </w:r>
           </w:p>
         </w:tc>
       </w:tr>
@@ -3579,17 +4968,7 @@
                 <w:szCs w:val="18"/>
                 <w:lang w:val="sk-SK"/>
               </w:rPr>
-              <w:t>8</w:t>
-            </w:r>
-            <w:r>
-              <w:rPr>
-                <w:rFonts w:cstheme="minorHAnsi"/>
-                <w:color w:val="000000"/>
-                <w:sz w:val="18"/>
-                <w:szCs w:val="18"/>
-                <w:lang w:val="sk-SK"/>
-              </w:rPr>
-              <w:t>.</w:t>
+              <w:t>10.</w:t>
             </w:r>
           </w:p>
         </w:tc>
@@ -3619,6 +4998,15 @@
               </w:rPr>
               <w:t>UPV</w:t>
             </w:r>
+            <w:r>
+              <w:rPr>
+                <w:rFonts w:cstheme="minorHAnsi"/>
+                <w:sz w:val="18"/>
+                <w:szCs w:val="18"/>
+                <w:lang w:val="sk-SK"/>
+              </w:rPr>
+              <w:t>_DLZKA</w:t>
+            </w:r>
           </w:p>
         </w:tc>
         <w:tc>
@@ -3725,6 +5113,26 @@
                 <w:lang w:val="sk-SK"/>
               </w:rPr>
             </w:pPr>
+            <w:r>
+              <w:rPr>
+                <w:rFonts w:cstheme="minorHAnsi"/>
+                <w:color w:val="000000"/>
+                <w:sz w:val="18"/>
+                <w:szCs w:val="18"/>
+                <w:lang w:val="sk-SK"/>
+              </w:rPr>
+              <w:t>O</w:t>
+            </w:r>
+            <w:r>
+              <w:rPr>
+                <w:rFonts w:cstheme="minorHAnsi"/>
+                <w:color w:val="000000"/>
+                <w:sz w:val="18"/>
+                <w:szCs w:val="18"/>
+                <w:lang w:val="sk-SK"/>
+              </w:rPr>
+              <w:t>bsah zodpovedá položke 31 z dátového rozhrania 274n.</w:t>
+            </w:r>
           </w:p>
         </w:tc>
       </w:tr>
@@ -3757,7 +5165,160 @@
                 <w:szCs w:val="18"/>
                 <w:lang w:val="sk-SK"/>
               </w:rPr>
-              <w:t>9</w:t>
+              <w:t>11.</w:t>
+            </w:r>
+          </w:p>
+        </w:tc>
+        <w:tc>
+          <w:tcPr>
+            <w:tcW w:w="1050" w:type="pct"/>
+          </w:tcPr>
+          <w:p>
+            <w:pPr>
+              <w:autoSpaceDE w:val="0"/>
+              <w:autoSpaceDN w:val="0"/>
+              <w:adjustRightInd w:val="0"/>
+              <w:rPr>
+                <w:rFonts w:cstheme="minorHAnsi"/>
+                <w:sz w:val="18"/>
+                <w:szCs w:val="18"/>
+                <w:lang w:val="sk-SK"/>
+              </w:rPr>
+            </w:pPr>
+            <w:r>
+              <w:rPr>
+                <w:rFonts w:cstheme="minorHAnsi"/>
+                <w:sz w:val="18"/>
+                <w:szCs w:val="18"/>
+                <w:lang w:val="sk-SK"/>
+              </w:rPr>
+              <w:t>DATUM_NAROD</w:t>
+            </w:r>
+          </w:p>
+        </w:tc>
+        <w:tc>
+          <w:tcPr>
+            <w:tcW w:w="1400" w:type="pct"/>
+          </w:tcPr>
+          <w:p>
+            <w:pPr>
+              <w:autoSpaceDE w:val="0"/>
+              <w:autoSpaceDN w:val="0"/>
+              <w:adjustRightInd w:val="0"/>
+              <w:rPr>
+                <w:rFonts w:cstheme="minorHAnsi"/>
+                <w:color w:val="000000"/>
+                <w:sz w:val="18"/>
+                <w:szCs w:val="18"/>
+                <w:lang w:val="sk-SK"/>
+              </w:rPr>
+            </w:pPr>
+            <w:r>
+              <w:rPr>
+                <w:rFonts w:cstheme="minorHAnsi"/>
+                <w:color w:val="000000"/>
+                <w:sz w:val="18"/>
+                <w:szCs w:val="18"/>
+                <w:lang w:val="sk-SK"/>
+              </w:rPr>
+              <w:t>DÁTUM NARODENIA</w:t>
+            </w:r>
+          </w:p>
+        </w:tc>
+        <w:tc>
+          <w:tcPr>
+            <w:tcW w:w="300" w:type="pct"/>
+          </w:tcPr>
+          <w:p>
+            <w:pPr>
+              <w:autoSpaceDE w:val="0"/>
+              <w:autoSpaceDN w:val="0"/>
+              <w:adjustRightInd w:val="0"/>
+              <w:rPr>
+                <w:rFonts w:cstheme="minorHAnsi"/>
+                <w:color w:val="000000"/>
+                <w:sz w:val="18"/>
+                <w:szCs w:val="18"/>
+                <w:lang w:val="sk-SK"/>
+              </w:rPr>
+            </w:pPr>
+            <w:r>
+              <w:rPr>
+                <w:rFonts w:cstheme="minorHAnsi"/>
+                <w:color w:val="000000"/>
+                <w:sz w:val="18"/>
+                <w:szCs w:val="18"/>
+                <w:lang w:val="sk-SK"/>
+              </w:rPr>
+              <w:t>DATE</w:t>
+            </w:r>
+          </w:p>
+        </w:tc>
+        <w:tc>
+          <w:tcPr>
+            <w:tcW w:w="500" w:type="pct"/>
+          </w:tcPr>
+          <w:p>
+            <w:pPr>
+              <w:autoSpaceDE w:val="0"/>
+              <w:autoSpaceDN w:val="0"/>
+              <w:adjustRightInd w:val="0"/>
+              <w:rPr>
+                <w:rFonts w:cstheme="minorHAnsi"/>
+                <w:color w:val="000000"/>
+                <w:sz w:val="18"/>
+                <w:szCs w:val="18"/>
+                <w:lang w:val="sk-SK"/>
+              </w:rPr>
+            </w:pPr>
+            <w:r>
+              <w:rPr>
+                <w:rFonts w:cstheme="minorHAnsi"/>
+                <w:color w:val="000000"/>
+                <w:sz w:val="18"/>
+                <w:szCs w:val="18"/>
+                <w:lang w:val="sk-SK"/>
+              </w:rPr>
+              <w:t>YYYY-MM-DD</w:t>
+            </w:r>
+          </w:p>
+        </w:tc>
+        <w:tc>
+          <w:tcPr>
+            <w:tcW w:w="1592" w:type="pct"/>
+          </w:tcPr>
+          <w:p>
+            <w:pPr>
+              <w:autoSpaceDE w:val="0"/>
+              <w:autoSpaceDN w:val="0"/>
+              <w:adjustRightInd w:val="0"/>
+              <w:rPr>
+                <w:rFonts w:cstheme="minorHAnsi"/>
+                <w:color w:val="000000"/>
+                <w:sz w:val="18"/>
+                <w:szCs w:val="18"/>
+                <w:lang w:val="sk-SK"/>
+              </w:rPr>
+            </w:pPr>
+            <w:r>
+              <w:rPr>
+                <w:rFonts w:cstheme="minorHAnsi"/>
+                <w:color w:val="000000"/>
+                <w:sz w:val="18"/>
+                <w:szCs w:val="18"/>
+                <w:lang w:val="sk-SK"/>
+              </w:rPr>
+              <w:t>O</w:t>
+            </w:r>
+            <w:r>
+              <w:rPr>
+                <w:rFonts w:cstheme="minorHAnsi"/>
+                <w:color w:val="000000"/>
+                <w:sz w:val="18"/>
+                <w:szCs w:val="18"/>
+                <w:lang w:val="sk-SK"/>
+              </w:rPr>
+              <w:t>bsah zodpovedá položke 35 z dátového rozhrania 274n</w:t>
             </w:r>
             <w:r>
               <w:rPr>
@@ -3768,150 +5329,6 @@
                 <w:lang w:val="sk-SK"/>
               </w:rPr>
               <w:t>.</w:t>
-            </w:r>
-          </w:p>
-        </w:tc>
-        <w:tc>
-          <w:tcPr>
-            <w:tcW w:w="1050" w:type="pct"/>
-          </w:tcPr>
-          <w:p>
-            <w:pPr>
-              <w:autoSpaceDE w:val="0"/>
-              <w:autoSpaceDN w:val="0"/>
-              <w:adjustRightInd w:val="0"/>
-              <w:rPr>
-                <w:rFonts w:cstheme="minorHAnsi"/>
-                <w:color w:val="000000"/>
-                <w:sz w:val="18"/>
-                <w:szCs w:val="18"/>
-                <w:lang w:val="sk-SK"/>
-              </w:rPr>
-            </w:pPr>
-            <w:r>
-              <w:rPr>
-                <w:rFonts w:cstheme="minorHAnsi"/>
-                <w:sz w:val="18"/>
-                <w:szCs w:val="18"/>
-                <w:lang w:val="sk-SK"/>
-              </w:rPr>
-              <w:t>KOD_DIAG_HL</w:t>
-            </w:r>
-          </w:p>
-        </w:tc>
-        <w:tc>
-          <w:tcPr>
-            <w:tcW w:w="1400" w:type="pct"/>
-          </w:tcPr>
-          <w:p>
-            <w:pPr>
-              <w:autoSpaceDE w:val="0"/>
-              <w:autoSpaceDN w:val="0"/>
-              <w:adjustRightInd w:val="0"/>
-              <w:rPr>
-                <w:rFonts w:cstheme="minorHAnsi"/>
-                <w:color w:val="000000"/>
-                <w:sz w:val="18"/>
-                <w:szCs w:val="18"/>
-                <w:lang w:val="sk-SK"/>
-              </w:rPr>
-            </w:pPr>
-            <w:r>
-              <w:rPr>
-                <w:rFonts w:cstheme="minorHAnsi"/>
-                <w:color w:val="000000"/>
-                <w:sz w:val="18"/>
-                <w:szCs w:val="18"/>
-                <w:lang w:val="sk-SK"/>
-              </w:rPr>
-              <w:t xml:space="preserve">KÓD HLAVNEJ DIAGNÓZY </w:t>
-            </w:r>
-          </w:p>
-        </w:tc>
-        <w:tc>
-          <w:tcPr>
-            <w:tcW w:w="300" w:type="pct"/>
-          </w:tcPr>
-          <w:p>
-            <w:pPr>
-              <w:autoSpaceDE w:val="0"/>
-              <w:autoSpaceDN w:val="0"/>
-              <w:adjustRightInd w:val="0"/>
-              <w:rPr>
-                <w:rFonts w:cstheme="minorHAnsi"/>
-                <w:color w:val="000000"/>
-                <w:sz w:val="18"/>
-                <w:szCs w:val="18"/>
-                <w:lang w:val="sk-SK"/>
-              </w:rPr>
-            </w:pPr>
-            <w:r>
-              <w:rPr>
-                <w:rFonts w:cstheme="minorHAnsi"/>
-                <w:color w:val="000000"/>
-                <w:sz w:val="18"/>
-                <w:szCs w:val="18"/>
-                <w:lang w:val="sk-SK"/>
-              </w:rPr>
-              <w:t xml:space="preserve">CHAR </w:t>
-            </w:r>
-          </w:p>
-        </w:tc>
-        <w:tc>
-          <w:tcPr>
-            <w:tcW w:w="500" w:type="pct"/>
-          </w:tcPr>
-          <w:p>
-            <w:pPr>
-              <w:autoSpaceDE w:val="0"/>
-              <w:autoSpaceDN w:val="0"/>
-              <w:adjustRightInd w:val="0"/>
-              <w:rPr>
-                <w:rFonts w:cstheme="minorHAnsi"/>
-                <w:color w:val="000000"/>
-                <w:sz w:val="18"/>
-                <w:szCs w:val="18"/>
-                <w:lang w:val="sk-SK"/>
-              </w:rPr>
-            </w:pPr>
-            <w:r>
-              <w:rPr>
-                <w:rFonts w:cstheme="minorHAnsi"/>
-                <w:color w:val="000000"/>
-                <w:sz w:val="18"/>
-                <w:szCs w:val="18"/>
-                <w:lang w:val="sk-SK"/>
-              </w:rPr>
-              <w:t xml:space="preserve">3-5 </w:t>
-            </w:r>
-          </w:p>
-        </w:tc>
-        <w:tc>
-          <w:tcPr>
-            <w:tcW w:w="1592" w:type="pct"/>
-          </w:tcPr>
-          <w:p>
-            <w:pPr>
-              <w:autoSpaceDE w:val="0"/>
-              <w:autoSpaceDN w:val="0"/>
-              <w:adjustRightInd w:val="0"/>
-              <w:rPr>
-                <w:rFonts w:cstheme="minorHAnsi"/>
-                <w:color w:val="000000"/>
-                <w:sz w:val="18"/>
-                <w:szCs w:val="18"/>
-                <w:lang w:val="sk-SK"/>
-              </w:rPr>
-            </w:pPr>
-            <w:r>
-              <w:rPr>
-                <w:rFonts w:cstheme="minorHAnsi"/>
-                <w:color w:val="000000"/>
-                <w:sz w:val="18"/>
-                <w:szCs w:val="18"/>
-                <w:lang w:val="sk-SK"/>
-              </w:rPr>
-              <w:t xml:space="preserve">Kód diagnózy sa uvádza bez bodky </w:t>
             </w:r>
           </w:p>
         </w:tc>
@@ -3945,29 +5362,7 @@
                 <w:szCs w:val="18"/>
                 <w:lang w:val="sk-SK"/>
               </w:rPr>
-              <w:t>1</w:t>
-            </w:r>
-            <w:r>
-              <w:rPr>
-                <w:rFonts w:cstheme="minorHAnsi"/>
-                <w:color w:val="000000"/>
-                <w:sz w:val="18"/>
-                <w:szCs w:val="18"/>
-                <w:lang w:val="sk-SK"/>
-              </w:rPr>
-              <w:t>0</w:t>
-            </w:r>
-            <w:bookmarkStart w:id="0" w:name="_GoBack"/>
-            <w:bookmarkEnd w:id="0"/>
-            <w:r>
-              <w:rPr>
-                <w:rFonts w:cstheme="minorHAnsi"/>
-                <w:color w:val="000000"/>
-                <w:sz w:val="18"/>
-                <w:szCs w:val="18"/>
-                <w:lang w:val="sk-SK"/>
-              </w:rPr>
-              <w:t>.</w:t>
+              <w:t>12.</w:t>
             </w:r>
           </w:p>
         </w:tc>
@@ -3995,7 +5390,7 @@
                 <w:szCs w:val="18"/>
                 <w:lang w:val="sk-SK"/>
               </w:rPr>
-              <w:t>KOD_DRG</w:t>
+              <w:t>HDG</w:t>
             </w:r>
           </w:p>
         </w:tc>
@@ -4024,6 +5419,195 @@
                 <w:szCs w:val="18"/>
                 <w:lang w:val="sk-SK"/>
               </w:rPr>
+              <w:t xml:space="preserve">KÓD HLAVNEJ DIAGNÓZY </w:t>
+            </w:r>
+          </w:p>
+        </w:tc>
+        <w:tc>
+          <w:tcPr>
+            <w:tcW w:w="300" w:type="pct"/>
+          </w:tcPr>
+          <w:p>
+            <w:pPr>
+              <w:autoSpaceDE w:val="0"/>
+              <w:autoSpaceDN w:val="0"/>
+              <w:adjustRightInd w:val="0"/>
+              <w:rPr>
+                <w:rFonts w:cstheme="minorHAnsi"/>
+                <w:color w:val="000000"/>
+                <w:sz w:val="18"/>
+                <w:szCs w:val="18"/>
+                <w:lang w:val="sk-SK"/>
+              </w:rPr>
+            </w:pPr>
+            <w:r>
+              <w:rPr>
+                <w:rFonts w:cstheme="minorHAnsi"/>
+                <w:color w:val="000000"/>
+                <w:sz w:val="18"/>
+                <w:szCs w:val="18"/>
+                <w:lang w:val="sk-SK"/>
+              </w:rPr>
+              <w:t xml:space="preserve">CHAR </w:t>
+            </w:r>
+          </w:p>
+        </w:tc>
+        <w:tc>
+          <w:tcPr>
+            <w:tcW w:w="500" w:type="pct"/>
+          </w:tcPr>
+          <w:p>
+            <w:pPr>
+              <w:autoSpaceDE w:val="0"/>
+              <w:autoSpaceDN w:val="0"/>
+              <w:adjustRightInd w:val="0"/>
+              <w:rPr>
+                <w:rFonts w:cstheme="minorHAnsi"/>
+                <w:color w:val="000000"/>
+                <w:sz w:val="18"/>
+                <w:szCs w:val="18"/>
+                <w:lang w:val="sk-SK"/>
+              </w:rPr>
+            </w:pPr>
+            <w:r>
+              <w:rPr>
+                <w:rFonts w:cstheme="minorHAnsi"/>
+                <w:color w:val="000000"/>
+                <w:sz w:val="18"/>
+                <w:szCs w:val="18"/>
+                <w:lang w:val="sk-SK"/>
+              </w:rPr>
+              <w:t xml:space="preserve">3-5 </w:t>
+            </w:r>
+          </w:p>
+        </w:tc>
+        <w:tc>
+          <w:tcPr>
+            <w:tcW w:w="1592" w:type="pct"/>
+          </w:tcPr>
+          <w:p>
+            <w:pPr>
+              <w:autoSpaceDE w:val="0"/>
+              <w:autoSpaceDN w:val="0"/>
+              <w:adjustRightInd w:val="0"/>
+              <w:rPr>
+                <w:rFonts w:cstheme="minorHAnsi"/>
+                <w:color w:val="000000"/>
+                <w:sz w:val="18"/>
+                <w:szCs w:val="18"/>
+                <w:lang w:val="sk-SK"/>
+              </w:rPr>
+            </w:pPr>
+            <w:r>
+              <w:rPr>
+                <w:rFonts w:cstheme="minorHAnsi"/>
+                <w:color w:val="000000"/>
+                <w:sz w:val="18"/>
+                <w:szCs w:val="18"/>
+                <w:lang w:val="sk-SK"/>
+              </w:rPr>
+              <w:t>K</w:t>
+            </w:r>
+            <w:r>
+              <w:rPr>
+                <w:rFonts w:cstheme="minorHAnsi"/>
+                <w:color w:val="000000"/>
+                <w:sz w:val="18"/>
+                <w:szCs w:val="18"/>
+                <w:lang w:val="sk-SK"/>
+              </w:rPr>
+              <w:t>ód diagnózy sa uvádza bez bodky.</w:t>
+            </w:r>
+          </w:p>
+        </w:tc>
+      </w:tr>
+      <w:tr>
+        <w:trPr>
+          <w:trHeight w:val="90"/>
+        </w:trPr>
+        <w:tc>
+          <w:tcPr>
+            <w:tcW w:w="158" w:type="pct"/>
+          </w:tcPr>
+          <w:p>
+            <w:pPr>
+              <w:autoSpaceDE w:val="0"/>
+              <w:autoSpaceDN w:val="0"/>
+              <w:adjustRightInd w:val="0"/>
+              <w:rPr>
+                <w:rFonts w:cstheme="minorHAnsi"/>
+                <w:color w:val="000000"/>
+                <w:sz w:val="18"/>
+                <w:szCs w:val="18"/>
+                <w:lang w:val="sk-SK"/>
+              </w:rPr>
+            </w:pPr>
+            <w:r>
+              <w:rPr>
+                <w:rFonts w:cstheme="minorHAnsi"/>
+                <w:color w:val="000000"/>
+                <w:sz w:val="18"/>
+                <w:szCs w:val="18"/>
+                <w:lang w:val="sk-SK"/>
+              </w:rPr>
+              <w:lastRenderedPageBreak/>
+              <w:t>13.</w:t>
+            </w:r>
+          </w:p>
+        </w:tc>
+        <w:tc>
+          <w:tcPr>
+            <w:tcW w:w="1050" w:type="pct"/>
+          </w:tcPr>
+          <w:p>
+            <w:pPr>
+              <w:autoSpaceDE w:val="0"/>
+              <w:autoSpaceDN w:val="0"/>
+              <w:adjustRightInd w:val="0"/>
+              <w:rPr>
+                <w:rFonts w:cstheme="minorHAnsi"/>
+                <w:color w:val="000000"/>
+                <w:sz w:val="18"/>
+                <w:szCs w:val="18"/>
+                <w:lang w:val="sk-SK"/>
+              </w:rPr>
+            </w:pPr>
+            <w:r>
+              <w:rPr>
+                <w:rFonts w:cstheme="minorHAnsi"/>
+                <w:sz w:val="18"/>
+                <w:szCs w:val="18"/>
+                <w:lang w:val="sk-SK"/>
+              </w:rPr>
+              <w:t>DRG_SKUP</w:t>
+            </w:r>
+          </w:p>
+        </w:tc>
+        <w:tc>
+          <w:tcPr>
+            <w:tcW w:w="1400" w:type="pct"/>
+          </w:tcPr>
+          <w:p>
+            <w:pPr>
+              <w:autoSpaceDE w:val="0"/>
+              <w:autoSpaceDN w:val="0"/>
+              <w:adjustRightInd w:val="0"/>
+              <w:rPr>
+                <w:rFonts w:cstheme="minorHAnsi"/>
+                <w:color w:val="000000"/>
+                <w:sz w:val="18"/>
+                <w:szCs w:val="18"/>
+                <w:lang w:val="sk-SK"/>
+              </w:rPr>
+            </w:pPr>
+            <w:r>
+              <w:rPr>
+                <w:rFonts w:cstheme="minorHAnsi"/>
+                <w:color w:val="000000"/>
+                <w:sz w:val="18"/>
+                <w:szCs w:val="18"/>
+                <w:lang w:val="sk-SK"/>
+              </w:rPr>
               <w:t xml:space="preserve">VÝSTUP Z GROUPERA ZP: SKUPINA DRG </w:t>
             </w:r>
           </w:p>
@@ -4103,6 +5687,446 @@
                 <w:lang w:val="sk-SK"/>
               </w:rPr>
             </w:pPr>
+            <w:r>
+              <w:rPr>
+                <w:rFonts w:cstheme="minorHAnsi"/>
+                <w:color w:val="000000"/>
+                <w:sz w:val="18"/>
+                <w:szCs w:val="18"/>
+                <w:lang w:val="sk-SK"/>
+              </w:rPr>
+              <w:t>O</w:t>
+            </w:r>
+            <w:r>
+              <w:rPr>
+                <w:rFonts w:cstheme="minorHAnsi"/>
+                <w:color w:val="000000"/>
+                <w:sz w:val="18"/>
+                <w:szCs w:val="18"/>
+                <w:lang w:val="sk-SK"/>
+              </w:rPr>
+              <w:t>bsah zodpovedá položke 48 z dátového rozhrania 274n.</w:t>
+            </w:r>
+          </w:p>
+        </w:tc>
+      </w:tr>
+      <w:tr>
+        <w:trPr>
+          <w:trHeight w:val="90"/>
+        </w:trPr>
+        <w:tc>
+          <w:tcPr>
+            <w:tcW w:w="158" w:type="pct"/>
+          </w:tcPr>
+          <w:p>
+            <w:pPr>
+              <w:autoSpaceDE w:val="0"/>
+              <w:autoSpaceDN w:val="0"/>
+              <w:adjustRightInd w:val="0"/>
+              <w:rPr>
+                <w:rFonts w:cstheme="minorHAnsi"/>
+                <w:color w:val="000000"/>
+                <w:sz w:val="18"/>
+                <w:szCs w:val="18"/>
+                <w:lang w:val="sk-SK"/>
+              </w:rPr>
+            </w:pPr>
+            <w:r>
+              <w:rPr>
+                <w:rFonts w:cstheme="minorHAnsi"/>
+                <w:color w:val="000000"/>
+                <w:sz w:val="18"/>
+                <w:szCs w:val="18"/>
+                <w:lang w:val="sk-SK"/>
+              </w:rPr>
+              <w:t>14.</w:t>
+            </w:r>
+          </w:p>
+        </w:tc>
+        <w:tc>
+          <w:tcPr>
+            <w:tcW w:w="1050" w:type="pct"/>
+          </w:tcPr>
+          <w:p>
+            <w:pPr>
+              <w:autoSpaceDE w:val="0"/>
+              <w:autoSpaceDN w:val="0"/>
+              <w:adjustRightInd w:val="0"/>
+              <w:rPr>
+                <w:rFonts w:cstheme="minorHAnsi"/>
+                <w:sz w:val="18"/>
+                <w:szCs w:val="18"/>
+                <w:lang w:val="sk-SK"/>
+              </w:rPr>
+            </w:pPr>
+            <w:r>
+              <w:rPr>
+                <w:rFonts w:cstheme="minorHAnsi"/>
+                <w:sz w:val="18"/>
+                <w:szCs w:val="18"/>
+                <w:lang w:val="sk-SK"/>
+              </w:rPr>
+              <w:t>ZLUCENE_HP</w:t>
+            </w:r>
+          </w:p>
+        </w:tc>
+        <w:tc>
+          <w:tcPr>
+            <w:tcW w:w="1400" w:type="pct"/>
+          </w:tcPr>
+          <w:p>
+            <w:pPr>
+              <w:autoSpaceDE w:val="0"/>
+              <w:autoSpaceDN w:val="0"/>
+              <w:adjustRightInd w:val="0"/>
+              <w:rPr>
+                <w:rFonts w:cstheme="minorHAnsi"/>
+                <w:color w:val="000000"/>
+                <w:sz w:val="18"/>
+                <w:szCs w:val="18"/>
+                <w:lang w:val="sk-SK"/>
+              </w:rPr>
+            </w:pPr>
+            <w:r>
+              <w:rPr>
+                <w:rFonts w:cstheme="minorHAnsi"/>
+                <w:color w:val="000000"/>
+                <w:sz w:val="18"/>
+                <w:szCs w:val="18"/>
+                <w:lang w:val="sk-SK"/>
+              </w:rPr>
+              <w:t>IDENTIFIKÁTORY HOSPITALIZAČNÝCH PRÍPADOV, KTORÉ SA ZLUČUJÚ</w:t>
+            </w:r>
+          </w:p>
+        </w:tc>
+        <w:tc>
+          <w:tcPr>
+            <w:tcW w:w="300" w:type="pct"/>
+          </w:tcPr>
+          <w:p>
+            <w:pPr>
+              <w:autoSpaceDE w:val="0"/>
+              <w:autoSpaceDN w:val="0"/>
+              <w:adjustRightInd w:val="0"/>
+              <w:rPr>
+                <w:rFonts w:cstheme="minorHAnsi"/>
+                <w:color w:val="000000"/>
+                <w:sz w:val="18"/>
+                <w:szCs w:val="18"/>
+                <w:lang w:val="sk-SK"/>
+              </w:rPr>
+            </w:pPr>
+            <w:r>
+              <w:rPr>
+                <w:rFonts w:cstheme="minorHAnsi"/>
+                <w:color w:val="000000"/>
+                <w:sz w:val="18"/>
+                <w:szCs w:val="18"/>
+                <w:lang w:val="sk-SK"/>
+              </w:rPr>
+              <w:t>CHAR</w:t>
+            </w:r>
+          </w:p>
+        </w:tc>
+        <w:tc>
+          <w:tcPr>
+            <w:tcW w:w="500" w:type="pct"/>
+          </w:tcPr>
+          <w:p>
+            <w:pPr>
+              <w:autoSpaceDE w:val="0"/>
+              <w:autoSpaceDN w:val="0"/>
+              <w:adjustRightInd w:val="0"/>
+              <w:rPr>
+                <w:rFonts w:cstheme="minorHAnsi"/>
+                <w:color w:val="000000"/>
+                <w:sz w:val="18"/>
+                <w:szCs w:val="18"/>
+                <w:lang w:val="sk-SK"/>
+              </w:rPr>
+            </w:pPr>
+            <w:r>
+              <w:rPr>
+                <w:rFonts w:cstheme="minorHAnsi"/>
+                <w:color w:val="000000"/>
+                <w:sz w:val="18"/>
+                <w:szCs w:val="18"/>
+                <w:lang w:val="sk-SK"/>
+              </w:rPr>
+              <w:t>17-250</w:t>
+            </w:r>
+          </w:p>
+        </w:tc>
+        <w:tc>
+          <w:tcPr>
+            <w:tcW w:w="1592" w:type="pct"/>
+          </w:tcPr>
+          <w:p>
+            <w:pPr>
+              <w:autoSpaceDE w:val="0"/>
+              <w:autoSpaceDN w:val="0"/>
+              <w:adjustRightInd w:val="0"/>
+              <w:rPr>
+                <w:rFonts w:cstheme="minorHAnsi"/>
+                <w:color w:val="000000"/>
+                <w:sz w:val="18"/>
+                <w:szCs w:val="18"/>
+                <w:lang w:val="sk-SK"/>
+              </w:rPr>
+            </w:pPr>
+            <w:r>
+              <w:rPr>
+                <w:rFonts w:cstheme="minorHAnsi"/>
+                <w:color w:val="000000"/>
+                <w:sz w:val="18"/>
+                <w:szCs w:val="18"/>
+                <w:lang w:val="sk-SK"/>
+              </w:rPr>
+              <w:t>Identifikátory HP sa oddeľujú čiarkou “,“</w:t>
+            </w:r>
+          </w:p>
+        </w:tc>
+      </w:tr>
+      <w:tr>
+        <w:trPr>
+          <w:trHeight w:val="90"/>
+        </w:trPr>
+        <w:tc>
+          <w:tcPr>
+            <w:tcW w:w="158" w:type="pct"/>
+          </w:tcPr>
+          <w:p>
+            <w:pPr>
+              <w:autoSpaceDE w:val="0"/>
+              <w:autoSpaceDN w:val="0"/>
+              <w:adjustRightInd w:val="0"/>
+              <w:rPr>
+                <w:rFonts w:cstheme="minorHAnsi"/>
+                <w:color w:val="000000"/>
+                <w:sz w:val="18"/>
+                <w:szCs w:val="18"/>
+                <w:lang w:val="sk-SK"/>
+              </w:rPr>
+            </w:pPr>
+            <w:r>
+              <w:rPr>
+                <w:rFonts w:cstheme="minorHAnsi"/>
+                <w:color w:val="000000"/>
+                <w:sz w:val="18"/>
+                <w:szCs w:val="18"/>
+                <w:lang w:val="sk-SK"/>
+              </w:rPr>
+              <w:t>15.</w:t>
+            </w:r>
+          </w:p>
+        </w:tc>
+        <w:tc>
+          <w:tcPr>
+            <w:tcW w:w="1050" w:type="pct"/>
+          </w:tcPr>
+          <w:p>
+            <w:pPr>
+              <w:autoSpaceDE w:val="0"/>
+              <w:autoSpaceDN w:val="0"/>
+              <w:adjustRightInd w:val="0"/>
+              <w:rPr>
+                <w:rFonts w:cstheme="minorHAnsi"/>
+                <w:sz w:val="18"/>
+                <w:szCs w:val="18"/>
+                <w:lang w:val="sk-SK"/>
+              </w:rPr>
+            </w:pPr>
+            <w:r>
+              <w:rPr>
+                <w:rFonts w:cstheme="minorHAnsi"/>
+                <w:sz w:val="18"/>
+                <w:szCs w:val="18"/>
+                <w:lang w:val="sk-SK"/>
+              </w:rPr>
+              <w:t>STAROST_TYP</w:t>
+            </w:r>
+          </w:p>
+        </w:tc>
+        <w:tc>
+          <w:tcPr>
+            <w:tcW w:w="1400" w:type="pct"/>
+          </w:tcPr>
+          <w:p>
+            <w:pPr>
+              <w:autoSpaceDE w:val="0"/>
+              <w:autoSpaceDN w:val="0"/>
+              <w:adjustRightInd w:val="0"/>
+              <w:rPr>
+                <w:rFonts w:cstheme="minorHAnsi"/>
+                <w:color w:val="000000"/>
+                <w:sz w:val="18"/>
+                <w:szCs w:val="18"/>
+                <w:lang w:val="sk-SK"/>
+              </w:rPr>
+            </w:pPr>
+            <w:r>
+              <w:rPr>
+                <w:rFonts w:cstheme="minorHAnsi"/>
+                <w:sz w:val="18"/>
+                <w:szCs w:val="18"/>
+                <w:lang w:val="sk-SK"/>
+              </w:rPr>
+              <w:t>TYP STAROSTLIVOSTI</w:t>
+            </w:r>
+          </w:p>
+        </w:tc>
+        <w:tc>
+          <w:tcPr>
+            <w:tcW w:w="300" w:type="pct"/>
+          </w:tcPr>
+          <w:p>
+            <w:pPr>
+              <w:autoSpaceDE w:val="0"/>
+              <w:autoSpaceDN w:val="0"/>
+              <w:adjustRightInd w:val="0"/>
+              <w:rPr>
+                <w:rFonts w:cstheme="minorHAnsi"/>
+                <w:color w:val="000000"/>
+                <w:sz w:val="18"/>
+                <w:szCs w:val="18"/>
+                <w:lang w:val="sk-SK"/>
+              </w:rPr>
+            </w:pPr>
+            <w:r>
+              <w:rPr>
+                <w:rFonts w:cstheme="minorHAnsi"/>
+                <w:sz w:val="18"/>
+                <w:szCs w:val="18"/>
+                <w:lang w:val="sk-SK"/>
+              </w:rPr>
+              <w:t xml:space="preserve">CHAR </w:t>
+            </w:r>
+          </w:p>
+        </w:tc>
+        <w:tc>
+          <w:tcPr>
+            <w:tcW w:w="500" w:type="pct"/>
+          </w:tcPr>
+          <w:p>
+            <w:pPr>
+              <w:autoSpaceDE w:val="0"/>
+              <w:autoSpaceDN w:val="0"/>
+              <w:adjustRightInd w:val="0"/>
+              <w:rPr>
+                <w:rFonts w:cstheme="minorHAnsi"/>
+                <w:color w:val="000000"/>
+                <w:sz w:val="18"/>
+                <w:szCs w:val="18"/>
+                <w:lang w:val="sk-SK"/>
+              </w:rPr>
+            </w:pPr>
+            <w:r>
+              <w:rPr>
+                <w:rFonts w:cstheme="minorHAnsi"/>
+                <w:sz w:val="18"/>
+                <w:szCs w:val="18"/>
+                <w:lang w:val="sk-SK"/>
+              </w:rPr>
+              <w:t>3</w:t>
+            </w:r>
+            <w:r>
+              <w:rPr>
+                <w:rFonts w:cstheme="minorHAnsi"/>
+                <w:sz w:val="18"/>
+                <w:szCs w:val="18"/>
+                <w:lang w:val="sk-SK"/>
+              </w:rPr>
+              <w:t>-</w:t>
+            </w:r>
+            <w:r>
+              <w:rPr>
+                <w:rFonts w:cstheme="minorHAnsi"/>
+                <w:sz w:val="18"/>
+                <w:szCs w:val="18"/>
+                <w:lang w:val="sk-SK"/>
+              </w:rPr>
+              <w:t>3</w:t>
+            </w:r>
+            <w:r>
+              <w:rPr>
+                <w:rFonts w:cstheme="minorHAnsi"/>
+                <w:sz w:val="18"/>
+                <w:szCs w:val="18"/>
+                <w:lang w:val="sk-SK"/>
+              </w:rPr>
+              <w:t xml:space="preserve"> </w:t>
+            </w:r>
+          </w:p>
+        </w:tc>
+        <w:tc>
+          <w:tcPr>
+            <w:tcW w:w="1592" w:type="pct"/>
+          </w:tcPr>
+          <w:p>
+            <w:pPr>
+              <w:autoSpaceDE w:val="0"/>
+              <w:autoSpaceDN w:val="0"/>
+              <w:adjustRightInd w:val="0"/>
+              <w:rPr>
+                <w:rFonts w:cstheme="minorHAnsi"/>
+                <w:sz w:val="18"/>
+                <w:szCs w:val="18"/>
+                <w:lang w:val="sk-SK"/>
+              </w:rPr>
+            </w:pPr>
+            <w:r>
+              <w:rPr>
+                <w:rFonts w:cstheme="minorHAnsi"/>
+                <w:sz w:val="18"/>
+                <w:szCs w:val="18"/>
+                <w:lang w:val="sk-SK"/>
+              </w:rPr>
+              <w:t xml:space="preserve">Povolené hodnoty: </w:t>
+            </w:r>
+          </w:p>
+          <w:p>
+            <w:pPr>
+              <w:autoSpaceDE w:val="0"/>
+              <w:autoSpaceDN w:val="0"/>
+              <w:adjustRightInd w:val="0"/>
+              <w:rPr>
+                <w:rFonts w:cstheme="minorHAnsi"/>
+                <w:sz w:val="18"/>
+                <w:szCs w:val="18"/>
+                <w:lang w:val="sk-SK"/>
+              </w:rPr>
+            </w:pPr>
+            <w:r>
+              <w:rPr>
+                <w:rFonts w:cstheme="minorHAnsi"/>
+                <w:sz w:val="18"/>
+                <w:szCs w:val="18"/>
+                <w:lang w:val="sk-SK"/>
+              </w:rPr>
+              <w:t xml:space="preserve">  DRG – DRG hosp.prípad; </w:t>
+            </w:r>
+          </w:p>
+          <w:p>
+            <w:pPr>
+              <w:autoSpaceDE w:val="0"/>
+              <w:autoSpaceDN w:val="0"/>
+              <w:adjustRightInd w:val="0"/>
+              <w:rPr>
+                <w:rFonts w:cstheme="minorHAnsi"/>
+                <w:sz w:val="18"/>
+                <w:szCs w:val="18"/>
+                <w:lang w:val="sk-SK"/>
+              </w:rPr>
+            </w:pPr>
+            <w:r>
+              <w:rPr>
+                <w:rFonts w:cstheme="minorHAnsi"/>
+                <w:sz w:val="18"/>
+                <w:szCs w:val="18"/>
+                <w:lang w:val="sk-SK"/>
+              </w:rPr>
+              <w:t xml:space="preserve">  JZS – JZS.</w:t>
+            </w:r>
           </w:p>
         </w:tc>
       </w:tr>
@@ -4151,25 +6175,19 @@
         <w:rPr>
           <w:lang w:val="sk-SK"/>
         </w:rPr>
-        <w:t>v názve súboru: 03_</w:t>
+        <w:t>v názve súboru: 03</w:t>
       </w:r>
       <w:r>
         <w:rPr>
           <w:lang w:val="sk-SK"/>
         </w:rPr>
-        <w:t>HP_</w:t>
+        <w:t>_</w:t>
       </w:r>
       <w:r>
         <w:rPr>
           <w:lang w:val="sk-SK"/>
         </w:rPr>
         <w:t>PREKLAD</w:t>
-      </w:r>
-      <w:r>
-        <w:rPr>
-          <w:lang w:val="sk-SK"/>
-        </w:rPr>
-        <w:t>Y</w:t>
       </w:r>
     </w:p>
     <w:p>
@@ -4379,7 +6397,15 @@
                 <w:sz w:val="18"/>
                 <w:szCs w:val="18"/>
               </w:rPr>
-              <w:t>ID_HP_DZP</w:t>
+              <w:t>ID_HP_</w:t>
+            </w:r>
+            <w:r>
+              <w:rPr>
+                <w:rFonts w:asciiTheme="minorHAnsi" w:hAnsiTheme="minorHAnsi" w:cstheme="minorHAnsi"/>
+                <w:sz w:val="18"/>
+                <w:szCs w:val="18"/>
+              </w:rPr>
+              <w:t>ZP</w:t>
             </w:r>
           </w:p>
         </w:tc>
@@ -4454,6 +6480,33 @@
                 <w:lang w:val="sk-SK"/>
               </w:rPr>
             </w:pPr>
+            <w:r>
+              <w:rPr>
+                <w:rFonts w:cstheme="minorHAnsi"/>
+                <w:sz w:val="18"/>
+                <w:szCs w:val="18"/>
+                <w:lang w:val="sk-SK"/>
+              </w:rPr>
+              <w:t>I</w:t>
+            </w:r>
+            <w:r>
+              <w:rPr>
+                <w:rFonts w:cstheme="minorHAnsi"/>
+                <w:sz w:val="18"/>
+                <w:szCs w:val="18"/>
+                <w:lang w:val="sk-SK"/>
+              </w:rPr>
+              <w:t xml:space="preserve">dentifikátor hospitalizačného prípadu vygenerovaný zdravotnou poisťovňou, ktorý je pre daný hospitalizačný prípad rovnaký vo </w:t>
+            </w:r>
+            <w:r>
+              <w:rPr>
+                <w:rFonts w:cstheme="minorHAnsi"/>
+                <w:sz w:val="18"/>
+                <w:szCs w:val="18"/>
+                <w:lang w:val="sk-SK"/>
+              </w:rPr>
+              <w:t>všetkých odovzdávaných súboroch. V prípade, že dáta pripravujú nemocnice zo svojich dát, je potrebné aby ho vygenerovali ony.</w:t>
+            </w:r>
           </w:p>
         </w:tc>
       </w:tr>
@@ -4485,18 +6538,29 @@
           <w:p>
             <w:pPr>
               <w:rPr>
-                <w:sz w:val="18"/>
-                <w:lang w:val="sk-SK"/>
-              </w:rPr>
-            </w:pPr>
-            <w:r>
-              <w:rPr>
-                <w:rFonts w:cstheme="minorHAnsi"/>
-                <w:sz w:val="18"/>
-                <w:szCs w:val="18"/>
-                <w:lang w:val="sk-SK"/>
-              </w:rPr>
-              <w:t>KOD_PZS</w:t>
+                <w:rFonts w:cstheme="minorHAnsi"/>
+                <w:sz w:val="18"/>
+                <w:szCs w:val="18"/>
+                <w:lang w:val="sk-SK"/>
+              </w:rPr>
+            </w:pPr>
+            <w:r>
+              <w:rPr>
+                <w:rFonts w:cstheme="minorHAnsi"/>
+                <w:sz w:val="18"/>
+                <w:szCs w:val="18"/>
+                <w:lang w:val="sk-SK"/>
+              </w:rPr>
+              <w:t>PZS</w:t>
+            </w:r>
+            <w:r>
+              <w:rPr>
+                <w:rFonts w:cstheme="minorHAnsi"/>
+                <w:sz w:val="18"/>
+                <w:szCs w:val="18"/>
+                <w:lang w:val="sk-SK"/>
+              </w:rPr>
+              <w:t>_12</w:t>
             </w:r>
           </w:p>
         </w:tc>
@@ -4572,6 +6636,382 @@
                 <w:lang w:val="sk-SK"/>
               </w:rPr>
             </w:pPr>
+            <w:r>
+              <w:rPr>
+                <w:rFonts w:cstheme="minorHAnsi"/>
+                <w:sz w:val="18"/>
+                <w:szCs w:val="18"/>
+                <w:lang w:val="sk-SK"/>
+              </w:rPr>
+              <w:t>Kód poskytovateľa, ktorý poskytol príslušnú zdravotnú starostlivosť, v tvare: P99999SPPYZZ, kde P99999 je identifikátor PZS, SPP je odbornosť útvaru, Y je druh špecializovaného útvaru, ZZ je poradové číslo ú</w:t>
+            </w:r>
+            <w:r>
+              <w:rPr>
+                <w:rFonts w:cstheme="minorHAnsi"/>
+                <w:sz w:val="18"/>
+                <w:szCs w:val="18"/>
+                <w:lang w:val="sk-SK"/>
+              </w:rPr>
+              <w:t>tvaru k príslušnej odbornosti.</w:t>
+            </w:r>
+          </w:p>
+        </w:tc>
+      </w:tr>
+      <w:tr>
+        <w:tc>
+          <w:tcPr>
+            <w:tcW w:w="150" w:type="pct"/>
+          </w:tcPr>
+          <w:p>
+            <w:pPr>
+              <w:rPr>
+                <w:sz w:val="18"/>
+                <w:lang w:val="sk-SK"/>
+              </w:rPr>
+            </w:pPr>
+            <w:r>
+              <w:rPr>
+                <w:sz w:val="18"/>
+                <w:lang w:val="sk-SK"/>
+              </w:rPr>
+              <w:t>3.</w:t>
+            </w:r>
+          </w:p>
+        </w:tc>
+        <w:tc>
+          <w:tcPr>
+            <w:tcW w:w="1050" w:type="pct"/>
+          </w:tcPr>
+          <w:p>
+            <w:pPr>
+              <w:rPr>
+                <w:rFonts w:cstheme="minorHAnsi"/>
+                <w:sz w:val="18"/>
+                <w:szCs w:val="18"/>
+                <w:lang w:val="sk-SK"/>
+              </w:rPr>
+            </w:pPr>
+            <w:r>
+              <w:rPr>
+                <w:rFonts w:cstheme="minorHAnsi"/>
+                <w:sz w:val="18"/>
+                <w:szCs w:val="18"/>
+                <w:lang w:val="sk-SK"/>
+              </w:rPr>
+              <w:t>DAT</w:t>
+            </w:r>
+            <w:r>
+              <w:rPr>
+                <w:rFonts w:cstheme="minorHAnsi"/>
+                <w:sz w:val="18"/>
+                <w:szCs w:val="18"/>
+                <w:lang w:val="sk-SK"/>
+              </w:rPr>
+              <w:t>UM</w:t>
+            </w:r>
+            <w:r>
+              <w:rPr>
+                <w:rFonts w:cstheme="minorHAnsi"/>
+                <w:sz w:val="18"/>
+                <w:szCs w:val="18"/>
+                <w:lang w:val="sk-SK"/>
+              </w:rPr>
+              <w:t>_</w:t>
+            </w:r>
+            <w:r>
+              <w:rPr>
+                <w:rFonts w:cstheme="minorHAnsi"/>
+                <w:sz w:val="18"/>
+                <w:szCs w:val="18"/>
+                <w:lang w:val="sk-SK"/>
+              </w:rPr>
+              <w:t>OD</w:t>
+            </w:r>
+          </w:p>
+        </w:tc>
+        <w:tc>
+          <w:tcPr>
+            <w:tcW w:w="1400" w:type="pct"/>
+          </w:tcPr>
+          <w:p>
+            <w:pPr>
+              <w:pStyle w:val="Default"/>
+              <w:rPr>
+                <w:sz w:val="18"/>
+                <w:szCs w:val="18"/>
+              </w:rPr>
+            </w:pPr>
+            <w:r>
+              <w:rPr>
+                <w:rFonts w:cstheme="minorHAnsi"/>
+                <w:sz w:val="18"/>
+                <w:szCs w:val="18"/>
+              </w:rPr>
+              <w:t xml:space="preserve">DÁTUM PRIJATIA </w:t>
+            </w:r>
+          </w:p>
+        </w:tc>
+        <w:tc>
+          <w:tcPr>
+            <w:tcW w:w="300" w:type="pct"/>
+          </w:tcPr>
+          <w:p>
+            <w:pPr>
+              <w:rPr>
+                <w:sz w:val="18"/>
+                <w:lang w:val="sk-SK"/>
+              </w:rPr>
+            </w:pPr>
+            <w:r>
+              <w:rPr>
+                <w:rFonts w:cstheme="minorHAnsi"/>
+                <w:sz w:val="18"/>
+                <w:szCs w:val="18"/>
+                <w:lang w:val="sk-SK"/>
+              </w:rPr>
+              <w:t>DATE</w:t>
+            </w:r>
+            <w:r>
+              <w:rPr>
+                <w:rFonts w:cstheme="minorHAnsi"/>
+                <w:sz w:val="18"/>
+                <w:szCs w:val="18"/>
+                <w:lang w:val="sk-SK"/>
+              </w:rPr>
+              <w:t xml:space="preserve"> </w:t>
+            </w:r>
+          </w:p>
+        </w:tc>
+        <w:tc>
+          <w:tcPr>
+            <w:tcW w:w="500" w:type="pct"/>
+          </w:tcPr>
+          <w:p>
+            <w:pPr>
+              <w:rPr>
+                <w:sz w:val="18"/>
+                <w:lang w:val="sk-SK"/>
+              </w:rPr>
+            </w:pPr>
+            <w:r>
+              <w:rPr>
+                <w:rFonts w:cstheme="minorHAnsi"/>
+                <w:sz w:val="18"/>
+                <w:szCs w:val="18"/>
+                <w:lang w:val="sk-SK"/>
+              </w:rPr>
+              <w:t xml:space="preserve">YYYY-MM-DD </w:t>
+            </w:r>
+          </w:p>
+        </w:tc>
+        <w:tc>
+          <w:tcPr>
+            <w:tcW w:w="1600" w:type="pct"/>
+          </w:tcPr>
+          <w:p>
+            <w:pPr>
+              <w:rPr>
+                <w:rFonts w:cstheme="minorHAnsi"/>
+                <w:sz w:val="18"/>
+                <w:szCs w:val="18"/>
+                <w:lang w:val="sk-SK"/>
+              </w:rPr>
+            </w:pPr>
+            <w:r>
+              <w:rPr>
+                <w:rFonts w:cstheme="minorHAnsi"/>
+                <w:sz w:val="18"/>
+                <w:szCs w:val="18"/>
+                <w:lang w:val="sk-SK"/>
+              </w:rPr>
+              <w:t>Udáva sa dátum prijatia na oddelenie.</w:t>
+            </w:r>
+          </w:p>
+        </w:tc>
+      </w:tr>
+      <w:tr>
+        <w:tc>
+          <w:tcPr>
+            <w:tcW w:w="150" w:type="pct"/>
+          </w:tcPr>
+          <w:p>
+            <w:pPr>
+              <w:rPr>
+                <w:sz w:val="18"/>
+                <w:lang w:val="sk-SK"/>
+              </w:rPr>
+            </w:pPr>
+            <w:r>
+              <w:rPr>
+                <w:sz w:val="18"/>
+                <w:lang w:val="sk-SK"/>
+              </w:rPr>
+              <w:t>4.</w:t>
+            </w:r>
+          </w:p>
+        </w:tc>
+        <w:tc>
+          <w:tcPr>
+            <w:tcW w:w="1050" w:type="pct"/>
+          </w:tcPr>
+          <w:p>
+            <w:pPr>
+              <w:rPr>
+                <w:rFonts w:cstheme="minorHAnsi"/>
+                <w:sz w:val="18"/>
+                <w:szCs w:val="18"/>
+                <w:lang w:val="sk-SK"/>
+              </w:rPr>
+            </w:pPr>
+            <w:r>
+              <w:rPr>
+                <w:rFonts w:cstheme="minorHAnsi"/>
+                <w:sz w:val="18"/>
+                <w:szCs w:val="18"/>
+                <w:lang w:val="sk-SK"/>
+              </w:rPr>
+              <w:t>DAT</w:t>
+            </w:r>
+            <w:r>
+              <w:rPr>
+                <w:rFonts w:cstheme="minorHAnsi"/>
+                <w:sz w:val="18"/>
+                <w:szCs w:val="18"/>
+                <w:lang w:val="sk-SK"/>
+              </w:rPr>
+              <w:t>UM</w:t>
+            </w:r>
+            <w:r>
+              <w:rPr>
+                <w:rFonts w:cstheme="minorHAnsi"/>
+                <w:sz w:val="18"/>
+                <w:szCs w:val="18"/>
+                <w:lang w:val="sk-SK"/>
+              </w:rPr>
+              <w:t>_</w:t>
+            </w:r>
+            <w:r>
+              <w:rPr>
+                <w:rFonts w:cstheme="minorHAnsi"/>
+                <w:sz w:val="18"/>
+                <w:szCs w:val="18"/>
+                <w:lang w:val="sk-SK"/>
+              </w:rPr>
+              <w:t>DO</w:t>
+            </w:r>
+          </w:p>
+        </w:tc>
+        <w:tc>
+          <w:tcPr>
+            <w:tcW w:w="1400" w:type="pct"/>
+          </w:tcPr>
+          <w:p>
+            <w:pPr>
+              <w:pStyle w:val="Default"/>
+              <w:rPr>
+                <w:rFonts w:cstheme="minorHAnsi"/>
+                <w:sz w:val="18"/>
+                <w:szCs w:val="18"/>
+              </w:rPr>
+            </w:pPr>
+            <w:r>
+              <w:rPr>
+                <w:rFonts w:cstheme="minorHAnsi"/>
+                <w:sz w:val="18"/>
+                <w:szCs w:val="18"/>
+              </w:rPr>
+              <w:t xml:space="preserve">DÁTUM PREPUSTENIA </w:t>
+            </w:r>
+          </w:p>
+        </w:tc>
+        <w:tc>
+          <w:tcPr>
+            <w:tcW w:w="300" w:type="pct"/>
+          </w:tcPr>
+          <w:p>
+            <w:pPr>
+              <w:rPr>
+                <w:rFonts w:cstheme="minorHAnsi"/>
+                <w:sz w:val="18"/>
+                <w:szCs w:val="18"/>
+                <w:lang w:val="sk-SK"/>
+              </w:rPr>
+            </w:pPr>
+            <w:r>
+              <w:rPr>
+                <w:rFonts w:cstheme="minorHAnsi"/>
+                <w:sz w:val="18"/>
+                <w:szCs w:val="18"/>
+                <w:lang w:val="sk-SK"/>
+              </w:rPr>
+              <w:t>DATE</w:t>
+            </w:r>
+            <w:r>
+              <w:rPr>
+                <w:rFonts w:cstheme="minorHAnsi"/>
+                <w:sz w:val="18"/>
+                <w:szCs w:val="18"/>
+                <w:lang w:val="sk-SK"/>
+              </w:rPr>
+              <w:t xml:space="preserve"> </w:t>
+            </w:r>
+          </w:p>
+        </w:tc>
+        <w:tc>
+          <w:tcPr>
+            <w:tcW w:w="500" w:type="pct"/>
+          </w:tcPr>
+          <w:p>
+            <w:pPr>
+              <w:rPr>
+                <w:rFonts w:cstheme="minorHAnsi"/>
+                <w:sz w:val="18"/>
+                <w:szCs w:val="18"/>
+                <w:lang w:val="sk-SK"/>
+              </w:rPr>
+            </w:pPr>
+            <w:r>
+              <w:rPr>
+                <w:rFonts w:cstheme="minorHAnsi"/>
+                <w:sz w:val="18"/>
+                <w:szCs w:val="18"/>
+                <w:lang w:val="sk-SK"/>
+              </w:rPr>
+              <w:t xml:space="preserve">YYYY-MM-DD </w:t>
+            </w:r>
+          </w:p>
+        </w:tc>
+        <w:tc>
+          <w:tcPr>
+            <w:tcW w:w="1600" w:type="pct"/>
+          </w:tcPr>
+          <w:p>
+            <w:pPr>
+              <w:rPr>
+                <w:rFonts w:cstheme="minorHAnsi"/>
+                <w:sz w:val="18"/>
+                <w:szCs w:val="18"/>
+                <w:lang w:val="sk-SK"/>
+              </w:rPr>
+            </w:pPr>
+            <w:r>
+              <w:rPr>
+                <w:rFonts w:cstheme="minorHAnsi"/>
+                <w:sz w:val="18"/>
+                <w:szCs w:val="18"/>
+                <w:lang w:val="sk-SK"/>
+              </w:rPr>
+              <w:t>Udáva sa dátum prepustenia z oddelenia</w:t>
+            </w:r>
+            <w:r>
+              <w:rPr>
+                <w:rFonts w:cstheme="minorHAnsi"/>
+                <w:sz w:val="18"/>
+                <w:szCs w:val="18"/>
+                <w:lang w:val="sk-SK"/>
+              </w:rPr>
+              <w:t>.</w:t>
+            </w:r>
           </w:p>
         </w:tc>
       </w:tr>
@@ -4615,7 +7055,19 @@
         <w:rPr>
           <w:lang w:val="sk-SK"/>
         </w:rPr>
-        <w:t>Názov tabuľky v názve súboru: 04_HP_VDG</w:t>
+        <w:t>Názo</w:t>
+      </w:r>
+      <w:r>
+        <w:rPr>
+          <w:lang w:val="sk-SK"/>
+        </w:rPr>
+        <w:t>v tabuľky v názve súboru: 04_</w:t>
+      </w:r>
+      <w:r>
+        <w:rPr>
+          <w:lang w:val="sk-SK"/>
+        </w:rPr>
+        <w:t>VDG</w:t>
       </w:r>
     </w:p>
     <w:p>
@@ -4817,7 +7269,16 @@
                 <w:szCs w:val="18"/>
                 <w:lang w:val="sk-SK"/>
               </w:rPr>
-              <w:t>ID_HP_DZP</w:t>
+              <w:t>ID_HP_</w:t>
+            </w:r>
+            <w:r>
+              <w:rPr>
+                <w:rFonts w:cstheme="minorHAnsi"/>
+                <w:sz w:val="18"/>
+                <w:szCs w:val="18"/>
+                <w:lang w:val="sk-SK"/>
+              </w:rPr>
+              <w:t>ZP</w:t>
             </w:r>
           </w:p>
         </w:tc>
@@ -4893,6 +7354,33 @@
                 <w:lang w:val="sk-SK"/>
               </w:rPr>
             </w:pPr>
+            <w:r>
+              <w:rPr>
+                <w:rFonts w:cstheme="minorHAnsi"/>
+                <w:sz w:val="18"/>
+                <w:szCs w:val="18"/>
+                <w:lang w:val="sk-SK"/>
+              </w:rPr>
+              <w:t>I</w:t>
+            </w:r>
+            <w:r>
+              <w:rPr>
+                <w:rFonts w:cstheme="minorHAnsi"/>
+                <w:sz w:val="18"/>
+                <w:szCs w:val="18"/>
+                <w:lang w:val="sk-SK"/>
+              </w:rPr>
+              <w:t xml:space="preserve">dentifikátor hospitalizačného prípadu vygenerovaný zdravotnou poisťovňou, ktorý je pre daný hospitalizačný prípad rovnaký vo </w:t>
+            </w:r>
+            <w:r>
+              <w:rPr>
+                <w:rFonts w:cstheme="minorHAnsi"/>
+                <w:sz w:val="18"/>
+                <w:szCs w:val="18"/>
+                <w:lang w:val="sk-SK"/>
+              </w:rPr>
+              <w:t>všetkých odovzdávaných súboroch. V prípade, že dáta pripravujú nemocnice zo svojich dát, je potrebné aby ho vygenerovali ony.</w:t>
+            </w:r>
           </w:p>
         </w:tc>
       </w:tr>
@@ -4935,7 +7423,7 @@
                 <w:szCs w:val="18"/>
                 <w:lang w:val="sk-SK"/>
               </w:rPr>
-              <w:t>KOD_VEDL_DIAG</w:t>
+              <w:t>VDG</w:t>
             </w:r>
           </w:p>
         </w:tc>
@@ -5016,7 +7504,7 @@
                 <w:sz w:val="18"/>
                 <w:lang w:val="sk-SK"/>
               </w:rPr>
-              <w:t>Kód diagnózy sa udáva bez bodky</w:t>
+              <w:t>Kód diagnózy sa udáva bez bodky.</w:t>
             </w:r>
           </w:p>
         </w:tc>
@@ -5061,8 +7549,16 @@
         <w:rPr>
           <w:lang w:val="sk-SK"/>
         </w:rPr>
-        <w:t>Názov tabuľky v názve súboru: 05_HP_ZV</w:t>
+        <w:t>Náz</w:t>
       </w:r>
+      <w:r>
+        <w:rPr>
+          <w:lang w:val="sk-SK"/>
+        </w:rPr>
+        <w:t>ov tabuľky v názve súboru: 05_VYKON</w:t>
+      </w:r>
+      <w:bookmarkStart w:id="0" w:name="_GoBack"/>
+      <w:bookmarkEnd w:id="0"/>
     </w:p>
     <w:p>
       <w:pPr>
@@ -5263,7 +7759,16 @@
                 <w:szCs w:val="18"/>
                 <w:lang w:val="sk-SK"/>
               </w:rPr>
-              <w:t>ID_HP_DZP</w:t>
+              <w:t>ID_HP_</w:t>
+            </w:r>
+            <w:r>
+              <w:rPr>
+                <w:rFonts w:cstheme="minorHAnsi"/>
+                <w:sz w:val="18"/>
+                <w:szCs w:val="18"/>
+                <w:lang w:val="sk-SK"/>
+              </w:rPr>
+              <w:t>ZP</w:t>
             </w:r>
           </w:p>
         </w:tc>
@@ -5339,6 +7844,33 @@
                 <w:lang w:val="sk-SK"/>
               </w:rPr>
             </w:pPr>
+            <w:r>
+              <w:rPr>
+                <w:rFonts w:cstheme="minorHAnsi"/>
+                <w:sz w:val="18"/>
+                <w:szCs w:val="18"/>
+                <w:lang w:val="sk-SK"/>
+              </w:rPr>
+              <w:t>I</w:t>
+            </w:r>
+            <w:r>
+              <w:rPr>
+                <w:rFonts w:cstheme="minorHAnsi"/>
+                <w:sz w:val="18"/>
+                <w:szCs w:val="18"/>
+                <w:lang w:val="sk-SK"/>
+              </w:rPr>
+              <w:t xml:space="preserve">dentifikátor hospitalizačného prípadu vygenerovaný zdravotnou poisťovňou, ktorý je pre daný hospitalizačný prípad rovnaký vo </w:t>
+            </w:r>
+            <w:r>
+              <w:rPr>
+                <w:rFonts w:cstheme="minorHAnsi"/>
+                <w:sz w:val="18"/>
+                <w:szCs w:val="18"/>
+                <w:lang w:val="sk-SK"/>
+              </w:rPr>
+              <w:t>všetkých odovzdávaných súboroch. V prípade, že dáta pripravujú nemocnice zo svojich dát, je potrebné aby ho vygenerovali ony.</w:t>
+            </w:r>
           </w:p>
         </w:tc>
       </w:tr>
@@ -5463,8 +7995,282 @@
                 <w:sz w:val="18"/>
                 <w:szCs w:val="18"/>
               </w:rPr>
-              <w:t>Kód výkonu sa uvádza bez bodky</w:t>
-            </w:r>
+              <w:t>Kód výkonu sa uvádza bez bodky.</w:t>
+            </w:r>
+          </w:p>
+        </w:tc>
+      </w:tr>
+      <w:tr>
+        <w:tc>
+          <w:tcPr>
+            <w:tcW w:w="150" w:type="pct"/>
+          </w:tcPr>
+          <w:p>
+            <w:pPr>
+              <w:rPr>
+                <w:sz w:val="18"/>
+                <w:lang w:val="sk-SK"/>
+              </w:rPr>
+            </w:pPr>
+            <w:r>
+              <w:rPr>
+                <w:sz w:val="18"/>
+                <w:lang w:val="sk-SK"/>
+              </w:rPr>
+              <w:t>3.</w:t>
+            </w:r>
+          </w:p>
+        </w:tc>
+        <w:tc>
+          <w:tcPr>
+            <w:tcW w:w="1050" w:type="pct"/>
+          </w:tcPr>
+          <w:p>
+            <w:pPr>
+              <w:rPr>
+                <w:rFonts w:cstheme="minorHAnsi"/>
+                <w:sz w:val="18"/>
+                <w:szCs w:val="18"/>
+                <w:lang w:val="sk-SK"/>
+              </w:rPr>
+            </w:pPr>
+            <w:r>
+              <w:rPr>
+                <w:rFonts w:cstheme="minorHAnsi"/>
+                <w:sz w:val="18"/>
+                <w:szCs w:val="18"/>
+                <w:lang w:val="sk-SK"/>
+              </w:rPr>
+              <w:t>VYKON_LOKAL</w:t>
+            </w:r>
+          </w:p>
+        </w:tc>
+        <w:tc>
+          <w:tcPr>
+            <w:tcW w:w="1400" w:type="pct"/>
+          </w:tcPr>
+          <w:p>
+            <w:pPr>
+              <w:pStyle w:val="Default"/>
+              <w:rPr>
+                <w:sz w:val="18"/>
+                <w:szCs w:val="18"/>
+              </w:rPr>
+            </w:pPr>
+            <w:r>
+              <w:rPr>
+                <w:sz w:val="18"/>
+                <w:szCs w:val="18"/>
+              </w:rPr>
+              <w:t>LOKALIZÁCIA ZDRAVOTNÉHO VÝKONU</w:t>
+            </w:r>
+          </w:p>
+        </w:tc>
+        <w:tc>
+          <w:tcPr>
+            <w:tcW w:w="300" w:type="pct"/>
+          </w:tcPr>
+          <w:p>
+            <w:pPr>
+              <w:rPr>
+                <w:sz w:val="18"/>
+                <w:lang w:val="sk-SK"/>
+              </w:rPr>
+            </w:pPr>
+            <w:r>
+              <w:rPr>
+                <w:sz w:val="18"/>
+                <w:lang w:val="sk-SK"/>
+              </w:rPr>
+              <w:t>CHAR</w:t>
+            </w:r>
+          </w:p>
+        </w:tc>
+        <w:tc>
+          <w:tcPr>
+            <w:tcW w:w="500" w:type="pct"/>
+          </w:tcPr>
+          <w:p>
+            <w:pPr>
+              <w:rPr>
+                <w:sz w:val="18"/>
+                <w:lang w:val="sk-SK"/>
+              </w:rPr>
+            </w:pPr>
+            <w:r>
+              <w:rPr>
+                <w:sz w:val="18"/>
+                <w:lang w:val="sk-SK"/>
+              </w:rPr>
+              <w:t>1-1</w:t>
+            </w:r>
+          </w:p>
+        </w:tc>
+        <w:tc>
+          <w:tcPr>
+            <w:tcW w:w="1600" w:type="pct"/>
+          </w:tcPr>
+          <w:p>
+            <w:pPr>
+              <w:pStyle w:val="Default"/>
+              <w:rPr>
+                <w:sz w:val="18"/>
+                <w:szCs w:val="18"/>
+              </w:rPr>
+            </w:pPr>
+            <w:r>
+              <w:rPr>
+                <w:rStyle w:val="FontStyle60"/>
+                <w:rFonts w:asciiTheme="minorHAnsi" w:hAnsiTheme="minorHAnsi" w:cstheme="minorHAnsi"/>
+                <w:sz w:val="18"/>
+                <w:szCs w:val="18"/>
+              </w:rPr>
+              <w:t>Povolené hodnoty</w:t>
+            </w:r>
+            <w:r>
+              <w:rPr>
+                <w:rStyle w:val="FontStyle60"/>
+                <w:rFonts w:asciiTheme="minorHAnsi" w:hAnsiTheme="minorHAnsi" w:cstheme="minorHAnsi"/>
+                <w:sz w:val="18"/>
+                <w:szCs w:val="18"/>
+              </w:rPr>
+              <w:t xml:space="preserve">: </w:t>
+            </w:r>
+            <w:r>
+              <w:rPr>
+                <w:rStyle w:val="FontStyle60"/>
+                <w:rFonts w:asciiTheme="minorHAnsi" w:hAnsiTheme="minorHAnsi" w:cstheme="minorHAnsi"/>
+                <w:sz w:val="18"/>
+                <w:szCs w:val="18"/>
+                <w:lang w:val="en-US"/>
+              </w:rPr>
+              <w:t>(L,P,B,Z)</w:t>
+            </w:r>
+          </w:p>
+        </w:tc>
+      </w:tr>
+      <w:tr>
+        <w:tc>
+          <w:tcPr>
+            <w:tcW w:w="150" w:type="pct"/>
+          </w:tcPr>
+          <w:p>
+            <w:pPr>
+              <w:rPr>
+                <w:sz w:val="18"/>
+                <w:lang w:val="sk-SK"/>
+              </w:rPr>
+            </w:pPr>
+            <w:r>
+              <w:rPr>
+                <w:sz w:val="18"/>
+                <w:lang w:val="sk-SK"/>
+              </w:rPr>
+              <w:t>4.</w:t>
+            </w:r>
+          </w:p>
+        </w:tc>
+        <w:tc>
+          <w:tcPr>
+            <w:tcW w:w="1050" w:type="pct"/>
+          </w:tcPr>
+          <w:p>
+            <w:pPr>
+              <w:rPr>
+                <w:rFonts w:cstheme="minorHAnsi"/>
+                <w:sz w:val="18"/>
+                <w:szCs w:val="18"/>
+                <w:lang w:val="sk-SK"/>
+              </w:rPr>
+            </w:pPr>
+            <w:r>
+              <w:rPr>
+                <w:rFonts w:cstheme="minorHAnsi"/>
+                <w:sz w:val="18"/>
+                <w:szCs w:val="18"/>
+                <w:lang w:val="sk-SK"/>
+              </w:rPr>
+              <w:t>DATUM_VYKON</w:t>
+            </w:r>
+          </w:p>
+        </w:tc>
+        <w:tc>
+          <w:tcPr>
+            <w:tcW w:w="1400" w:type="pct"/>
+          </w:tcPr>
+          <w:p>
+            <w:pPr>
+              <w:pStyle w:val="Default"/>
+              <w:rPr>
+                <w:sz w:val="18"/>
+                <w:szCs w:val="18"/>
+              </w:rPr>
+            </w:pPr>
+            <w:r>
+              <w:rPr>
+                <w:rStyle w:val="FontStyle60"/>
+                <w:rFonts w:asciiTheme="minorHAnsi" w:hAnsiTheme="minorHAnsi" w:cstheme="minorHAnsi"/>
+                <w:sz w:val="18"/>
+                <w:szCs w:val="18"/>
+              </w:rPr>
+              <w:t>DÁTUM ZDRAVOTNÉHO VÝKONU</w:t>
+            </w:r>
+          </w:p>
+        </w:tc>
+        <w:tc>
+          <w:tcPr>
+            <w:tcW w:w="300" w:type="pct"/>
+          </w:tcPr>
+          <w:p>
+            <w:pPr>
+              <w:rPr>
+                <w:sz w:val="18"/>
+                <w:lang w:val="sk-SK"/>
+              </w:rPr>
+            </w:pPr>
+            <w:r>
+              <w:rPr>
+                <w:sz w:val="18"/>
+                <w:lang w:val="sk-SK"/>
+              </w:rPr>
+              <w:t>DATE</w:t>
+            </w:r>
+          </w:p>
+        </w:tc>
+        <w:tc>
+          <w:tcPr>
+            <w:tcW w:w="500" w:type="pct"/>
+          </w:tcPr>
+          <w:p>
+            <w:pPr>
+              <w:rPr>
+                <w:sz w:val="18"/>
+                <w:lang w:val="sk-SK"/>
+              </w:rPr>
+            </w:pPr>
+            <w:r>
+              <w:rPr>
+                <w:sz w:val="18"/>
+                <w:lang w:val="sk-SK"/>
+              </w:rPr>
+              <w:t>YYYY-MM-DD</w:t>
+            </w:r>
+          </w:p>
+        </w:tc>
+        <w:tc>
+          <w:tcPr>
+            <w:tcW w:w="1600" w:type="pct"/>
+          </w:tcPr>
+          <w:p>
+            <w:pPr>
+              <w:pStyle w:val="Default"/>
+              <w:rPr>
+                <w:rStyle w:val="FontStyle60"/>
+                <w:rFonts w:asciiTheme="minorHAnsi" w:hAnsiTheme="minorHAnsi" w:cstheme="minorHAnsi"/>
+                <w:sz w:val="18"/>
+                <w:szCs w:val="18"/>
+              </w:rPr>
+            </w:pPr>
           </w:p>
         </w:tc>
       </w:tr>
@@ -5475,28 +8281,6 @@
           <w:lang w:val="sk-SK"/>
         </w:rPr>
       </w:pPr>
-    </w:p>
-    <w:p>
-      <w:pPr>
-        <w:rPr>
-          <w:lang w:val="sk-SK"/>
-        </w:rPr>
-      </w:pPr>
-    </w:p>
-    <w:p>
-      <w:pPr>
-        <w:rPr>
-          <w:b/>
-          <w:lang w:val="sk-SK"/>
-        </w:rPr>
-      </w:pPr>
-      <w:r>
-        <w:rPr>
-          <w:b/>
-          <w:lang w:val="sk-SK"/>
-        </w:rPr>
-        <w:br w:type="page"/>
-      </w:r>
     </w:p>
     <w:p>
       <w:pPr>
@@ -5524,7 +8308,19 @@
         <w:rPr>
           <w:lang w:val="sk-SK"/>
         </w:rPr>
-        <w:t>Názov tabuľky v názve súboru: 09_UZS_POISTENCI</w:t>
+        <w:t xml:space="preserve">Názov tabuľky v názve </w:t>
+      </w:r>
+      <w:r>
+        <w:rPr>
+          <w:lang w:val="sk-SK"/>
+        </w:rPr>
+        <w:t>súboru: 09</w:t>
+      </w:r>
+      <w:r>
+        <w:rPr>
+          <w:lang w:val="sk-SK"/>
+        </w:rPr>
+        <w:t>_POISTENCI</w:t>
       </w:r>
     </w:p>
     <w:p>
@@ -5756,7 +8552,16 @@
                 <w:szCs w:val="18"/>
                 <w:lang w:val="sk-SK"/>
               </w:rPr>
-              <w:t>ID_POI</w:t>
+              <w:t>BIC</w:t>
+            </w:r>
+            <w:r>
+              <w:rPr>
+                <w:rFonts w:cstheme="minorHAnsi"/>
+                <w:sz w:val="18"/>
+                <w:szCs w:val="18"/>
+                <w:lang w:val="sk-SK"/>
+              </w:rPr>
+              <w:t>_POI</w:t>
             </w:r>
           </w:p>
         </w:tc>
@@ -5842,6 +8647,51 @@
                 <w:lang w:val="sk-SK"/>
               </w:rPr>
             </w:pPr>
+            <w:r>
+              <w:rPr>
+                <w:rFonts w:cstheme="minorHAnsi"/>
+                <w:sz w:val="18"/>
+                <w:szCs w:val="18"/>
+                <w:lang w:val="sk-SK"/>
+              </w:rPr>
+              <w:t>B</w:t>
+            </w:r>
+            <w:r>
+              <w:rPr>
+                <w:rFonts w:cstheme="minorHAnsi"/>
+                <w:sz w:val="18"/>
+                <w:szCs w:val="18"/>
+                <w:lang w:val="sk-SK"/>
+              </w:rPr>
+              <w:t>ezvýznamový identifikátor poistenca vygenerovaný ZP, ktorý je pre poistenca rovnaký vo všetkých odovzdávaných súboroch</w:t>
+            </w:r>
+            <w:r>
+              <w:rPr>
+                <w:rFonts w:cstheme="minorHAnsi"/>
+                <w:sz w:val="18"/>
+                <w:szCs w:val="18"/>
+                <w:lang w:val="sk-SK"/>
+              </w:rPr>
+              <w:t>.</w:t>
+            </w:r>
+            <w:r>
+              <w:rPr>
+                <w:rFonts w:cstheme="minorHAnsi"/>
+                <w:sz w:val="18"/>
+                <w:szCs w:val="18"/>
+                <w:lang w:val="sk-SK"/>
+              </w:rPr>
+              <w:t xml:space="preserve"> </w:t>
+            </w:r>
+            <w:r>
+              <w:rPr>
+                <w:rFonts w:cstheme="minorHAnsi"/>
+                <w:sz w:val="18"/>
+                <w:szCs w:val="18"/>
+                <w:lang w:val="sk-SK"/>
+              </w:rPr>
+              <w:t>V prípade, že dáta pripravujú nemocnice zo svojich dát, je potrebné aby ho vygenerovali ony.</w:t>
+            </w:r>
           </w:p>
         </w:tc>
       </w:tr>
@@ -5976,6 +8826,24 @@
                 <w:lang w:val="sk-SK"/>
               </w:rPr>
             </w:pPr>
+            <w:r>
+              <w:rPr>
+                <w:rFonts w:cstheme="minorHAnsi"/>
+                <w:sz w:val="18"/>
+                <w:szCs w:val="18"/>
+                <w:lang w:val="sk-SK"/>
+              </w:rPr>
+              <w:t>Dátum narodenia poistenca</w:t>
+            </w:r>
+            <w:r>
+              <w:rPr>
+                <w:rFonts w:cstheme="minorHAnsi"/>
+                <w:sz w:val="18"/>
+                <w:szCs w:val="18"/>
+                <w:lang w:val="sk-SK"/>
+              </w:rPr>
+              <w:t>.</w:t>
+            </w:r>
           </w:p>
         </w:tc>
       </w:tr>
@@ -8862,6 +11730,17 @@
       <w:lang w:val="sk-SK"/>
     </w:rPr>
   </w:style>
+  <w:style w:type="character" w:customStyle="1" w:styleId="FontStyle60">
+    <w:name w:val="Font Style60"/>
+    <w:basedOn w:val="DefaultParagraphFont"/>
+    <w:uiPriority w:val="99"/>
+    <w:rsid w:val="006035F0"/>
+    <w:rPr>
+      <w:rFonts w:ascii="Georgia" w:hAnsi="Georgia" w:cs="Georgia"/>
+      <w:sz w:val="20"/>
+      <w:szCs w:val="20"/>
+    </w:rPr>
+  </w:style>
 </w:styles>
 </file>
 
@@ -9138,6 +12017,15 @@
 </file>
 
 <file path=customXml/item2.xml><?xml version="1.0" encoding="utf-8"?>
+<?mso-contentType ?>
+<FormTemplates xmlns="http://schemas.microsoft.com/sharepoint/v3/contenttype/forms">
+  <Display>DocumentLibraryForm</Display>
+  <Edit>DocumentLibraryForm</Edit>
+  <New>DocumentLibraryForm</New>
+</FormTemplates>
+</file>
+
+<file path=customXml/item3.xml><?xml version="1.0" encoding="utf-8"?>
 <ct:contentTypeSchema xmlns:ct="http://schemas.microsoft.com/office/2006/metadata/contentType" xmlns:ma="http://schemas.microsoft.com/office/2006/metadata/properties/metaAttributes" ct:_="" ma:_="" ma:contentTypeName="Dokument" ma:contentTypeID="0x0101006E54E1FCEBA93549AF9D0C94F315E52B" ma:contentTypeVersion="12" ma:contentTypeDescription="Umožňuje vytvoriť nový dokument." ma:contentTypeScope="" ma:versionID="bc42bfcea3d734933ccc97884c9ecd06">
   <xsd:schema xmlns:xsd="http://www.w3.org/2001/XMLSchema" xmlns:xs="http://www.w3.org/2001/XMLSchema" xmlns:p="http://schemas.microsoft.com/office/2006/metadata/properties" xmlns:ns2="856c868e-d386-4b40-a6b9-c2d94f442fd3" xmlns:ns3="3a0606dd-bf36-4def-9284-cd3cc8bb8967" targetNamespace="http://schemas.microsoft.com/office/2006/metadata/properties" ma:root="true" ma:fieldsID="92629ad8e356528a61f6321a2ae7b682" ns2:_="" ns3:_="">
     <xsd:import namespace="856c868e-d386-4b40-a6b9-c2d94f442fd3"/>
@@ -9354,15 +12242,6 @@
 </ct:contentTypeSchema>
 </file>
 
-<file path=customXml/item3.xml><?xml version="1.0" encoding="utf-8"?>
-<?mso-contentType ?>
-<FormTemplates xmlns="http://schemas.microsoft.com/sharepoint/v3/contenttype/forms">
-  <Display>DocumentLibraryForm</Display>
-  <Edit>DocumentLibraryForm</Edit>
-  <New>DocumentLibraryForm</New>
-</FormTemplates>
-</file>
-
 <file path=customXml/itemProps1.xml><?xml version="1.0" encoding="utf-8"?>
 <ds:datastoreItem xmlns:ds="http://schemas.openxmlformats.org/officeDocument/2006/customXml" ds:itemID="{7FBDB1CC-CEFB-4E46-8174-1F0AA0D30B24}">
   <ds:schemaRefs>
@@ -9375,6 +12254,14 @@
 </file>
 
 <file path=customXml/itemProps2.xml><?xml version="1.0" encoding="utf-8"?>
+<ds:datastoreItem xmlns:ds="http://schemas.openxmlformats.org/officeDocument/2006/customXml" ds:itemID="{66ADDCD3-E3E9-430E-AA59-34E8673AC25F}">
+  <ds:schemaRefs>
+    <ds:schemaRef ds:uri="http://schemas.microsoft.com/sharepoint/v3/contenttype/forms"/>
+  </ds:schemaRefs>
+</ds:datastoreItem>
+</file>
+
+<file path=customXml/itemProps3.xml><?xml version="1.0" encoding="utf-8"?>
 <ds:datastoreItem xmlns:ds="http://schemas.openxmlformats.org/officeDocument/2006/customXml" ds:itemID="{07EDCA83-D266-4919-81D8-C90341FD4FDA}">
   <ds:schemaRefs>
     <ds:schemaRef ds:uri="http://schemas.microsoft.com/office/2006/metadata/contentType"/>
@@ -9391,12 +12278,4 @@
     <ds:schemaRef ds:uri="http://schemas.microsoft.com/internal/obd"/>
   </ds:schemaRefs>
 </ds:datastoreItem>
-</file>
-
-<file path=customXml/itemProps3.xml><?xml version="1.0" encoding="utf-8"?>
-<ds:datastoreItem xmlns:ds="http://schemas.openxmlformats.org/officeDocument/2006/customXml" ds:itemID="{66ADDCD3-E3E9-430E-AA59-34E8673AC25F}">
-  <ds:schemaRefs>
-    <ds:schemaRef ds:uri="http://schemas.microsoft.com/sharepoint/v3/contenttype/forms"/>
-  </ds:schemaRefs>
-</ds:datastoreItem>
 </file>
</xml_diff>